<commit_message>
First draft of definition section.
</commit_message>
<xml_diff>
--- a/rsi/RSI Capstone.docx
+++ b/rsi/RSI Capstone.docx
@@ -216,6 +216,150 @@
       <w:pPr>
         <w:rPr>
           <w:rFonts w:ascii="Helvetica" w:hAnsi="Helvetica"/>
+          <w:sz w:val="22"/>
+          <w:szCs w:val="22"/>
+        </w:rPr>
+      </w:pPr>
+      <w:r>
+        <w:rPr>
+          <w:rFonts w:ascii="Helvetica" w:hAnsi="Helvetica"/>
+          <w:sz w:val="22"/>
+          <w:szCs w:val="22"/>
+        </w:rPr>
+        <w:t>In this</w:t>
+      </w:r>
+      <w:r>
+        <w:rPr>
+          <w:rFonts w:ascii="Helvetica" w:hAnsi="Helvetica"/>
+          <w:sz w:val="22"/>
+          <w:szCs w:val="22"/>
+        </w:rPr>
+        <w:t xml:space="preserve"> project I look to determine whether or not the Relative Strength Index (RSI) is an effective tool for buying &amp; selling stocks.  First I begin with a definition of the RSI:</w:t>
+      </w:r>
+    </w:p>
+    <w:p>
+      <w:pPr>
+        <w:rPr>
+          <w:rFonts w:ascii="Helvetica" w:hAnsi="Helvetica"/>
+          <w:sz w:val="22"/>
+          <w:szCs w:val="22"/>
+        </w:rPr>
+      </w:pPr>
+    </w:p>
+    <w:p>
+      <w:pPr>
+        <w:ind w:left="1170" w:right="810" w:hanging="1170"/>
+        <w:rPr>
+          <w:rFonts w:ascii="Helvetica" w:hAnsi="Helvetica"/>
+          <w:sz w:val="22"/>
+          <w:szCs w:val="22"/>
+        </w:rPr>
+      </w:pPr>
+      <w:r>
+        <w:rPr>
+          <w:rFonts w:ascii="Helvetica" w:hAnsi="Helvetica"/>
+          <w:sz w:val="22"/>
+          <w:szCs w:val="22"/>
+        </w:rPr>
+        <w:tab/>
+        <w:t>“</w:t>
+      </w:r>
+      <w:r>
+        <w:rPr>
+          <w:rFonts w:ascii="Helvetica" w:hAnsi="Helvetica"/>
+          <w:sz w:val="22"/>
+          <w:szCs w:val="22"/>
+        </w:rPr>
+        <w:t>The relative strength index (RSI) is a technical momentum indicator that compares the magnitude of recent gains to recent losses in an attempt to determine </w:t>
+      </w:r>
+      <w:r>
+        <w:rPr>
+          <w:rFonts w:ascii="Helvetica" w:hAnsi="Helvetica"/>
+          <w:sz w:val="22"/>
+          <w:szCs w:val="22"/>
+        </w:rPr>
+        <w:t>overbought</w:t>
+      </w:r>
+      <w:r>
+        <w:rPr>
+          <w:rFonts w:ascii="Helvetica" w:hAnsi="Helvetica"/>
+          <w:sz w:val="22"/>
+          <w:szCs w:val="22"/>
+        </w:rPr>
+        <w:t> and </w:t>
+      </w:r>
+      <w:r>
+        <w:rPr>
+          <w:rFonts w:ascii="Helvetica" w:hAnsi="Helvetica"/>
+          <w:sz w:val="22"/>
+          <w:szCs w:val="22"/>
+        </w:rPr>
+        <w:t>oversold</w:t>
+      </w:r>
+      <w:r>
+        <w:rPr>
+          <w:rFonts w:ascii="Helvetica" w:hAnsi="Helvetica"/>
+          <w:sz w:val="22"/>
+          <w:szCs w:val="22"/>
+        </w:rPr>
+        <w:t xml:space="preserve"> conditions of an asset. It is calculated using the following formula</w:t>
+      </w:r>
+      <w:r>
+        <w:rPr>
+          <w:rFonts w:ascii="Helvetica" w:hAnsi="Helvetica"/>
+          <w:sz w:val="22"/>
+          <w:szCs w:val="22"/>
+        </w:rPr>
+        <w:t>.”</w:t>
+      </w:r>
+      <w:r>
+        <w:rPr>
+          <w:rStyle w:val="FootnoteReference"/>
+          <w:rFonts w:ascii="Helvetica" w:hAnsi="Helvetica"/>
+          <w:sz w:val="22"/>
+          <w:szCs w:val="22"/>
+        </w:rPr>
+        <w:footnoteReference w:id="1"/>
+      </w:r>
+    </w:p>
+    <w:p>
+      <w:pPr>
+        <w:rPr>
+          <w:rFonts w:ascii="Helvetica" w:hAnsi="Helvetica"/>
+          <w:sz w:val="22"/>
+          <w:szCs w:val="22"/>
+        </w:rPr>
+      </w:pPr>
+    </w:p>
+    <w:p>
+      <w:pPr>
+        <w:rPr>
+          <w:rFonts w:ascii="Helvetica" w:hAnsi="Helvetica"/>
+          <w:sz w:val="22"/>
+          <w:szCs w:val="22"/>
+        </w:rPr>
+      </w:pPr>
+      <w:r>
+        <w:rPr>
+          <w:rFonts w:ascii="Helvetica" w:hAnsi="Helvetica"/>
+          <w:sz w:val="22"/>
+          <w:szCs w:val="22"/>
+        </w:rPr>
+        <w:t>The RSI is supposed to be able to determine both good buy &amp; sell points for stocks (it is also used in trading futures, but I will restrict my analysis to stock for this project.)  The purpose of this project is to determine whether or not buying a stock when it’s oversold &amp; then selling the stock when it’s oversold is a profitable strategy.  Below, I will more clearly state the parameters of this problem &amp; further clarify various definitions.</w:t>
+      </w:r>
+    </w:p>
+    <w:p>
+      <w:pPr>
+        <w:rPr>
+          <w:rFonts w:ascii="Helvetica" w:hAnsi="Helvetica"/>
+          <w:b/>
+        </w:rPr>
+      </w:pPr>
+    </w:p>
+    <w:p>
+      <w:pPr>
+        <w:rPr>
+          <w:rFonts w:ascii="Helvetica" w:hAnsi="Helvetica"/>
           <w:b/>
         </w:rPr>
       </w:pPr>
@@ -231,7 +375,172 @@
       <w:pPr>
         <w:rPr>
           <w:rFonts w:ascii="Helvetica" w:hAnsi="Helvetica"/>
-          <w:b/>
+        </w:rPr>
+      </w:pPr>
+    </w:p>
+    <w:p>
+      <w:pPr>
+        <w:pStyle w:val="HTMLPreformatted"/>
+        <w:rPr>
+          <w:color w:val="000000"/>
+          <w:sz w:val="24"/>
+          <w:szCs w:val="24"/>
+        </w:rPr>
+      </w:pPr>
+      <w:r>
+        <w:rPr>
+          <w:rFonts w:ascii="Helvetica" w:hAnsi="Helvetica"/>
+          <w:sz w:val="24"/>
+          <w:szCs w:val="24"/>
+        </w:rPr>
+        <w:t>This project intends to determine whether trading strategy of going long (buying) a stock when it is considered oversold using the RSI is a viable</w:t>
+      </w:r>
+      <w:r>
+        <w:rPr>
+          <w:rFonts w:ascii="Helvetica" w:hAnsi="Helvetica"/>
+          <w:sz w:val="24"/>
+          <w:szCs w:val="24"/>
+        </w:rPr>
+        <w:t xml:space="preserve"> (profitable) strategy.  Profitability, however, is not enough for a viable strategy.  We will also want a comparison against some </w:t>
+      </w:r>
+      <w:r>
+        <w:rPr>
+          <w:rFonts w:ascii="Helvetica" w:hAnsi="Helvetica"/>
+          <w:sz w:val="24"/>
+          <w:szCs w:val="24"/>
+        </w:rPr>
+        <w:t>benchmark;</w:t>
+      </w:r>
+      <w:r>
+        <w:rPr>
+          <w:rFonts w:ascii="Helvetica" w:hAnsi="Helvetica"/>
+          <w:sz w:val="24"/>
+          <w:szCs w:val="24"/>
+        </w:rPr>
+        <w:t xml:space="preserve"> the reason for this </w:t>
+      </w:r>
+      <w:r>
+        <w:rPr>
+          <w:rFonts w:ascii="Helvetica" w:hAnsi="Helvetica"/>
+          <w:sz w:val="24"/>
+          <w:szCs w:val="24"/>
+        </w:rPr>
+        <w:t>is to determine whether or not it was better to simply invest in the broader market rather than deploying a specific trading/investing strategy.  For this project I will use the returns to the S&amp;P 500 over the time period used for this strategy.  There are other more sophisticated metrics that look at the volatility of the strategy (such as Sharpe ratios), but for two reasons I will not be looking at these: 1) for the purposes of this project I am only interested whether or not RSI is really predictive and nominally better than the broader market 2) I don’t much care about volatility, to quote Warren Buffet “</w:t>
+      </w:r>
+      <w:r>
+        <w:rPr>
+          <w:rFonts w:ascii="Helvetica" w:hAnsi="Helvetica"/>
+          <w:sz w:val="24"/>
+          <w:szCs w:val="24"/>
+        </w:rPr>
+        <w:t xml:space="preserve">I </w:t>
+      </w:r>
+      <w:r>
+        <w:rPr>
+          <w:rFonts w:ascii="Helvetica" w:hAnsi="Helvetica"/>
+          <w:color w:val="000000"/>
+          <w:sz w:val="24"/>
+          <w:szCs w:val="24"/>
+        </w:rPr>
+        <w:t>would</w:t>
+      </w:r>
+      <w:r>
+        <w:rPr>
+          <w:rFonts w:ascii="Helvetica" w:hAnsi="Helvetica"/>
+          <w:color w:val="000000"/>
+          <w:sz w:val="24"/>
+          <w:szCs w:val="24"/>
+        </w:rPr>
+        <w:t xml:space="preserve"> much rather earn a lumpy 15% over time than a smooth 12%.”</w:t>
+      </w:r>
+      <w:r>
+        <w:rPr>
+          <w:rStyle w:val="FootnoteReference"/>
+          <w:rFonts w:ascii="Helvetica" w:hAnsi="Helvetica"/>
+          <w:color w:val="000000"/>
+          <w:sz w:val="24"/>
+          <w:szCs w:val="24"/>
+        </w:rPr>
+        <w:footnoteReference w:id="2"/>
+      </w:r>
+    </w:p>
+    <w:p>
+      <w:pPr>
+        <w:rPr>
+          <w:rFonts w:ascii="Helvetica" w:hAnsi="Helvetica"/>
+        </w:rPr>
+      </w:pPr>
+    </w:p>
+    <w:p>
+      <w:pPr>
+        <w:rPr>
+          <w:rFonts w:ascii="Helvetica" w:hAnsi="Helvetica"/>
+        </w:rPr>
+      </w:pPr>
+      <w:r>
+        <w:rPr>
+          <w:rFonts w:ascii="Helvetica" w:hAnsi="Helvetica"/>
+        </w:rPr>
+        <w:t xml:space="preserve">The buy signal for a stock will be when the RSI indicates oversold &amp; the sell signal will be when the RSI indicates overbought.  I will be using daily prices.  The buy will be made on the closing price &amp; the sell will be made on the closing price as well.  In the initial attempt I will not consider commissions, slippage, or </w:t>
+      </w:r>
+      <w:r>
+        <w:rPr>
+          <w:rFonts w:ascii="Helvetica" w:hAnsi="Helvetica"/>
+        </w:rPr>
+        <w:lastRenderedPageBreak/>
+        <w:t>other market frictions; these can be added later if the strategy actually seems viable.  Furthermore, I will also look at various moving averages, which the RSI is dependent upon.</w:t>
+      </w:r>
+      <w:r>
+        <w:rPr>
+          <w:rFonts w:ascii="Helvetica" w:hAnsi="Helvetica"/>
+        </w:rPr>
+        <w:t xml:space="preserve">  I will also look at different levels of oversold &amp; overbought (these will become clearer below when the RSI formula is broken down.)</w:t>
+      </w:r>
+    </w:p>
+    <w:p>
+      <w:pPr>
+        <w:rPr>
+          <w:rFonts w:ascii="Helvetica" w:hAnsi="Helvetica"/>
+        </w:rPr>
+      </w:pPr>
+    </w:p>
+    <w:p>
+      <w:pPr>
+        <w:rPr>
+          <w:rFonts w:ascii="Helvetica" w:hAnsi="Helvetica"/>
+        </w:rPr>
+      </w:pPr>
+      <w:r>
+        <w:rPr>
+          <w:rFonts w:ascii="Helvetica" w:hAnsi="Helvetica"/>
+        </w:rPr>
+        <w:t>I will use two different machine learning models, decision trees &amp; logistic regression, to see if there is predictive value to this strategy.</w:t>
+      </w:r>
+    </w:p>
+    <w:p>
+      <w:pPr>
+        <w:rPr>
+          <w:rFonts w:ascii="Helvetica" w:hAnsi="Helvetica"/>
+        </w:rPr>
+      </w:pPr>
+    </w:p>
+    <w:p>
+      <w:pPr>
+        <w:rPr>
+          <w:rFonts w:ascii="Helvetica" w:hAnsi="Helvetica"/>
+        </w:rPr>
+      </w:pPr>
+      <w:r>
+        <w:rPr>
+          <w:rFonts w:ascii="Helvetica" w:hAnsi="Helvetica"/>
+        </w:rPr>
+        <w:t>Below I will more clearly define RSI and various elements/concepts that will be used throughout the project.</w:t>
+      </w:r>
+    </w:p>
+    <w:p>
+      <w:pPr>
+        <w:rPr>
+          <w:rFonts w:ascii="Helvetica" w:hAnsi="Helvetica"/>
         </w:rPr>
       </w:pPr>
     </w:p>
@@ -248,6 +557,423 @@
           <w:b/>
         </w:rPr>
         <w:t>Metrics</w:t>
+      </w:r>
+    </w:p>
+    <w:p>
+      <w:pPr>
+        <w:rPr>
+          <w:rFonts w:ascii="Helvetica" w:hAnsi="Helvetica"/>
+          <w:b/>
+        </w:rPr>
+      </w:pPr>
+    </w:p>
+    <w:p>
+      <w:pPr>
+        <w:rPr>
+          <w:rFonts w:ascii="Helvetica" w:hAnsi="Helvetica"/>
+        </w:rPr>
+      </w:pPr>
+      <w:r>
+        <w:rPr>
+          <w:rFonts w:ascii="Helvetica" w:hAnsi="Helvetica"/>
+        </w:rPr>
+        <w:t>The RSI is a momentum indicator that attempts to determine short-term bullish (positive) &amp; bearish (negative) positions for stocks.  The RSI looks at the price action of a stock and does not consider other elements (such as sentiment, news, accounting metrics, etc.)  The RSI is a pure “technical” indicator, its only concerned with the price movement of the instrument being analyzed.</w:t>
+      </w:r>
+    </w:p>
+    <w:p>
+      <w:pPr>
+        <w:rPr>
+          <w:rFonts w:ascii="Helvetica" w:hAnsi="Helvetica"/>
+        </w:rPr>
+      </w:pPr>
+    </w:p>
+    <w:p>
+      <w:pPr>
+        <w:rPr>
+          <w:rFonts w:ascii="Helvetica" w:hAnsi="Helvetica"/>
+        </w:rPr>
+      </w:pPr>
+      <w:r>
+        <w:rPr>
+          <w:rFonts w:ascii="Helvetica" w:hAnsi="Helvetica"/>
+        </w:rPr>
+        <w:t>The f</w:t>
+      </w:r>
+      <w:r>
+        <w:rPr>
+          <w:rFonts w:ascii="Helvetica" w:hAnsi="Helvetica"/>
+        </w:rPr>
+        <w:t>ormula for RSI</w:t>
+      </w:r>
+      <w:r>
+        <w:rPr>
+          <w:rFonts w:ascii="Helvetica" w:hAnsi="Helvetica"/>
+        </w:rPr>
+        <w:t xml:space="preserve"> is as follows:</w:t>
+      </w:r>
+    </w:p>
+    <w:p>
+      <w:pPr>
+        <w:rPr>
+          <w:rFonts w:ascii="Helvetica" w:hAnsi="Helvetica"/>
+        </w:rPr>
+      </w:pPr>
+    </w:p>
+    <w:p>
+      <w:pPr>
+        <w:ind w:left="720" w:firstLine="720"/>
+        <w:rPr>
+          <w:rFonts w:ascii="Helvetica" w:hAnsi="Helvetica"/>
+        </w:rPr>
+      </w:pPr>
+      <w:r>
+        <w:rPr>
+          <w:rFonts w:ascii="Helvetica" w:hAnsi="Helvetica"/>
+          <w:noProof/>
+        </w:rPr>
+        <w:drawing>
+          <wp:inline distT="0" distB="0" distL="0" distR="0" wp14:anchorId="22909579" wp14:editId="1FC31142">
+            <wp:extent cx="1743740" cy="457200"/>
+            <wp:effectExtent l="0" t="0" r="8890" b="0"/>
+            <wp:docPr id="1" name="Picture 1"/>
+            <wp:cNvGraphicFramePr>
+              <a:graphicFrameLocks xmlns:a="http://schemas.openxmlformats.org/drawingml/2006/main" noChangeAspect="1"/>
+            </wp:cNvGraphicFramePr>
+            <a:graphic xmlns:a="http://schemas.openxmlformats.org/drawingml/2006/main">
+              <a:graphicData uri="http://schemas.openxmlformats.org/drawingml/2006/picture">
+                <pic:pic xmlns:pic="http://schemas.openxmlformats.org/drawingml/2006/picture">
+                  <pic:nvPicPr>
+                    <pic:cNvPr id="0" name="RSI_equation.png"/>
+                    <pic:cNvPicPr/>
+                  </pic:nvPicPr>
+                  <pic:blipFill>
+                    <a:blip r:embed="rId7">
+                      <a:extLst>
+                        <a:ext uri="{28A0092B-C50C-407E-A947-70E740481C1C}">
+                          <a14:useLocalDpi xmlns:a14="http://schemas.microsoft.com/office/drawing/2010/main" val="0"/>
+                        </a:ext>
+                      </a:extLst>
+                    </a:blip>
+                    <a:stretch>
+                      <a:fillRect/>
+                    </a:stretch>
+                  </pic:blipFill>
+                  <pic:spPr>
+                    <a:xfrm>
+                      <a:off x="0" y="0"/>
+                      <a:ext cx="1743740" cy="457200"/>
+                    </a:xfrm>
+                    <a:prstGeom prst="rect">
+                      <a:avLst/>
+                    </a:prstGeom>
+                  </pic:spPr>
+                </pic:pic>
+              </a:graphicData>
+            </a:graphic>
+          </wp:inline>
+        </w:drawing>
+      </w:r>
+    </w:p>
+    <w:p>
+      <w:pPr>
+        <w:rPr>
+          <w:rFonts w:ascii="Helvetica" w:hAnsi="Helvetica"/>
+          <w:sz w:val="14"/>
+          <w:szCs w:val="14"/>
+        </w:rPr>
+      </w:pPr>
+    </w:p>
+    <w:p>
+      <w:pPr>
+        <w:ind w:left="720" w:firstLine="720"/>
+        <w:rPr>
+          <w:rFonts w:ascii="Helvetica" w:hAnsi="Helvetica"/>
+          <w:sz w:val="14"/>
+          <w:szCs w:val="14"/>
+        </w:rPr>
+      </w:pPr>
+      <w:r>
+        <w:rPr>
+          <w:rFonts w:ascii="Helvetica" w:hAnsi="Helvetica"/>
+          <w:sz w:val="14"/>
+          <w:szCs w:val="14"/>
+        </w:rPr>
+        <w:t xml:space="preserve">Created with </w:t>
+      </w:r>
+      <w:hyperlink r:id="rId8" w:history="1">
+        <w:r>
+          <w:rPr>
+            <w:rStyle w:val="Hyperlink"/>
+            <w:rFonts w:ascii="Helvetica" w:hAnsi="Helvetica"/>
+            <w:sz w:val="14"/>
+            <w:szCs w:val="14"/>
+          </w:rPr>
+          <w:t>http://www.sciweavers.org/free-online-latex-equation-editor</w:t>
+        </w:r>
+      </w:hyperlink>
+    </w:p>
+    <w:p>
+      <w:pPr>
+        <w:ind w:left="720" w:firstLine="720"/>
+        <w:rPr>
+          <w:rFonts w:ascii="Helvetica" w:hAnsi="Helvetica"/>
+          <w:sz w:val="14"/>
+          <w:szCs w:val="14"/>
+        </w:rPr>
+      </w:pPr>
+    </w:p>
+    <w:p>
+      <w:pPr>
+        <w:rPr>
+          <w:rFonts w:ascii="Helvetica" w:hAnsi="Helvetica"/>
+        </w:rPr>
+      </w:pPr>
+      <w:r>
+        <w:rPr>
+          <w:rFonts w:ascii="Helvetica" w:hAnsi="Helvetica"/>
+        </w:rPr>
+        <w:t>As can be interpreted from the formula above, the RSI is an index between 0 &amp; 100.</w:t>
+      </w:r>
+    </w:p>
+    <w:p>
+      <w:pPr>
+        <w:rPr>
+          <w:rFonts w:ascii="Helvetica" w:hAnsi="Helvetica"/>
+        </w:rPr>
+      </w:pPr>
+    </w:p>
+    <w:p>
+      <w:pPr>
+        <w:rPr>
+          <w:rFonts w:ascii="Helvetica" w:hAnsi="Helvetica"/>
+        </w:rPr>
+      </w:pPr>
+      <w:r>
+        <w:rPr>
+          <w:rFonts w:ascii="Helvetica" w:hAnsi="Helvetica"/>
+        </w:rPr>
+        <w:t>The RS is the relative strength metric, it is defined as average of up days over n periods divided by the average of down days over n periods.  There are a couple of ways to calculate the averages; smoothed moving average</w:t>
+      </w:r>
+      <w:r>
+        <w:rPr>
+          <w:rStyle w:val="FootnoteReference"/>
+          <w:rFonts w:ascii="Helvetica" w:hAnsi="Helvetica"/>
+        </w:rPr>
+        <w:footnoteReference w:id="3"/>
+      </w:r>
+      <w:r>
+        <w:rPr>
+          <w:rFonts w:ascii="Helvetica" w:hAnsi="Helvetica"/>
+        </w:rPr>
+        <w:t xml:space="preserve"> or exponential moving average</w:t>
+      </w:r>
+      <w:r>
+        <w:rPr>
+          <w:rStyle w:val="FootnoteReference"/>
+          <w:rFonts w:ascii="Helvetica" w:hAnsi="Helvetica"/>
+        </w:rPr>
+        <w:footnoteReference w:id="4"/>
+      </w:r>
+      <w:r>
+        <w:rPr>
+          <w:rFonts w:ascii="Helvetica" w:hAnsi="Helvetica"/>
+        </w:rPr>
+        <w:t>.</w:t>
+      </w:r>
+      <w:r>
+        <w:rPr>
+          <w:rFonts w:ascii="Helvetica" w:hAnsi="Helvetica"/>
+        </w:rPr>
+        <w:t xml:space="preserve">  Below is formula for the RS using a smoothed average: </w:t>
+      </w:r>
+      <w:r>
+        <w:rPr>
+          <w:rFonts w:ascii="Helvetica" w:hAnsi="Helvetica"/>
+          <w:color w:val="FF0000"/>
+        </w:rPr>
+        <w:t>[decide which to use first</w:t>
+      </w:r>
+      <w:r>
+        <w:rPr>
+          <w:rFonts w:ascii="Helvetica" w:hAnsi="Helvetica"/>
+          <w:color w:val="FF0000"/>
+        </w:rPr>
+        <w:t xml:space="preserve"> </w:t>
+      </w:r>
+      <w:r>
+        <w:rPr>
+          <w:rFonts w:ascii="Helvetica" w:hAnsi="Helvetica"/>
+          <w:color w:val="FF0000"/>
+        </w:rPr>
+        <w:sym w:font="Wingdings" w:char="F0E0"/>
+      </w:r>
+      <w:r>
+        <w:rPr>
+          <w:rFonts w:ascii="Helvetica" w:hAnsi="Helvetica"/>
+          <w:color w:val="FF0000"/>
+        </w:rPr>
+        <w:t xml:space="preserve"> both being tested could be beneficial</w:t>
+      </w:r>
+      <w:r>
+        <w:rPr>
+          <w:rFonts w:ascii="Helvetica" w:hAnsi="Helvetica"/>
+          <w:color w:val="FF0000"/>
+        </w:rPr>
+        <w:t>]</w:t>
+      </w:r>
+    </w:p>
+    <w:p>
+      <w:pPr>
+        <w:rPr>
+          <w:rFonts w:ascii="Helvetica" w:hAnsi="Helvetica"/>
+        </w:rPr>
+      </w:pPr>
+    </w:p>
+    <w:p>
+      <w:pPr>
+        <w:ind w:left="720" w:firstLine="720"/>
+        <w:rPr>
+          <w:rFonts w:ascii="Helvetica" w:hAnsi="Helvetica"/>
+        </w:rPr>
+      </w:pPr>
+      <w:r>
+        <w:rPr>
+          <w:rFonts w:ascii="Helvetica" w:hAnsi="Helvetica"/>
+          <w:noProof/>
+        </w:rPr>
+        <w:drawing>
+          <wp:inline distT="0" distB="0" distL="0" distR="0" wp14:anchorId="3A2CEF2F" wp14:editId="2A3C34CA">
+            <wp:extent cx="1485900" cy="458734"/>
+            <wp:effectExtent l="0" t="0" r="0" b="0"/>
+            <wp:docPr id="3" name="Picture 3"/>
+            <wp:cNvGraphicFramePr>
+              <a:graphicFrameLocks xmlns:a="http://schemas.openxmlformats.org/drawingml/2006/main" noChangeAspect="1"/>
+            </wp:cNvGraphicFramePr>
+            <a:graphic xmlns:a="http://schemas.openxmlformats.org/drawingml/2006/main">
+              <a:graphicData uri="http://schemas.openxmlformats.org/drawingml/2006/picture">
+                <pic:pic xmlns:pic="http://schemas.openxmlformats.org/drawingml/2006/picture">
+                  <pic:nvPicPr>
+                    <pic:cNvPr id="0" name="smma_rs.png"/>
+                    <pic:cNvPicPr/>
+                  </pic:nvPicPr>
+                  <pic:blipFill>
+                    <a:blip r:embed="rId9">
+                      <a:extLst>
+                        <a:ext uri="{28A0092B-C50C-407E-A947-70E740481C1C}">
+                          <a14:useLocalDpi xmlns:a14="http://schemas.microsoft.com/office/drawing/2010/main" val="0"/>
+                        </a:ext>
+                      </a:extLst>
+                    </a:blip>
+                    <a:stretch>
+                      <a:fillRect/>
+                    </a:stretch>
+                  </pic:blipFill>
+                  <pic:spPr>
+                    <a:xfrm>
+                      <a:off x="0" y="0"/>
+                      <a:ext cx="1485900" cy="458734"/>
+                    </a:xfrm>
+                    <a:prstGeom prst="rect">
+                      <a:avLst/>
+                    </a:prstGeom>
+                  </pic:spPr>
+                </pic:pic>
+              </a:graphicData>
+            </a:graphic>
+          </wp:inline>
+        </w:drawing>
+      </w:r>
+    </w:p>
+    <w:p>
+      <w:pPr>
+        <w:ind w:left="720" w:firstLine="720"/>
+        <w:rPr>
+          <w:rFonts w:ascii="Helvetica" w:hAnsi="Helvetica"/>
+          <w:sz w:val="14"/>
+          <w:szCs w:val="14"/>
+        </w:rPr>
+      </w:pPr>
+      <w:r>
+        <w:rPr>
+          <w:rFonts w:ascii="Helvetica" w:hAnsi="Helvetica"/>
+          <w:sz w:val="14"/>
+          <w:szCs w:val="14"/>
+        </w:rPr>
+        <w:t xml:space="preserve">Created with </w:t>
+      </w:r>
+      <w:hyperlink r:id="rId10" w:history="1">
+        <w:r>
+          <w:rPr>
+            <w:rStyle w:val="Hyperlink"/>
+            <w:rFonts w:ascii="Helvetica" w:hAnsi="Helvetica"/>
+            <w:sz w:val="14"/>
+            <w:szCs w:val="14"/>
+          </w:rPr>
+          <w:t>http://www.sciweavers.org/free-online-latex-equation-editor</w:t>
+        </w:r>
+      </w:hyperlink>
+    </w:p>
+    <w:p>
+      <w:pPr>
+        <w:ind w:left="720" w:firstLine="720"/>
+        <w:rPr>
+          <w:rFonts w:ascii="Helvetica" w:hAnsi="Helvetica"/>
+          <w:sz w:val="14"/>
+          <w:szCs w:val="14"/>
+        </w:rPr>
+      </w:pPr>
+    </w:p>
+    <w:p>
+      <w:pPr>
+        <w:rPr>
+          <w:rFonts w:ascii="Helvetica" w:hAnsi="Helvetica"/>
+        </w:rPr>
+      </w:pPr>
+      <w:r>
+        <w:rPr>
+          <w:rFonts w:ascii="Helvetica" w:hAnsi="Helvetica"/>
+        </w:rPr>
+        <w:t>The U &amp; D in the above formula represent ‘Up’ &amp; ‘Down’ which are calculated by subtracting the current close with the previous days close</w:t>
+      </w:r>
+      <w:r>
+        <w:rPr>
+          <w:rStyle w:val="FootnoteReference"/>
+          <w:rFonts w:ascii="Helvetica" w:hAnsi="Helvetica"/>
+        </w:rPr>
+        <w:footnoteReference w:id="5"/>
+      </w:r>
+      <w:r>
+        <w:rPr>
+          <w:rFonts w:ascii="Helvetica" w:hAnsi="Helvetica"/>
+        </w:rPr>
+        <w:t>.</w:t>
+      </w:r>
+    </w:p>
+    <w:p>
+      <w:pPr>
+        <w:rPr>
+          <w:rFonts w:ascii="Helvetica" w:hAnsi="Helvetica"/>
+        </w:rPr>
+      </w:pPr>
+    </w:p>
+    <w:p>
+      <w:pPr>
+        <w:rPr>
+          <w:rFonts w:ascii="Helvetica" w:hAnsi="Helvetica"/>
+          <w:b/>
+        </w:rPr>
+      </w:pPr>
+      <w:r>
+        <w:rPr>
+          <w:rFonts w:ascii="Helvetica" w:hAnsi="Helvetica"/>
+        </w:rPr>
+        <w:t xml:space="preserve">Finally, we need to define the meaning of Oversold &amp; Overbought.  These are somewhat arbitrary, but for the initial runs I will use the traditional definitions.  Oversold on the RSI is &lt; 30 and Overbought &gt; 70.  These two definitions are definitely </w:t>
+      </w:r>
+      <w:r>
+        <w:rPr>
+          <w:rFonts w:ascii="Helvetica" w:hAnsi="Helvetica"/>
+        </w:rPr>
+        <w:t>ripe for fine tuning, but we will use the traditional definitions at first.</w:t>
       </w:r>
       <w:bookmarkStart w:id="0" w:name="_GoBack"/>
       <w:bookmarkEnd w:id="0"/>
@@ -639,6 +1365,186 @@
     </w:sectPr>
   </w:body>
 </w:document>
+</file>
+
+<file path=word/endnotes.xml><?xml version="1.0" encoding="utf-8"?>
+<w:endnotes xmlns:wpc="http://schemas.microsoft.com/office/word/2010/wordprocessingCanvas" xmlns:mo="http://schemas.microsoft.com/office/mac/office/2008/main" xmlns:mc="http://schemas.openxmlformats.org/markup-compatibility/2006" xmlns:mv="urn:schemas-microsoft-com:mac:vml" xmlns:o="urn:schemas-microsoft-com:office:office" xmlns:r="http://schemas.openxmlformats.org/officeDocument/2006/relationships" xmlns:m="http://schemas.openxmlformats.org/officeDocument/2006/math" xmlns:v="urn:schemas-microsoft-com:vml" xmlns:wp14="http://schemas.microsoft.com/office/word/2010/wordprocessingDrawing" xmlns:wp="http://schemas.openxmlformats.org/drawingml/2006/wordprocessingDrawing" xmlns:w10="urn:schemas-microsoft-com:office:word" xmlns:w="http://schemas.openxmlformats.org/wordprocessingml/2006/main" xmlns:w14="http://schemas.microsoft.com/office/word/2010/wordml" xmlns:wpg="http://schemas.microsoft.com/office/word/2010/wordprocessingGroup" xmlns:wpi="http://schemas.microsoft.com/office/word/2010/wordprocessingInk" xmlns:wne="http://schemas.microsoft.com/office/word/2006/wordml" xmlns:wps="http://schemas.microsoft.com/office/word/2010/wordprocessingShape" mc:Ignorable="w14 wp14">
+  <w:endnote w:type="separator" w:id="-1">
+    <w:p>
+      <w:r>
+        <w:separator/>
+      </w:r>
+    </w:p>
+  </w:endnote>
+  <w:endnote w:type="continuationSeparator" w:id="0">
+    <w:p>
+      <w:r>
+        <w:continuationSeparator/>
+      </w:r>
+    </w:p>
+  </w:endnote>
+</w:endnotes>
+</file>
+
+<file path=word/footnotes.xml><?xml version="1.0" encoding="utf-8"?>
+<w:footnotes xmlns:wpc="http://schemas.microsoft.com/office/word/2010/wordprocessingCanvas" xmlns:mo="http://schemas.microsoft.com/office/mac/office/2008/main" xmlns:mc="http://schemas.openxmlformats.org/markup-compatibility/2006" xmlns:mv="urn:schemas-microsoft-com:mac:vml" xmlns:o="urn:schemas-microsoft-com:office:office" xmlns:r="http://schemas.openxmlformats.org/officeDocument/2006/relationships" xmlns:m="http://schemas.openxmlformats.org/officeDocument/2006/math" xmlns:v="urn:schemas-microsoft-com:vml" xmlns:wp14="http://schemas.microsoft.com/office/word/2010/wordprocessingDrawing" xmlns:wp="http://schemas.openxmlformats.org/drawingml/2006/wordprocessingDrawing" xmlns:w10="urn:schemas-microsoft-com:office:word" xmlns:w="http://schemas.openxmlformats.org/wordprocessingml/2006/main" xmlns:w14="http://schemas.microsoft.com/office/word/2010/wordml" xmlns:wpg="http://schemas.microsoft.com/office/word/2010/wordprocessingGroup" xmlns:wpi="http://schemas.microsoft.com/office/word/2010/wordprocessingInk" xmlns:wne="http://schemas.microsoft.com/office/word/2006/wordml" xmlns:wps="http://schemas.microsoft.com/office/word/2010/wordprocessingShape" mc:Ignorable="w14 wp14">
+  <w:footnote w:type="separator" w:id="-1">
+    <w:p>
+      <w:r>
+        <w:separator/>
+      </w:r>
+    </w:p>
+  </w:footnote>
+  <w:footnote w:type="continuationSeparator" w:id="0">
+    <w:p>
+      <w:r>
+        <w:continuationSeparator/>
+      </w:r>
+    </w:p>
+  </w:footnote>
+  <w:footnote w:id="1">
+    <w:p>
+      <w:pPr>
+        <w:pStyle w:val="FootnoteText"/>
+      </w:pPr>
+      <w:r>
+        <w:rPr>
+          <w:rStyle w:val="FootnoteReference"/>
+        </w:rPr>
+        <w:footnoteRef/>
+      </w:r>
+      <w:r>
+        <w:rPr>
+          <w:sz w:val="18"/>
+          <w:szCs w:val="18"/>
+        </w:rPr>
+        <w:t>Relative Strength Index - RSI</w:t>
+      </w:r>
+      <w:r>
+        <w:t xml:space="preserve"> </w:t>
+      </w:r>
+      <w:r>
+        <w:rPr>
+          <w:sz w:val="18"/>
+          <w:szCs w:val="18"/>
+        </w:rPr>
+        <w:t>http://www.investopedia.com/terms/r/rsi.asp</w:t>
+      </w:r>
+    </w:p>
+  </w:footnote>
+  <w:footnote w:id="2">
+    <w:p>
+      <w:pPr>
+        <w:pStyle w:val="FootnoteText"/>
+      </w:pPr>
+      <w:r>
+        <w:rPr>
+          <w:rStyle w:val="FootnoteReference"/>
+        </w:rPr>
+        <w:footnoteRef/>
+      </w:r>
+      <w:r>
+        <w:rPr>
+          <w:sz w:val="18"/>
+          <w:szCs w:val="18"/>
+        </w:rPr>
+        <w:t xml:space="preserve">1996 </w:t>
+      </w:r>
+      <w:r>
+        <w:rPr>
+          <w:bCs/>
+          <w:sz w:val="18"/>
+          <w:szCs w:val="18"/>
+        </w:rPr>
+        <w:t>Chairman's Letter</w:t>
+      </w:r>
+      <w:r>
+        <w:rPr>
+          <w:bCs/>
+          <w:sz w:val="18"/>
+          <w:szCs w:val="18"/>
+        </w:rPr>
+        <w:t xml:space="preserve"> -</w:t>
+      </w:r>
+      <w:r>
+        <w:t xml:space="preserve"> </w:t>
+      </w:r>
+      <w:r>
+        <w:rPr>
+          <w:sz w:val="18"/>
+          <w:szCs w:val="18"/>
+        </w:rPr>
+        <w:t>http://www.berkshirehathaway.com/letters/1996.html</w:t>
+      </w:r>
+    </w:p>
+  </w:footnote>
+  <w:footnote w:id="3">
+    <w:p>
+      <w:pPr>
+        <w:pStyle w:val="FootnoteText"/>
+      </w:pPr>
+      <w:r>
+        <w:rPr>
+          <w:rStyle w:val="FootnoteReference"/>
+        </w:rPr>
+        <w:footnoteRef/>
+      </w:r>
+      <w:r>
+        <w:t xml:space="preserve"> </w:t>
+      </w:r>
+      <w:r>
+        <w:rPr>
+          <w:sz w:val="18"/>
+          <w:szCs w:val="18"/>
+        </w:rPr>
+        <w:t>https://en.wikipedia.org/wiki/Moving_average#Modified_moving_average</w:t>
+      </w:r>
+    </w:p>
+  </w:footnote>
+  <w:footnote w:id="4">
+    <w:p>
+      <w:pPr>
+        <w:pStyle w:val="FootnoteText"/>
+      </w:pPr>
+      <w:r>
+        <w:rPr>
+          <w:rStyle w:val="FootnoteReference"/>
+        </w:rPr>
+        <w:footnoteRef/>
+      </w:r>
+      <w:r>
+        <w:t xml:space="preserve"> </w:t>
+      </w:r>
+      <w:r>
+        <w:rPr>
+          <w:sz w:val="18"/>
+          <w:szCs w:val="18"/>
+        </w:rPr>
+        <w:t>https://en.wikipedia.org/wiki/Moving_average#Exponential_moving_average</w:t>
+      </w:r>
+    </w:p>
+  </w:footnote>
+  <w:footnote w:id="5">
+    <w:p>
+      <w:pPr>
+        <w:pStyle w:val="FootnoteText"/>
+      </w:pPr>
+      <w:r>
+        <w:rPr>
+          <w:rStyle w:val="FootnoteReference"/>
+        </w:rPr>
+        <w:footnoteRef/>
+      </w:r>
+      <w:r>
+        <w:rPr>
+          <w:sz w:val="18"/>
+          <w:szCs w:val="18"/>
+        </w:rPr>
+        <w:t xml:space="preserve"> https://en.wikipedia.org/wiki/Relative_strength_index#Calculation</w:t>
+      </w:r>
+    </w:p>
+  </w:footnote>
+</w:footnotes>
 </file>
 
 <file path=word/styles.xml><?xml version="1.0" encoding="utf-8"?>
@@ -1182,6 +2088,87 @@
     <w:uiPriority w:val="1"/>
     <w:qFormat/>
     <w:rsid w:val="00AA373A"/>
+  </w:style>
+  <w:style w:type="character" w:styleId="Hyperlink">
+    <w:name w:val="Hyperlink"/>
+    <w:basedOn w:val="DefaultParagraphFont"/>
+    <w:uiPriority w:val="99"/>
+    <w:unhideWhenUsed/>
+    <w:rsid w:val="00AC5C1E"/>
+    <w:rPr>
+      <w:color w:val="0000FF" w:themeColor="hyperlink"/>
+      <w:u w:val="single"/>
+    </w:rPr>
+  </w:style>
+  <w:style w:type="paragraph" w:styleId="FootnoteText">
+    <w:name w:val="footnote text"/>
+    <w:basedOn w:val="Normal"/>
+    <w:link w:val="FootnoteTextChar"/>
+    <w:uiPriority w:val="99"/>
+    <w:unhideWhenUsed/>
+    <w:rsid w:val="00AC5C1E"/>
+  </w:style>
+  <w:style w:type="character" w:customStyle="1" w:styleId="FootnoteTextChar">
+    <w:name w:val="Footnote Text Char"/>
+    <w:basedOn w:val="DefaultParagraphFont"/>
+    <w:link w:val="FootnoteText"/>
+    <w:uiPriority w:val="99"/>
+    <w:rsid w:val="00AC5C1E"/>
+  </w:style>
+  <w:style w:type="character" w:styleId="FootnoteReference">
+    <w:name w:val="footnote reference"/>
+    <w:basedOn w:val="DefaultParagraphFont"/>
+    <w:uiPriority w:val="99"/>
+    <w:unhideWhenUsed/>
+    <w:rsid w:val="00AC5C1E"/>
+    <w:rPr>
+      <w:vertAlign w:val="superscript"/>
+    </w:rPr>
+  </w:style>
+  <w:style w:type="paragraph" w:styleId="HTMLPreformatted">
+    <w:name w:val="HTML Preformatted"/>
+    <w:basedOn w:val="Normal"/>
+    <w:link w:val="HTMLPreformattedChar"/>
+    <w:uiPriority w:val="99"/>
+    <w:unhideWhenUsed/>
+    <w:rsid w:val="00CD106A"/>
+    <w:pPr>
+      <w:tabs>
+        <w:tab w:val="left" w:pos="916"/>
+        <w:tab w:val="left" w:pos="1832"/>
+        <w:tab w:val="left" w:pos="2748"/>
+        <w:tab w:val="left" w:pos="3664"/>
+        <w:tab w:val="left" w:pos="4580"/>
+        <w:tab w:val="left" w:pos="5496"/>
+        <w:tab w:val="left" w:pos="6412"/>
+        <w:tab w:val="left" w:pos="7328"/>
+        <w:tab w:val="left" w:pos="8244"/>
+        <w:tab w:val="left" w:pos="9160"/>
+        <w:tab w:val="left" w:pos="10076"/>
+        <w:tab w:val="left" w:pos="10992"/>
+        <w:tab w:val="left" w:pos="11908"/>
+        <w:tab w:val="left" w:pos="12824"/>
+        <w:tab w:val="left" w:pos="13740"/>
+        <w:tab w:val="left" w:pos="14656"/>
+      </w:tabs>
+    </w:pPr>
+    <w:rPr>
+      <w:rFonts w:ascii="Courier" w:hAnsi="Courier" w:cs="Courier"/>
+      <w:sz w:val="20"/>
+      <w:szCs w:val="20"/>
+    </w:rPr>
+  </w:style>
+  <w:style w:type="character" w:customStyle="1" w:styleId="HTMLPreformattedChar">
+    <w:name w:val="HTML Preformatted Char"/>
+    <w:basedOn w:val="DefaultParagraphFont"/>
+    <w:link w:val="HTMLPreformatted"/>
+    <w:uiPriority w:val="99"/>
+    <w:rsid w:val="00CD106A"/>
+    <w:rPr>
+      <w:rFonts w:ascii="Courier" w:hAnsi="Courier" w:cs="Courier"/>
+      <w:sz w:val="20"/>
+      <w:szCs w:val="20"/>
+    </w:rPr>
   </w:style>
 </w:styles>
 </file>
@@ -1727,6 +2714,87 @@
     <w:uiPriority w:val="1"/>
     <w:qFormat/>
     <w:rsid w:val="00AA373A"/>
+  </w:style>
+  <w:style w:type="character" w:styleId="Hyperlink">
+    <w:name w:val="Hyperlink"/>
+    <w:basedOn w:val="DefaultParagraphFont"/>
+    <w:uiPriority w:val="99"/>
+    <w:unhideWhenUsed/>
+    <w:rsid w:val="00AC5C1E"/>
+    <w:rPr>
+      <w:color w:val="0000FF" w:themeColor="hyperlink"/>
+      <w:u w:val="single"/>
+    </w:rPr>
+  </w:style>
+  <w:style w:type="paragraph" w:styleId="FootnoteText">
+    <w:name w:val="footnote text"/>
+    <w:basedOn w:val="Normal"/>
+    <w:link w:val="FootnoteTextChar"/>
+    <w:uiPriority w:val="99"/>
+    <w:unhideWhenUsed/>
+    <w:rsid w:val="00AC5C1E"/>
+  </w:style>
+  <w:style w:type="character" w:customStyle="1" w:styleId="FootnoteTextChar">
+    <w:name w:val="Footnote Text Char"/>
+    <w:basedOn w:val="DefaultParagraphFont"/>
+    <w:link w:val="FootnoteText"/>
+    <w:uiPriority w:val="99"/>
+    <w:rsid w:val="00AC5C1E"/>
+  </w:style>
+  <w:style w:type="character" w:styleId="FootnoteReference">
+    <w:name w:val="footnote reference"/>
+    <w:basedOn w:val="DefaultParagraphFont"/>
+    <w:uiPriority w:val="99"/>
+    <w:unhideWhenUsed/>
+    <w:rsid w:val="00AC5C1E"/>
+    <w:rPr>
+      <w:vertAlign w:val="superscript"/>
+    </w:rPr>
+  </w:style>
+  <w:style w:type="paragraph" w:styleId="HTMLPreformatted">
+    <w:name w:val="HTML Preformatted"/>
+    <w:basedOn w:val="Normal"/>
+    <w:link w:val="HTMLPreformattedChar"/>
+    <w:uiPriority w:val="99"/>
+    <w:unhideWhenUsed/>
+    <w:rsid w:val="00CD106A"/>
+    <w:pPr>
+      <w:tabs>
+        <w:tab w:val="left" w:pos="916"/>
+        <w:tab w:val="left" w:pos="1832"/>
+        <w:tab w:val="left" w:pos="2748"/>
+        <w:tab w:val="left" w:pos="3664"/>
+        <w:tab w:val="left" w:pos="4580"/>
+        <w:tab w:val="left" w:pos="5496"/>
+        <w:tab w:val="left" w:pos="6412"/>
+        <w:tab w:val="left" w:pos="7328"/>
+        <w:tab w:val="left" w:pos="8244"/>
+        <w:tab w:val="left" w:pos="9160"/>
+        <w:tab w:val="left" w:pos="10076"/>
+        <w:tab w:val="left" w:pos="10992"/>
+        <w:tab w:val="left" w:pos="11908"/>
+        <w:tab w:val="left" w:pos="12824"/>
+        <w:tab w:val="left" w:pos="13740"/>
+        <w:tab w:val="left" w:pos="14656"/>
+      </w:tabs>
+    </w:pPr>
+    <w:rPr>
+      <w:rFonts w:ascii="Courier" w:hAnsi="Courier" w:cs="Courier"/>
+      <w:sz w:val="20"/>
+      <w:szCs w:val="20"/>
+    </w:rPr>
+  </w:style>
+  <w:style w:type="character" w:customStyle="1" w:styleId="HTMLPreformattedChar">
+    <w:name w:val="HTML Preformatted Char"/>
+    <w:basedOn w:val="DefaultParagraphFont"/>
+    <w:link w:val="HTMLPreformatted"/>
+    <w:uiPriority w:val="99"/>
+    <w:rsid w:val="00CD106A"/>
+    <w:rPr>
+      <w:rFonts w:ascii="Courier" w:hAnsi="Courier" w:cs="Courier"/>
+      <w:sz w:val="20"/>
+      <w:szCs w:val="20"/>
+    </w:rPr>
   </w:style>
 </w:styles>
 </file>

</xml_diff>

<commit_message>
Edit links in footnotes.
</commit_message>
<xml_diff>
--- a/rsi/RSI Capstone.docx
+++ b/rsi/RSI Capstone.docx
@@ -345,7 +345,25 @@
           <w:sz w:val="22"/>
           <w:szCs w:val="22"/>
         </w:rPr>
-        <w:t>The RSI is supposed to be able to determine both good buy &amp; sell points for stocks (it is also used in trading futures, but I will restrict my analysis to stock for this project.)  The purpose of this project is to determine whether or not buying a stock when it’s oversold &amp; then selling the stock when it’s oversold is a profitable strategy.  Below, I will more clearly state the parameters of this problem &amp; further clarify various definitions.</w:t>
+        <w:t xml:space="preserve">The RSI is supposed to be able to determine both good buy &amp; sell points for stocks (it is also used in trading futures, but I will restrict my analysis to stock for this project.)  The purpose of this project is to determine whether or not buying a stock when it’s oversold &amp; </w:t>
+      </w:r>
+      <w:proofErr w:type="gramStart"/>
+      <w:r>
+        <w:rPr>
+          <w:rFonts w:ascii="Helvetica" w:hAnsi="Helvetica"/>
+          <w:sz w:val="22"/>
+          <w:szCs w:val="22"/>
+        </w:rPr>
+        <w:t>then</w:t>
+      </w:r>
+      <w:proofErr w:type="gramEnd"/>
+      <w:r>
+        <w:rPr>
+          <w:rFonts w:ascii="Helvetica" w:hAnsi="Helvetica"/>
+          <w:sz w:val="22"/>
+          <w:szCs w:val="22"/>
+        </w:rPr>
+        <w:t xml:space="preserve"> selling the stock when it’s oversold is a profitable strategy.  Below, I will more clearly state the parameters of this problem &amp; further clarify various definitions.</w:t>
       </w:r>
     </w:p>
     <w:p>
@@ -967,16 +985,36 @@
         <w:rPr>
           <w:rFonts w:ascii="Helvetica" w:hAnsi="Helvetica"/>
         </w:rPr>
-        <w:t xml:space="preserve">Finally, we need to define the meaning of Oversold &amp; Overbought.  These are somewhat arbitrary, but for the initial runs I will use the traditional definitions.  Oversold on the RSI is &lt; 30 and Overbought &gt; 70.  These two definitions are definitely </w:t>
-      </w:r>
-      <w:r>
-        <w:rPr>
-          <w:rFonts w:ascii="Helvetica" w:hAnsi="Helvetica"/>
-        </w:rPr>
-        <w:t>ripe for fine tuning, but we will use the traditional definitions at first.</w:t>
+        <w:t xml:space="preserve">Finally, we need to define the meaning of Oversold &amp; Overbought.  These are somewhat arbitrary, but for the initial runs I will use the traditional definitions.  </w:t>
       </w:r>
       <w:bookmarkStart w:id="0" w:name="_GoBack"/>
       <w:bookmarkEnd w:id="0"/>
+      <w:r>
+        <w:rPr>
+          <w:rFonts w:ascii="Helvetica" w:hAnsi="Helvetica"/>
+        </w:rPr>
+        <w:t xml:space="preserve">Oversold on the RSI is &lt; 30 and Overbought &gt; 70.  These two definitions are definitely </w:t>
+      </w:r>
+      <w:r>
+        <w:rPr>
+          <w:rFonts w:ascii="Helvetica" w:hAnsi="Helvetica"/>
+        </w:rPr>
+        <w:t xml:space="preserve">ripe for </w:t>
+      </w:r>
+      <w:proofErr w:type="gramStart"/>
+      <w:r>
+        <w:rPr>
+          <w:rFonts w:ascii="Helvetica" w:hAnsi="Helvetica"/>
+        </w:rPr>
+        <w:t>fine tuning</w:t>
+      </w:r>
+      <w:proofErr w:type="gramEnd"/>
+      <w:r>
+        <w:rPr>
+          <w:rFonts w:ascii="Helvetica" w:hAnsi="Helvetica"/>
+        </w:rPr>
+        <w:t>, but we will use the traditional definitions at first.</w:t>
+      </w:r>
     </w:p>
     <w:p>
       <w:pPr>
@@ -1423,13 +1461,16 @@
       <w:r>
         <w:t xml:space="preserve"> </w:t>
       </w:r>
-      <w:r>
-        <w:rPr>
-          <w:sz w:val="18"/>
-          <w:szCs w:val="18"/>
-        </w:rPr>
-        <w:t>http://www.investopedia.com/terms/r/rsi.asp</w:t>
-      </w:r>
+      <w:hyperlink r:id="rId1" w:history="1">
+        <w:r>
+          <w:rPr>
+            <w:rStyle w:val="Hyperlink"/>
+            <w:sz w:val="18"/>
+            <w:szCs w:val="18"/>
+          </w:rPr>
+          <w:t>http://www.investopedia.com/terms/r/rsi.asp</w:t>
+        </w:r>
+      </w:hyperlink>
     </w:p>
   </w:footnote>
   <w:footnote w:id="2">
@@ -1469,36 +1510,60 @@
       <w:r>
         <w:t xml:space="preserve"> </w:t>
       </w:r>
-      <w:r>
+      <w:hyperlink r:id="rId2" w:history="1">
+        <w:r>
+          <w:rPr>
+            <w:rStyle w:val="Hyperlink"/>
+            <w:sz w:val="18"/>
+            <w:szCs w:val="18"/>
+          </w:rPr>
+          <w:t>http://www.berkshirehathaway.com/letters/1996.html</w:t>
+        </w:r>
+      </w:hyperlink>
+    </w:p>
+  </w:footnote>
+  <w:footnote w:id="3">
+    <w:p>
+      <w:pPr>
+        <w:pStyle w:val="FootnoteText"/>
         <w:rPr>
           <w:sz w:val="18"/>
           <w:szCs w:val="18"/>
         </w:rPr>
-        <w:t>http://www.berkshirehathaway.com/letters/1996.html</w:t>
-      </w:r>
-    </w:p>
-  </w:footnote>
-  <w:footnote w:id="3">
-    <w:p>
-      <w:pPr>
-        <w:pStyle w:val="FootnoteText"/>
       </w:pPr>
       <w:r>
         <w:rPr>
           <w:rStyle w:val="FootnoteReference"/>
         </w:rPr>
         <w:footnoteRef/>
-      </w:r>
-      <w:r>
-        <w:t xml:space="preserve"> </w:t>
       </w:r>
       <w:r>
         <w:rPr>
           <w:sz w:val="18"/>
           <w:szCs w:val="18"/>
         </w:rPr>
-        <w:t>https://en.wikipedia.org/wiki/Moving_average#Modified_moving_average</w:t>
-      </w:r>
+        <w:t xml:space="preserve"> </w:t>
+      </w:r>
+      <w:hyperlink r:id="rId3" w:anchor="Simple_moving_average" w:history="1">
+        <w:r>
+          <w:rPr>
+            <w:rStyle w:val="Hyperlink"/>
+            <w:sz w:val="18"/>
+            <w:szCs w:val="18"/>
+          </w:rPr>
+          <w:t xml:space="preserve">https://en.wikipedia.org/wiki/Moving_average - </w:t>
+        </w:r>
+        <w:proofErr w:type="spellStart"/>
+        <w:r>
+          <w:rPr>
+            <w:rStyle w:val="Hyperlink"/>
+            <w:sz w:val="18"/>
+            <w:szCs w:val="18"/>
+          </w:rPr>
+          <w:t>Simple_moving_average</w:t>
+        </w:r>
+        <w:proofErr w:type="spellEnd"/>
+      </w:hyperlink>
     </w:p>
   </w:footnote>
   <w:footnote w:id="4">
@@ -1513,35 +1578,66 @@
         <w:footnoteRef/>
       </w:r>
       <w:r>
-        <w:t xml:space="preserve"> </w:t>
-      </w:r>
-      <w:r>
         <w:rPr>
           <w:sz w:val="18"/>
           <w:szCs w:val="18"/>
         </w:rPr>
-        <w:t>https://en.wikipedia.org/wiki/Moving_average#Exponential_moving_average</w:t>
-      </w:r>
+        <w:t xml:space="preserve"> </w:t>
+      </w:r>
+      <w:hyperlink r:id="rId4" w:anchor="Exponential_moving_average" w:history="1">
+        <w:r>
+          <w:rPr>
+            <w:rStyle w:val="Hyperlink"/>
+            <w:sz w:val="18"/>
+            <w:szCs w:val="18"/>
+          </w:rPr>
+          <w:t xml:space="preserve">https://en.wikipedia.org/wiki/Moving_average - </w:t>
+        </w:r>
+        <w:proofErr w:type="spellStart"/>
+        <w:r>
+          <w:rPr>
+            <w:rStyle w:val="Hyperlink"/>
+            <w:sz w:val="18"/>
+            <w:szCs w:val="18"/>
+          </w:rPr>
+          <w:t>Exponential_moving_average</w:t>
+        </w:r>
+        <w:proofErr w:type="spellEnd"/>
+      </w:hyperlink>
     </w:p>
   </w:footnote>
   <w:footnote w:id="5">
     <w:p>
       <w:pPr>
         <w:pStyle w:val="FootnoteText"/>
-      </w:pPr>
-      <w:r>
-        <w:rPr>
-          <w:rStyle w:val="FootnoteReference"/>
-        </w:rPr>
-        <w:footnoteRef/>
-      </w:r>
-      <w:r>
         <w:rPr>
           <w:sz w:val="18"/>
           <w:szCs w:val="18"/>
         </w:rPr>
-        <w:t xml:space="preserve"> https://en.wikipedia.org/wiki/Relative_strength_index#Calculation</w:t>
-      </w:r>
+      </w:pPr>
+      <w:r>
+        <w:rPr>
+          <w:rStyle w:val="FootnoteReference"/>
+        </w:rPr>
+        <w:footnoteRef/>
+      </w:r>
+      <w:r>
+        <w:rPr>
+          <w:sz w:val="18"/>
+          <w:szCs w:val="18"/>
+        </w:rPr>
+        <w:t xml:space="preserve"> </w:t>
+      </w:r>
+      <w:hyperlink r:id="rId5" w:anchor="Calculation" w:history="1">
+        <w:r>
+          <w:rPr>
+            <w:rStyle w:val="Hyperlink"/>
+            <w:sz w:val="18"/>
+            <w:szCs w:val="18"/>
+          </w:rPr>
+          <w:t>https://en.wikipedia.org/wiki/Relative_strength_index - Calculation</w:t>
+        </w:r>
+      </w:hyperlink>
     </w:p>
   </w:footnote>
 </w:footnotes>

</xml_diff>

<commit_message>
Add some explanatory language about the data.
</commit_message>
<xml_diff>
--- a/rsi/RSI Capstone.docx
+++ b/rsi/RSI Capstone.docx
@@ -345,25 +345,7 @@
           <w:sz w:val="22"/>
           <w:szCs w:val="22"/>
         </w:rPr>
-        <w:t xml:space="preserve">The RSI is supposed to be able to determine both good buy &amp; sell points for stocks (it is also used in trading futures, but I will restrict my analysis to stock for this project.)  The purpose of this project is to determine whether or not buying a stock when it’s oversold &amp; </w:t>
-      </w:r>
-      <w:proofErr w:type="gramStart"/>
-      <w:r>
-        <w:rPr>
-          <w:rFonts w:ascii="Helvetica" w:hAnsi="Helvetica"/>
-          <w:sz w:val="22"/>
-          <w:szCs w:val="22"/>
-        </w:rPr>
-        <w:t>then</w:t>
-      </w:r>
-      <w:proofErr w:type="gramEnd"/>
-      <w:r>
-        <w:rPr>
-          <w:rFonts w:ascii="Helvetica" w:hAnsi="Helvetica"/>
-          <w:sz w:val="22"/>
-          <w:szCs w:val="22"/>
-        </w:rPr>
-        <w:t xml:space="preserve"> selling the stock when it’s oversold is a profitable strategy.  Below, I will more clearly state the parameters of this problem &amp; further clarify various definitions.</w:t>
+        <w:t>The RSI is supposed to be able to determine both good buy &amp; sell points for stocks (it is also used in trading futures, but I will restrict my analysis to stock for this project.)  The purpose of this project is to determine whether or not buying a stock when it’s oversold &amp; then selling the stock when it’s oversold is a profitable strategy.  Below, I will more clearly state the parameters of this problem &amp; further clarify various definitions.</w:t>
       </w:r>
     </w:p>
     <w:p>
@@ -985,87 +967,100 @@
         <w:rPr>
           <w:rFonts w:ascii="Helvetica" w:hAnsi="Helvetica"/>
         </w:rPr>
-        <w:t xml:space="preserve">Finally, we need to define the meaning of Oversold &amp; Overbought.  These are somewhat arbitrary, but for the initial runs I will use the traditional definitions.  </w:t>
+        <w:t xml:space="preserve">Finally, we need to define the meaning of Oversold &amp; Overbought.  These are somewhat arbitrary, but for the initial runs I will use the traditional definitions.  Oversold on the RSI is &lt; 30 and Overbought &gt; 70.  These two definitions are definitely </w:t>
+      </w:r>
+      <w:r>
+        <w:rPr>
+          <w:rFonts w:ascii="Helvetica" w:hAnsi="Helvetica"/>
+        </w:rPr>
+        <w:t>ripe for fine tuning, but we will use the traditional definitions at first.</w:t>
+      </w:r>
+    </w:p>
+    <w:p>
+      <w:pPr>
+        <w:rPr>
+          <w:rFonts w:ascii="Helvetica" w:hAnsi="Helvetica"/>
+          <w:sz w:val="22"/>
+          <w:szCs w:val="22"/>
+        </w:rPr>
+      </w:pPr>
+    </w:p>
+    <w:p>
+      <w:pPr>
+        <w:ind w:left="2880" w:firstLine="720"/>
+        <w:rPr>
+          <w:rFonts w:ascii="Helvetica" w:hAnsi="Helvetica"/>
+          <w:b/>
+          <w:sz w:val="34"/>
+          <w:szCs w:val="34"/>
+        </w:rPr>
+      </w:pPr>
+      <w:r>
+        <w:rPr>
+          <w:rFonts w:ascii="Helvetica" w:hAnsi="Helvetica"/>
+          <w:b/>
+          <w:sz w:val="34"/>
+          <w:szCs w:val="34"/>
+        </w:rPr>
+        <w:t>Analysis</w:t>
+      </w:r>
+    </w:p>
+    <w:p>
+      <w:pPr>
+        <w:rPr>
+          <w:rFonts w:ascii="Helvetica" w:hAnsi="Helvetica"/>
+        </w:rPr>
+      </w:pPr>
+    </w:p>
+    <w:p>
+      <w:pPr>
+        <w:rPr>
+          <w:rFonts w:ascii="Helvetica" w:hAnsi="Helvetica"/>
+          <w:b/>
+        </w:rPr>
+      </w:pPr>
+      <w:r>
+        <w:rPr>
+          <w:rFonts w:ascii="Helvetica" w:hAnsi="Helvetica"/>
+          <w:b/>
+        </w:rPr>
+        <w:t>Data Exploration</w:t>
+      </w:r>
+    </w:p>
+    <w:p>
+      <w:pPr>
+        <w:rPr>
+          <w:rFonts w:ascii="Helvetica" w:hAnsi="Helvetica"/>
+        </w:rPr>
+      </w:pPr>
+      <w:r>
+        <w:rPr>
+          <w:rFonts w:ascii="Helvetica" w:hAnsi="Helvetica"/>
+        </w:rPr>
+        <w:t>The data set used is taken from the Quandl WIKI data.  This is a community curated set of 3179 stocks (as of 06/08/2016, the date the data set used was downloaded.)  The data set consists of the entire price history of the stocks included in the WIKI data set.  The price history includes the open, high, low, &amp; close as well as adjusted prices (adjusted prices take into account stock splits &amp; dividends and update the historical prices in order to have continuous prices where there are no large changes to prices that had nothing to do with daily changes.)  The data also includes the ticker symbol, the date, and the volume (as well as adjusted volume.)</w:t>
+      </w:r>
+    </w:p>
+    <w:p>
+      <w:pPr>
+        <w:rPr>
+          <w:rFonts w:ascii="Helvetica" w:hAnsi="Helvetica"/>
+        </w:rPr>
+      </w:pPr>
+    </w:p>
+    <w:p>
+      <w:pPr>
+        <w:rPr>
+          <w:rFonts w:ascii="Helvetica" w:hAnsi="Helvetica"/>
+        </w:rPr>
+      </w:pPr>
+      <w:r>
+        <w:rPr>
+          <w:rFonts w:ascii="Helvetica" w:hAnsi="Helvetica"/>
+        </w:rPr>
+        <w:t>The subset of data used consists of the adjusted price/volume data, the ticker symbol, and the date.</w:t>
       </w:r>
       <w:bookmarkStart w:id="0" w:name="_GoBack"/>
       <w:bookmarkEnd w:id="0"/>
-      <w:r>
-        <w:rPr>
-          <w:rFonts w:ascii="Helvetica" w:hAnsi="Helvetica"/>
-        </w:rPr>
-        <w:t xml:space="preserve">Oversold on the RSI is &lt; 30 and Overbought &gt; 70.  These two definitions are definitely </w:t>
-      </w:r>
-      <w:r>
-        <w:rPr>
-          <w:rFonts w:ascii="Helvetica" w:hAnsi="Helvetica"/>
-        </w:rPr>
-        <w:t xml:space="preserve">ripe for </w:t>
-      </w:r>
-      <w:proofErr w:type="gramStart"/>
-      <w:r>
-        <w:rPr>
-          <w:rFonts w:ascii="Helvetica" w:hAnsi="Helvetica"/>
-        </w:rPr>
-        <w:t>fine tuning</w:t>
-      </w:r>
-      <w:proofErr w:type="gramEnd"/>
-      <w:r>
-        <w:rPr>
-          <w:rFonts w:ascii="Helvetica" w:hAnsi="Helvetica"/>
-        </w:rPr>
-        <w:t>, but we will use the traditional definitions at first.</w:t>
-      </w:r>
-    </w:p>
-    <w:p>
-      <w:pPr>
-        <w:rPr>
-          <w:rFonts w:ascii="Helvetica" w:hAnsi="Helvetica"/>
-          <w:sz w:val="22"/>
-          <w:szCs w:val="22"/>
-        </w:rPr>
-      </w:pPr>
-    </w:p>
-    <w:p>
-      <w:pPr>
-        <w:ind w:left="2880" w:firstLine="720"/>
-        <w:rPr>
-          <w:rFonts w:ascii="Helvetica" w:hAnsi="Helvetica"/>
-          <w:b/>
-          <w:sz w:val="34"/>
-          <w:szCs w:val="34"/>
-        </w:rPr>
-      </w:pPr>
-      <w:r>
-        <w:rPr>
-          <w:rFonts w:ascii="Helvetica" w:hAnsi="Helvetica"/>
-          <w:b/>
-          <w:sz w:val="34"/>
-          <w:szCs w:val="34"/>
-        </w:rPr>
-        <w:t>Analysis</w:t>
-      </w:r>
-    </w:p>
-    <w:p>
-      <w:pPr>
-        <w:rPr>
-          <w:rFonts w:ascii="Helvetica" w:hAnsi="Helvetica"/>
-        </w:rPr>
-      </w:pPr>
-    </w:p>
-    <w:p>
-      <w:pPr>
-        <w:rPr>
-          <w:rFonts w:ascii="Helvetica" w:hAnsi="Helvetica"/>
-          <w:b/>
-        </w:rPr>
-      </w:pPr>
-      <w:r>
-        <w:rPr>
-          <w:rFonts w:ascii="Helvetica" w:hAnsi="Helvetica"/>
-          <w:b/>
-        </w:rPr>
-        <w:t>Data Exploration</w:t>
-      </w:r>
     </w:p>
     <w:p>
       <w:pPr>
@@ -1551,18 +1546,8 @@
             <w:sz w:val="18"/>
             <w:szCs w:val="18"/>
           </w:rPr>
-          <w:t xml:space="preserve">https://en.wikipedia.org/wiki/Moving_average - </w:t>
+          <w:t>https://en.wikipedia.org/wiki/Moving_average - Simple_moving_average</w:t>
         </w:r>
-        <w:proofErr w:type="spellStart"/>
-        <w:r>
-          <w:rPr>
-            <w:rStyle w:val="Hyperlink"/>
-            <w:sz w:val="18"/>
-            <w:szCs w:val="18"/>
-          </w:rPr>
-          <w:t>Simple_moving_average</w:t>
-        </w:r>
-        <w:proofErr w:type="spellEnd"/>
       </w:hyperlink>
     </w:p>
   </w:footnote>
@@ -1591,18 +1576,8 @@
             <w:sz w:val="18"/>
             <w:szCs w:val="18"/>
           </w:rPr>
-          <w:t xml:space="preserve">https://en.wikipedia.org/wiki/Moving_average - </w:t>
+          <w:t>https://en.wikipedia.org/wiki/Moving_average - Exponential_moving_average</w:t>
         </w:r>
-        <w:proofErr w:type="spellStart"/>
-        <w:r>
-          <w:rPr>
-            <w:rStyle w:val="Hyperlink"/>
-            <w:sz w:val="18"/>
-            <w:szCs w:val="18"/>
-          </w:rPr>
-          <w:t>Exponential_moving_average</w:t>
-        </w:r>
-        <w:proofErr w:type="spellEnd"/>
       </w:hyperlink>
     </w:p>
   </w:footnote>
@@ -2266,6 +2241,18 @@
       <w:szCs w:val="20"/>
     </w:rPr>
   </w:style>
+  <w:style w:type="character" w:styleId="FollowedHyperlink">
+    <w:name w:val="FollowedHyperlink"/>
+    <w:basedOn w:val="DefaultParagraphFont"/>
+    <w:uiPriority w:val="99"/>
+    <w:semiHidden/>
+    <w:unhideWhenUsed/>
+    <w:rsid w:val="00FE63DE"/>
+    <w:rPr>
+      <w:color w:val="800080" w:themeColor="followedHyperlink"/>
+      <w:u w:val="single"/>
+    </w:rPr>
+  </w:style>
 </w:styles>
 </file>
 
@@ -2890,6 +2877,18 @@
       <w:rFonts w:ascii="Courier" w:hAnsi="Courier" w:cs="Courier"/>
       <w:sz w:val="20"/>
       <w:szCs w:val="20"/>
+    </w:rPr>
+  </w:style>
+  <w:style w:type="character" w:styleId="FollowedHyperlink">
+    <w:name w:val="FollowedHyperlink"/>
+    <w:basedOn w:val="DefaultParagraphFont"/>
+    <w:uiPriority w:val="99"/>
+    <w:semiHidden/>
+    <w:unhideWhenUsed/>
+    <w:rsid w:val="00FE63DE"/>
+    <w:rPr>
+      <w:color w:val="800080" w:themeColor="followedHyperlink"/>
+      <w:u w:val="single"/>
     </w:rPr>
   </w:style>
 </w:styles>

</xml_diff>

<commit_message>
Some minor clean ups & additions.
</commit_message>
<xml_diff>
--- a/rsi/RSI Capstone.docx
+++ b/rsi/RSI Capstone.docx
@@ -784,42 +784,7 @@
         <w:rPr>
           <w:rFonts w:ascii="Helvetica" w:hAnsi="Helvetica"/>
         </w:rPr>
-        <w:t xml:space="preserve">  Below is formula for the RS using a smoothed average: </w:t>
-      </w:r>
-      <w:r>
-        <w:rPr>
-          <w:rFonts w:ascii="Helvetica" w:hAnsi="Helvetica"/>
-          <w:color w:val="FF0000"/>
-        </w:rPr>
-        <w:t>[decide which to use first</w:t>
-      </w:r>
-      <w:r>
-        <w:rPr>
-          <w:rFonts w:ascii="Helvetica" w:hAnsi="Helvetica"/>
-          <w:color w:val="FF0000"/>
-        </w:rPr>
-        <w:t xml:space="preserve"> </w:t>
-      </w:r>
-      <w:r>
-        <w:rPr>
-          <w:rFonts w:ascii="Helvetica" w:hAnsi="Helvetica"/>
-          <w:color w:val="FF0000"/>
-        </w:rPr>
-        <w:sym w:font="Wingdings" w:char="F0E0"/>
-      </w:r>
-      <w:r>
-        <w:rPr>
-          <w:rFonts w:ascii="Helvetica" w:hAnsi="Helvetica"/>
-          <w:color w:val="FF0000"/>
-        </w:rPr>
-        <w:t xml:space="preserve"> both being tested could be beneficial</w:t>
-      </w:r>
-      <w:r>
-        <w:rPr>
-          <w:rFonts w:ascii="Helvetica" w:hAnsi="Helvetica"/>
-          <w:color w:val="FF0000"/>
-        </w:rPr>
-        <w:t>]</w:t>
+        <w:t xml:space="preserve">  Below is formula for the RS using a smoothed average:</w:t>
       </w:r>
     </w:p>
     <w:p>
@@ -973,7 +938,19 @@
         <w:rPr>
           <w:rFonts w:ascii="Helvetica" w:hAnsi="Helvetica"/>
         </w:rPr>
-        <w:t>ripe for fine tuning, but we will use the traditional definitions at first.</w:t>
+        <w:t xml:space="preserve">ripe for </w:t>
+      </w:r>
+      <w:r>
+        <w:rPr>
+          <w:rFonts w:ascii="Helvetica" w:hAnsi="Helvetica"/>
+        </w:rPr>
+        <w:t>fine-tuning</w:t>
+      </w:r>
+      <w:r>
+        <w:rPr>
+          <w:rFonts w:ascii="Helvetica" w:hAnsi="Helvetica"/>
+        </w:rPr>
+        <w:t>, but we will use the traditional definitions at first.</w:t>
       </w:r>
     </w:p>
     <w:p>
@@ -1037,7 +1014,34 @@
         <w:rPr>
           <w:rFonts w:ascii="Helvetica" w:hAnsi="Helvetica"/>
         </w:rPr>
-        <w:t>The data set used is taken from the Quandl WIKI data.  This is a community curated set of 3179 stocks (as of 06/08/2016, the date the data set used was downloaded.)  The data set consists of the entire price history of the stocks included in the WIKI data set.  The price history includes the open, high, low, &amp; close as well as adjusted prices (adjusted prices take into account stock splits &amp; dividends and update the historical prices in order to have continuous prices where there are no large changes to prices that had nothing to do with daily changes.)  The data also includes the ticker symbol, the date, and the volume (as well as adjusted volume.)</w:t>
+        <w:t xml:space="preserve">The data set used is taken from the </w:t>
+      </w:r>
+      <w:proofErr w:type="spellStart"/>
+      <w:r>
+        <w:rPr>
+          <w:rFonts w:ascii="Helvetica" w:hAnsi="Helvetica"/>
+        </w:rPr>
+        <w:t>Quandl</w:t>
+      </w:r>
+      <w:proofErr w:type="spellEnd"/>
+      <w:r>
+        <w:rPr>
+          <w:rFonts w:ascii="Helvetica" w:hAnsi="Helvetica"/>
+        </w:rPr>
+        <w:t xml:space="preserve"> WIKI data</w:t>
+      </w:r>
+      <w:r>
+        <w:rPr>
+          <w:rStyle w:val="FootnoteReference"/>
+          <w:rFonts w:ascii="Helvetica" w:hAnsi="Helvetica"/>
+        </w:rPr>
+        <w:footnoteReference w:id="6"/>
+      </w:r>
+      <w:r>
+        <w:rPr>
+          <w:rFonts w:ascii="Helvetica" w:hAnsi="Helvetica"/>
+        </w:rPr>
+        <w:t>.  This is a community curated set of 3179 stocks (as of 06/08/2016, the date the data set used was downloaded.)  The data set consists of the entire price history of the stocks included in the WIKI data set.  The price history includes the open, high, low, &amp; close as well as adjusted prices (adjusted prices take into account stock splits &amp; dividends and update the historical prices in order to have continuous prices where there are no large changes to prices that had nothing to do with daily changes.)  The data also includes the ticker symbol, the date, and the volume (as well as adjusted volume.)</w:t>
       </w:r>
     </w:p>
     <w:p>
@@ -1059,8 +1063,6 @@
         </w:rPr>
         <w:t>The subset of data used consists of the adjusted price/volume data, the ticker symbol, and the date.</w:t>
       </w:r>
-      <w:bookmarkStart w:id="0" w:name="_GoBack"/>
-      <w:bookmarkEnd w:id="0"/>
     </w:p>
     <w:p>
       <w:pPr>
@@ -1546,8 +1548,18 @@
             <w:sz w:val="18"/>
             <w:szCs w:val="18"/>
           </w:rPr>
-          <w:t>https://en.wikipedia.org/wiki/Moving_average - Simple_moving_average</w:t>
+          <w:t xml:space="preserve">https://en.wikipedia.org/wiki/Moving_average - </w:t>
         </w:r>
+        <w:proofErr w:type="spellStart"/>
+        <w:r>
+          <w:rPr>
+            <w:rStyle w:val="Hyperlink"/>
+            <w:sz w:val="18"/>
+            <w:szCs w:val="18"/>
+          </w:rPr>
+          <w:t>Simple_moving_average</w:t>
+        </w:r>
+        <w:proofErr w:type="spellEnd"/>
       </w:hyperlink>
     </w:p>
   </w:footnote>
@@ -1576,8 +1588,18 @@
             <w:sz w:val="18"/>
             <w:szCs w:val="18"/>
           </w:rPr>
-          <w:t>https://en.wikipedia.org/wiki/Moving_average - Exponential_moving_average</w:t>
+          <w:t xml:space="preserve">https://en.wikipedia.org/wiki/Moving_average - </w:t>
         </w:r>
+        <w:proofErr w:type="spellStart"/>
+        <w:r>
+          <w:rPr>
+            <w:rStyle w:val="Hyperlink"/>
+            <w:sz w:val="18"/>
+            <w:szCs w:val="18"/>
+          </w:rPr>
+          <w:t>Exponential_moving_average</w:t>
+        </w:r>
+        <w:proofErr w:type="spellEnd"/>
       </w:hyperlink>
     </w:p>
   </w:footnote>
@@ -1613,6 +1635,50 @@
           <w:t>https://en.wikipedia.org/wiki/Relative_strength_index - Calculation</w:t>
         </w:r>
       </w:hyperlink>
+    </w:p>
+  </w:footnote>
+  <w:footnote w:id="6">
+    <w:p>
+      <w:pPr>
+        <w:pStyle w:val="FootnoteText"/>
+      </w:pPr>
+      <w:r>
+        <w:rPr>
+          <w:rStyle w:val="FootnoteReference"/>
+        </w:rPr>
+        <w:footnoteRef/>
+      </w:r>
+      <w:r>
+        <w:t xml:space="preserve"> </w:t>
+      </w:r>
+      <w:proofErr w:type="spellStart"/>
+      <w:r>
+        <w:rPr>
+          <w:sz w:val="18"/>
+          <w:szCs w:val="18"/>
+        </w:rPr>
+        <w:t>Quandl</w:t>
+      </w:r>
+      <w:proofErr w:type="spellEnd"/>
+      <w:r>
+        <w:rPr>
+          <w:sz w:val="18"/>
+          <w:szCs w:val="18"/>
+        </w:rPr>
+        <w:t xml:space="preserve"> WIKI data: </w:t>
+      </w:r>
+      <w:hyperlink r:id="rId6" w:history="1">
+        <w:r>
+          <w:rPr>
+            <w:rStyle w:val="Hyperlink"/>
+            <w:sz w:val="18"/>
+            <w:szCs w:val="18"/>
+          </w:rPr>
+          <w:t>https://www.quandl.com/data/WIKI</w:t>
+        </w:r>
+      </w:hyperlink>
+      <w:bookmarkStart w:id="0" w:name="_GoBack"/>
+      <w:bookmarkEnd w:id="0"/>
     </w:p>
   </w:footnote>
 </w:footnotes>

</xml_diff>

<commit_message>
Clean up and clarify.
</commit_message>
<xml_diff>
--- a/rsi/RSI Capstone.docx
+++ b/rsi/RSI Capstone.docx
@@ -302,7 +302,7 @@
           <w:sz w:val="22"/>
           <w:szCs w:val="22"/>
         </w:rPr>
-        <w:t xml:space="preserve"> conditions of an asset. It is calculated using the following formula</w:t>
+        <w:t xml:space="preserve"> conditions of an asset.</w:t>
       </w:r>
       <w:r>
         <w:rPr>
@@ -310,7 +310,7 @@
           <w:sz w:val="22"/>
           <w:szCs w:val="22"/>
         </w:rPr>
-        <w:t>.”</w:t>
+        <w:t>”</w:t>
       </w:r>
       <w:r>
         <w:rPr>
@@ -345,7 +345,39 @@
           <w:sz w:val="22"/>
           <w:szCs w:val="22"/>
         </w:rPr>
-        <w:t>The RSI is supposed to be able to determine both good buy &amp; sell points for stocks (it is also used in trading futures, but I will restrict my analysis to stock for this project.)  The purpose of this project is to determine whether or not buying a stock when it’s oversold &amp; then selling the stock when it’s oversold is a profitable strategy.  Below, I will more clearly state the parameters of this problem &amp; further clarify various definitions.</w:t>
+        <w:t>The RSI is supposed to be able to determine both good buy &amp; sell points for stocks (it is also used in trading futures, but I will restrict my analysis to stock</w:t>
+      </w:r>
+      <w:r>
+        <w:rPr>
+          <w:rFonts w:ascii="Helvetica" w:hAnsi="Helvetica"/>
+          <w:sz w:val="22"/>
+          <w:szCs w:val="22"/>
+        </w:rPr>
+        <w:t>s</w:t>
+      </w:r>
+      <w:r>
+        <w:rPr>
+          <w:rFonts w:ascii="Helvetica" w:hAnsi="Helvetica"/>
+          <w:sz w:val="22"/>
+          <w:szCs w:val="22"/>
+        </w:rPr>
+        <w:t xml:space="preserve"> for this project.)  The purpose of this project is to determine whether or not buying a stock when it’s oversold &amp; then selling the stock when it’s over</w:t>
+      </w:r>
+      <w:r>
+        <w:rPr>
+          <w:rFonts w:ascii="Helvetica" w:hAnsi="Helvetica"/>
+          <w:sz w:val="22"/>
+          <w:szCs w:val="22"/>
+        </w:rPr>
+        <w:t>bought</w:t>
+      </w:r>
+      <w:r>
+        <w:rPr>
+          <w:rFonts w:ascii="Helvetica" w:hAnsi="Helvetica"/>
+          <w:sz w:val="22"/>
+          <w:szCs w:val="22"/>
+        </w:rPr>
+        <w:t xml:space="preserve"> is a profitable strategy.  Below, I will more clearly state the parameters of this problem &amp; further clarify various definitions.</w:t>
       </w:r>
     </w:p>
     <w:p>
@@ -393,7 +425,23 @@
           <w:sz w:val="24"/>
           <w:szCs w:val="24"/>
         </w:rPr>
-        <w:t>This project intends to determine whether trading strategy of going long (buying) a stock when it is considered oversold using the RSI is a viable</w:t>
+        <w:t>This project intends to determine whether</w:t>
+      </w:r>
+      <w:r>
+        <w:rPr>
+          <w:rFonts w:ascii="Helvetica" w:hAnsi="Helvetica"/>
+          <w:sz w:val="24"/>
+          <w:szCs w:val="24"/>
+        </w:rPr>
+        <w:t xml:space="preserve"> a</w:t>
+      </w:r>
+      <w:r>
+        <w:rPr>
+          <w:rFonts w:ascii="Helvetica" w:hAnsi="Helvetica"/>
+          <w:sz w:val="24"/>
+          <w:szCs w:val="24"/>
+        </w:rPr>
+        <w:t xml:space="preserve"> trading strategy of going long (buying) a stock when it is considered oversold using the RSI is a viable</w:t>
       </w:r>
       <w:r>
         <w:rPr>
@@ -481,14 +529,98 @@
         <w:rPr>
           <w:rFonts w:ascii="Helvetica" w:hAnsi="Helvetica"/>
         </w:rPr>
-        <w:t xml:space="preserve">The buy signal for a stock will be when the RSI indicates oversold &amp; the sell signal will be when the RSI indicates overbought.  I will be using daily prices.  The buy will be made on the closing price &amp; the sell will be made on the closing price as well.  In the initial attempt I will not consider commissions, slippage, or </w:t>
+        <w:t xml:space="preserve">The buy signal for a stock will be when the RSI indicates </w:t>
+      </w:r>
+      <w:r>
+        <w:rPr>
+          <w:rFonts w:ascii="Helvetica" w:hAnsi="Helvetica"/>
+        </w:rPr>
+        <w:t xml:space="preserve">an </w:t>
+      </w:r>
+      <w:r>
+        <w:rPr>
+          <w:rFonts w:ascii="Helvetica" w:hAnsi="Helvetica"/>
+        </w:rPr>
+        <w:t xml:space="preserve">oversold </w:t>
+      </w:r>
+      <w:r>
+        <w:rPr>
+          <w:rFonts w:ascii="Helvetica" w:hAnsi="Helvetica"/>
+        </w:rPr>
+        <w:t xml:space="preserve">threshold has been reached </w:t>
+      </w:r>
+      <w:r>
+        <w:rPr>
+          <w:rFonts w:ascii="Helvetica" w:hAnsi="Helvetica"/>
+        </w:rPr>
+        <w:t xml:space="preserve">&amp; the sell signal will be when the RSI indicates </w:t>
+      </w:r>
+      <w:r>
+        <w:rPr>
+          <w:rFonts w:ascii="Helvetica" w:hAnsi="Helvetica"/>
+        </w:rPr>
+        <w:t xml:space="preserve">an </w:t>
+      </w:r>
+      <w:r>
+        <w:rPr>
+          <w:rFonts w:ascii="Helvetica" w:hAnsi="Helvetica"/>
+        </w:rPr>
+        <w:t>overbought</w:t>
+      </w:r>
+      <w:r>
+        <w:rPr>
+          <w:rFonts w:ascii="Helvetica" w:hAnsi="Helvetica"/>
+        </w:rPr>
+        <w:t xml:space="preserve"> threshold has been reached</w:t>
+      </w:r>
+      <w:r>
+        <w:rPr>
+          <w:rFonts w:ascii="Helvetica" w:hAnsi="Helvetica"/>
+        </w:rPr>
+        <w:t xml:space="preserve">.  I will </w:t>
+      </w:r>
+      <w:r>
+        <w:rPr>
+          <w:rFonts w:ascii="Helvetica" w:hAnsi="Helvetica"/>
+        </w:rPr>
+        <w:t>use</w:t>
+      </w:r>
+      <w:r>
+        <w:rPr>
+          <w:rFonts w:ascii="Helvetica" w:hAnsi="Helvetica"/>
+        </w:rPr>
+        <w:t xml:space="preserve"> </w:t>
+      </w:r>
+      <w:r>
+        <w:rPr>
+          <w:rFonts w:ascii="Helvetica" w:hAnsi="Helvetica"/>
+        </w:rPr>
+        <w:t xml:space="preserve">adjusted </w:t>
+      </w:r>
+      <w:r>
+        <w:rPr>
+          <w:rFonts w:ascii="Helvetica" w:hAnsi="Helvetica"/>
+        </w:rPr>
+        <w:t xml:space="preserve">daily prices.  </w:t>
+      </w:r>
+      <w:r>
+        <w:rPr>
+          <w:rFonts w:ascii="Helvetica" w:hAnsi="Helvetica"/>
+        </w:rPr>
+        <w:t>Both the purchases &amp; sales will be made on the adjusted closing price</w:t>
+      </w:r>
+      <w:r>
+        <w:rPr>
+          <w:rFonts w:ascii="Helvetica" w:hAnsi="Helvetica"/>
+        </w:rPr>
+        <w:t xml:space="preserve">.  In the initial attempt I will not </w:t>
       </w:r>
       <w:r>
         <w:rPr>
           <w:rFonts w:ascii="Helvetica" w:hAnsi="Helvetica"/>
         </w:rPr>
         <w:lastRenderedPageBreak/>
-        <w:t>other market frictions; these can be added later if the strategy actually seems viable.  Furthermore, I will also look at various moving averages, which the RSI is dependent upon.</w:t>
+        <w:t>consider commissions, slippage, or other market frictions; these can be added later if the strategy actually seems viable.  Furthermore, I will also look at various moving averages, which the RSI is dependent upon.</w:t>
       </w:r>
       <w:r>
         <w:rPr>
@@ -514,7 +646,55 @@
         <w:rPr>
           <w:rFonts w:ascii="Helvetica" w:hAnsi="Helvetica"/>
         </w:rPr>
-        <w:t>I will use two different machine learning models, decision trees &amp; logistic regression, to see if there is predictive value to this strategy.</w:t>
+        <w:t>I will use two dif</w:t>
+      </w:r>
+      <w:r>
+        <w:rPr>
+          <w:rFonts w:ascii="Helvetica" w:hAnsi="Helvetica"/>
+        </w:rPr>
+        <w:t>ferent machine learning models,</w:t>
+      </w:r>
+      <w:r>
+        <w:rPr>
+          <w:rFonts w:ascii="Helvetica" w:hAnsi="Helvetica"/>
+        </w:rPr>
+        <w:t xml:space="preserve"> </w:t>
+      </w:r>
+      <w:r>
+        <w:rPr>
+          <w:rFonts w:ascii="Helvetica" w:hAnsi="Helvetica"/>
+        </w:rPr>
+        <w:t>linear</w:t>
+      </w:r>
+      <w:r>
+        <w:rPr>
+          <w:rFonts w:ascii="Helvetica" w:hAnsi="Helvetica"/>
+        </w:rPr>
+        <w:t xml:space="preserve"> regression</w:t>
+      </w:r>
+      <w:r>
+        <w:rPr>
+          <w:rFonts w:ascii="Helvetica" w:hAnsi="Helvetica"/>
+        </w:rPr>
+        <w:t xml:space="preserve"> </w:t>
+      </w:r>
+      <w:r>
+        <w:rPr>
+          <w:rFonts w:ascii="Helvetica" w:hAnsi="Helvetica"/>
+        </w:rPr>
+        <w:t xml:space="preserve">&amp; </w:t>
+      </w:r>
+      <w:r>
+        <w:rPr>
+          <w:rFonts w:ascii="Helvetica" w:hAnsi="Helvetica"/>
+        </w:rPr>
+        <w:t>decision trees</w:t>
+      </w:r>
+      <w:r>
+        <w:rPr>
+          <w:rFonts w:ascii="Helvetica" w:hAnsi="Helvetica"/>
+        </w:rPr>
+        <w:t>, to see if there is predictive value to this strategy.</w:t>
       </w:r>
     </w:p>
     <w:p>
@@ -603,7 +783,21 @@
         <w:rPr>
           <w:rFonts w:ascii="Helvetica" w:hAnsi="Helvetica"/>
         </w:rPr>
-        <w:t>ormula for RSI</w:t>
+        <w:t xml:space="preserve">ormula for </w:t>
+      </w:r>
+      <w:r>
+        <w:rPr>
+          <w:rFonts w:ascii="Helvetica" w:hAnsi="Helvetica"/>
+        </w:rPr>
+        <w:t xml:space="preserve">the </w:t>
+      </w:r>
+      <w:bookmarkStart w:id="0" w:name="_GoBack"/>
+      <w:bookmarkEnd w:id="0"/>
+      <w:r>
+        <w:rPr>
+          <w:rFonts w:ascii="Helvetica" w:hAnsi="Helvetica"/>
+        </w:rPr>
+        <w:t>RSI</w:t>
       </w:r>
       <w:r>
         <w:rPr>
@@ -1677,8 +1871,6 @@
           <w:t>https://www.quandl.com/data/WIKI</w:t>
         </w:r>
       </w:hyperlink>
-      <w:bookmarkStart w:id="0" w:name="_GoBack"/>
-      <w:bookmarkEnd w:id="0"/>
     </w:p>
   </w:footnote>
 </w:footnotes>

</xml_diff>

<commit_message>
More explanatory comments on the data.
</commit_message>
<xml_diff>
--- a/rsi/RSI Capstone.docx
+++ b/rsi/RSI Capstone.docx
@@ -682,13 +682,7 @@
         <w:rPr>
           <w:rFonts w:ascii="Helvetica" w:hAnsi="Helvetica"/>
         </w:rPr>
-        <w:t xml:space="preserve">&amp; </w:t>
-      </w:r>
-      <w:r>
-        <w:rPr>
-          <w:rFonts w:ascii="Helvetica" w:hAnsi="Helvetica"/>
-        </w:rPr>
-        <w:t>decision trees</w:t>
+        <w:t>&amp; decision trees</w:t>
       </w:r>
       <w:r>
         <w:rPr>
@@ -791,8 +785,6 @@
         </w:rPr>
         <w:t xml:space="preserve">the </w:t>
       </w:r>
-      <w:bookmarkStart w:id="0" w:name="_GoBack"/>
-      <w:bookmarkEnd w:id="0"/>
       <w:r>
         <w:rPr>
           <w:rFonts w:ascii="Helvetica" w:hAnsi="Helvetica"/>
@@ -1235,7 +1227,119 @@
         <w:rPr>
           <w:rFonts w:ascii="Helvetica" w:hAnsi="Helvetica"/>
         </w:rPr>
-        <w:t>.  This is a community curated set of 3179 stocks (as of 06/08/2016, the date the data set used was downloaded.)  The data set consists of the entire price history of the stocks included in the WIKI data set.  The price history includes the open, high, low, &amp; close as well as adjusted prices (adjusted prices take into account stock splits &amp; dividends and update the historical prices in order to have continuous prices where there are no large changes to prices that had nothing to do with daily changes.)  The data also includes the ticker symbol, the date, and the volume (as well as adjusted volume.)</w:t>
+        <w:t>.  This is a community curated set of 3179 stocks (as o</w:t>
+      </w:r>
+      <w:r>
+        <w:rPr>
+          <w:rFonts w:ascii="Helvetica" w:hAnsi="Helvetica"/>
+        </w:rPr>
+        <w:t>f 06/08/2016, the date the data</w:t>
+      </w:r>
+      <w:r>
+        <w:rPr>
+          <w:rFonts w:ascii="Helvetica" w:hAnsi="Helvetica"/>
+        </w:rPr>
+        <w:t>set used</w:t>
+      </w:r>
+      <w:r>
+        <w:rPr>
+          <w:rFonts w:ascii="Helvetica" w:hAnsi="Helvetica"/>
+        </w:rPr>
+        <w:t xml:space="preserve"> in this project</w:t>
+      </w:r>
+      <w:r>
+        <w:rPr>
+          <w:rFonts w:ascii="Helvetica" w:hAnsi="Helvetica"/>
+        </w:rPr>
+        <w:t xml:space="preserve"> was downloaded.)  The data set consists of the entire</w:t>
+      </w:r>
+      <w:r>
+        <w:rPr>
+          <w:rStyle w:val="FootnoteReference"/>
+          <w:rFonts w:ascii="Helvetica" w:hAnsi="Helvetica"/>
+        </w:rPr>
+        <w:footnoteReference w:id="7"/>
+      </w:r>
+      <w:r>
+        <w:rPr>
+          <w:rFonts w:ascii="Helvetica" w:hAnsi="Helvetica"/>
+        </w:rPr>
+        <w:t xml:space="preserve"> price history of the stocks included in the WIKI data set.  The price history includes the open, high, low, &amp; close as well as adjusted prices (adjusted prices take into account stock splits &amp; dividends and update the historical prices in order to have continuous prices where there are no large changes to prices that had nothing to do with daily changes.)  The data also includes the ticker symbol, the date, and the volume (as well as adjusted volume.)</w:t>
+      </w:r>
+      <w:r>
+        <w:rPr>
+          <w:rFonts w:ascii="Helvetica" w:hAnsi="Helvetica"/>
+        </w:rPr>
+        <w:t xml:space="preserve">  The dataset itself is freely available from the </w:t>
+      </w:r>
+      <w:proofErr w:type="spellStart"/>
+      <w:r>
+        <w:rPr>
+          <w:rFonts w:ascii="Helvetica" w:hAnsi="Helvetica"/>
+        </w:rPr>
+        <w:t>Quandl</w:t>
+      </w:r>
+      <w:proofErr w:type="spellEnd"/>
+      <w:r>
+        <w:rPr>
+          <w:rFonts w:ascii="Helvetica" w:hAnsi="Helvetica"/>
+        </w:rPr>
+        <w:t xml:space="preserve"> website (linked to in the footnotes), but requires an API key (which is free, but requires registration.)  The WIKI dataset, as of download data, is a </w:t>
+      </w:r>
+      <w:proofErr w:type="spellStart"/>
+      <w:r>
+        <w:rPr>
+          <w:rFonts w:ascii="Helvetica" w:hAnsi="Helvetica"/>
+        </w:rPr>
+        <w:t>csv</w:t>
+      </w:r>
+      <w:proofErr w:type="spellEnd"/>
+      <w:r>
+        <w:rPr>
+          <w:rFonts w:ascii="Helvetica" w:hAnsi="Helvetica"/>
+        </w:rPr>
+        <w:t xml:space="preserve"> file with </w:t>
+      </w:r>
+      <w:r>
+        <w:rPr>
+          <w:rFonts w:ascii="Helvetica" w:hAnsi="Helvetica"/>
+          <w:bCs/>
+        </w:rPr>
+        <w:t>14</w:t>
+      </w:r>
+      <w:r>
+        <w:rPr>
+          <w:rFonts w:ascii="Helvetica" w:hAnsi="Helvetica"/>
+          <w:bCs/>
+        </w:rPr>
+        <w:t>,</w:t>
+      </w:r>
+      <w:r>
+        <w:rPr>
+          <w:rFonts w:ascii="Helvetica" w:hAnsi="Helvetica"/>
+          <w:bCs/>
+        </w:rPr>
+        <w:t>150</w:t>
+      </w:r>
+      <w:r>
+        <w:rPr>
+          <w:rFonts w:ascii="Helvetica" w:hAnsi="Helvetica"/>
+          <w:bCs/>
+        </w:rPr>
+        <w:t>,</w:t>
+      </w:r>
+      <w:r>
+        <w:rPr>
+          <w:rFonts w:ascii="Helvetica" w:hAnsi="Helvetica"/>
+          <w:bCs/>
+        </w:rPr>
+        <w:t>092</w:t>
+      </w:r>
+      <w:r>
+        <w:rPr>
+          <w:rFonts w:ascii="Helvetica" w:hAnsi="Helvetica"/>
+        </w:rPr>
+        <w:t xml:space="preserve"> rows of data with 14 columns to each row.</w:t>
       </w:r>
     </w:p>
     <w:p>
@@ -1257,6 +1361,92 @@
         </w:rPr>
         <w:t>The subset of data used consists of the adjusted price/volume data, the ticker symbol, and the date.</w:t>
       </w:r>
+      <w:r>
+        <w:rPr>
+          <w:rFonts w:ascii="Helvetica" w:hAnsi="Helvetica"/>
+        </w:rPr>
+        <w:t xml:space="preserve">  Furthermore, there will be a subset of the entire WIKI dataset included in the repository.  The entire WIKI dataset is ~1.6 </w:t>
+      </w:r>
+      <w:proofErr w:type="spellStart"/>
+      <w:proofErr w:type="gramStart"/>
+      <w:r>
+        <w:rPr>
+          <w:rFonts w:ascii="Helvetica" w:hAnsi="Helvetica"/>
+        </w:rPr>
+        <w:t>gb</w:t>
+      </w:r>
+      <w:proofErr w:type="spellEnd"/>
+      <w:proofErr w:type="gramEnd"/>
+      <w:r>
+        <w:rPr>
+          <w:rFonts w:ascii="Helvetica" w:hAnsi="Helvetica"/>
+        </w:rPr>
+        <w:t xml:space="preserve"> in size.  The subset will include the stocks that were used in the </w:t>
+      </w:r>
+      <w:proofErr w:type="spellStart"/>
+      <w:r>
+        <w:rPr>
+          <w:rFonts w:ascii="Helvetica" w:hAnsi="Helvetica"/>
+        </w:rPr>
+        <w:t>Jupyter</w:t>
+      </w:r>
+      <w:proofErr w:type="spellEnd"/>
+      <w:r>
+        <w:rPr>
+          <w:rFonts w:ascii="Helvetica" w:hAnsi="Helvetica"/>
+        </w:rPr>
+        <w:t xml:space="preserve"> notebook that accompanies this report as well as well number of other stocks randomly chosen in case some additional analysis/testing is desired on the part of the reader.</w:t>
+      </w:r>
+    </w:p>
+    <w:p>
+      <w:pPr>
+        <w:rPr>
+          <w:rFonts w:ascii="Helvetica" w:hAnsi="Helvetica"/>
+        </w:rPr>
+      </w:pPr>
+    </w:p>
+    <w:p>
+      <w:pPr>
+        <w:rPr>
+          <w:rFonts w:ascii="Helvetica" w:hAnsi="Helvetica"/>
+        </w:rPr>
+      </w:pPr>
+      <w:r>
+        <w:rPr>
+          <w:rFonts w:ascii="Helvetica" w:hAnsi="Helvetica"/>
+        </w:rPr>
+        <w:t xml:space="preserve">All stock datasets are in chronological order and then organized alphabetically.  The stocks used are taken from the larger dataset using a </w:t>
+      </w:r>
+      <w:proofErr w:type="spellStart"/>
+      <w:r>
+        <w:rPr>
+          <w:rFonts w:ascii="Helvetica" w:hAnsi="Helvetica"/>
+        </w:rPr>
+        <w:t>ticker_</w:t>
+      </w:r>
+      <w:proofErr w:type="gramStart"/>
+      <w:r>
+        <w:rPr>
+          <w:rFonts w:ascii="Helvetica" w:hAnsi="Helvetica"/>
+        </w:rPr>
+        <w:t>gettr</w:t>
+      </w:r>
+      <w:proofErr w:type="spellEnd"/>
+      <w:r>
+        <w:rPr>
+          <w:rFonts w:ascii="Helvetica" w:hAnsi="Helvetica"/>
+        </w:rPr>
+        <w:t>(</w:t>
+      </w:r>
+      <w:proofErr w:type="gramEnd"/>
+      <w:r>
+        <w:rPr>
+          <w:rFonts w:ascii="Helvetica" w:hAnsi="Helvetica"/>
+        </w:rPr>
+        <w:t>) function that is defined in the notebook.</w:t>
+      </w:r>
+      <w:bookmarkStart w:id="0" w:name="_GoBack"/>
+      <w:bookmarkEnd w:id="0"/>
     </w:p>
     <w:p>
       <w:pPr>
@@ -1871,6 +2061,29 @@
           <w:t>https://www.quandl.com/data/WIKI</w:t>
         </w:r>
       </w:hyperlink>
+    </w:p>
+  </w:footnote>
+  <w:footnote w:id="7">
+    <w:p>
+      <w:pPr>
+        <w:pStyle w:val="FootnoteText"/>
+      </w:pPr>
+      <w:r>
+        <w:rPr>
+          <w:rStyle w:val="FootnoteReference"/>
+        </w:rPr>
+        <w:footnoteRef/>
+      </w:r>
+      <w:r>
+        <w:t xml:space="preserve"> </w:t>
+      </w:r>
+      <w:r>
+        <w:rPr>
+          <w:sz w:val="18"/>
+          <w:szCs w:val="18"/>
+        </w:rPr>
+        <w:t>For certain stocks not the entire stock history is available in this dataset.</w:t>
+      </w:r>
     </w:p>
   </w:footnote>
 </w:footnotes>
@@ -2238,7 +2451,6 @@
   <w:style w:type="character" w:default="1" w:styleId="DefaultParagraphFont">
     <w:name w:val="Default Paragraph Font"/>
     <w:uiPriority w:val="1"/>
-    <w:semiHidden/>
     <w:unhideWhenUsed/>
   </w:style>
   <w:style w:type="table" w:default="1" w:styleId="TableNormal">
@@ -2876,7 +3088,6 @@
   <w:style w:type="character" w:default="1" w:styleId="DefaultParagraphFont">
     <w:name w:val="Default Paragraph Font"/>
     <w:uiPriority w:val="1"/>
-    <w:semiHidden/>
     <w:unhideWhenUsed/>
   </w:style>
   <w:style w:type="table" w:default="1" w:styleId="TableNormal">

</xml_diff>

<commit_message>
Data preprocessing discussion added.
</commit_message>
<xml_diff>
--- a/rsi/RSI Capstone.docx
+++ b/rsi/RSI Capstone.docx
@@ -1213,21 +1213,7 @@
         <w:rPr>
           <w:rFonts w:ascii="Helvetica" w:hAnsi="Helvetica"/>
         </w:rPr>
-        <w:t xml:space="preserve">The data set used is taken from the </w:t>
-      </w:r>
-      <w:proofErr w:type="spellStart"/>
-      <w:r>
-        <w:rPr>
-          <w:rFonts w:ascii="Helvetica" w:hAnsi="Helvetica"/>
-        </w:rPr>
-        <w:t>Quandl</w:t>
-      </w:r>
-      <w:proofErr w:type="spellEnd"/>
-      <w:r>
-        <w:rPr>
-          <w:rFonts w:ascii="Helvetica" w:hAnsi="Helvetica"/>
-        </w:rPr>
-        <w:t xml:space="preserve"> WIKI data</w:t>
+        <w:t>The data set used is taken from the Quandl WIKI data</w:t>
       </w:r>
       <w:r>
         <w:rPr>
@@ -1283,35 +1269,19 @@
         <w:rPr>
           <w:rFonts w:ascii="Helvetica" w:hAnsi="Helvetica"/>
         </w:rPr>
-        <w:t xml:space="preserve">  The dataset itself is freely available from the </w:t>
-      </w:r>
-      <w:proofErr w:type="spellStart"/>
-      <w:r>
-        <w:rPr>
-          <w:rFonts w:ascii="Helvetica" w:hAnsi="Helvetica"/>
-        </w:rPr>
-        <w:t>Quandl</w:t>
-      </w:r>
-      <w:proofErr w:type="spellEnd"/>
-      <w:r>
-        <w:rPr>
-          <w:rFonts w:ascii="Helvetica" w:hAnsi="Helvetica"/>
-        </w:rPr>
-        <w:t xml:space="preserve"> website (linked to in the footnotes), but requires an API key (which is free, but requires registration.)  The WIKI dataset, as of download data, is a </w:t>
-      </w:r>
-      <w:proofErr w:type="spellStart"/>
-      <w:r>
-        <w:rPr>
-          <w:rFonts w:ascii="Helvetica" w:hAnsi="Helvetica"/>
-        </w:rPr>
-        <w:t>csv</w:t>
-      </w:r>
-      <w:proofErr w:type="spellEnd"/>
-      <w:r>
-        <w:rPr>
-          <w:rFonts w:ascii="Helvetica" w:hAnsi="Helvetica"/>
-        </w:rPr>
-        <w:t xml:space="preserve"> file with </w:t>
+        <w:t xml:space="preserve">  The dataset itself is freely available from the Quandl website (linked to in the footnotes), but requires an API key (which is free, but requires registration.)  The W</w:t>
+      </w:r>
+      <w:r>
+        <w:rPr>
+          <w:rFonts w:ascii="Helvetica" w:hAnsi="Helvetica"/>
+        </w:rPr>
+        <w:t>IKI dataset, as of download date</w:t>
+      </w:r>
+      <w:r>
+        <w:rPr>
+          <w:rFonts w:ascii="Helvetica" w:hAnsi="Helvetica"/>
+        </w:rPr>
+        <w:t xml:space="preserve">, is a csv file with </w:t>
       </w:r>
       <w:r>
         <w:rPr>
@@ -1378,85 +1348,27 @@
         <w:rPr>
           <w:rFonts w:ascii="Helvetica" w:hAnsi="Helvetica"/>
         </w:rPr>
-        <w:t xml:space="preserve">  Furthermore, there will be a subset of the entire WIKI dataset included in the repository.  The entire WIKI dataset is ~1.6 </w:t>
-      </w:r>
-      <w:proofErr w:type="spellStart"/>
-      <w:proofErr w:type="gramStart"/>
-      <w:r>
-        <w:rPr>
-          <w:rFonts w:ascii="Helvetica" w:hAnsi="Helvetica"/>
-        </w:rPr>
-        <w:t>gb</w:t>
-      </w:r>
-      <w:proofErr w:type="spellEnd"/>
-      <w:proofErr w:type="gramEnd"/>
-      <w:r>
-        <w:rPr>
-          <w:rFonts w:ascii="Helvetica" w:hAnsi="Helvetica"/>
-        </w:rPr>
-        <w:t xml:space="preserve"> in size.  The subset will include the stocks that were used in the </w:t>
-      </w:r>
-      <w:proofErr w:type="spellStart"/>
-      <w:r>
-        <w:rPr>
-          <w:rFonts w:ascii="Helvetica" w:hAnsi="Helvetica"/>
-        </w:rPr>
-        <w:t>Jupyter</w:t>
-      </w:r>
-      <w:proofErr w:type="spellEnd"/>
-      <w:r>
-        <w:rPr>
-          <w:rFonts w:ascii="Helvetica" w:hAnsi="Helvetica"/>
-        </w:rPr>
-        <w:t xml:space="preserve"> notebook that accompanies this report as well as well number of other stocks randomly chosen in case some additional analysis/testing is desired on the part of the reader.</w:t>
-      </w:r>
-    </w:p>
-    <w:p>
-      <w:pPr>
-        <w:rPr>
-          <w:rFonts w:ascii="Helvetica" w:hAnsi="Helvetica"/>
-        </w:rPr>
-      </w:pPr>
-    </w:p>
-    <w:p>
-      <w:pPr>
-        <w:rPr>
-          <w:rFonts w:ascii="Helvetica" w:hAnsi="Helvetica"/>
-        </w:rPr>
-      </w:pPr>
-      <w:r>
-        <w:rPr>
-          <w:rFonts w:ascii="Helvetica" w:hAnsi="Helvetica"/>
-        </w:rPr>
-        <w:t xml:space="preserve">All stock datasets are in chronological order and then organized alphabetically.  The stocks used are taken from the larger dataset using a </w:t>
-      </w:r>
-      <w:proofErr w:type="spellStart"/>
-      <w:r>
-        <w:rPr>
-          <w:rFonts w:ascii="Helvetica" w:hAnsi="Helvetica"/>
-        </w:rPr>
-        <w:t>ticker_</w:t>
-      </w:r>
-      <w:proofErr w:type="gramStart"/>
-      <w:r>
-        <w:rPr>
-          <w:rFonts w:ascii="Helvetica" w:hAnsi="Helvetica"/>
-        </w:rPr>
-        <w:t>gettr</w:t>
-      </w:r>
-      <w:proofErr w:type="spellEnd"/>
-      <w:r>
-        <w:rPr>
-          <w:rFonts w:ascii="Helvetica" w:hAnsi="Helvetica"/>
-        </w:rPr>
-        <w:t>(</w:t>
-      </w:r>
-      <w:proofErr w:type="gramEnd"/>
-      <w:r>
-        <w:rPr>
-          <w:rFonts w:ascii="Helvetica" w:hAnsi="Helvetica"/>
-        </w:rPr>
-        <w:t>) function that is defined in the notebook.</w:t>
+        <w:t xml:space="preserve">  Furthermore, there will be a subset of the entire WIKI dataset included in the repository.  The entire WIKI dataset is ~1.6 gb in size.  The subset will include the stocks that were used in the Jupyter notebook that accompanies this report as well as well number of other stocks randomly chosen in case some additional analysis/testing is desired on the part of the reader.</w:t>
+      </w:r>
+    </w:p>
+    <w:p>
+      <w:pPr>
+        <w:rPr>
+          <w:rFonts w:ascii="Helvetica" w:hAnsi="Helvetica"/>
+        </w:rPr>
+      </w:pPr>
+    </w:p>
+    <w:p>
+      <w:pPr>
+        <w:rPr>
+          <w:rFonts w:ascii="Helvetica" w:hAnsi="Helvetica"/>
+        </w:rPr>
+      </w:pPr>
+      <w:r>
+        <w:rPr>
+          <w:rFonts w:ascii="Helvetica" w:hAnsi="Helvetica"/>
+        </w:rPr>
+        <w:t>All stock datasets are in chronological order and then organized alphabetically.  The stocks used are taken from the larger dataset using a ticker_gettr() function that is defined in the notebook.</w:t>
       </w:r>
     </w:p>
     <w:p>
@@ -1612,11 +1524,31 @@
           <w:rFonts w:ascii="Helvetica" w:hAnsi="Helvetica"/>
         </w:rPr>
       </w:pPr>
+    </w:p>
+    <w:p>
+      <w:pPr>
+        <w:rPr>
+          <w:rFonts w:ascii="Helvetica" w:hAnsi="Helvetica"/>
+        </w:rPr>
+      </w:pPr>
+      <w:r>
+        <w:rPr>
+          <w:rFonts w:ascii="Helvetica" w:hAnsi="Helvetica"/>
+        </w:rPr>
+        <w:t>Holding periods.</w:t>
+      </w:r>
       <w:bookmarkStart w:id="0" w:name="_GoBack"/>
       <w:bookmarkEnd w:id="0"/>
     </w:p>
     <w:p>
       <w:pPr>
+        <w:rPr>
+          <w:rFonts w:ascii="Helvetica" w:hAnsi="Helvetica"/>
+        </w:rPr>
+      </w:pPr>
+    </w:p>
+    <w:p>
+      <w:pPr>
         <w:ind w:left="2880" w:firstLine="720"/>
         <w:rPr>
           <w:rFonts w:ascii="Helvetica" w:hAnsi="Helvetica"/>
@@ -1655,6 +1587,157 @@
           <w:b/>
         </w:rPr>
         <w:t>Data Preprocessing</w:t>
+      </w:r>
+    </w:p>
+    <w:p>
+      <w:pPr>
+        <w:rPr>
+          <w:rFonts w:ascii="Helvetica" w:hAnsi="Helvetica"/>
+          <w:b/>
+        </w:rPr>
+      </w:pPr>
+    </w:p>
+    <w:p>
+      <w:pPr>
+        <w:rPr>
+          <w:rFonts w:ascii="Helvetica" w:hAnsi="Helvetica"/>
+        </w:rPr>
+      </w:pPr>
+      <w:r>
+        <w:rPr>
+          <w:rFonts w:ascii="Helvetica" w:hAnsi="Helvetica"/>
+        </w:rPr>
+        <w:t>A number</w:t>
+      </w:r>
+      <w:r>
+        <w:rPr>
+          <w:rFonts w:ascii="Helvetica" w:hAnsi="Helvetica"/>
+        </w:rPr>
+        <w:t xml:space="preserve"> of preprocessing steps were taken in order to build a dataset that would be used to build the machine learning models.  The preprocessing steps are clearly shown in the accompanying notebook, but will be discussed here in order to make certain that reasoning behind each step is clear.</w:t>
+      </w:r>
+    </w:p>
+    <w:p>
+      <w:pPr>
+        <w:rPr>
+          <w:rFonts w:ascii="Helvetica" w:hAnsi="Helvetica"/>
+        </w:rPr>
+      </w:pPr>
+    </w:p>
+    <w:p>
+      <w:pPr>
+        <w:rPr>
+          <w:rFonts w:ascii="Helvetica" w:hAnsi="Helvetica"/>
+        </w:rPr>
+      </w:pPr>
+      <w:r>
+        <w:rPr>
+          <w:rFonts w:ascii="Helvetica" w:hAnsi="Helvetica"/>
+        </w:rPr>
+        <w:t>The first step was to create a new dataframe from the dataset that was opened initially.  The purpose of this step was to make use of all the adjusted data.  The reason I chose the adjusted data is relatively straightforward.  The adjusted data adjusts for changes in price that are due to splits or dividends.  Therefore, adjusted datasets for stock prices are fairly continuous, in that these datasets only show prices fluctuations</w:t>
+      </w:r>
+      <w:r>
+        <w:rPr>
+          <w:rFonts w:ascii="Helvetica" w:hAnsi="Helvetica"/>
+        </w:rPr>
+        <w:t xml:space="preserve"> that are due to market changes.</w:t>
+      </w:r>
+    </w:p>
+    <w:p>
+      <w:pPr>
+        <w:rPr>
+          <w:rFonts w:ascii="Helvetica" w:hAnsi="Helvetica"/>
+        </w:rPr>
+      </w:pPr>
+    </w:p>
+    <w:p>
+      <w:pPr>
+        <w:rPr>
+          <w:rFonts w:ascii="Helvetica" w:hAnsi="Helvetica"/>
+        </w:rPr>
+      </w:pPr>
+      <w:r>
+        <w:rPr>
+          <w:rFonts w:ascii="Helvetica" w:hAnsi="Helvetica"/>
+        </w:rPr>
+        <w:t>The next step was to add a column for the RSI data that is calculated in the notebook.  This step also requires the removal of some the earliest rows depending on what moving average is being used (e.g. the first 14 rows are removed if the 14 day moving average is used.)</w:t>
+      </w:r>
+    </w:p>
+    <w:p>
+      <w:pPr>
+        <w:rPr>
+          <w:rFonts w:ascii="Helvetica" w:hAnsi="Helvetica"/>
+        </w:rPr>
+      </w:pPr>
+      <w:r>
+        <w:rPr>
+          <w:rFonts w:ascii="Helvetica" w:hAnsi="Helvetica"/>
+        </w:rPr>
+        <w:t>The next step adds two new columns.  These columns are the ‘Buy Price’ &amp; ‘Sell Price’ columns.  The purpose of these columns is to get the adjusted closing price of the stock when the stock is less than the low threshold (the ‘Buy Price’) or greater than the high threshold (the ‘Sell Price’) for the RSI.</w:t>
+      </w:r>
+    </w:p>
+    <w:p>
+      <w:pPr>
+        <w:rPr>
+          <w:rFonts w:ascii="Helvetica" w:hAnsi="Helvetica"/>
+        </w:rPr>
+      </w:pPr>
+    </w:p>
+    <w:p>
+      <w:pPr>
+        <w:rPr>
+          <w:rFonts w:ascii="Helvetica" w:hAnsi="Helvetica"/>
+        </w:rPr>
+      </w:pPr>
+      <w:r>
+        <w:rPr>
+          <w:rFonts w:ascii="Helvetica" w:hAnsi="Helvetica"/>
+        </w:rPr>
+        <w:t>The next step was to add a number of columns that represent holding periods.  Rather, these columns have the adjusted closing price a number of days in the future.  The purpose of these columns was to see if there was a simple holding period strategy that was/is better than using the upper RSI threshold.</w:t>
+      </w:r>
+    </w:p>
+    <w:p>
+      <w:pPr>
+        <w:rPr>
+          <w:rFonts w:ascii="Helvetica" w:hAnsi="Helvetica"/>
+        </w:rPr>
+      </w:pPr>
+    </w:p>
+    <w:p>
+      <w:pPr>
+        <w:rPr>
+          <w:rFonts w:ascii="Helvetica" w:hAnsi="Helvetica"/>
+        </w:rPr>
+      </w:pPr>
+      <w:r>
+        <w:rPr>
+          <w:rFonts w:ascii="Helvetica" w:hAnsi="Helvetica"/>
+        </w:rPr>
+        <w:t>The final step was to add a column for the ‘Sell Signal Price’.  This column represents the adjusted closing price</w:t>
+      </w:r>
+      <w:r>
+        <w:rPr>
+          <w:rFonts w:ascii="Helvetica" w:hAnsi="Helvetica"/>
+        </w:rPr>
+        <w:t xml:space="preserve"> for the first &gt; RSI 70 day after the initial buy signal.  This is place to discuss what is going on in this column.  There are many instances of the same price being used in the in the ‘Sell Signal Price’ column.  The reason why there is often the same price is used is because I am looking for the first instance </w:t>
+      </w:r>
+      <w:r>
+        <w:rPr>
+          <w:rFonts w:ascii="Helvetica" w:hAnsi="Helvetica"/>
+          <w:i/>
+        </w:rPr>
+        <w:t xml:space="preserve">after </w:t>
+      </w:r>
+      <w:r>
+        <w:rPr>
+          <w:rFonts w:ascii="Helvetica" w:hAnsi="Helvetica"/>
+        </w:rPr>
+        <w:t xml:space="preserve">of </w:t>
+      </w:r>
+      <w:r>
+        <w:rPr>
+          <w:rFonts w:ascii="Helvetica" w:hAnsi="Helvetica"/>
+        </w:rPr>
+        <w:t>sell signal the buy signal is generated.  Often times there will be multiple instances of the buy signal being generated before a sell signal being generated.  All of the buy signals are still valid, they just happen to have the same sell signal.</w:t>
       </w:r>
     </w:p>
     <w:p>
@@ -2023,18 +2106,8 @@
             <w:sz w:val="18"/>
             <w:szCs w:val="18"/>
           </w:rPr>
-          <w:t xml:space="preserve">https://en.wikipedia.org/wiki/Moving_average - </w:t>
+          <w:t>https://en.wikipedia.org/wiki/Moving_average - Simple_moving_average</w:t>
         </w:r>
-        <w:proofErr w:type="spellStart"/>
-        <w:r>
-          <w:rPr>
-            <w:rStyle w:val="Hyperlink"/>
-            <w:sz w:val="18"/>
-            <w:szCs w:val="18"/>
-          </w:rPr>
-          <w:t>Simple_moving_average</w:t>
-        </w:r>
-        <w:proofErr w:type="spellEnd"/>
       </w:hyperlink>
     </w:p>
   </w:footnote>
@@ -2063,18 +2136,8 @@
             <w:sz w:val="18"/>
             <w:szCs w:val="18"/>
           </w:rPr>
-          <w:t xml:space="preserve">https://en.wikipedia.org/wiki/Moving_average - </w:t>
+          <w:t>https://en.wikipedia.org/wiki/Moving_average - Exponential_moving_average</w:t>
         </w:r>
-        <w:proofErr w:type="spellStart"/>
-        <w:r>
-          <w:rPr>
-            <w:rStyle w:val="Hyperlink"/>
-            <w:sz w:val="18"/>
-            <w:szCs w:val="18"/>
-          </w:rPr>
-          <w:t>Exponential_moving_average</w:t>
-        </w:r>
-        <w:proofErr w:type="spellEnd"/>
       </w:hyperlink>
     </w:p>
   </w:footnote>
@@ -2126,21 +2189,12 @@
       <w:r>
         <w:t xml:space="preserve"> </w:t>
       </w:r>
-      <w:proofErr w:type="spellStart"/>
       <w:r>
         <w:rPr>
           <w:sz w:val="18"/>
           <w:szCs w:val="18"/>
         </w:rPr>
-        <w:t>Quandl</w:t>
-      </w:r>
-      <w:proofErr w:type="spellEnd"/>
-      <w:r>
-        <w:rPr>
-          <w:sz w:val="18"/>
-          <w:szCs w:val="18"/>
-        </w:rPr>
-        <w:t xml:space="preserve"> WIKI data: </w:t>
+        <w:t xml:space="preserve">Quandl WIKI data: </w:t>
       </w:r>
       <w:hyperlink r:id="rId6" w:history="1">
         <w:r>

</xml_diff>

<commit_message>
Expand conversation about benchmarks to include holding periods.
</commit_message>
<xml_diff>
--- a/rsi/RSI Capstone.docx
+++ b/rsi/RSI Capstone.docx
@@ -1535,7 +1535,13 @@
         <w:rPr>
           <w:rFonts w:ascii="Helvetica" w:hAnsi="Helvetica"/>
         </w:rPr>
-        <w:t>Holding periods.</w:t>
+        <w:t>A benchmark that I did not discuss above is one of holding periods.  I wanted to include simple holding periods to see if they produced better price predictions than that traditional go long below a certain RSI threshold &amp; close position above a certain RSI threshold.</w:t>
+      </w:r>
+      <w:r>
+        <w:rPr>
+          <w:rFonts w:ascii="Helvetica" w:hAnsi="Helvetica"/>
+        </w:rPr>
+        <w:t xml:space="preserve">  This benchmark does not exist to necessarily invalidate whether or not using the RSI is a good strategy, but it is used to see if there are better exit points for an open position after a buy signal is generated.  So this is a quasi-benchmark, but it is necessary to discuss the purpose of this since it plays a role in my analysis of the RSI.</w:t>
       </w:r>
       <w:bookmarkStart w:id="0" w:name="_GoBack"/>
       <w:bookmarkEnd w:id="0"/>

</xml_diff>

<commit_message>
Begin expanding visualization & implementation sections.
</commit_message>
<xml_diff>
--- a/rsi/RSI Capstone.docx
+++ b/rsi/RSI Capstone.docx
@@ -390,7 +390,25 @@
           <w:sz w:val="22"/>
           <w:szCs w:val="22"/>
         </w:rPr>
-        <w:t xml:space="preserve"> is a profitable strategy.  Below, I will more clearly state the parameters of this problem &amp; further clarify various definitions.</w:t>
+        <w:t xml:space="preserve"> is a profitable strategy.  Below, I will more </w:t>
+      </w:r>
+      <w:proofErr w:type="gramStart"/>
+      <w:r>
+        <w:rPr>
+          <w:rFonts w:ascii="Helvetica" w:hAnsi="Helvetica"/>
+          <w:sz w:val="22"/>
+          <w:szCs w:val="22"/>
+        </w:rPr>
+        <w:t>clearly</w:t>
+      </w:r>
+      <w:proofErr w:type="gramEnd"/>
+      <w:r>
+        <w:rPr>
+          <w:rFonts w:ascii="Helvetica" w:hAnsi="Helvetica"/>
+          <w:sz w:val="22"/>
+          <w:szCs w:val="22"/>
+        </w:rPr>
+        <w:t xml:space="preserve"> state the parameters of this problem &amp; further clarify various definitions.</w:t>
       </w:r>
     </w:p>
     <w:p>
@@ -846,7 +864,7 @@
                     <pic:cNvPicPr/>
                   </pic:nvPicPr>
                   <pic:blipFill>
-                    <a:blip r:embed="rId7">
+                    <a:blip r:embed="rId9">
                       <a:extLst>
                         <a:ext uri="{28A0092B-C50C-407E-A947-70E740481C1C}">
                           <a14:useLocalDpi xmlns:a14="http://schemas.microsoft.com/office/drawing/2010/main" val="0"/>
@@ -899,7 +917,7 @@
         </w:rPr>
         <w:t xml:space="preserve">Created with </w:t>
       </w:r>
-      <w:hyperlink r:id="rId8" w:history="1">
+      <w:hyperlink r:id="rId10" w:history="1">
         <w:r>
           <w:rPr>
             <w:rStyle w:val="Hyperlink"/>
@@ -1021,7 +1039,7 @@
                     <pic:cNvPicPr/>
                   </pic:nvPicPr>
                   <pic:blipFill>
-                    <a:blip r:embed="rId9">
+                    <a:blip r:embed="rId11">
                       <a:extLst>
                         <a:ext uri="{28A0092B-C50C-407E-A947-70E740481C1C}">
                           <a14:useLocalDpi xmlns:a14="http://schemas.microsoft.com/office/drawing/2010/main" val="0"/>
@@ -1065,7 +1083,7 @@
         </w:rPr>
         <w:t xml:space="preserve">Created with </w:t>
       </w:r>
-      <w:hyperlink r:id="rId10" w:history="1">
+      <w:hyperlink r:id="rId12" w:history="1">
         <w:r>
           <w:rPr>
             <w:rStyle w:val="Hyperlink"/>
@@ -1213,7 +1231,21 @@
         <w:rPr>
           <w:rFonts w:ascii="Helvetica" w:hAnsi="Helvetica"/>
         </w:rPr>
-        <w:t>The data set used is taken from the Quandl WIKI data</w:t>
+        <w:t xml:space="preserve">The data set used is taken from the </w:t>
+      </w:r>
+      <w:proofErr w:type="spellStart"/>
+      <w:r>
+        <w:rPr>
+          <w:rFonts w:ascii="Helvetica" w:hAnsi="Helvetica"/>
+        </w:rPr>
+        <w:t>Quandl</w:t>
+      </w:r>
+      <w:proofErr w:type="spellEnd"/>
+      <w:r>
+        <w:rPr>
+          <w:rFonts w:ascii="Helvetica" w:hAnsi="Helvetica"/>
+        </w:rPr>
+        <w:t xml:space="preserve"> WIKI data</w:t>
       </w:r>
       <w:r>
         <w:rPr>
@@ -1269,7 +1301,21 @@
         <w:rPr>
           <w:rFonts w:ascii="Helvetica" w:hAnsi="Helvetica"/>
         </w:rPr>
-        <w:t xml:space="preserve">  The dataset itself is freely available from the Quandl website (linked to in the footnotes), but requires an API key (which is free, but requires registration.)  The W</w:t>
+        <w:t xml:space="preserve">  The dataset itself is freely available from the </w:t>
+      </w:r>
+      <w:proofErr w:type="spellStart"/>
+      <w:r>
+        <w:rPr>
+          <w:rFonts w:ascii="Helvetica" w:hAnsi="Helvetica"/>
+        </w:rPr>
+        <w:t>Quandl</w:t>
+      </w:r>
+      <w:proofErr w:type="spellEnd"/>
+      <w:r>
+        <w:rPr>
+          <w:rFonts w:ascii="Helvetica" w:hAnsi="Helvetica"/>
+        </w:rPr>
+        <w:t xml:space="preserve"> website (linked to in the footnotes), but requires an API key (which is free, but requires registration.)  The W</w:t>
       </w:r>
       <w:r>
         <w:rPr>
@@ -1281,7 +1327,21 @@
         <w:rPr>
           <w:rFonts w:ascii="Helvetica" w:hAnsi="Helvetica"/>
         </w:rPr>
-        <w:t xml:space="preserve">, is a csv file with </w:t>
+        <w:t xml:space="preserve">, is a </w:t>
+      </w:r>
+      <w:proofErr w:type="spellStart"/>
+      <w:r>
+        <w:rPr>
+          <w:rFonts w:ascii="Helvetica" w:hAnsi="Helvetica"/>
+        </w:rPr>
+        <w:t>csv</w:t>
+      </w:r>
+      <w:proofErr w:type="spellEnd"/>
+      <w:r>
+        <w:rPr>
+          <w:rFonts w:ascii="Helvetica" w:hAnsi="Helvetica"/>
+        </w:rPr>
+        <w:t xml:space="preserve"> file with </w:t>
       </w:r>
       <w:r>
         <w:rPr>
@@ -1348,27 +1408,85 @@
         <w:rPr>
           <w:rFonts w:ascii="Helvetica" w:hAnsi="Helvetica"/>
         </w:rPr>
-        <w:t xml:space="preserve">  Furthermore, there will be a subset of the entire WIKI dataset included in the repository.  The entire WIKI dataset is ~1.6 gb in size.  The subset will include the stocks that were used in the Jupyter notebook that accompanies this report as well as well number of other stocks randomly chosen in case some additional analysis/testing is desired on the part of the reader.</w:t>
-      </w:r>
-    </w:p>
-    <w:p>
-      <w:pPr>
-        <w:rPr>
-          <w:rFonts w:ascii="Helvetica" w:hAnsi="Helvetica"/>
-        </w:rPr>
-      </w:pPr>
-    </w:p>
-    <w:p>
-      <w:pPr>
-        <w:rPr>
-          <w:rFonts w:ascii="Helvetica" w:hAnsi="Helvetica"/>
-        </w:rPr>
-      </w:pPr>
-      <w:r>
-        <w:rPr>
-          <w:rFonts w:ascii="Helvetica" w:hAnsi="Helvetica"/>
-        </w:rPr>
-        <w:t>All stock datasets are in chronological order and then organized alphabetically.  The stocks used are taken from the larger dataset using a ticker_gettr() function that is defined in the notebook.</w:t>
+        <w:t xml:space="preserve">  Furthermore, there will be a subset of the entire WIKI dataset included in the repository.  The entire WIKI dataset is ~1.6 </w:t>
+      </w:r>
+      <w:proofErr w:type="spellStart"/>
+      <w:proofErr w:type="gramStart"/>
+      <w:r>
+        <w:rPr>
+          <w:rFonts w:ascii="Helvetica" w:hAnsi="Helvetica"/>
+        </w:rPr>
+        <w:t>gb</w:t>
+      </w:r>
+      <w:proofErr w:type="spellEnd"/>
+      <w:proofErr w:type="gramEnd"/>
+      <w:r>
+        <w:rPr>
+          <w:rFonts w:ascii="Helvetica" w:hAnsi="Helvetica"/>
+        </w:rPr>
+        <w:t xml:space="preserve"> in size.  The subset will include the stocks that were used in the </w:t>
+      </w:r>
+      <w:proofErr w:type="spellStart"/>
+      <w:r>
+        <w:rPr>
+          <w:rFonts w:ascii="Helvetica" w:hAnsi="Helvetica"/>
+        </w:rPr>
+        <w:t>Jupyter</w:t>
+      </w:r>
+      <w:proofErr w:type="spellEnd"/>
+      <w:r>
+        <w:rPr>
+          <w:rFonts w:ascii="Helvetica" w:hAnsi="Helvetica"/>
+        </w:rPr>
+        <w:t xml:space="preserve"> notebook that accompanies this report as well as well number of other stocks randomly chosen in case some additional analysis/testing is desired on the part of the reader.</w:t>
+      </w:r>
+    </w:p>
+    <w:p>
+      <w:pPr>
+        <w:rPr>
+          <w:rFonts w:ascii="Helvetica" w:hAnsi="Helvetica"/>
+        </w:rPr>
+      </w:pPr>
+    </w:p>
+    <w:p>
+      <w:pPr>
+        <w:rPr>
+          <w:rFonts w:ascii="Helvetica" w:hAnsi="Helvetica"/>
+        </w:rPr>
+      </w:pPr>
+      <w:r>
+        <w:rPr>
+          <w:rFonts w:ascii="Helvetica" w:hAnsi="Helvetica"/>
+        </w:rPr>
+        <w:t xml:space="preserve">All stock datasets are in chronological order and then organized alphabetically.  The stocks used are taken from the larger dataset using a </w:t>
+      </w:r>
+      <w:proofErr w:type="spellStart"/>
+      <w:r>
+        <w:rPr>
+          <w:rFonts w:ascii="Helvetica" w:hAnsi="Helvetica"/>
+        </w:rPr>
+        <w:t>ticker_</w:t>
+      </w:r>
+      <w:proofErr w:type="gramStart"/>
+      <w:r>
+        <w:rPr>
+          <w:rFonts w:ascii="Helvetica" w:hAnsi="Helvetica"/>
+        </w:rPr>
+        <w:t>gettr</w:t>
+      </w:r>
+      <w:proofErr w:type="spellEnd"/>
+      <w:r>
+        <w:rPr>
+          <w:rFonts w:ascii="Helvetica" w:hAnsi="Helvetica"/>
+        </w:rPr>
+        <w:t>(</w:t>
+      </w:r>
+      <w:proofErr w:type="gramEnd"/>
+      <w:r>
+        <w:rPr>
+          <w:rFonts w:ascii="Helvetica" w:hAnsi="Helvetica"/>
+        </w:rPr>
+        <w:t>) function that is defined in the notebook.</w:t>
       </w:r>
     </w:p>
     <w:p>
@@ -1406,6 +1524,178 @@
       <w:pPr>
         <w:rPr>
           <w:rFonts w:ascii="Helvetica" w:hAnsi="Helvetica"/>
+        </w:rPr>
+      </w:pPr>
+      <w:r>
+        <w:rPr>
+          <w:rFonts w:ascii="Helvetica" w:hAnsi="Helvetica"/>
+        </w:rPr>
+        <w:t>The first set of visualizations come from the initial regression models, which are discussed more in depth in the Implementation section.  The chart on the right comes from the first regression model (RSI against adjusted closing prices.)</w:t>
+      </w:r>
+    </w:p>
+    <w:p>
+      <w:pPr>
+        <w:rPr>
+          <w:rFonts w:ascii="Helvetica" w:hAnsi="Helvetica"/>
+        </w:rPr>
+      </w:pPr>
+      <w:r>
+        <w:rPr>
+          <w:rFonts w:ascii="Helvetica" w:hAnsi="Helvetica"/>
+          <w:b/>
+          <w:noProof/>
+        </w:rPr>
+        <w:drawing>
+          <wp:inline distT="0" distB="0" distL="0" distR="0" wp14:anchorId="60F6357C" wp14:editId="2D5D1325">
+            <wp:extent cx="2563357" cy="1714500"/>
+            <wp:effectExtent l="0" t="0" r="0" b="0"/>
+            <wp:docPr id="2" name="Picture 1"/>
+            <wp:cNvGraphicFramePr>
+              <a:graphicFrameLocks xmlns:a="http://schemas.openxmlformats.org/drawingml/2006/main" noChangeAspect="1"/>
+            </wp:cNvGraphicFramePr>
+            <a:graphic xmlns:a="http://schemas.openxmlformats.org/drawingml/2006/main">
+              <a:graphicData uri="http://schemas.openxmlformats.org/drawingml/2006/picture">
+                <pic:pic xmlns:pic="http://schemas.openxmlformats.org/drawingml/2006/picture">
+                  <pic:nvPicPr>
+                    <pic:cNvPr id="0" name="Picture 1"/>
+                    <pic:cNvPicPr>
+                      <a:picLocks noChangeAspect="1" noChangeArrowheads="1"/>
+                    </pic:cNvPicPr>
+                  </pic:nvPicPr>
+                  <pic:blipFill>
+                    <a:blip r:embed="rId13">
+                      <a:extLst>
+                        <a:ext uri="{28A0092B-C50C-407E-A947-70E740481C1C}">
+                          <a14:useLocalDpi xmlns:a14="http://schemas.microsoft.com/office/drawing/2010/main" val="0"/>
+                        </a:ext>
+                      </a:extLst>
+                    </a:blip>
+                    <a:srcRect/>
+                    <a:stretch>
+                      <a:fillRect/>
+                    </a:stretch>
+                  </pic:blipFill>
+                  <pic:spPr bwMode="auto">
+                    <a:xfrm>
+                      <a:off x="0" y="0"/>
+                      <a:ext cx="2564539" cy="1715291"/>
+                    </a:xfrm>
+                    <a:prstGeom prst="rect">
+                      <a:avLst/>
+                    </a:prstGeom>
+                    <a:noFill/>
+                    <a:ln>
+                      <a:noFill/>
+                    </a:ln>
+                  </pic:spPr>
+                </pic:pic>
+              </a:graphicData>
+            </a:graphic>
+          </wp:inline>
+        </w:drawing>
+      </w:r>
+      <w:r>
+        <w:rPr>
+          <w:rFonts w:ascii="Helvetica" w:hAnsi="Helvetica"/>
+          <w:b/>
+          <w:noProof/>
+        </w:rPr>
+        <w:drawing>
+          <wp:inline distT="0" distB="0" distL="0" distR="0" wp14:anchorId="5CF3E3ED" wp14:editId="03C7B163">
+            <wp:extent cx="2689242" cy="1807633"/>
+            <wp:effectExtent l="0" t="0" r="3175" b="0"/>
+            <wp:docPr id="4" name="Picture 2"/>
+            <wp:cNvGraphicFramePr>
+              <a:graphicFrameLocks xmlns:a="http://schemas.openxmlformats.org/drawingml/2006/main" noChangeAspect="1"/>
+            </wp:cNvGraphicFramePr>
+            <a:graphic xmlns:a="http://schemas.openxmlformats.org/drawingml/2006/main">
+              <a:graphicData uri="http://schemas.openxmlformats.org/drawingml/2006/picture">
+                <pic:pic xmlns:pic="http://schemas.openxmlformats.org/drawingml/2006/picture">
+                  <pic:nvPicPr>
+                    <pic:cNvPr id="0" name="Picture 2"/>
+                    <pic:cNvPicPr>
+                      <a:picLocks noChangeAspect="1" noChangeArrowheads="1"/>
+                    </pic:cNvPicPr>
+                  </pic:nvPicPr>
+                  <pic:blipFill>
+                    <a:blip r:embed="rId14">
+                      <a:extLst>
+                        <a:ext uri="{28A0092B-C50C-407E-A947-70E740481C1C}">
+                          <a14:useLocalDpi xmlns:a14="http://schemas.microsoft.com/office/drawing/2010/main" val="0"/>
+                        </a:ext>
+                      </a:extLst>
+                    </a:blip>
+                    <a:srcRect/>
+                    <a:stretch>
+                      <a:fillRect/>
+                    </a:stretch>
+                  </pic:blipFill>
+                  <pic:spPr bwMode="auto">
+                    <a:xfrm>
+                      <a:off x="0" y="0"/>
+                      <a:ext cx="2690532" cy="1808500"/>
+                    </a:xfrm>
+                    <a:prstGeom prst="rect">
+                      <a:avLst/>
+                    </a:prstGeom>
+                    <a:noFill/>
+                    <a:ln>
+                      <a:noFill/>
+                    </a:ln>
+                  </pic:spPr>
+                </pic:pic>
+              </a:graphicData>
+            </a:graphic>
+          </wp:inline>
+        </w:drawing>
+      </w:r>
+    </w:p>
+    <w:p>
+      <w:pPr>
+        <w:rPr>
+          <w:rFonts w:ascii="Helvetica" w:hAnsi="Helvetica"/>
+        </w:rPr>
+      </w:pPr>
+    </w:p>
+    <w:p>
+      <w:pPr>
+        <w:rPr>
+          <w:rFonts w:ascii="Helvetica" w:hAnsi="Helvetica"/>
+        </w:rPr>
+      </w:pPr>
+      <w:r>
+        <w:rPr>
+          <w:rFonts w:ascii="Helvetica" w:hAnsi="Helvetica"/>
+        </w:rPr>
+        <w:t>The chart on the left comes from the second regression model (adjusted high, low, open, volume, &amp; RSI against the adjusted close.)</w:t>
+      </w:r>
+    </w:p>
+    <w:p>
+      <w:pPr>
+        <w:rPr>
+          <w:rFonts w:ascii="Helvetica" w:hAnsi="Helvetica"/>
+        </w:rPr>
+      </w:pPr>
+    </w:p>
+    <w:p>
+      <w:pPr>
+        <w:rPr>
+          <w:rFonts w:ascii="Helvetica" w:hAnsi="Helvetica"/>
+        </w:rPr>
+      </w:pPr>
+    </w:p>
+    <w:p>
+      <w:pPr>
+        <w:rPr>
+          <w:rFonts w:ascii="Helvetica" w:hAnsi="Helvetica"/>
+          <w:b/>
+        </w:rPr>
+      </w:pPr>
+    </w:p>
+    <w:p>
+      <w:pPr>
+        <w:rPr>
+          <w:rFonts w:ascii="Helvetica" w:hAnsi="Helvetica"/>
           <w:b/>
         </w:rPr>
       </w:pPr>
@@ -1542,232 +1832,719 @@
           <w:rFonts w:ascii="Helvetica" w:hAnsi="Helvetica"/>
         </w:rPr>
         <w:t xml:space="preserve">  This benchmark does not exist to necessarily invalidate whether or not using the RSI is a good strategy, but it is used to see if there are better exit points for an open position after a buy signal is generated.  So this is a quasi-benchmark, but it is necessary to discuss the purpose of this since it plays a role in my analysis of the RSI.</w:t>
+      </w:r>
+    </w:p>
+    <w:p>
+      <w:pPr>
+        <w:rPr>
+          <w:rFonts w:ascii="Helvetica" w:hAnsi="Helvetica"/>
+        </w:rPr>
+      </w:pPr>
+    </w:p>
+    <w:p>
+      <w:pPr>
+        <w:ind w:left="2880" w:firstLine="720"/>
+        <w:rPr>
+          <w:rFonts w:ascii="Helvetica" w:hAnsi="Helvetica"/>
+          <w:b/>
+          <w:sz w:val="34"/>
+          <w:szCs w:val="34"/>
+        </w:rPr>
+      </w:pPr>
+      <w:r>
+        <w:rPr>
+          <w:rFonts w:ascii="Helvetica" w:hAnsi="Helvetica"/>
+          <w:b/>
+          <w:sz w:val="34"/>
+          <w:szCs w:val="34"/>
+        </w:rPr>
+        <w:t>Methodology</w:t>
+      </w:r>
+    </w:p>
+    <w:p>
+      <w:pPr>
+        <w:rPr>
+          <w:rFonts w:ascii="Helvetica" w:hAnsi="Helvetica"/>
+        </w:rPr>
+      </w:pPr>
+    </w:p>
+    <w:p>
+      <w:pPr>
+        <w:rPr>
+          <w:rFonts w:ascii="Helvetica" w:hAnsi="Helvetica"/>
+          <w:b/>
+        </w:rPr>
+      </w:pPr>
+      <w:r>
+        <w:rPr>
+          <w:rFonts w:ascii="Helvetica" w:hAnsi="Helvetica"/>
+          <w:b/>
+        </w:rPr>
+        <w:t>Data Preprocessing</w:t>
+      </w:r>
+    </w:p>
+    <w:p>
+      <w:pPr>
+        <w:rPr>
+          <w:rFonts w:ascii="Helvetica" w:hAnsi="Helvetica"/>
+          <w:b/>
+        </w:rPr>
+      </w:pPr>
+    </w:p>
+    <w:p>
+      <w:pPr>
+        <w:rPr>
+          <w:rFonts w:ascii="Helvetica" w:hAnsi="Helvetica"/>
+        </w:rPr>
+      </w:pPr>
+      <w:r>
+        <w:rPr>
+          <w:rFonts w:ascii="Helvetica" w:hAnsi="Helvetica"/>
+        </w:rPr>
+        <w:t>A number</w:t>
+      </w:r>
+      <w:r>
+        <w:rPr>
+          <w:rFonts w:ascii="Helvetica" w:hAnsi="Helvetica"/>
+        </w:rPr>
+        <w:t xml:space="preserve"> of preprocessing steps were taken in order to build a dataset that would be used to build the machine learning models.  The preprocessing steps are clearly shown in the accompanying notebook, but will be discussed here in order to make certain that reasoning behind each step is clear.</w:t>
+      </w:r>
+    </w:p>
+    <w:p>
+      <w:pPr>
+        <w:rPr>
+          <w:rFonts w:ascii="Helvetica" w:hAnsi="Helvetica"/>
+        </w:rPr>
+      </w:pPr>
+    </w:p>
+    <w:p>
+      <w:pPr>
+        <w:rPr>
+          <w:rFonts w:ascii="Helvetica" w:hAnsi="Helvetica"/>
+        </w:rPr>
+      </w:pPr>
+      <w:r>
+        <w:rPr>
+          <w:rFonts w:ascii="Helvetica" w:hAnsi="Helvetica"/>
+        </w:rPr>
+        <w:t xml:space="preserve">The first step was to create a new </w:t>
+      </w:r>
+      <w:proofErr w:type="spellStart"/>
+      <w:r>
+        <w:rPr>
+          <w:rFonts w:ascii="Helvetica" w:hAnsi="Helvetica"/>
+        </w:rPr>
+        <w:t>dataframe</w:t>
+      </w:r>
+      <w:proofErr w:type="spellEnd"/>
+      <w:r>
+        <w:rPr>
+          <w:rFonts w:ascii="Helvetica" w:hAnsi="Helvetica"/>
+        </w:rPr>
+        <w:t xml:space="preserve"> from the dataset that was opened initially.  The purpose of this step was to make use of all the adjusted data.  The reason I chose the adjusted data is relatively straightforward.  The adjusted data adjusts for changes in price that are due to splits or dividends.  Therefore, adjusted datasets for stock prices are fairly continuous, in that these datasets only show prices fluctuations</w:t>
+      </w:r>
+      <w:r>
+        <w:rPr>
+          <w:rFonts w:ascii="Helvetica" w:hAnsi="Helvetica"/>
+        </w:rPr>
+        <w:t xml:space="preserve"> that are due to market changes.</w:t>
+      </w:r>
+    </w:p>
+    <w:p>
+      <w:pPr>
+        <w:rPr>
+          <w:rFonts w:ascii="Helvetica" w:hAnsi="Helvetica"/>
+        </w:rPr>
+      </w:pPr>
+    </w:p>
+    <w:p>
+      <w:pPr>
+        <w:rPr>
+          <w:rFonts w:ascii="Helvetica" w:hAnsi="Helvetica"/>
+        </w:rPr>
+      </w:pPr>
+      <w:r>
+        <w:rPr>
+          <w:rFonts w:ascii="Helvetica" w:hAnsi="Helvetica"/>
+        </w:rPr>
+        <w:t>The next step was to add a column for the RSI data that is calculated in the notebook.  This step also requires the removal of some the earliest rows depending on what moving average is being used (e.g. the first 14 rows are removed if the 14 day moving average is used.)</w:t>
+      </w:r>
+    </w:p>
+    <w:p>
+      <w:pPr>
+        <w:rPr>
+          <w:rFonts w:ascii="Helvetica" w:hAnsi="Helvetica"/>
+        </w:rPr>
+      </w:pPr>
+    </w:p>
+    <w:p>
+      <w:pPr>
+        <w:rPr>
+          <w:rFonts w:ascii="Helvetica" w:hAnsi="Helvetica"/>
+        </w:rPr>
+      </w:pPr>
+      <w:r>
+        <w:rPr>
+          <w:rFonts w:ascii="Helvetica" w:hAnsi="Helvetica"/>
+        </w:rPr>
+        <w:t>The next step adds two new columns.  These columns are the ‘Buy Price’ &amp; ‘Sell Price’ columns.  The purpose of these columns is to get the adjusted closing price of the stock when the stock is less than the low threshold (the ‘Buy Price’) or greater than the high threshold (the ‘Sell Price’) for the RSI.</w:t>
+      </w:r>
+    </w:p>
+    <w:p>
+      <w:pPr>
+        <w:rPr>
+          <w:rFonts w:ascii="Helvetica" w:hAnsi="Helvetica"/>
+        </w:rPr>
+      </w:pPr>
+    </w:p>
+    <w:p>
+      <w:pPr>
+        <w:rPr>
+          <w:rFonts w:ascii="Helvetica" w:hAnsi="Helvetica"/>
+        </w:rPr>
+      </w:pPr>
+      <w:r>
+        <w:rPr>
+          <w:rFonts w:ascii="Helvetica" w:hAnsi="Helvetica"/>
+        </w:rPr>
+        <w:t>The next step was to add a number of columns that represent holding periods.  Rather, these columns have the adjusted closing price a number of days in the future.  The purpose of these columns was to see if there was a simple holding period strategy that was/is better than using the upper RSI threshold.</w:t>
+      </w:r>
+    </w:p>
+    <w:p>
+      <w:pPr>
+        <w:rPr>
+          <w:rFonts w:ascii="Helvetica" w:hAnsi="Helvetica"/>
+        </w:rPr>
+      </w:pPr>
+    </w:p>
+    <w:p>
+      <w:pPr>
+        <w:rPr>
+          <w:rFonts w:ascii="Helvetica" w:hAnsi="Helvetica"/>
+        </w:rPr>
+      </w:pPr>
+      <w:r>
+        <w:rPr>
+          <w:rFonts w:ascii="Helvetica" w:hAnsi="Helvetica"/>
+        </w:rPr>
+        <w:t>The final step was to add a column for the ‘Sell Signal Price’.  This column represents the adjusted closing price</w:t>
+      </w:r>
+      <w:r>
+        <w:rPr>
+          <w:rFonts w:ascii="Helvetica" w:hAnsi="Helvetica"/>
+        </w:rPr>
+        <w:t xml:space="preserve"> for the first &gt; RSI 70 day after the initial buy signal.  This is place to discuss what is going on in this column.  There are many instances of the same price being used in the in the ‘Sell Signal Price’ column.  The reason why there is often the same price is used is because I am looking for the first instance </w:t>
+      </w:r>
+      <w:r>
+        <w:rPr>
+          <w:rFonts w:ascii="Helvetica" w:hAnsi="Helvetica"/>
+          <w:i/>
+        </w:rPr>
+        <w:t xml:space="preserve">after </w:t>
+      </w:r>
+      <w:r>
+        <w:rPr>
+          <w:rFonts w:ascii="Helvetica" w:hAnsi="Helvetica"/>
+        </w:rPr>
+        <w:t xml:space="preserve">of </w:t>
+      </w:r>
+      <w:r>
+        <w:rPr>
+          <w:rFonts w:ascii="Helvetica" w:hAnsi="Helvetica"/>
+        </w:rPr>
+        <w:t>sell signal the buy signal is generated.  Often times there will be multiple instances of the buy signal being generated before a sell signal being generated.  All of the buy signals are still valid, they just happen to have the same sell signal.</w:t>
+      </w:r>
+    </w:p>
+    <w:p>
+      <w:pPr>
+        <w:rPr>
+          <w:rFonts w:ascii="Helvetica" w:hAnsi="Helvetica"/>
+          <w:b/>
+        </w:rPr>
+      </w:pPr>
+    </w:p>
+    <w:p>
+      <w:pPr>
+        <w:rPr>
+          <w:rFonts w:ascii="Helvetica" w:hAnsi="Helvetica"/>
+          <w:b/>
+        </w:rPr>
+      </w:pPr>
+      <w:r>
+        <w:rPr>
+          <w:rFonts w:ascii="Helvetica" w:hAnsi="Helvetica"/>
+          <w:b/>
+        </w:rPr>
+        <w:t>Implementation</w:t>
+      </w:r>
+    </w:p>
+    <w:p>
+      <w:pPr>
+        <w:rPr>
+          <w:rFonts w:ascii="Helvetica" w:hAnsi="Helvetica"/>
+          <w:b/>
+        </w:rPr>
+      </w:pPr>
+    </w:p>
+    <w:p>
+      <w:pPr>
+        <w:rPr>
+          <w:rFonts w:ascii="Helvetica" w:hAnsi="Helvetica"/>
+        </w:rPr>
+      </w:pPr>
+      <w:r>
+        <w:rPr>
+          <w:rFonts w:ascii="Helvetica" w:hAnsi="Helvetica"/>
+        </w:rPr>
+        <w:t>The final implementation relied upon a number of preprocessing functions that were discussed in the previous section.  In this section I want to clarify the why of these functions and discuss some other aspects of the implementation.</w:t>
+      </w:r>
+      <w:r>
+        <w:rPr>
+          <w:rFonts w:ascii="Helvetica" w:hAnsi="Helvetica"/>
+        </w:rPr>
+        <w:t xml:space="preserve">  Many of the functions I wrote are automation functions that were written with the intent of automatically repeating some process so I do not exclude any step if doing it by hand.  The remaining functions were written in order to calculate some value and add it to the dataset that is eventually used during the analysis.</w:t>
+      </w:r>
+    </w:p>
+    <w:p>
+      <w:pPr>
+        <w:rPr>
+          <w:rFonts w:ascii="Helvetica" w:hAnsi="Helvetica"/>
+        </w:rPr>
+      </w:pPr>
+    </w:p>
+    <w:p>
+      <w:pPr>
+        <w:rPr>
+          <w:rFonts w:ascii="Helvetica" w:hAnsi="Helvetica"/>
+        </w:rPr>
+      </w:pPr>
+      <w:r>
+        <w:rPr>
+          <w:rFonts w:ascii="Helvetica" w:hAnsi="Helvetica"/>
+        </w:rPr>
+        <w:t>I will start this discussion with what I termed the “simple, naïve regression” in the accompanying notebook.  As discussed above I created two functions (</w:t>
+      </w:r>
+      <w:proofErr w:type="spellStart"/>
+      <w:proofErr w:type="gramStart"/>
+      <w:r>
+        <w:rPr>
+          <w:rFonts w:ascii="Helvetica" w:hAnsi="Helvetica"/>
+        </w:rPr>
+        <w:t>rs</w:t>
+      </w:r>
+      <w:proofErr w:type="spellEnd"/>
+      <w:r>
+        <w:rPr>
+          <w:rFonts w:ascii="Helvetica" w:hAnsi="Helvetica"/>
+        </w:rPr>
+        <w:t>(</w:t>
+      </w:r>
+      <w:proofErr w:type="gramEnd"/>
+      <w:r>
+        <w:rPr>
+          <w:rFonts w:ascii="Helvetica" w:hAnsi="Helvetica"/>
+        </w:rPr>
+        <w:t xml:space="preserve">) and </w:t>
+      </w:r>
+      <w:proofErr w:type="spellStart"/>
+      <w:r>
+        <w:rPr>
+          <w:rFonts w:ascii="Helvetica" w:hAnsi="Helvetica"/>
+        </w:rPr>
+        <w:t>rsi</w:t>
+      </w:r>
+      <w:proofErr w:type="spellEnd"/>
+      <w:r>
+        <w:rPr>
+          <w:rFonts w:ascii="Helvetica" w:hAnsi="Helvetica"/>
+        </w:rPr>
+        <w:t>()) whose purpose is to calculate the relative strength and the relative strength index level.  Since relative strength is a straightforward calculation it is more effective to calculate these values with code than to attempt to get the data from an outside source.  My reasoning here is fairly simple, by constructing functions to make the calculations I can directly discuss what assumptions &amp; methods I use to make the necessary calculations.  I discussed the relative strength calculations I used in detail in the ‘Metrics’ section</w:t>
+      </w:r>
+      <w:r>
+        <w:rPr>
+          <w:rFonts w:ascii="Helvetica" w:hAnsi="Helvetica"/>
+        </w:rPr>
+        <w:t>.  The functions that I wrote are in the ‘Basic Calculations’ section of the notebook.  These two functions are used to derive the values that exist in the ‘RSI’ column of the final datasets.</w:t>
+      </w:r>
+    </w:p>
+    <w:p>
+      <w:pPr>
+        <w:rPr>
+          <w:rFonts w:ascii="Helvetica" w:hAnsi="Helvetica"/>
+        </w:rPr>
+      </w:pPr>
+    </w:p>
+    <w:p>
+      <w:pPr>
+        <w:rPr>
+          <w:rFonts w:ascii="Helvetica" w:hAnsi="Helvetica"/>
+        </w:rPr>
+      </w:pPr>
+      <w:r>
+        <w:rPr>
+          <w:rFonts w:ascii="Helvetica" w:hAnsi="Helvetica"/>
+        </w:rPr>
+        <w:t>Before I ran the naïve regression models I had to split my data into training/test sets.  In order to do this I created a function (</w:t>
+      </w:r>
+      <w:proofErr w:type="spellStart"/>
+      <w:r>
+        <w:rPr>
+          <w:rFonts w:ascii="Helvetica" w:hAnsi="Helvetica"/>
+        </w:rPr>
+        <w:t>train_</w:t>
+      </w:r>
+      <w:proofErr w:type="gramStart"/>
+      <w:r>
+        <w:rPr>
+          <w:rFonts w:ascii="Helvetica" w:hAnsi="Helvetica"/>
+        </w:rPr>
+        <w:t>test</w:t>
+      </w:r>
+      <w:proofErr w:type="spellEnd"/>
+      <w:r>
+        <w:rPr>
+          <w:rFonts w:ascii="Helvetica" w:hAnsi="Helvetica"/>
+        </w:rPr>
+        <w:t>(</w:t>
+      </w:r>
+      <w:proofErr w:type="gramEnd"/>
+      <w:r>
+        <w:rPr>
+          <w:rFonts w:ascii="Helvetica" w:hAnsi="Helvetica"/>
+        </w:rPr>
+        <w:t>)) to split in the dataset</w:t>
+      </w:r>
+      <w:r>
+        <w:rPr>
+          <w:rFonts w:ascii="Helvetica" w:hAnsi="Helvetica"/>
+        </w:rPr>
+        <w:t xml:space="preserve">.  The reason I wrote this function from scratch was because it necessary to preserve the order of the data.  This function takes in the dataset (with the added columns), the desired features, the desired prediction data, and the % of data to be used as the training set.  Then creates two separate new </w:t>
+      </w:r>
+      <w:proofErr w:type="spellStart"/>
+      <w:r>
+        <w:rPr>
+          <w:rFonts w:ascii="Helvetica" w:hAnsi="Helvetica"/>
+        </w:rPr>
+        <w:t>dataframes</w:t>
+      </w:r>
+      <w:proofErr w:type="spellEnd"/>
+      <w:r>
+        <w:rPr>
+          <w:rFonts w:ascii="Helvetica" w:hAnsi="Helvetica"/>
+        </w:rPr>
+        <w:t xml:space="preserve"> from the dataset passed into it.  From there the function proceeds to split the data at the % desired by running the following line of code:</w:t>
+      </w:r>
+    </w:p>
+    <w:p>
+      <w:pPr>
+        <w:numPr>
+          <w:ilvl w:val="0"/>
+          <w:numId w:val="1"/>
+        </w:numPr>
+        <w:pBdr>
+          <w:left w:val="single" w:sz="18" w:space="0" w:color="6CE26C"/>
+        </w:pBdr>
+        <w:shd w:val="clear" w:color="auto" w:fill="FFFFFF"/>
+        <w:spacing w:beforeAutospacing="1" w:afterAutospacing="1" w:line="210" w:lineRule="atLeast"/>
+        <w:rPr>
+          <w:rFonts w:ascii="Consolas" w:eastAsia="Times New Roman" w:hAnsi="Consolas" w:cs="Times New Roman"/>
+          <w:color w:val="5C5C5C"/>
+          <w:sz w:val="18"/>
+          <w:szCs w:val="18"/>
+        </w:rPr>
+      </w:pPr>
+      <w:proofErr w:type="spellStart"/>
+      <w:proofErr w:type="gramStart"/>
+      <w:r>
+        <w:rPr>
+          <w:rFonts w:ascii="Consolas" w:eastAsia="Times New Roman" w:hAnsi="Consolas" w:cs="Times New Roman"/>
+          <w:color w:val="000000"/>
+          <w:sz w:val="18"/>
+          <w:szCs w:val="18"/>
+          <w:bdr w:val="none" w:sz="0" w:space="0" w:color="auto" w:frame="1"/>
+        </w:rPr>
+        <w:t>train</w:t>
+      </w:r>
+      <w:proofErr w:type="gramEnd"/>
+      <w:r>
+        <w:rPr>
+          <w:rFonts w:ascii="Consolas" w:eastAsia="Times New Roman" w:hAnsi="Consolas" w:cs="Times New Roman"/>
+          <w:color w:val="000000"/>
+          <w:sz w:val="18"/>
+          <w:szCs w:val="18"/>
+          <w:bdr w:val="none" w:sz="0" w:space="0" w:color="auto" w:frame="1"/>
+        </w:rPr>
+        <w:t>_percent</w:t>
+      </w:r>
+      <w:proofErr w:type="spellEnd"/>
+      <w:r>
+        <w:rPr>
+          <w:rFonts w:ascii="Consolas" w:eastAsia="Times New Roman" w:hAnsi="Consolas" w:cs="Times New Roman"/>
+          <w:color w:val="000000"/>
+          <w:sz w:val="18"/>
+          <w:szCs w:val="18"/>
+          <w:bdr w:val="none" w:sz="0" w:space="0" w:color="auto" w:frame="1"/>
+        </w:rPr>
+        <w:t> = </w:t>
+      </w:r>
+      <w:proofErr w:type="spellStart"/>
+      <w:r>
+        <w:rPr>
+          <w:rFonts w:ascii="Consolas" w:eastAsia="Times New Roman" w:hAnsi="Consolas" w:cs="Times New Roman"/>
+          <w:color w:val="000000"/>
+          <w:sz w:val="18"/>
+          <w:szCs w:val="18"/>
+          <w:bdr w:val="none" w:sz="0" w:space="0" w:color="auto" w:frame="1"/>
+        </w:rPr>
+        <w:t>int</w:t>
+      </w:r>
+      <w:proofErr w:type="spellEnd"/>
+      <w:r>
+        <w:rPr>
+          <w:rFonts w:ascii="Consolas" w:eastAsia="Times New Roman" w:hAnsi="Consolas" w:cs="Times New Roman"/>
+          <w:color w:val="000000"/>
+          <w:sz w:val="18"/>
+          <w:szCs w:val="18"/>
+          <w:bdr w:val="none" w:sz="0" w:space="0" w:color="auto" w:frame="1"/>
+        </w:rPr>
+        <w:t>(round(</w:t>
+      </w:r>
+      <w:proofErr w:type="spellStart"/>
+      <w:r>
+        <w:rPr>
+          <w:rFonts w:ascii="Consolas" w:eastAsia="Times New Roman" w:hAnsi="Consolas" w:cs="Times New Roman"/>
+          <w:color w:val="000000"/>
+          <w:sz w:val="18"/>
+          <w:szCs w:val="18"/>
+          <w:bdr w:val="none" w:sz="0" w:space="0" w:color="auto" w:frame="1"/>
+        </w:rPr>
+        <w:t>len</w:t>
+      </w:r>
+      <w:proofErr w:type="spellEnd"/>
+      <w:r>
+        <w:rPr>
+          <w:rFonts w:ascii="Consolas" w:eastAsia="Times New Roman" w:hAnsi="Consolas" w:cs="Times New Roman"/>
+          <w:color w:val="000000"/>
+          <w:sz w:val="18"/>
+          <w:szCs w:val="18"/>
+          <w:bdr w:val="none" w:sz="0" w:space="0" w:color="auto" w:frame="1"/>
+        </w:rPr>
+        <w:t>(data) * train))  </w:t>
+      </w:r>
+    </w:p>
+    <w:p>
+      <w:pPr>
+        <w:rPr>
+          <w:rFonts w:ascii="Helvetica" w:hAnsi="Helvetica"/>
+        </w:rPr>
+      </w:pPr>
+      <w:r>
+        <w:rPr>
+          <w:rFonts w:ascii="Helvetica" w:hAnsi="Helvetica"/>
+        </w:rPr>
+        <w:t xml:space="preserve">The function then returns four new </w:t>
+      </w:r>
+      <w:proofErr w:type="spellStart"/>
+      <w:r>
+        <w:rPr>
+          <w:rFonts w:ascii="Helvetica" w:hAnsi="Helvetica"/>
+        </w:rPr>
+        <w:t>dataframes</w:t>
+      </w:r>
+      <w:proofErr w:type="spellEnd"/>
+      <w:r>
+        <w:rPr>
+          <w:rFonts w:ascii="Helvetica" w:hAnsi="Helvetica"/>
+        </w:rPr>
+        <w:t xml:space="preserve"> that contain the training features/predictions and the testing features/predictions.  From here I can now build my models.</w:t>
+      </w:r>
+    </w:p>
+    <w:p>
+      <w:pPr>
+        <w:rPr>
+          <w:rFonts w:ascii="Helvetica" w:hAnsi="Helvetica"/>
+        </w:rPr>
+      </w:pPr>
+    </w:p>
+    <w:p>
+      <w:pPr>
+        <w:rPr>
+          <w:rFonts w:ascii="Helvetica" w:hAnsi="Helvetica"/>
+        </w:rPr>
+      </w:pPr>
+      <w:r>
+        <w:rPr>
+          <w:rFonts w:ascii="Helvetica" w:hAnsi="Helvetica"/>
+        </w:rPr>
+        <w:t xml:space="preserve">With </w:t>
+      </w:r>
+      <w:r>
+        <w:rPr>
+          <w:rFonts w:ascii="Helvetica" w:hAnsi="Helvetica"/>
+        </w:rPr>
+        <w:t>all the preprocessing &amp; train/test splits dine</w:t>
+      </w:r>
+      <w:r>
+        <w:rPr>
+          <w:rFonts w:ascii="Helvetica" w:hAnsi="Helvetica"/>
+        </w:rPr>
+        <w:t xml:space="preserve"> I decided to run a linear regression model to see if the raw (without being filtered with any specific levels) RSI had any predictive value.  </w:t>
+      </w:r>
+      <w:r>
+        <w:rPr>
+          <w:rFonts w:ascii="Helvetica" w:hAnsi="Helvetica"/>
+        </w:rPr>
+        <w:t>The first attempt was simply the ‘RSI’ as my feature set against the adjusted closing price data (</w:t>
+      </w:r>
+      <w:proofErr w:type="spellStart"/>
+      <w:r>
+        <w:rPr>
+          <w:rFonts w:ascii="Helvetica" w:hAnsi="Helvetica"/>
+        </w:rPr>
+        <w:t>Adj</w:t>
+      </w:r>
+      <w:proofErr w:type="spellEnd"/>
+      <w:r>
+        <w:rPr>
+          <w:rFonts w:ascii="Helvetica" w:hAnsi="Helvetica"/>
+        </w:rPr>
+        <w:t>-C).  This model produced, as seen in the notebook, produced some very poor results.  From the results it is clear that using just the raw RSI number is fairly useless for predicting prices.  This shouldn’t really come as a surprise, although I was expecting the results to be so bad.  This outcome makes sense since the RSI is only supposed to be predictive in the extremes.</w:t>
+      </w:r>
+    </w:p>
+    <w:p>
+      <w:pPr>
+        <w:rPr>
+          <w:rFonts w:ascii="Helvetica" w:hAnsi="Helvetica"/>
+        </w:rPr>
+      </w:pPr>
+    </w:p>
+    <w:p>
+      <w:pPr>
+        <w:rPr>
+          <w:rFonts w:ascii="Helvetica" w:hAnsi="Helvetica"/>
+        </w:rPr>
+      </w:pPr>
+      <w:r>
+        <w:rPr>
+          <w:rFonts w:ascii="Helvetica" w:hAnsi="Helvetica"/>
+        </w:rPr>
+        <w:t>After this initial attempt I decided to use multiple features to see what would happen.  At this point I am still only using the raw RSI value, but</w:t>
+      </w:r>
+      <w:r>
+        <w:rPr>
+          <w:rFonts w:ascii="Helvetica" w:hAnsi="Helvetica"/>
+        </w:rPr>
+        <w:t xml:space="preserve"> I also include adjusted </w:t>
+      </w:r>
+      <w:r>
+        <w:rPr>
+          <w:rFonts w:ascii="Helvetica" w:hAnsi="Helvetica"/>
+        </w:rPr>
+        <w:t xml:space="preserve">high, low, open, &amp; volume data.  I decided to basically throw everything at the regression function and see what happens.  Unsurprisingly the </w:t>
+      </w:r>
+      <w:r>
+        <w:rPr>
+          <w:rFonts w:ascii="Helvetica" w:hAnsi="Helvetica"/>
+        </w:rPr>
+        <w:t xml:space="preserve">outcome was almost perfect, I </w:t>
+      </w:r>
+      <w:proofErr w:type="spellStart"/>
+      <w:r>
+        <w:rPr>
+          <w:rFonts w:ascii="Helvetica" w:hAnsi="Helvetica"/>
+        </w:rPr>
+        <w:t>overfit</w:t>
+      </w:r>
+      <w:proofErr w:type="spellEnd"/>
+      <w:r>
+        <w:rPr>
+          <w:rFonts w:ascii="Helvetica" w:hAnsi="Helvetica"/>
+        </w:rPr>
+        <w:t xml:space="preserve"> the data!</w:t>
+      </w:r>
+      <w:r>
+        <w:rPr>
+          <w:rFonts w:ascii="Helvetica" w:hAnsi="Helvetica"/>
+        </w:rPr>
+        <w:t xml:space="preserve">  The outcomes of both of the regression models can be seen in the Visualizations section, but I wanted to include some metrics here.  For the first model the model score</w:t>
+      </w:r>
+      <w:r>
+        <w:rPr>
+          <w:rStyle w:val="FootnoteReference"/>
+          <w:rFonts w:ascii="Helvetica" w:hAnsi="Helvetica"/>
+        </w:rPr>
+        <w:footnoteReference w:id="10"/>
+      </w:r>
+      <w:r>
+        <w:rPr>
+          <w:rFonts w:ascii="Helvetica" w:hAnsi="Helvetica"/>
+        </w:rPr>
+        <w:t xml:space="preserve"> is </w:t>
+      </w:r>
+      <w:r>
+        <w:rPr>
+          <w:rFonts w:ascii="Futura" w:hAnsi="Futura" w:cs="Futura"/>
+          <w:sz w:val="20"/>
+          <w:szCs w:val="20"/>
+        </w:rPr>
+        <w:t>-4.4864101023722318</w:t>
+      </w:r>
+      <w:r>
+        <w:rPr>
+          <w:rFonts w:ascii="Helvetica" w:hAnsi="Helvetica"/>
+        </w:rPr>
+        <w:t xml:space="preserve"> and its RSS is </w:t>
+      </w:r>
+      <w:r>
+        <w:rPr>
+          <w:rFonts w:ascii="Futura" w:hAnsi="Futura" w:cs="Futura"/>
+          <w:sz w:val="20"/>
+          <w:szCs w:val="20"/>
+        </w:rPr>
+        <w:t>9.356749e+06</w:t>
+      </w:r>
+      <w:r>
+        <w:rPr>
+          <w:rFonts w:ascii="Helvetica" w:hAnsi="Helvetica"/>
+        </w:rPr>
+        <w:t xml:space="preserve"> (the model score can be as high as 1.0; the higher the score the ‘better’ the predictive value of the model and the co</w:t>
       </w:r>
       <w:bookmarkStart w:id="0" w:name="_GoBack"/>
       <w:bookmarkEnd w:id="0"/>
-    </w:p>
-    <w:p>
-      <w:pPr>
-        <w:rPr>
-          <w:rFonts w:ascii="Helvetica" w:hAnsi="Helvetica"/>
-        </w:rPr>
-      </w:pPr>
-    </w:p>
-    <w:p>
-      <w:pPr>
-        <w:ind w:left="2880" w:firstLine="720"/>
-        <w:rPr>
-          <w:rFonts w:ascii="Helvetica" w:hAnsi="Helvetica"/>
-          <w:b/>
-          <w:sz w:val="34"/>
-          <w:szCs w:val="34"/>
-        </w:rPr>
-      </w:pPr>
-      <w:r>
-        <w:rPr>
-          <w:rFonts w:ascii="Helvetica" w:hAnsi="Helvetica"/>
-          <w:b/>
-          <w:sz w:val="34"/>
-          <w:szCs w:val="34"/>
-        </w:rPr>
-        <w:t>Methodology</w:t>
-      </w:r>
-    </w:p>
-    <w:p>
-      <w:pPr>
-        <w:rPr>
-          <w:rFonts w:ascii="Helvetica" w:hAnsi="Helvetica"/>
-        </w:rPr>
-      </w:pPr>
-    </w:p>
-    <w:p>
-      <w:pPr>
-        <w:rPr>
-          <w:rFonts w:ascii="Helvetica" w:hAnsi="Helvetica"/>
-          <w:b/>
-        </w:rPr>
-      </w:pPr>
-      <w:r>
-        <w:rPr>
-          <w:rFonts w:ascii="Helvetica" w:hAnsi="Helvetica"/>
-          <w:b/>
-        </w:rPr>
-        <w:t>Data Preprocessing</w:t>
-      </w:r>
-    </w:p>
-    <w:p>
-      <w:pPr>
-        <w:rPr>
-          <w:rFonts w:ascii="Helvetica" w:hAnsi="Helvetica"/>
-          <w:b/>
-        </w:rPr>
-      </w:pPr>
-    </w:p>
-    <w:p>
-      <w:pPr>
-        <w:rPr>
-          <w:rFonts w:ascii="Helvetica" w:hAnsi="Helvetica"/>
-        </w:rPr>
-      </w:pPr>
-      <w:r>
-        <w:rPr>
-          <w:rFonts w:ascii="Helvetica" w:hAnsi="Helvetica"/>
-        </w:rPr>
-        <w:t>A number</w:t>
-      </w:r>
-      <w:r>
-        <w:rPr>
-          <w:rFonts w:ascii="Helvetica" w:hAnsi="Helvetica"/>
-        </w:rPr>
-        <w:t xml:space="preserve"> of preprocessing steps were taken in order to build a dataset that would be used to build the machine learning models.  The preprocessing steps are clearly shown in the accompanying notebook, but will be discussed here in order to make certain that reasoning behind each step is clear.</w:t>
-      </w:r>
-    </w:p>
-    <w:p>
-      <w:pPr>
-        <w:rPr>
-          <w:rFonts w:ascii="Helvetica" w:hAnsi="Helvetica"/>
-        </w:rPr>
-      </w:pPr>
-    </w:p>
-    <w:p>
-      <w:pPr>
-        <w:rPr>
-          <w:rFonts w:ascii="Helvetica" w:hAnsi="Helvetica"/>
-        </w:rPr>
-      </w:pPr>
-      <w:r>
-        <w:rPr>
-          <w:rFonts w:ascii="Helvetica" w:hAnsi="Helvetica"/>
-        </w:rPr>
-        <w:t>The first step was to create a new dataframe from the dataset that was opened initially.  The purpose of this step was to make use of all the adjusted data.  The reason I chose the adjusted data is relatively straightforward.  The adjusted data adjusts for changes in price that are due to splits or dividends.  Therefore, adjusted datasets for stock prices are fairly continuous, in that these datasets only show prices fluctuations</w:t>
-      </w:r>
-      <w:r>
-        <w:rPr>
-          <w:rFonts w:ascii="Helvetica" w:hAnsi="Helvetica"/>
-        </w:rPr>
-        <w:t xml:space="preserve"> that are due to market changes.</w:t>
-      </w:r>
-    </w:p>
-    <w:p>
-      <w:pPr>
-        <w:rPr>
-          <w:rFonts w:ascii="Helvetica" w:hAnsi="Helvetica"/>
-        </w:rPr>
-      </w:pPr>
-    </w:p>
-    <w:p>
-      <w:pPr>
-        <w:rPr>
-          <w:rFonts w:ascii="Helvetica" w:hAnsi="Helvetica"/>
-        </w:rPr>
-      </w:pPr>
-      <w:r>
-        <w:rPr>
-          <w:rFonts w:ascii="Helvetica" w:hAnsi="Helvetica"/>
-        </w:rPr>
-        <w:t>The next step was to add a column for the RSI data that is calculated in the notebook.  This step also requires the removal of some the earliest rows depending on what moving average is being used (e.g. the first 14 rows are removed if the 14 day moving average is used.)</w:t>
-      </w:r>
-    </w:p>
-    <w:p>
-      <w:pPr>
-        <w:rPr>
-          <w:rFonts w:ascii="Helvetica" w:hAnsi="Helvetica"/>
-        </w:rPr>
-      </w:pPr>
-      <w:r>
-        <w:rPr>
-          <w:rFonts w:ascii="Helvetica" w:hAnsi="Helvetica"/>
-        </w:rPr>
-        <w:t>The next step adds two new columns.  These columns are the ‘Buy Price’ &amp; ‘Sell Price’ columns.  The purpose of these columns is to get the adjusted closing price of the stock when the stock is less than the low threshold (the ‘Buy Price’) or greater than the high threshold (the ‘Sell Price’) for the RSI.</w:t>
-      </w:r>
-    </w:p>
-    <w:p>
-      <w:pPr>
-        <w:rPr>
-          <w:rFonts w:ascii="Helvetica" w:hAnsi="Helvetica"/>
-        </w:rPr>
-      </w:pPr>
-    </w:p>
-    <w:p>
-      <w:pPr>
-        <w:rPr>
-          <w:rFonts w:ascii="Helvetica" w:hAnsi="Helvetica"/>
-        </w:rPr>
-      </w:pPr>
-      <w:r>
-        <w:rPr>
-          <w:rFonts w:ascii="Helvetica" w:hAnsi="Helvetica"/>
-        </w:rPr>
-        <w:t>The next step was to add a number of columns that represent holding periods.  Rather, these columns have the adjusted closing price a number of days in the future.  The purpose of these columns was to see if there was a simple holding period strategy that was/is better than using the upper RSI threshold.</w:t>
-      </w:r>
-    </w:p>
-    <w:p>
-      <w:pPr>
-        <w:rPr>
-          <w:rFonts w:ascii="Helvetica" w:hAnsi="Helvetica"/>
-        </w:rPr>
-      </w:pPr>
-    </w:p>
-    <w:p>
-      <w:pPr>
-        <w:rPr>
-          <w:rFonts w:ascii="Helvetica" w:hAnsi="Helvetica"/>
-        </w:rPr>
-      </w:pPr>
-      <w:r>
-        <w:rPr>
-          <w:rFonts w:ascii="Helvetica" w:hAnsi="Helvetica"/>
-        </w:rPr>
-        <w:t>The final step was to add a column for the ‘Sell Signal Price’.  This column represents the adjusted closing price</w:t>
-      </w:r>
-      <w:r>
-        <w:rPr>
-          <w:rFonts w:ascii="Helvetica" w:hAnsi="Helvetica"/>
-        </w:rPr>
-        <w:t xml:space="preserve"> for the first &gt; RSI 70 day after the initial buy signal.  This is place to discuss what is going on in this column.  There are many instances of the same price being used in the in the ‘Sell Signal Price’ column.  The reason why there is often the same price is used is because I am looking for the first instance </w:t>
-      </w:r>
-      <w:r>
-        <w:rPr>
-          <w:rFonts w:ascii="Helvetica" w:hAnsi="Helvetica"/>
-          <w:i/>
-        </w:rPr>
-        <w:t xml:space="preserve">after </w:t>
-      </w:r>
-      <w:r>
-        <w:rPr>
-          <w:rFonts w:ascii="Helvetica" w:hAnsi="Helvetica"/>
-        </w:rPr>
-        <w:t xml:space="preserve">of </w:t>
-      </w:r>
-      <w:r>
-        <w:rPr>
-          <w:rFonts w:ascii="Helvetica" w:hAnsi="Helvetica"/>
-        </w:rPr>
-        <w:t>sell signal the buy signal is generated.  Often times there will be multiple instances of the buy signal being generated before a sell signal being generated.  All of the buy signals are still valid, they just happen to have the same sell signal.</w:t>
-      </w:r>
-    </w:p>
-    <w:p>
-      <w:pPr>
-        <w:rPr>
-          <w:rFonts w:ascii="Helvetica" w:hAnsi="Helvetica"/>
-          <w:b/>
-        </w:rPr>
-      </w:pPr>
-    </w:p>
-    <w:p>
-      <w:pPr>
-        <w:rPr>
-          <w:rFonts w:ascii="Helvetica" w:hAnsi="Helvetica"/>
-          <w:b/>
-        </w:rPr>
-      </w:pPr>
-      <w:r>
-        <w:rPr>
-          <w:rFonts w:ascii="Helvetica" w:hAnsi="Helvetica"/>
-          <w:b/>
-        </w:rPr>
-        <w:t>Implementation</w:t>
-      </w:r>
+      <w:r>
+        <w:rPr>
+          <w:rFonts w:ascii="Helvetica" w:hAnsi="Helvetica"/>
+        </w:rPr>
+        <w:t xml:space="preserve">nverse is true for RSS, where an RSS of 0 would be a perfect prediction.  Perfect predictions, however, most likely mean the data has been </w:t>
+      </w:r>
+      <w:proofErr w:type="spellStart"/>
+      <w:r>
+        <w:rPr>
+          <w:rFonts w:ascii="Helvetica" w:hAnsi="Helvetica"/>
+        </w:rPr>
+        <w:t>overfit</w:t>
+      </w:r>
+      <w:proofErr w:type="spellEnd"/>
+      <w:r>
+        <w:rPr>
+          <w:rFonts w:ascii="Helvetica" w:hAnsi="Helvetica"/>
+        </w:rPr>
+        <w:t>.)</w:t>
+      </w:r>
+    </w:p>
+    <w:p>
+      <w:pPr>
+        <w:rPr>
+          <w:rFonts w:ascii="Helvetica" w:hAnsi="Helvetica"/>
+        </w:rPr>
+      </w:pPr>
+    </w:p>
+    <w:p>
+      <w:pPr>
+        <w:rPr>
+          <w:rFonts w:ascii="Helvetica" w:hAnsi="Helvetica"/>
+        </w:rPr>
+      </w:pPr>
     </w:p>
     <w:p>
       <w:pPr>
@@ -2112,8 +2889,18 @@
             <w:sz w:val="18"/>
             <w:szCs w:val="18"/>
           </w:rPr>
-          <w:t>https://en.wikipedia.org/wiki/Moving_average - Simple_moving_average</w:t>
+          <w:t xml:space="preserve">https://en.wikipedia.org/wiki/Moving_average - </w:t>
         </w:r>
+        <w:proofErr w:type="spellStart"/>
+        <w:r>
+          <w:rPr>
+            <w:rStyle w:val="Hyperlink"/>
+            <w:sz w:val="18"/>
+            <w:szCs w:val="18"/>
+          </w:rPr>
+          <w:t>Simple_moving_average</w:t>
+        </w:r>
+        <w:proofErr w:type="spellEnd"/>
       </w:hyperlink>
     </w:p>
   </w:footnote>
@@ -2142,8 +2929,18 @@
             <w:sz w:val="18"/>
             <w:szCs w:val="18"/>
           </w:rPr>
-          <w:t>https://en.wikipedia.org/wiki/Moving_average - Exponential_moving_average</w:t>
+          <w:t xml:space="preserve">https://en.wikipedia.org/wiki/Moving_average - </w:t>
         </w:r>
+        <w:proofErr w:type="spellStart"/>
+        <w:r>
+          <w:rPr>
+            <w:rStyle w:val="Hyperlink"/>
+            <w:sz w:val="18"/>
+            <w:szCs w:val="18"/>
+          </w:rPr>
+          <w:t>Exponential_moving_average</w:t>
+        </w:r>
+        <w:proofErr w:type="spellEnd"/>
       </w:hyperlink>
     </w:p>
   </w:footnote>
@@ -2195,12 +2992,21 @@
       <w:r>
         <w:t xml:space="preserve"> </w:t>
       </w:r>
+      <w:proofErr w:type="spellStart"/>
       <w:r>
         <w:rPr>
           <w:sz w:val="18"/>
           <w:szCs w:val="18"/>
         </w:rPr>
-        <w:t xml:space="preserve">Quandl WIKI data: </w:t>
+        <w:t>Quandl</w:t>
+      </w:r>
+      <w:proofErr w:type="spellEnd"/>
+      <w:r>
+        <w:rPr>
+          <w:sz w:val="18"/>
+          <w:szCs w:val="18"/>
+        </w:rPr>
+        <w:t xml:space="preserve"> WIKI data: </w:t>
       </w:r>
       <w:hyperlink r:id="rId6" w:history="1">
         <w:r>
@@ -2286,7 +3092,172 @@
       </w:hyperlink>
     </w:p>
   </w:footnote>
+  <w:footnote w:id="10">
+    <w:p>
+      <w:pPr>
+        <w:pStyle w:val="FootnoteText"/>
+        <w:rPr>
+          <w:sz w:val="18"/>
+          <w:szCs w:val="18"/>
+        </w:rPr>
+      </w:pPr>
+      <w:r>
+        <w:rPr>
+          <w:rStyle w:val="FootnoteReference"/>
+        </w:rPr>
+        <w:footnoteRef/>
+      </w:r>
+      <w:r>
+        <w:rPr>
+          <w:sz w:val="18"/>
+          <w:szCs w:val="18"/>
+        </w:rPr>
+        <w:t xml:space="preserve"> </w:t>
+      </w:r>
+      <w:hyperlink r:id="rId8" w:anchor="sklearn.linear_model.LinearRegression.score" w:history="1">
+        <w:r>
+          <w:rPr>
+            <w:rStyle w:val="Hyperlink"/>
+            <w:sz w:val="18"/>
+            <w:szCs w:val="18"/>
+          </w:rPr>
+          <w:t xml:space="preserve">http://scikit-learn.org/stable/modules/generated/sklearn.linear_model.LinearRegression.html - </w:t>
+        </w:r>
+        <w:proofErr w:type="spellStart"/>
+        <w:r>
+          <w:rPr>
+            <w:rStyle w:val="Hyperlink"/>
+            <w:sz w:val="18"/>
+            <w:szCs w:val="18"/>
+          </w:rPr>
+          <w:t>sklearn.linear_model.LinearRegression.score</w:t>
+        </w:r>
+        <w:proofErr w:type="spellEnd"/>
+      </w:hyperlink>
+    </w:p>
+  </w:footnote>
 </w:footnotes>
+</file>
+
+<file path=word/numbering.xml><?xml version="1.0" encoding="utf-8"?>
+<w:numbering xmlns:wpc="http://schemas.microsoft.com/office/word/2010/wordprocessingCanvas" xmlns:mo="http://schemas.microsoft.com/office/mac/office/2008/main" xmlns:mc="http://schemas.openxmlformats.org/markup-compatibility/2006" xmlns:mv="urn:schemas-microsoft-com:mac:vml" xmlns:o="urn:schemas-microsoft-com:office:office" xmlns:r="http://schemas.openxmlformats.org/officeDocument/2006/relationships" xmlns:m="http://schemas.openxmlformats.org/officeDocument/2006/math" xmlns:v="urn:schemas-microsoft-com:vml" xmlns:wp14="http://schemas.microsoft.com/office/word/2010/wordprocessingDrawing" xmlns:wp="http://schemas.openxmlformats.org/drawingml/2006/wordprocessingDrawing" xmlns:w10="urn:schemas-microsoft-com:office:word" xmlns:w="http://schemas.openxmlformats.org/wordprocessingml/2006/main" xmlns:w14="http://schemas.microsoft.com/office/word/2010/wordml" xmlns:wpg="http://schemas.microsoft.com/office/word/2010/wordprocessingGroup" xmlns:wpi="http://schemas.microsoft.com/office/word/2010/wordprocessingInk" xmlns:wne="http://schemas.microsoft.com/office/word/2006/wordml" xmlns:wps="http://schemas.microsoft.com/office/word/2010/wordprocessingShape" mc:Ignorable="w14 wp14">
+  <w:abstractNum w:abstractNumId="0">
+    <w:nsid w:val="2F371470"/>
+    <w:multiLevelType w:val="multilevel"/>
+    <w:tmpl w:val="82B00ABE"/>
+    <w:lvl w:ilvl="0">
+      <w:start w:val="1"/>
+      <w:numFmt w:val="decimal"/>
+      <w:lvlText w:val="%1."/>
+      <w:lvlJc w:val="left"/>
+      <w:pPr>
+        <w:tabs>
+          <w:tab w:val="num" w:pos="720"/>
+        </w:tabs>
+        <w:ind w:left="720" w:hanging="360"/>
+      </w:pPr>
+    </w:lvl>
+    <w:lvl w:ilvl="1" w:tentative="1">
+      <w:start w:val="1"/>
+      <w:numFmt w:val="decimal"/>
+      <w:lvlText w:val="%2."/>
+      <w:lvlJc w:val="left"/>
+      <w:pPr>
+        <w:tabs>
+          <w:tab w:val="num" w:pos="1440"/>
+        </w:tabs>
+        <w:ind w:left="1440" w:hanging="360"/>
+      </w:pPr>
+    </w:lvl>
+    <w:lvl w:ilvl="2" w:tentative="1">
+      <w:start w:val="1"/>
+      <w:numFmt w:val="decimal"/>
+      <w:lvlText w:val="%3."/>
+      <w:lvlJc w:val="left"/>
+      <w:pPr>
+        <w:tabs>
+          <w:tab w:val="num" w:pos="2160"/>
+        </w:tabs>
+        <w:ind w:left="2160" w:hanging="360"/>
+      </w:pPr>
+    </w:lvl>
+    <w:lvl w:ilvl="3" w:tentative="1">
+      <w:start w:val="1"/>
+      <w:numFmt w:val="decimal"/>
+      <w:lvlText w:val="%4."/>
+      <w:lvlJc w:val="left"/>
+      <w:pPr>
+        <w:tabs>
+          <w:tab w:val="num" w:pos="2880"/>
+        </w:tabs>
+        <w:ind w:left="2880" w:hanging="360"/>
+      </w:pPr>
+    </w:lvl>
+    <w:lvl w:ilvl="4" w:tentative="1">
+      <w:start w:val="1"/>
+      <w:numFmt w:val="decimal"/>
+      <w:lvlText w:val="%5."/>
+      <w:lvlJc w:val="left"/>
+      <w:pPr>
+        <w:tabs>
+          <w:tab w:val="num" w:pos="3600"/>
+        </w:tabs>
+        <w:ind w:left="3600" w:hanging="360"/>
+      </w:pPr>
+    </w:lvl>
+    <w:lvl w:ilvl="5" w:tentative="1">
+      <w:start w:val="1"/>
+      <w:numFmt w:val="decimal"/>
+      <w:lvlText w:val="%6."/>
+      <w:lvlJc w:val="left"/>
+      <w:pPr>
+        <w:tabs>
+          <w:tab w:val="num" w:pos="4320"/>
+        </w:tabs>
+        <w:ind w:left="4320" w:hanging="360"/>
+      </w:pPr>
+    </w:lvl>
+    <w:lvl w:ilvl="6" w:tentative="1">
+      <w:start w:val="1"/>
+      <w:numFmt w:val="decimal"/>
+      <w:lvlText w:val="%7."/>
+      <w:lvlJc w:val="left"/>
+      <w:pPr>
+        <w:tabs>
+          <w:tab w:val="num" w:pos="5040"/>
+        </w:tabs>
+        <w:ind w:left="5040" w:hanging="360"/>
+      </w:pPr>
+    </w:lvl>
+    <w:lvl w:ilvl="7" w:tentative="1">
+      <w:start w:val="1"/>
+      <w:numFmt w:val="decimal"/>
+      <w:lvlText w:val="%8."/>
+      <w:lvlJc w:val="left"/>
+      <w:pPr>
+        <w:tabs>
+          <w:tab w:val="num" w:pos="5760"/>
+        </w:tabs>
+        <w:ind w:left="5760" w:hanging="360"/>
+      </w:pPr>
+    </w:lvl>
+    <w:lvl w:ilvl="8" w:tentative="1">
+      <w:start w:val="1"/>
+      <w:numFmt w:val="decimal"/>
+      <w:lvlText w:val="%9."/>
+      <w:lvlJc w:val="left"/>
+      <w:pPr>
+        <w:tabs>
+          <w:tab w:val="num" w:pos="6480"/>
+        </w:tabs>
+        <w:ind w:left="6480" w:hanging="360"/>
+      </w:pPr>
+    </w:lvl>
+  </w:abstractNum>
+  <w:num w:numId="1">
+    <w:abstractNumId w:val="0"/>
+  </w:num>
+</w:numbering>
 </file>
 
 <file path=word/styles.xml><?xml version="1.0" encoding="utf-8"?>
@@ -2651,7 +3622,6 @@
   <w:style w:type="character" w:default="1" w:styleId="DefaultParagraphFont">
     <w:name w:val="Default Paragraph Font"/>
     <w:uiPriority w:val="1"/>
-    <w:semiHidden/>
     <w:unhideWhenUsed/>
   </w:style>
   <w:style w:type="table" w:default="1" w:styleId="TableNormal">
@@ -3289,7 +4259,6 @@
   <w:style w:type="character" w:default="1" w:styleId="DefaultParagraphFont">
     <w:name w:val="Default Paragraph Font"/>
     <w:uiPriority w:val="1"/>
-    <w:semiHidden/>
     <w:unhideWhenUsed/>
   </w:style>
   <w:style w:type="table" w:default="1" w:styleId="TableNormal">
@@ -3883,4 +4852,16 @@
   </a:objectDefaults>
   <a:extraClrSchemeLst/>
 </a:theme>
+</file>
+
+<file path=customXml/item1.xml><?xml version="1.0" encoding="utf-8"?>
+<b:Sources xmlns:b="http://schemas.openxmlformats.org/officeDocument/2006/bibliography" xmlns="http://schemas.openxmlformats.org/officeDocument/2006/bibliography" SelectedStyle="/APA.XSL" StyleName="APA"/>
+</file>
+
+<file path=customXml/itemProps1.xml><?xml version="1.0" encoding="utf-8"?>
+<ds:datastoreItem xmlns:ds="http://schemas.openxmlformats.org/officeDocument/2006/customXml" ds:itemID="{0744CEB1-BE36-1B48-84E9-80692F093B77}">
+  <ds:schemaRefs>
+    <ds:schemaRef ds:uri="http://schemas.openxmlformats.org/officeDocument/2006/bibliography"/>
+  </ds:schemaRefs>
+</ds:datastoreItem>
 </file>
</xml_diff>

<commit_message>
Add discussion on predictor function in implementation section.
</commit_message>
<xml_diff>
--- a/rsi/RSI Capstone.docx
+++ b/rsi/RSI Capstone.docx
@@ -1213,7 +1213,21 @@
         <w:rPr>
           <w:rFonts w:ascii="Helvetica" w:hAnsi="Helvetica"/>
         </w:rPr>
-        <w:t>The data set used is taken from the Quandl WIKI data</w:t>
+        <w:t xml:space="preserve">The data set used is taken from the </w:t>
+      </w:r>
+      <w:proofErr w:type="spellStart"/>
+      <w:r>
+        <w:rPr>
+          <w:rFonts w:ascii="Helvetica" w:hAnsi="Helvetica"/>
+        </w:rPr>
+        <w:t>Quandl</w:t>
+      </w:r>
+      <w:proofErr w:type="spellEnd"/>
+      <w:r>
+        <w:rPr>
+          <w:rFonts w:ascii="Helvetica" w:hAnsi="Helvetica"/>
+        </w:rPr>
+        <w:t xml:space="preserve"> WIKI data</w:t>
       </w:r>
       <w:r>
         <w:rPr>
@@ -1269,7 +1283,21 @@
         <w:rPr>
           <w:rFonts w:ascii="Helvetica" w:hAnsi="Helvetica"/>
         </w:rPr>
-        <w:t xml:space="preserve">  The dataset itself is freely available from the Quandl website (linked to in the footnotes), but requires an API key (which is free, but requires registration.)  The W</w:t>
+        <w:t xml:space="preserve">  The dataset itself is freely available from the </w:t>
+      </w:r>
+      <w:proofErr w:type="spellStart"/>
+      <w:r>
+        <w:rPr>
+          <w:rFonts w:ascii="Helvetica" w:hAnsi="Helvetica"/>
+        </w:rPr>
+        <w:t>Quandl</w:t>
+      </w:r>
+      <w:proofErr w:type="spellEnd"/>
+      <w:r>
+        <w:rPr>
+          <w:rFonts w:ascii="Helvetica" w:hAnsi="Helvetica"/>
+        </w:rPr>
+        <w:t xml:space="preserve"> website (linked to in the footnotes), but requires an API key (which is free, but requires registration.)  The W</w:t>
       </w:r>
       <w:r>
         <w:rPr>
@@ -1281,7 +1309,21 @@
         <w:rPr>
           <w:rFonts w:ascii="Helvetica" w:hAnsi="Helvetica"/>
         </w:rPr>
-        <w:t xml:space="preserve">, is a csv file with </w:t>
+        <w:t xml:space="preserve">, is a </w:t>
+      </w:r>
+      <w:proofErr w:type="spellStart"/>
+      <w:r>
+        <w:rPr>
+          <w:rFonts w:ascii="Helvetica" w:hAnsi="Helvetica"/>
+        </w:rPr>
+        <w:t>csv</w:t>
+      </w:r>
+      <w:proofErr w:type="spellEnd"/>
+      <w:r>
+        <w:rPr>
+          <w:rFonts w:ascii="Helvetica" w:hAnsi="Helvetica"/>
+        </w:rPr>
+        <w:t xml:space="preserve"> file with </w:t>
       </w:r>
       <w:r>
         <w:rPr>
@@ -1348,27 +1390,85 @@
         <w:rPr>
           <w:rFonts w:ascii="Helvetica" w:hAnsi="Helvetica"/>
         </w:rPr>
-        <w:t xml:space="preserve">  Furthermore, there will be a subset of the entire WIKI dataset included in the repository.  The entire WIKI dataset is ~1.6 gb in size.  The subset will include the stocks that were used in the Jupyter notebook that accompanies this report as well as well number of other stocks randomly chosen in case some additional analysis/testing is desired on the part of the reader.</w:t>
-      </w:r>
-    </w:p>
-    <w:p>
-      <w:pPr>
-        <w:rPr>
-          <w:rFonts w:ascii="Helvetica" w:hAnsi="Helvetica"/>
-        </w:rPr>
-      </w:pPr>
-    </w:p>
-    <w:p>
-      <w:pPr>
-        <w:rPr>
-          <w:rFonts w:ascii="Helvetica" w:hAnsi="Helvetica"/>
-        </w:rPr>
-      </w:pPr>
-      <w:r>
-        <w:rPr>
-          <w:rFonts w:ascii="Helvetica" w:hAnsi="Helvetica"/>
-        </w:rPr>
-        <w:t>All stock datasets are in chronological order and then organized alphabetically.  The stocks used are taken from the larger dataset using a ticker_gettr() function that is defined in the notebook.</w:t>
+        <w:t xml:space="preserve">  Furthermore, there will be a subset of the entire WIKI dataset included in the repository.  The entire WIKI dataset is ~1.6 </w:t>
+      </w:r>
+      <w:proofErr w:type="spellStart"/>
+      <w:proofErr w:type="gramStart"/>
+      <w:r>
+        <w:rPr>
+          <w:rFonts w:ascii="Helvetica" w:hAnsi="Helvetica"/>
+        </w:rPr>
+        <w:t>gb</w:t>
+      </w:r>
+      <w:proofErr w:type="spellEnd"/>
+      <w:proofErr w:type="gramEnd"/>
+      <w:r>
+        <w:rPr>
+          <w:rFonts w:ascii="Helvetica" w:hAnsi="Helvetica"/>
+        </w:rPr>
+        <w:t xml:space="preserve"> in size.  The subset will include the stocks that were used in the </w:t>
+      </w:r>
+      <w:proofErr w:type="spellStart"/>
+      <w:r>
+        <w:rPr>
+          <w:rFonts w:ascii="Helvetica" w:hAnsi="Helvetica"/>
+        </w:rPr>
+        <w:t>Jupyter</w:t>
+      </w:r>
+      <w:proofErr w:type="spellEnd"/>
+      <w:r>
+        <w:rPr>
+          <w:rFonts w:ascii="Helvetica" w:hAnsi="Helvetica"/>
+        </w:rPr>
+        <w:t xml:space="preserve"> notebook that accompanies this report as well as well number of other stocks randomly chosen in case some additional analysis/testing is desired on the part of the reader.</w:t>
+      </w:r>
+    </w:p>
+    <w:p>
+      <w:pPr>
+        <w:rPr>
+          <w:rFonts w:ascii="Helvetica" w:hAnsi="Helvetica"/>
+        </w:rPr>
+      </w:pPr>
+    </w:p>
+    <w:p>
+      <w:pPr>
+        <w:rPr>
+          <w:rFonts w:ascii="Helvetica" w:hAnsi="Helvetica"/>
+        </w:rPr>
+      </w:pPr>
+      <w:r>
+        <w:rPr>
+          <w:rFonts w:ascii="Helvetica" w:hAnsi="Helvetica"/>
+        </w:rPr>
+        <w:t xml:space="preserve">All stock datasets are in chronological order and then organized alphabetically.  The stocks used are taken from the larger dataset using a </w:t>
+      </w:r>
+      <w:proofErr w:type="spellStart"/>
+      <w:r>
+        <w:rPr>
+          <w:rFonts w:ascii="Helvetica" w:hAnsi="Helvetica"/>
+        </w:rPr>
+        <w:t>ticker_</w:t>
+      </w:r>
+      <w:proofErr w:type="gramStart"/>
+      <w:r>
+        <w:rPr>
+          <w:rFonts w:ascii="Helvetica" w:hAnsi="Helvetica"/>
+        </w:rPr>
+        <w:t>gettr</w:t>
+      </w:r>
+      <w:proofErr w:type="spellEnd"/>
+      <w:r>
+        <w:rPr>
+          <w:rFonts w:ascii="Helvetica" w:hAnsi="Helvetica"/>
+        </w:rPr>
+        <w:t>(</w:t>
+      </w:r>
+      <w:proofErr w:type="gramEnd"/>
+      <w:r>
+        <w:rPr>
+          <w:rFonts w:ascii="Helvetica" w:hAnsi="Helvetica"/>
+        </w:rPr>
+        <w:t>) function that is defined in the notebook.</w:t>
       </w:r>
     </w:p>
     <w:p>
@@ -1990,7 +2090,43 @@
         <w:rPr>
           <w:rFonts w:ascii="Helvetica" w:hAnsi="Helvetica"/>
         </w:rPr>
-        <w:t>I will start this discussion with what I termed the “simple, naïve regression” in the accompanying notebook.  As discussed above I created two functions (rs() and rsi()) whose purpose is to calculate the relative strength and the relative strength index level.  Since relative strength is a straightforward calculation it is more effective to calculate these values with code than to attempt to get the data from an outside source.  My reasoning here is fairly simple, by constructing functions to make the calculations I can directly discuss what assumptions &amp; methods I use to make the necessary calculations.  I discussed the relative strength calculations I used in detail in the ‘Metrics’ section</w:t>
+        <w:t>I will start this discussion with what I termed the “simple, naïve regression” in the accompanying notebook.  As discussed above I created two functions (</w:t>
+      </w:r>
+      <w:proofErr w:type="spellStart"/>
+      <w:proofErr w:type="gramStart"/>
+      <w:r>
+        <w:rPr>
+          <w:rFonts w:ascii="Helvetica" w:hAnsi="Helvetica"/>
+        </w:rPr>
+        <w:t>rs</w:t>
+      </w:r>
+      <w:proofErr w:type="spellEnd"/>
+      <w:r>
+        <w:rPr>
+          <w:rFonts w:ascii="Helvetica" w:hAnsi="Helvetica"/>
+        </w:rPr>
+        <w:t>(</w:t>
+      </w:r>
+      <w:proofErr w:type="gramEnd"/>
+      <w:r>
+        <w:rPr>
+          <w:rFonts w:ascii="Helvetica" w:hAnsi="Helvetica"/>
+        </w:rPr>
+        <w:t xml:space="preserve">) and </w:t>
+      </w:r>
+      <w:proofErr w:type="spellStart"/>
+      <w:r>
+        <w:rPr>
+          <w:rFonts w:ascii="Helvetica" w:hAnsi="Helvetica"/>
+        </w:rPr>
+        <w:t>rsi</w:t>
+      </w:r>
+      <w:proofErr w:type="spellEnd"/>
+      <w:r>
+        <w:rPr>
+          <w:rFonts w:ascii="Helvetica" w:hAnsi="Helvetica"/>
+        </w:rPr>
+        <w:t>()) whose purpose is to calculate the relative strength and the relative strength index level.  Since relative strength is a straightforward calculation it is more effective to calculate these values with code than to attempt to get the data from an outside source.  My reasoning here is fairly simple, by constructing functions to make the calculations I can directly discuss what assumptions &amp; methods I use to make the necessary calculations.  I discussed the relative strength calculations I used in detail in the ‘Metrics’ section</w:t>
       </w:r>
       <w:r>
         <w:rPr>
@@ -2016,13 +2152,77 @@
         <w:rPr>
           <w:rFonts w:ascii="Helvetica" w:hAnsi="Helvetica"/>
         </w:rPr>
-        <w:t xml:space="preserve">An important element of both the rs() &amp; rsi() functions are the parameters.  For both of these functions </w:t>
-      </w:r>
-      <w:r>
-        <w:rPr>
-          <w:rFonts w:ascii="Helvetica" w:hAnsi="Helvetica"/>
-        </w:rPr>
-        <w:t>a look_back parameter exists.  The purpose of the look_back parameter is to allow a user to determine what the length of the moving average will be.  The moving average is something is very prone to fine-tuning so I decided it would be best to make that something that is easily updated as opposed to a parameter that is hardcoded.</w:t>
+        <w:t xml:space="preserve">An important element of both the </w:t>
+      </w:r>
+      <w:proofErr w:type="spellStart"/>
+      <w:proofErr w:type="gramStart"/>
+      <w:r>
+        <w:rPr>
+          <w:rFonts w:ascii="Helvetica" w:hAnsi="Helvetica"/>
+        </w:rPr>
+        <w:t>rs</w:t>
+      </w:r>
+      <w:proofErr w:type="spellEnd"/>
+      <w:r>
+        <w:rPr>
+          <w:rFonts w:ascii="Helvetica" w:hAnsi="Helvetica"/>
+        </w:rPr>
+        <w:t>(</w:t>
+      </w:r>
+      <w:proofErr w:type="gramEnd"/>
+      <w:r>
+        <w:rPr>
+          <w:rFonts w:ascii="Helvetica" w:hAnsi="Helvetica"/>
+        </w:rPr>
+        <w:t xml:space="preserve">) &amp; </w:t>
+      </w:r>
+      <w:proofErr w:type="spellStart"/>
+      <w:r>
+        <w:rPr>
+          <w:rFonts w:ascii="Helvetica" w:hAnsi="Helvetica"/>
+        </w:rPr>
+        <w:t>rsi</w:t>
+      </w:r>
+      <w:proofErr w:type="spellEnd"/>
+      <w:r>
+        <w:rPr>
+          <w:rFonts w:ascii="Helvetica" w:hAnsi="Helvetica"/>
+        </w:rPr>
+        <w:t xml:space="preserve">() functions are the parameters.  For both of these functions </w:t>
+      </w:r>
+      <w:r>
+        <w:rPr>
+          <w:rFonts w:ascii="Helvetica" w:hAnsi="Helvetica"/>
+        </w:rPr>
+        <w:t xml:space="preserve">a </w:t>
+      </w:r>
+      <w:proofErr w:type="spellStart"/>
+      <w:r>
+        <w:rPr>
+          <w:rFonts w:ascii="Helvetica" w:hAnsi="Helvetica"/>
+        </w:rPr>
+        <w:t>look_back</w:t>
+      </w:r>
+      <w:proofErr w:type="spellEnd"/>
+      <w:r>
+        <w:rPr>
+          <w:rFonts w:ascii="Helvetica" w:hAnsi="Helvetica"/>
+        </w:rPr>
+        <w:t xml:space="preserve"> parameter exists.  The purpose of the </w:t>
+      </w:r>
+      <w:proofErr w:type="spellStart"/>
+      <w:r>
+        <w:rPr>
+          <w:rFonts w:ascii="Helvetica" w:hAnsi="Helvetica"/>
+        </w:rPr>
+        <w:t>look_back</w:t>
+      </w:r>
+      <w:proofErr w:type="spellEnd"/>
+      <w:r>
+        <w:rPr>
+          <w:rFonts w:ascii="Helvetica" w:hAnsi="Helvetica"/>
+        </w:rPr>
+        <w:t xml:space="preserve"> parameter is to allow a user to determine what the length of the moving average will be.  The moving average is something is very prone to fine-tuning so I decided it would be best to make that something that is easily updated as opposed to a parameter that is hardcoded.</w:t>
       </w:r>
     </w:p>
     <w:p>
@@ -2044,57 +2244,333 @@
         </w:rPr>
         <w:t xml:space="preserve">Two more functions that I created are </w:t>
       </w:r>
-      <w:r>
-        <w:rPr>
-          <w:rFonts w:ascii="Helvetica" w:hAnsi="Helvetica"/>
-        </w:rPr>
-        <w:t>price_columns() &amp; rsi_add()</w:t>
-      </w:r>
-      <w:r>
-        <w:rPr>
-          <w:rFonts w:ascii="Helvetica" w:hAnsi="Helvetica"/>
-        </w:rPr>
-        <w:t>.  The price_columns() functions purpose is to create two new columns and populate them with data.  These columns are ‘Sell Price’ and ‘Buy Price’.  The values for these two columns are calculated by filtering the ‘Adj-C’ columns (adjusted close) by the RSI value.  If the RSI value is greater than 70, the Adj-C value will be added to the ‘Sell Price’ column.  If the RSI is lower than 30, the Adj-C value will be added to ‘Buy Price’ column.  The purpose of these columns is to ease the process of finding the buy and sell prices.</w:t>
-      </w:r>
-    </w:p>
-    <w:p>
-      <w:pPr>
-        <w:rPr>
-          <w:rFonts w:ascii="Helvetica" w:hAnsi="Helvetica"/>
-        </w:rPr>
-      </w:pPr>
-    </w:p>
-    <w:p>
-      <w:pPr>
-        <w:rPr>
-          <w:rFonts w:ascii="Helvetica" w:hAnsi="Helvetica"/>
-        </w:rPr>
-      </w:pPr>
-      <w:r>
-        <w:rPr>
-          <w:rFonts w:ascii="Helvetica" w:hAnsi="Helvetica"/>
-        </w:rPr>
-        <w:t>rsi_add() is a more straightforward function.  The rsi_add() function is more of an automation function, its purpose is to call the rsi() function and add an ‘RSI’ column to a dataset that is passed into the function.  The rsi_add() function also takes the ave_length parameter that serves the same purpose as the look_back parameter discussed above for the rs() &amp; rsi() functions.</w:t>
-      </w:r>
-    </w:p>
-    <w:p>
-      <w:pPr>
-        <w:rPr>
-          <w:rFonts w:ascii="Helvetica" w:hAnsi="Helvetica"/>
-        </w:rPr>
-      </w:pPr>
-    </w:p>
-    <w:p>
-      <w:pPr>
-        <w:rPr>
-          <w:rFonts w:ascii="Helvetica" w:hAnsi="Helvetica"/>
-        </w:rPr>
-      </w:pPr>
-      <w:r>
-        <w:rPr>
-          <w:rFonts w:ascii="Helvetica" w:hAnsi="Helvetica"/>
-        </w:rPr>
-        <w:t>One other implementation feature before I began to run the models was to add holding period columns.  As discussed in the Benchmark &amp; Data Preprocessing sections, I wanted to add holding periods for comparison purposes.  Shifting the ‘Adj-C’ column back by an arbitrary number created the holding periods.  The process of how this was done was to create a copy of the data’s Adj-C column, and then use pandas shift</w:t>
+      <w:proofErr w:type="spellStart"/>
+      <w:r>
+        <w:rPr>
+          <w:rFonts w:ascii="Helvetica" w:hAnsi="Helvetica"/>
+        </w:rPr>
+        <w:t>price_</w:t>
+      </w:r>
+      <w:proofErr w:type="gramStart"/>
+      <w:r>
+        <w:rPr>
+          <w:rFonts w:ascii="Helvetica" w:hAnsi="Helvetica"/>
+        </w:rPr>
+        <w:t>columns</w:t>
+      </w:r>
+      <w:proofErr w:type="spellEnd"/>
+      <w:r>
+        <w:rPr>
+          <w:rFonts w:ascii="Helvetica" w:hAnsi="Helvetica"/>
+        </w:rPr>
+        <w:t>(</w:t>
+      </w:r>
+      <w:proofErr w:type="gramEnd"/>
+      <w:r>
+        <w:rPr>
+          <w:rFonts w:ascii="Helvetica" w:hAnsi="Helvetica"/>
+        </w:rPr>
+        <w:t xml:space="preserve">) &amp; </w:t>
+      </w:r>
+      <w:proofErr w:type="spellStart"/>
+      <w:r>
+        <w:rPr>
+          <w:rFonts w:ascii="Helvetica" w:hAnsi="Helvetica"/>
+        </w:rPr>
+        <w:t>rsi_add</w:t>
+      </w:r>
+      <w:proofErr w:type="spellEnd"/>
+      <w:r>
+        <w:rPr>
+          <w:rFonts w:ascii="Helvetica" w:hAnsi="Helvetica"/>
+        </w:rPr>
+        <w:t>()</w:t>
+      </w:r>
+      <w:r>
+        <w:rPr>
+          <w:rFonts w:ascii="Helvetica" w:hAnsi="Helvetica"/>
+        </w:rPr>
+        <w:t xml:space="preserve">.  The </w:t>
+      </w:r>
+      <w:proofErr w:type="spellStart"/>
+      <w:r>
+        <w:rPr>
+          <w:rFonts w:ascii="Helvetica" w:hAnsi="Helvetica"/>
+        </w:rPr>
+        <w:t>price_</w:t>
+      </w:r>
+      <w:proofErr w:type="gramStart"/>
+      <w:r>
+        <w:rPr>
+          <w:rFonts w:ascii="Helvetica" w:hAnsi="Helvetica"/>
+        </w:rPr>
+        <w:t>columns</w:t>
+      </w:r>
+      <w:proofErr w:type="spellEnd"/>
+      <w:r>
+        <w:rPr>
+          <w:rFonts w:ascii="Helvetica" w:hAnsi="Helvetica"/>
+        </w:rPr>
+        <w:t>(</w:t>
+      </w:r>
+      <w:proofErr w:type="gramEnd"/>
+      <w:r>
+        <w:rPr>
+          <w:rFonts w:ascii="Helvetica" w:hAnsi="Helvetica"/>
+        </w:rPr>
+        <w:t>) functions purpose is to create two new columns and populate them with data.  These columns are ‘Sell Price’ and ‘Buy Price’.  The values for these two columns are calculated by filtering the ‘</w:t>
+      </w:r>
+      <w:proofErr w:type="spellStart"/>
+      <w:r>
+        <w:rPr>
+          <w:rFonts w:ascii="Helvetica" w:hAnsi="Helvetica"/>
+        </w:rPr>
+        <w:t>Adj</w:t>
+      </w:r>
+      <w:proofErr w:type="spellEnd"/>
+      <w:r>
+        <w:rPr>
+          <w:rFonts w:ascii="Helvetica" w:hAnsi="Helvetica"/>
+        </w:rPr>
+        <w:t xml:space="preserve">-C’ columns (adjusted close) by the RSI value.  If the RSI value is greater than 70, the </w:t>
+      </w:r>
+      <w:proofErr w:type="spellStart"/>
+      <w:r>
+        <w:rPr>
+          <w:rFonts w:ascii="Helvetica" w:hAnsi="Helvetica"/>
+        </w:rPr>
+        <w:t>Adj</w:t>
+      </w:r>
+      <w:proofErr w:type="spellEnd"/>
+      <w:r>
+        <w:rPr>
+          <w:rFonts w:ascii="Helvetica" w:hAnsi="Helvetica"/>
+        </w:rPr>
+        <w:t xml:space="preserve">-C value will be added to the ‘Sell Price’ column.  If the RSI is lower than 30, the </w:t>
+      </w:r>
+      <w:proofErr w:type="spellStart"/>
+      <w:r>
+        <w:rPr>
+          <w:rFonts w:ascii="Helvetica" w:hAnsi="Helvetica"/>
+        </w:rPr>
+        <w:t>Adj</w:t>
+      </w:r>
+      <w:proofErr w:type="spellEnd"/>
+      <w:r>
+        <w:rPr>
+          <w:rFonts w:ascii="Helvetica" w:hAnsi="Helvetica"/>
+        </w:rPr>
+        <w:t>-C value will be added to ‘Buy Price’ column.  The purpose of these columns is to ease the process of finding the buy and sell prices.</w:t>
+      </w:r>
+    </w:p>
+    <w:p>
+      <w:pPr>
+        <w:rPr>
+          <w:rFonts w:ascii="Helvetica" w:hAnsi="Helvetica"/>
+        </w:rPr>
+      </w:pPr>
+    </w:p>
+    <w:p>
+      <w:pPr>
+        <w:rPr>
+          <w:rFonts w:ascii="Helvetica" w:hAnsi="Helvetica"/>
+        </w:rPr>
+      </w:pPr>
+      <w:proofErr w:type="spellStart"/>
+      <w:proofErr w:type="gramStart"/>
+      <w:r>
+        <w:rPr>
+          <w:rFonts w:ascii="Helvetica" w:hAnsi="Helvetica"/>
+        </w:rPr>
+        <w:t>rsi</w:t>
+      </w:r>
+      <w:proofErr w:type="gramEnd"/>
+      <w:r>
+        <w:rPr>
+          <w:rFonts w:ascii="Helvetica" w:hAnsi="Helvetica"/>
+        </w:rPr>
+        <w:t>_add</w:t>
+      </w:r>
+      <w:proofErr w:type="spellEnd"/>
+      <w:r>
+        <w:rPr>
+          <w:rFonts w:ascii="Helvetica" w:hAnsi="Helvetica"/>
+        </w:rPr>
+        <w:t xml:space="preserve">() is a more straightforward function.  The </w:t>
+      </w:r>
+      <w:proofErr w:type="spellStart"/>
+      <w:r>
+        <w:rPr>
+          <w:rFonts w:ascii="Helvetica" w:hAnsi="Helvetica"/>
+        </w:rPr>
+        <w:t>rsi_</w:t>
+      </w:r>
+      <w:proofErr w:type="gramStart"/>
+      <w:r>
+        <w:rPr>
+          <w:rFonts w:ascii="Helvetica" w:hAnsi="Helvetica"/>
+        </w:rPr>
+        <w:t>add</w:t>
+      </w:r>
+      <w:proofErr w:type="spellEnd"/>
+      <w:r>
+        <w:rPr>
+          <w:rFonts w:ascii="Helvetica" w:hAnsi="Helvetica"/>
+        </w:rPr>
+        <w:t>(</w:t>
+      </w:r>
+      <w:proofErr w:type="gramEnd"/>
+      <w:r>
+        <w:rPr>
+          <w:rFonts w:ascii="Helvetica" w:hAnsi="Helvetica"/>
+        </w:rPr>
+        <w:t xml:space="preserve">) function is more of an automation function, its purpose is to call the </w:t>
+      </w:r>
+      <w:proofErr w:type="spellStart"/>
+      <w:r>
+        <w:rPr>
+          <w:rFonts w:ascii="Helvetica" w:hAnsi="Helvetica"/>
+        </w:rPr>
+        <w:t>rsi</w:t>
+      </w:r>
+      <w:proofErr w:type="spellEnd"/>
+      <w:r>
+        <w:rPr>
+          <w:rFonts w:ascii="Helvetica" w:hAnsi="Helvetica"/>
+        </w:rPr>
+        <w:t xml:space="preserve">() function and add an ‘RSI’ column to a dataset that is passed into the function.  The </w:t>
+      </w:r>
+      <w:proofErr w:type="spellStart"/>
+      <w:r>
+        <w:rPr>
+          <w:rFonts w:ascii="Helvetica" w:hAnsi="Helvetica"/>
+        </w:rPr>
+        <w:t>rsi_</w:t>
+      </w:r>
+      <w:proofErr w:type="gramStart"/>
+      <w:r>
+        <w:rPr>
+          <w:rFonts w:ascii="Helvetica" w:hAnsi="Helvetica"/>
+        </w:rPr>
+        <w:t>add</w:t>
+      </w:r>
+      <w:proofErr w:type="spellEnd"/>
+      <w:r>
+        <w:rPr>
+          <w:rFonts w:ascii="Helvetica" w:hAnsi="Helvetica"/>
+        </w:rPr>
+        <w:t>(</w:t>
+      </w:r>
+      <w:proofErr w:type="gramEnd"/>
+      <w:r>
+        <w:rPr>
+          <w:rFonts w:ascii="Helvetica" w:hAnsi="Helvetica"/>
+        </w:rPr>
+        <w:t xml:space="preserve">) function also takes the </w:t>
+      </w:r>
+      <w:proofErr w:type="spellStart"/>
+      <w:r>
+        <w:rPr>
+          <w:rFonts w:ascii="Helvetica" w:hAnsi="Helvetica"/>
+        </w:rPr>
+        <w:t>ave_length</w:t>
+      </w:r>
+      <w:proofErr w:type="spellEnd"/>
+      <w:r>
+        <w:rPr>
+          <w:rFonts w:ascii="Helvetica" w:hAnsi="Helvetica"/>
+        </w:rPr>
+        <w:t xml:space="preserve"> parameter that serves the same purpose as the </w:t>
+      </w:r>
+      <w:proofErr w:type="spellStart"/>
+      <w:r>
+        <w:rPr>
+          <w:rFonts w:ascii="Helvetica" w:hAnsi="Helvetica"/>
+        </w:rPr>
+        <w:t>look_back</w:t>
+      </w:r>
+      <w:proofErr w:type="spellEnd"/>
+      <w:r>
+        <w:rPr>
+          <w:rFonts w:ascii="Helvetica" w:hAnsi="Helvetica"/>
+        </w:rPr>
+        <w:t xml:space="preserve"> parameter discussed above for the </w:t>
+      </w:r>
+      <w:proofErr w:type="spellStart"/>
+      <w:r>
+        <w:rPr>
+          <w:rFonts w:ascii="Helvetica" w:hAnsi="Helvetica"/>
+        </w:rPr>
+        <w:t>rs</w:t>
+      </w:r>
+      <w:proofErr w:type="spellEnd"/>
+      <w:r>
+        <w:rPr>
+          <w:rFonts w:ascii="Helvetica" w:hAnsi="Helvetica"/>
+        </w:rPr>
+        <w:t xml:space="preserve">() &amp; </w:t>
+      </w:r>
+      <w:proofErr w:type="spellStart"/>
+      <w:r>
+        <w:rPr>
+          <w:rFonts w:ascii="Helvetica" w:hAnsi="Helvetica"/>
+        </w:rPr>
+        <w:t>rsi</w:t>
+      </w:r>
+      <w:proofErr w:type="spellEnd"/>
+      <w:r>
+        <w:rPr>
+          <w:rFonts w:ascii="Helvetica" w:hAnsi="Helvetica"/>
+        </w:rPr>
+        <w:t>() functions.</w:t>
+      </w:r>
+    </w:p>
+    <w:p>
+      <w:pPr>
+        <w:rPr>
+          <w:rFonts w:ascii="Helvetica" w:hAnsi="Helvetica"/>
+        </w:rPr>
+      </w:pPr>
+    </w:p>
+    <w:p>
+      <w:pPr>
+        <w:rPr>
+          <w:rFonts w:ascii="Helvetica" w:hAnsi="Helvetica"/>
+        </w:rPr>
+      </w:pPr>
+      <w:r>
+        <w:rPr>
+          <w:rFonts w:ascii="Helvetica" w:hAnsi="Helvetica"/>
+        </w:rPr>
+        <w:t>One other implementation feature before I began to run the models was to add holding period columns.  As discussed in the Benchmark &amp; Data Preprocessing sections, I wanted to add holding periods for comparison purposes.  Shifting the ‘</w:t>
+      </w:r>
+      <w:proofErr w:type="spellStart"/>
+      <w:r>
+        <w:rPr>
+          <w:rFonts w:ascii="Helvetica" w:hAnsi="Helvetica"/>
+        </w:rPr>
+        <w:t>Adj</w:t>
+      </w:r>
+      <w:proofErr w:type="spellEnd"/>
+      <w:r>
+        <w:rPr>
+          <w:rFonts w:ascii="Helvetica" w:hAnsi="Helvetica"/>
+        </w:rPr>
+        <w:t xml:space="preserve">-C’ column back by an arbitrary number created the holding periods.  The process of how this was done was to create a copy of the data’s </w:t>
+      </w:r>
+      <w:proofErr w:type="spellStart"/>
+      <w:r>
+        <w:rPr>
+          <w:rFonts w:ascii="Helvetica" w:hAnsi="Helvetica"/>
+        </w:rPr>
+        <w:t>Adj</w:t>
+      </w:r>
+      <w:proofErr w:type="spellEnd"/>
+      <w:r>
+        <w:rPr>
+          <w:rFonts w:ascii="Helvetica" w:hAnsi="Helvetica"/>
+        </w:rPr>
+        <w:t>-C column, and then use pandas shift</w:t>
       </w:r>
       <w:r>
         <w:rPr>
@@ -2107,7 +2583,35 @@
         <w:rPr>
           <w:rFonts w:ascii="Helvetica" w:hAnsi="Helvetica"/>
         </w:rPr>
-        <w:t xml:space="preserve"> attribute to assign to some var name, and finally add a new column (something like ‘Day 10’) and pass the var’s values to that new column.</w:t>
+        <w:t xml:space="preserve"> attribute to assign to some </w:t>
+      </w:r>
+      <w:proofErr w:type="spellStart"/>
+      <w:r>
+        <w:rPr>
+          <w:rFonts w:ascii="Helvetica" w:hAnsi="Helvetica"/>
+        </w:rPr>
+        <w:t>var</w:t>
+      </w:r>
+      <w:proofErr w:type="spellEnd"/>
+      <w:r>
+        <w:rPr>
+          <w:rFonts w:ascii="Helvetica" w:hAnsi="Helvetica"/>
+        </w:rPr>
+        <w:t xml:space="preserve"> name, and finally add a new column (something like ‘Day 10’) and pass the </w:t>
+      </w:r>
+      <w:proofErr w:type="spellStart"/>
+      <w:r>
+        <w:rPr>
+          <w:rFonts w:ascii="Helvetica" w:hAnsi="Helvetica"/>
+        </w:rPr>
+        <w:t>var’s</w:t>
+      </w:r>
+      <w:proofErr w:type="spellEnd"/>
+      <w:r>
+        <w:rPr>
+          <w:rFonts w:ascii="Helvetica" w:hAnsi="Helvetica"/>
+        </w:rPr>
+        <w:t xml:space="preserve"> values to that new column.</w:t>
       </w:r>
     </w:p>
     <w:p>
@@ -2129,23 +2633,53 @@
         </w:rPr>
         <w:t>Before I ran the naïve regression models I had to split my data into training/test sets.  In order to do this I created a function (</w:t>
       </w:r>
-      <w:r>
-        <w:rPr>
-          <w:rFonts w:ascii="Helvetica" w:hAnsi="Helvetica"/>
-        </w:rPr>
-        <w:t>train_test</w:t>
-      </w:r>
-      <w:r>
-        <w:rPr>
-          <w:rFonts w:ascii="Helvetica" w:hAnsi="Helvetica"/>
-        </w:rPr>
-        <w:t>()) to split in the dataset</w:t>
-      </w:r>
-      <w:r>
-        <w:rPr>
-          <w:rFonts w:ascii="Helvetica" w:hAnsi="Helvetica"/>
-        </w:rPr>
-        <w:t>.  The reason I wrote this function from scratch was because it necessary to preserve the order of the data.  This function takes in the dataset (with the added columns), the desired features, the desired prediction data, and the % of data to be used as the training set.  Then creates two separate new dataframes from the dataset passed into it.  From there the function proceeds to split the data at the % desired by running the following line of code:</w:t>
+      <w:proofErr w:type="spellStart"/>
+      <w:r>
+        <w:rPr>
+          <w:rFonts w:ascii="Helvetica" w:hAnsi="Helvetica"/>
+        </w:rPr>
+        <w:t>train_</w:t>
+      </w:r>
+      <w:proofErr w:type="gramStart"/>
+      <w:r>
+        <w:rPr>
+          <w:rFonts w:ascii="Helvetica" w:hAnsi="Helvetica"/>
+        </w:rPr>
+        <w:t>test</w:t>
+      </w:r>
+      <w:proofErr w:type="spellEnd"/>
+      <w:r>
+        <w:rPr>
+          <w:rFonts w:ascii="Helvetica" w:hAnsi="Helvetica"/>
+        </w:rPr>
+        <w:t>(</w:t>
+      </w:r>
+      <w:proofErr w:type="gramEnd"/>
+      <w:r>
+        <w:rPr>
+          <w:rFonts w:ascii="Helvetica" w:hAnsi="Helvetica"/>
+        </w:rPr>
+        <w:t>)) to split in the dataset</w:t>
+      </w:r>
+      <w:r>
+        <w:rPr>
+          <w:rFonts w:ascii="Helvetica" w:hAnsi="Helvetica"/>
+        </w:rPr>
+        <w:t xml:space="preserve">.  The reason I wrote this function from scratch was because it necessary to preserve the order of the data.  This function takes in the dataset (with the added columns), the desired features, the desired prediction data, and the % of data to be used as the training set.  Then creates two separate new </w:t>
+      </w:r>
+      <w:proofErr w:type="spellStart"/>
+      <w:r>
+        <w:rPr>
+          <w:rFonts w:ascii="Helvetica" w:hAnsi="Helvetica"/>
+        </w:rPr>
+        <w:t>dataframes</w:t>
+      </w:r>
+      <w:proofErr w:type="spellEnd"/>
+      <w:r>
+        <w:rPr>
+          <w:rFonts w:ascii="Helvetica" w:hAnsi="Helvetica"/>
+        </w:rPr>
+        <w:t xml:space="preserve"> from the dataset passed into it.  From there the function proceeds to split the data at the % desired by running the following line of code:</w:t>
       </w:r>
     </w:p>
     <w:p>
@@ -2166,6 +2700,8 @@
           <w:bdr w:val="none" w:sz="0" w:space="0" w:color="auto" w:frame="1"/>
         </w:rPr>
       </w:pPr>
+      <w:proofErr w:type="spellStart"/>
+      <w:proofErr w:type="gramStart"/>
       <w:r>
         <w:rPr>
           <w:rFonts w:ascii="Consolas" w:eastAsia="Times New Roman" w:hAnsi="Consolas" w:cs="Times New Roman"/>
@@ -2174,7 +2710,73 @@
           <w:szCs w:val="18"/>
           <w:bdr w:val="none" w:sz="0" w:space="0" w:color="auto" w:frame="1"/>
         </w:rPr>
-        <w:t>train_percent = int(round(len(data) * train))  </w:t>
+        <w:t>train</w:t>
+      </w:r>
+      <w:proofErr w:type="gramEnd"/>
+      <w:r>
+        <w:rPr>
+          <w:rFonts w:ascii="Consolas" w:eastAsia="Times New Roman" w:hAnsi="Consolas" w:cs="Times New Roman"/>
+          <w:color w:val="000000"/>
+          <w:sz w:val="18"/>
+          <w:szCs w:val="18"/>
+          <w:bdr w:val="none" w:sz="0" w:space="0" w:color="auto" w:frame="1"/>
+        </w:rPr>
+        <w:t>_percent</w:t>
+      </w:r>
+      <w:proofErr w:type="spellEnd"/>
+      <w:r>
+        <w:rPr>
+          <w:rFonts w:ascii="Consolas" w:eastAsia="Times New Roman" w:hAnsi="Consolas" w:cs="Times New Roman"/>
+          <w:color w:val="000000"/>
+          <w:sz w:val="18"/>
+          <w:szCs w:val="18"/>
+          <w:bdr w:val="none" w:sz="0" w:space="0" w:color="auto" w:frame="1"/>
+        </w:rPr>
+        <w:t> = </w:t>
+      </w:r>
+      <w:proofErr w:type="spellStart"/>
+      <w:r>
+        <w:rPr>
+          <w:rFonts w:ascii="Consolas" w:eastAsia="Times New Roman" w:hAnsi="Consolas" w:cs="Times New Roman"/>
+          <w:color w:val="000000"/>
+          <w:sz w:val="18"/>
+          <w:szCs w:val="18"/>
+          <w:bdr w:val="none" w:sz="0" w:space="0" w:color="auto" w:frame="1"/>
+        </w:rPr>
+        <w:t>int</w:t>
+      </w:r>
+      <w:proofErr w:type="spellEnd"/>
+      <w:r>
+        <w:rPr>
+          <w:rFonts w:ascii="Consolas" w:eastAsia="Times New Roman" w:hAnsi="Consolas" w:cs="Times New Roman"/>
+          <w:color w:val="000000"/>
+          <w:sz w:val="18"/>
+          <w:szCs w:val="18"/>
+          <w:bdr w:val="none" w:sz="0" w:space="0" w:color="auto" w:frame="1"/>
+        </w:rPr>
+        <w:t>(round(</w:t>
+      </w:r>
+      <w:proofErr w:type="spellStart"/>
+      <w:r>
+        <w:rPr>
+          <w:rFonts w:ascii="Consolas" w:eastAsia="Times New Roman" w:hAnsi="Consolas" w:cs="Times New Roman"/>
+          <w:color w:val="000000"/>
+          <w:sz w:val="18"/>
+          <w:szCs w:val="18"/>
+          <w:bdr w:val="none" w:sz="0" w:space="0" w:color="auto" w:frame="1"/>
+        </w:rPr>
+        <w:t>len</w:t>
+      </w:r>
+      <w:proofErr w:type="spellEnd"/>
+      <w:r>
+        <w:rPr>
+          <w:rFonts w:ascii="Consolas" w:eastAsia="Times New Roman" w:hAnsi="Consolas" w:cs="Times New Roman"/>
+          <w:color w:val="000000"/>
+          <w:sz w:val="18"/>
+          <w:szCs w:val="18"/>
+          <w:bdr w:val="none" w:sz="0" w:space="0" w:color="auto" w:frame="1"/>
+        </w:rPr>
+        <w:t>(data) * train))  </w:t>
       </w:r>
     </w:p>
     <w:p>
@@ -2195,7 +2797,21 @@
         <w:rPr>
           <w:rFonts w:ascii="Helvetica" w:hAnsi="Helvetica"/>
         </w:rPr>
-        <w:t>The function then returns four new dataframes that contain the training features/predictions and the testing features/predictions.  From here I can now build my models.</w:t>
+        <w:t xml:space="preserve">The function then returns four new </w:t>
+      </w:r>
+      <w:proofErr w:type="spellStart"/>
+      <w:r>
+        <w:rPr>
+          <w:rFonts w:ascii="Helvetica" w:hAnsi="Helvetica"/>
+        </w:rPr>
+        <w:t>dataframes</w:t>
+      </w:r>
+      <w:proofErr w:type="spellEnd"/>
+      <w:r>
+        <w:rPr>
+          <w:rFonts w:ascii="Helvetica" w:hAnsi="Helvetica"/>
+        </w:rPr>
+        <w:t xml:space="preserve"> that contain the training features/predictions and the testing features/predictions.  From here I can now build my models.</w:t>
       </w:r>
     </w:p>
     <w:p>
@@ -2233,7 +2849,21 @@
         <w:rPr>
           <w:rFonts w:ascii="Helvetica" w:hAnsi="Helvetica"/>
         </w:rPr>
-        <w:t>The first attempt was simply the ‘RSI’ as my feature set against the adjusted closing price data (Adj-C).  This model produced, as seen in the notebook, produced some very poor results.  From the results it is clear that using just the raw RSI number is fairly useless for predicting prices.  This shouldn’t really come as a surprise, although I was expecting the results to be so bad.  This outcome makes sense since the RSI is only supposed to be predictive in the extremes.</w:t>
+        <w:t>The first attempt was simply the ‘RSI’ as my feature set against the adjusted closing price data (</w:t>
+      </w:r>
+      <w:proofErr w:type="spellStart"/>
+      <w:r>
+        <w:rPr>
+          <w:rFonts w:ascii="Helvetica" w:hAnsi="Helvetica"/>
+        </w:rPr>
+        <w:t>Adj</w:t>
+      </w:r>
+      <w:proofErr w:type="spellEnd"/>
+      <w:r>
+        <w:rPr>
+          <w:rFonts w:ascii="Helvetica" w:hAnsi="Helvetica"/>
+        </w:rPr>
+        <w:t>-C).  This model produced, as seen in the notebook, produced some very poor results.  From the results it is clear that using just the raw RSI number is fairly useless for predicting prices.  This shouldn’t really come as a surprise, although I was expecting the results to be so bad.  This outcome makes sense since the RSI is only supposed to be predictive in the extremes.</w:t>
       </w:r>
     </w:p>
     <w:p>
@@ -2271,7 +2901,21 @@
         <w:rPr>
           <w:rFonts w:ascii="Helvetica" w:hAnsi="Helvetica"/>
         </w:rPr>
-        <w:t>outcome was almost perfect, I overfit the data!</w:t>
+        <w:t xml:space="preserve">outcome was almost perfect, I </w:t>
+      </w:r>
+      <w:proofErr w:type="spellStart"/>
+      <w:r>
+        <w:rPr>
+          <w:rFonts w:ascii="Helvetica" w:hAnsi="Helvetica"/>
+        </w:rPr>
+        <w:t>overfit</w:t>
+      </w:r>
+      <w:proofErr w:type="spellEnd"/>
+      <w:r>
+        <w:rPr>
+          <w:rFonts w:ascii="Helvetica" w:hAnsi="Helvetica"/>
+        </w:rPr>
+        <w:t xml:space="preserve"> the data!</w:t>
       </w:r>
       <w:r>
         <w:rPr>
@@ -2318,7 +2962,21 @@
         <w:rPr>
           <w:rFonts w:ascii="Helvetica" w:hAnsi="Helvetica"/>
         </w:rPr>
-        <w:t xml:space="preserve"> (the model score can be as high as 1.0; the higher the score the ‘better’ the predictive value of the model and the converse is true for RSS, where an RSS of 0 would be a perfect prediction.  Perfect predictions, however, most likely mean the data has been overfit.)</w:t>
+        <w:t xml:space="preserve"> (the model score can be as high as 1.0; the higher the score the ‘better’ the predictive value of the model and the converse is true for RSS, where an RSS of 0 would be a perfect prediction.  Perfect predictions, however, most likely mean the data has been </w:t>
+      </w:r>
+      <w:proofErr w:type="spellStart"/>
+      <w:r>
+        <w:rPr>
+          <w:rFonts w:ascii="Helvetica" w:hAnsi="Helvetica"/>
+        </w:rPr>
+        <w:t>overfit</w:t>
+      </w:r>
+      <w:proofErr w:type="spellEnd"/>
+      <w:r>
+        <w:rPr>
+          <w:rFonts w:ascii="Helvetica" w:hAnsi="Helvetica"/>
+        </w:rPr>
+        <w:t>.)</w:t>
       </w:r>
     </w:p>
     <w:p>
@@ -2350,7 +3008,35 @@
         <w:rPr>
           <w:rFonts w:ascii="Helvetica" w:hAnsi="Helvetica"/>
         </w:rPr>
-        <w:t>.  In order to do this I created another function called sell_signal_prices().  This function takes in three parameters</w:t>
+        <w:t xml:space="preserve">.  In order to do this I created another function called </w:t>
+      </w:r>
+      <w:proofErr w:type="spellStart"/>
+      <w:r>
+        <w:rPr>
+          <w:rFonts w:ascii="Helvetica" w:hAnsi="Helvetica"/>
+        </w:rPr>
+        <w:t>sell_signal_</w:t>
+      </w:r>
+      <w:proofErr w:type="gramStart"/>
+      <w:r>
+        <w:rPr>
+          <w:rFonts w:ascii="Helvetica" w:hAnsi="Helvetica"/>
+        </w:rPr>
+        <w:t>prices</w:t>
+      </w:r>
+      <w:proofErr w:type="spellEnd"/>
+      <w:r>
+        <w:rPr>
+          <w:rFonts w:ascii="Helvetica" w:hAnsi="Helvetica"/>
+        </w:rPr>
+        <w:t>(</w:t>
+      </w:r>
+      <w:proofErr w:type="gramEnd"/>
+      <w:r>
+        <w:rPr>
+          <w:rFonts w:ascii="Helvetica" w:hAnsi="Helvetica"/>
+        </w:rPr>
+        <w:t>).  This function takes in three parameters</w:t>
       </w:r>
       <w:r>
         <w:rPr>
@@ -2414,7 +3100,35 @@
         <w:rPr>
           <w:rFonts w:ascii="Helvetica" w:hAnsi="Helvetica"/>
         </w:rPr>
-        <w:t xml:space="preserve">about the sell_signal_prices() </w:t>
+        <w:t xml:space="preserve">about the </w:t>
+      </w:r>
+      <w:proofErr w:type="spellStart"/>
+      <w:r>
+        <w:rPr>
+          <w:rFonts w:ascii="Helvetica" w:hAnsi="Helvetica"/>
+        </w:rPr>
+        <w:t>sell_signal_</w:t>
+      </w:r>
+      <w:proofErr w:type="gramStart"/>
+      <w:r>
+        <w:rPr>
+          <w:rFonts w:ascii="Helvetica" w:hAnsi="Helvetica"/>
+        </w:rPr>
+        <w:t>prices</w:t>
+      </w:r>
+      <w:proofErr w:type="spellEnd"/>
+      <w:r>
+        <w:rPr>
+          <w:rFonts w:ascii="Helvetica" w:hAnsi="Helvetica"/>
+        </w:rPr>
+        <w:t>(</w:t>
+      </w:r>
+      <w:proofErr w:type="gramEnd"/>
+      <w:r>
+        <w:rPr>
+          <w:rFonts w:ascii="Helvetica" w:hAnsi="Helvetica"/>
+        </w:rPr>
+        <w:t xml:space="preserve">) </w:t>
       </w:r>
       <w:r>
         <w:rPr>
@@ -2567,7 +3281,35 @@
         <w:rPr>
           <w:rFonts w:ascii="Helvetica" w:hAnsi="Helvetica"/>
         </w:rPr>
-        <w:t>I created a back of the envelope calculation to sum up the difference between the ‘Sell Signal Price’ value and the ‘Buy Signal’ value.  The purpose of this is to give simplistic back test (although it is essential to point that this is not a real back test, merely a simplistic calculation to see if there is a positive or negative outcome from mechanistically buy @ &lt; 30 &amp; selling @ &gt; 70.)  Towards the end of the notebook I write another function, back_envelope(), to generate the back of the envelope calculations automatically.  This function takes a list of data</w:t>
+        <w:t xml:space="preserve">I created a back of the envelope calculation to sum up the difference between the ‘Sell Signal Price’ value and the ‘Buy Signal’ value.  The purpose of this is to give simplistic back test (although it is essential to point that this is not a real back test, merely a simplistic calculation to see if there is a positive or negative outcome from mechanistically buy @ &lt; 30 &amp; selling @ &gt; 70.)  Towards the end of the notebook I write another function, </w:t>
+      </w:r>
+      <w:proofErr w:type="spellStart"/>
+      <w:r>
+        <w:rPr>
+          <w:rFonts w:ascii="Helvetica" w:hAnsi="Helvetica"/>
+        </w:rPr>
+        <w:t>back_</w:t>
+      </w:r>
+      <w:proofErr w:type="gramStart"/>
+      <w:r>
+        <w:rPr>
+          <w:rFonts w:ascii="Helvetica" w:hAnsi="Helvetica"/>
+        </w:rPr>
+        <w:t>envelope</w:t>
+      </w:r>
+      <w:proofErr w:type="spellEnd"/>
+      <w:r>
+        <w:rPr>
+          <w:rFonts w:ascii="Helvetica" w:hAnsi="Helvetica"/>
+        </w:rPr>
+        <w:t>(</w:t>
+      </w:r>
+      <w:proofErr w:type="gramEnd"/>
+      <w:r>
+        <w:rPr>
+          <w:rFonts w:ascii="Helvetica" w:hAnsi="Helvetica"/>
+        </w:rPr>
+        <w:t>), to generate the back of the envelope calculations automatically.  This function takes a list of data</w:t>
       </w:r>
       <w:r>
         <w:rPr>
@@ -2586,6 +3328,60 @@
       <w:pPr>
         <w:rPr>
           <w:rFonts w:ascii="Helvetica" w:hAnsi="Helvetica"/>
+        </w:rPr>
+      </w:pPr>
+    </w:p>
+    <w:p>
+      <w:pPr>
+        <w:rPr>
+          <w:rFonts w:ascii="Helvetica" w:hAnsi="Helvetica"/>
+        </w:rPr>
+      </w:pPr>
+      <w:r>
+        <w:rPr>
+          <w:rFonts w:ascii="Helvetica" w:hAnsi="Helvetica"/>
+        </w:rPr>
+        <w:t xml:space="preserve">One last implementation detail to discuss is how the holding periods were used.  For the holding periods I wrote a function, predictor(), to automate the training/testing for each holding period.  The </w:t>
+      </w:r>
+      <w:proofErr w:type="gramStart"/>
+      <w:r>
+        <w:rPr>
+          <w:rFonts w:ascii="Helvetica" w:hAnsi="Helvetica"/>
+        </w:rPr>
+        <w:t>predictor(</w:t>
+      </w:r>
+      <w:proofErr w:type="gramEnd"/>
+      <w:r>
+        <w:rPr>
+          <w:rFonts w:ascii="Helvetica" w:hAnsi="Helvetica"/>
+        </w:rPr>
+        <w:t xml:space="preserve">) function uses a linear regression model and takes in, as parameters, the dataset to be used, periods (which is a list of strings), features to be trained on (again a list of strings), and the % of the data to be used as training data.  The linear regression model in </w:t>
+      </w:r>
+      <w:proofErr w:type="gramStart"/>
+      <w:r>
+        <w:rPr>
+          <w:rFonts w:ascii="Helvetica" w:hAnsi="Helvetica"/>
+        </w:rPr>
+        <w:t>predictor(</w:t>
+      </w:r>
+      <w:proofErr w:type="gramEnd"/>
+      <w:r>
+        <w:rPr>
+          <w:rFonts w:ascii="Helvetica" w:hAnsi="Helvetica"/>
+        </w:rPr>
+        <w:t xml:space="preserve">) is training the ‘RSI’ &amp; ‘Buy Price’ data against the holding period data.  As discussed above, the holding period data is the adjusted closing price </w:t>
+      </w:r>
+      <w:r>
+        <w:rPr>
+          <w:rFonts w:ascii="Helvetica" w:hAnsi="Helvetica"/>
+        </w:rPr>
+        <w:t>for the session x holding periods in the future.</w:t>
+      </w:r>
+    </w:p>
+    <w:p>
+      <w:pPr>
+        <w:rPr>
+          <w:rFonts w:ascii="Helvetica" w:hAnsi="Helvetica"/>
           <w:b/>
         </w:rPr>
       </w:pPr>
@@ -2667,27 +3463,55 @@
         <w:rPr>
           <w:rFonts w:ascii="Helvetica" w:hAnsi="Helvetica"/>
         </w:rPr>
-        <w:t xml:space="preserve"> to see if a shorter time frame had an affect on the accuracy of the model.  I constructed a new dataframe and went through the same process discussed above to construct a dataset that would be used in the analysis.  The only difference was that I used 9 days for the RSI look_back.  I once again used Apple (the Apple dataset is want I decided to use as the dataset to train all the models) as my dataset.</w:t>
-      </w:r>
-    </w:p>
-    <w:p>
-      <w:pPr>
-        <w:rPr>
-          <w:rFonts w:ascii="Helvetica" w:hAnsi="Helvetica"/>
-        </w:rPr>
-      </w:pPr>
-    </w:p>
-    <w:p>
-      <w:pPr>
-        <w:rPr>
-          <w:rFonts w:ascii="Helvetica" w:hAnsi="Helvetica"/>
-        </w:rPr>
-      </w:pPr>
-      <w:r>
-        <w:rPr>
-          <w:rFonts w:ascii="Helvetica" w:hAnsi="Helvetica"/>
-        </w:rPr>
-        <w:t xml:space="preserve">I first ran the linear regression model since the original regression model was very accurate.  I then trained the decision tree models, once again using the 2, 5, and 20 max_depth parameters.  As with the 14-day regression, the decision tree models were not very accurate.  I will discuss the decision tree regressions more in the Results section, but </w:t>
+        <w:t xml:space="preserve"> to see if a shorter time frame had an affect on the accuracy of the model.  I constructed a new dataframe and went through the same process discussed above to construct a dataset that would be used in the analysis.  The only difference was that I used 9 days for the RSI </w:t>
+      </w:r>
+      <w:proofErr w:type="spellStart"/>
+      <w:r>
+        <w:rPr>
+          <w:rFonts w:ascii="Helvetica" w:hAnsi="Helvetica"/>
+        </w:rPr>
+        <w:t>look_back</w:t>
+      </w:r>
+      <w:proofErr w:type="spellEnd"/>
+      <w:r>
+        <w:rPr>
+          <w:rFonts w:ascii="Helvetica" w:hAnsi="Helvetica"/>
+        </w:rPr>
+        <w:t>.  I once again used Apple (the Apple dataset is want I decided to use as the dataset to train all the models) as my dataset.</w:t>
+      </w:r>
+    </w:p>
+    <w:p>
+      <w:pPr>
+        <w:rPr>
+          <w:rFonts w:ascii="Helvetica" w:hAnsi="Helvetica"/>
+        </w:rPr>
+      </w:pPr>
+    </w:p>
+    <w:p>
+      <w:pPr>
+        <w:rPr>
+          <w:rFonts w:ascii="Helvetica" w:hAnsi="Helvetica"/>
+        </w:rPr>
+      </w:pPr>
+      <w:r>
+        <w:rPr>
+          <w:rFonts w:ascii="Helvetica" w:hAnsi="Helvetica"/>
+        </w:rPr>
+        <w:t xml:space="preserve">I first ran the linear regression model since the original regression model was very accurate.  I then trained the decision tree models, once again using the 2, 5, and 20 </w:t>
+      </w:r>
+      <w:proofErr w:type="spellStart"/>
+      <w:r>
+        <w:rPr>
+          <w:rFonts w:ascii="Helvetica" w:hAnsi="Helvetica"/>
+        </w:rPr>
+        <w:t>max_depth</w:t>
+      </w:r>
+      <w:proofErr w:type="spellEnd"/>
+      <w:r>
+        <w:rPr>
+          <w:rFonts w:ascii="Helvetica" w:hAnsi="Helvetica"/>
+        </w:rPr>
+        <w:t xml:space="preserve"> parameters.  As with the 14-day regression, the decision tree models were not very accurate.  I will discuss the decision tree regressions more in the Results section, but </w:t>
       </w:r>
       <w:r>
         <w:rPr>
@@ -2811,11 +3635,19 @@
           <w:rFonts w:ascii="Helvetica" w:hAnsi="Helvetica"/>
         </w:rPr>
       </w:pPr>
-      <w:r>
-        <w:rPr>
-          <w:rFonts w:ascii="Helvetica" w:hAnsi="Helvetica"/>
-        </w:rPr>
-        <w:t>rsi_30_model, this is the first model using a 14-day moving average (M.A.) &amp; a RSI buy signal of 30.</w:t>
+      <w:proofErr w:type="gramStart"/>
+      <w:r>
+        <w:rPr>
+          <w:rFonts w:ascii="Helvetica" w:hAnsi="Helvetica"/>
+        </w:rPr>
+        <w:t>rsi</w:t>
+      </w:r>
+      <w:proofErr w:type="gramEnd"/>
+      <w:r>
+        <w:rPr>
+          <w:rFonts w:ascii="Helvetica" w:hAnsi="Helvetica"/>
+        </w:rPr>
+        <w:t>_30_model, this is the first model using a 14-day moving average (M.A.) &amp; a RSI buy signal of 30.</w:t>
       </w:r>
     </w:p>
     <w:p>
@@ -2887,17 +3719,39 @@
           <w:rFonts w:ascii="Helvetica" w:hAnsi="Helvetica"/>
         </w:rPr>
       </w:pPr>
-      <w:r>
-        <w:rPr>
-          <w:rFonts w:ascii="Helvetica" w:hAnsi="Helvetica"/>
-        </w:rPr>
-        <w:t>trereg_2</w:t>
-      </w:r>
-      <w:r>
-        <w:rPr>
-          <w:rFonts w:ascii="Helvetica" w:hAnsi="Helvetica"/>
-        </w:rPr>
-        <w:t xml:space="preserve">, this is a decision tree regression model using a max_depth of 2, a 14-day M.A., &amp; </w:t>
+      <w:proofErr w:type="gramStart"/>
+      <w:r>
+        <w:rPr>
+          <w:rFonts w:ascii="Helvetica" w:hAnsi="Helvetica"/>
+        </w:rPr>
+        <w:t>trereg</w:t>
+      </w:r>
+      <w:proofErr w:type="gramEnd"/>
+      <w:r>
+        <w:rPr>
+          <w:rFonts w:ascii="Helvetica" w:hAnsi="Helvetica"/>
+        </w:rPr>
+        <w:t>_2</w:t>
+      </w:r>
+      <w:r>
+        <w:rPr>
+          <w:rFonts w:ascii="Helvetica" w:hAnsi="Helvetica"/>
+        </w:rPr>
+        <w:t xml:space="preserve">, this is a decision tree regression model using a </w:t>
+      </w:r>
+      <w:proofErr w:type="spellStart"/>
+      <w:r>
+        <w:rPr>
+          <w:rFonts w:ascii="Helvetica" w:hAnsi="Helvetica"/>
+        </w:rPr>
+        <w:t>max_depth</w:t>
+      </w:r>
+      <w:proofErr w:type="spellEnd"/>
+      <w:r>
+        <w:rPr>
+          <w:rFonts w:ascii="Helvetica" w:hAnsi="Helvetica"/>
+        </w:rPr>
+        <w:t xml:space="preserve"> of 2, a 14-day M.A., &amp; </w:t>
       </w:r>
       <w:r>
         <w:rPr>
@@ -2961,11 +3815,33 @@
           <w:rFonts w:ascii="Helvetica" w:hAnsi="Helvetica"/>
         </w:rPr>
       </w:pPr>
-      <w:r>
-        <w:rPr>
-          <w:rFonts w:ascii="Helvetica" w:hAnsi="Helvetica"/>
-        </w:rPr>
-        <w:t>trereg_5, this is a decision tree regression model using a max_depth of 5, a 14-day M.A., &amp; a RSI buy signal of 30.</w:t>
+      <w:proofErr w:type="gramStart"/>
+      <w:r>
+        <w:rPr>
+          <w:rFonts w:ascii="Helvetica" w:hAnsi="Helvetica"/>
+        </w:rPr>
+        <w:t>trereg</w:t>
+      </w:r>
+      <w:proofErr w:type="gramEnd"/>
+      <w:r>
+        <w:rPr>
+          <w:rFonts w:ascii="Helvetica" w:hAnsi="Helvetica"/>
+        </w:rPr>
+        <w:t xml:space="preserve">_5, this is a decision tree regression model using a </w:t>
+      </w:r>
+      <w:proofErr w:type="spellStart"/>
+      <w:r>
+        <w:rPr>
+          <w:rFonts w:ascii="Helvetica" w:hAnsi="Helvetica"/>
+        </w:rPr>
+        <w:t>max_depth</w:t>
+      </w:r>
+      <w:proofErr w:type="spellEnd"/>
+      <w:r>
+        <w:rPr>
+          <w:rFonts w:ascii="Helvetica" w:hAnsi="Helvetica"/>
+        </w:rPr>
+        <w:t xml:space="preserve"> of 5, a 14-day M.A., &amp; a RSI buy signal of 30.</w:t>
       </w:r>
     </w:p>
     <w:p>
@@ -3025,11 +3901,33 @@
           <w:rFonts w:ascii="Helvetica" w:hAnsi="Helvetica"/>
         </w:rPr>
       </w:pPr>
-      <w:r>
-        <w:rPr>
-          <w:rFonts w:ascii="Helvetica" w:hAnsi="Helvetica"/>
-        </w:rPr>
-        <w:t>trereg_20, this is a decision tree regression model using a max_depth of 20, a 14-day M.A., &amp; a RSI buy signal of 30.</w:t>
+      <w:proofErr w:type="gramStart"/>
+      <w:r>
+        <w:rPr>
+          <w:rFonts w:ascii="Helvetica" w:hAnsi="Helvetica"/>
+        </w:rPr>
+        <w:t>trereg</w:t>
+      </w:r>
+      <w:proofErr w:type="gramEnd"/>
+      <w:r>
+        <w:rPr>
+          <w:rFonts w:ascii="Helvetica" w:hAnsi="Helvetica"/>
+        </w:rPr>
+        <w:t xml:space="preserve">_20, this is a decision tree regression model using a </w:t>
+      </w:r>
+      <w:proofErr w:type="spellStart"/>
+      <w:r>
+        <w:rPr>
+          <w:rFonts w:ascii="Helvetica" w:hAnsi="Helvetica"/>
+        </w:rPr>
+        <w:t>max_depth</w:t>
+      </w:r>
+      <w:proofErr w:type="spellEnd"/>
+      <w:r>
+        <w:rPr>
+          <w:rFonts w:ascii="Helvetica" w:hAnsi="Helvetica"/>
+        </w:rPr>
+        <w:t xml:space="preserve"> of 20, a 14-day M.A., &amp; a RSI buy signal of 30.</w:t>
       </w:r>
     </w:p>
     <w:p>
@@ -3099,11 +3997,19 @@
           <w:rFonts w:ascii="Helvetica" w:hAnsi="Helvetica" w:cs="Futura"/>
         </w:rPr>
       </w:pPr>
+      <w:proofErr w:type="gramStart"/>
       <w:r>
         <w:rPr>
           <w:rFonts w:ascii="Helvetica" w:hAnsi="Helvetica" w:cs="Futura"/>
         </w:rPr>
-        <w:t>rsi_309_model, a linear regression model that uses a 9-day M.A. and RSI buy signal of 30 (this is the best model.)</w:t>
+        <w:t>rsi</w:t>
+      </w:r>
+      <w:proofErr w:type="gramEnd"/>
+      <w:r>
+        <w:rPr>
+          <w:rFonts w:ascii="Helvetica" w:hAnsi="Helvetica" w:cs="Futura"/>
+        </w:rPr>
+        <w:t>_309_model, a linear regression model that uses a 9-day M.A. and RSI buy signal of 30 (this is the best model.)</w:t>
       </w:r>
     </w:p>
     <w:p>
@@ -3163,11 +4069,33 @@
           <w:rFonts w:ascii="Helvetica" w:hAnsi="Helvetica"/>
         </w:rPr>
       </w:pPr>
-      <w:r>
-        <w:rPr>
-          <w:rFonts w:ascii="Helvetica" w:hAnsi="Helvetica"/>
-        </w:rPr>
-        <w:t>trereg_2309, this is a decision tree regression model using a max_depth of 2, a 9-day M.A., &amp; a RSI buy signal of 30.</w:t>
+      <w:proofErr w:type="gramStart"/>
+      <w:r>
+        <w:rPr>
+          <w:rFonts w:ascii="Helvetica" w:hAnsi="Helvetica"/>
+        </w:rPr>
+        <w:t>trereg</w:t>
+      </w:r>
+      <w:proofErr w:type="gramEnd"/>
+      <w:r>
+        <w:rPr>
+          <w:rFonts w:ascii="Helvetica" w:hAnsi="Helvetica"/>
+        </w:rPr>
+        <w:t xml:space="preserve">_2309, this is a decision tree regression model using a </w:t>
+      </w:r>
+      <w:proofErr w:type="spellStart"/>
+      <w:r>
+        <w:rPr>
+          <w:rFonts w:ascii="Helvetica" w:hAnsi="Helvetica"/>
+        </w:rPr>
+        <w:t>max_depth</w:t>
+      </w:r>
+      <w:proofErr w:type="spellEnd"/>
+      <w:r>
+        <w:rPr>
+          <w:rFonts w:ascii="Helvetica" w:hAnsi="Helvetica"/>
+        </w:rPr>
+        <w:t xml:space="preserve"> of 2, a 9-day M.A., &amp; a RSI buy signal of 30.</w:t>
       </w:r>
     </w:p>
     <w:p>
@@ -3229,11 +4157,33 @@
           <w:rFonts w:ascii="Helvetica" w:hAnsi="Helvetica"/>
         </w:rPr>
       </w:pPr>
-      <w:r>
-        <w:rPr>
-          <w:rFonts w:ascii="Helvetica" w:hAnsi="Helvetica"/>
-        </w:rPr>
-        <w:t>trereg_5309, this is a decision tree regression model using a max_depth of 5, a 9-day M.A., &amp; a RSI buy signal of 30.</w:t>
+      <w:proofErr w:type="gramStart"/>
+      <w:r>
+        <w:rPr>
+          <w:rFonts w:ascii="Helvetica" w:hAnsi="Helvetica"/>
+        </w:rPr>
+        <w:t>trereg</w:t>
+      </w:r>
+      <w:proofErr w:type="gramEnd"/>
+      <w:r>
+        <w:rPr>
+          <w:rFonts w:ascii="Helvetica" w:hAnsi="Helvetica"/>
+        </w:rPr>
+        <w:t xml:space="preserve">_5309, this is a decision tree regression model using a </w:t>
+      </w:r>
+      <w:proofErr w:type="spellStart"/>
+      <w:r>
+        <w:rPr>
+          <w:rFonts w:ascii="Helvetica" w:hAnsi="Helvetica"/>
+        </w:rPr>
+        <w:t>max_depth</w:t>
+      </w:r>
+      <w:proofErr w:type="spellEnd"/>
+      <w:r>
+        <w:rPr>
+          <w:rFonts w:ascii="Helvetica" w:hAnsi="Helvetica"/>
+        </w:rPr>
+        <w:t xml:space="preserve"> of 5, a 9-day M.A., &amp; a RSI buy signal of 30.</w:t>
       </w:r>
     </w:p>
     <w:p>
@@ -3295,11 +4245,33 @@
           <w:rFonts w:ascii="Helvetica" w:hAnsi="Helvetica"/>
         </w:rPr>
       </w:pPr>
-      <w:r>
-        <w:rPr>
-          <w:rFonts w:ascii="Helvetica" w:hAnsi="Helvetica"/>
-        </w:rPr>
-        <w:t>trereg_20309, this is a decision tree regression model using a max_depth of 20, a 9-day M.A., &amp; a RSI buy signal of 30.</w:t>
+      <w:proofErr w:type="gramStart"/>
+      <w:r>
+        <w:rPr>
+          <w:rFonts w:ascii="Helvetica" w:hAnsi="Helvetica"/>
+        </w:rPr>
+        <w:t>trereg</w:t>
+      </w:r>
+      <w:proofErr w:type="gramEnd"/>
+      <w:r>
+        <w:rPr>
+          <w:rFonts w:ascii="Helvetica" w:hAnsi="Helvetica"/>
+        </w:rPr>
+        <w:t xml:space="preserve">_20309, this is a decision tree regression model using a </w:t>
+      </w:r>
+      <w:proofErr w:type="spellStart"/>
+      <w:r>
+        <w:rPr>
+          <w:rFonts w:ascii="Helvetica" w:hAnsi="Helvetica"/>
+        </w:rPr>
+        <w:t>max_depth</w:t>
+      </w:r>
+      <w:proofErr w:type="spellEnd"/>
+      <w:r>
+        <w:rPr>
+          <w:rFonts w:ascii="Helvetica" w:hAnsi="Helvetica"/>
+        </w:rPr>
+        <w:t xml:space="preserve"> of 20, a 9-day M.A., &amp; a RSI buy signal of 30.</w:t>
       </w:r>
     </w:p>
     <w:p>
@@ -3367,7 +4339,20 @@
           <w:rFonts w:ascii="Helvetica" w:hAnsi="Helvetica" w:cs="Futura"/>
         </w:rPr>
         <w:br/>
-        <w:t>rsi_1425_model, a linear regression model that uses a 14-day M.A. and RSI buy signal of 25 (this is the best model.)</w:t>
+      </w:r>
+      <w:proofErr w:type="gramStart"/>
+      <w:r>
+        <w:rPr>
+          <w:rFonts w:ascii="Helvetica" w:hAnsi="Helvetica" w:cs="Futura"/>
+        </w:rPr>
+        <w:t>rsi</w:t>
+      </w:r>
+      <w:proofErr w:type="gramEnd"/>
+      <w:r>
+        <w:rPr>
+          <w:rFonts w:ascii="Helvetica" w:hAnsi="Helvetica" w:cs="Futura"/>
+        </w:rPr>
+        <w:t>_1425_model, a linear regression model that uses a 14-day M.A. and RSI buy signal of 25 (this is the best model.)</w:t>
       </w:r>
     </w:p>
     <w:p>
@@ -3427,11 +4412,19 @@
           <w:rFonts w:ascii="Helvetica" w:hAnsi="Helvetica" w:cs="Futura"/>
         </w:rPr>
       </w:pPr>
+      <w:proofErr w:type="gramStart"/>
       <w:r>
         <w:rPr>
           <w:rFonts w:ascii="Helvetica" w:hAnsi="Helvetica" w:cs="Futura"/>
         </w:rPr>
-        <w:t>rsi_925_model, a linear regression model that uses a 9-day M.A. and RSI buy signal of 25 (this is the best model.)</w:t>
+        <w:t>rsi</w:t>
+      </w:r>
+      <w:proofErr w:type="gramEnd"/>
+      <w:r>
+        <w:rPr>
+          <w:rFonts w:ascii="Helvetica" w:hAnsi="Helvetica" w:cs="Futura"/>
+        </w:rPr>
+        <w:t>_925_model, a linear regression model that uses a 9-day M.A. and RSI buy signal of 25 (this is the best model.)</w:t>
       </w:r>
     </w:p>
     <w:p>
@@ -3668,30 +4661,45 @@
         </w:rPr>
         <w:t>The score, -4.00502160549, and RSS, 8636099.24864, of the model for 10 day holding</w:t>
       </w:r>
+    </w:p>
+    <w:p>
+      <w:pPr>
+        <w:rPr>
+          <w:rFonts w:ascii="Helvetica" w:hAnsi="Helvetica"/>
+        </w:rPr>
+      </w:pPr>
+    </w:p>
+    <w:p>
+      <w:pPr>
+        <w:rPr>
+          <w:rFonts w:ascii="Helvetica" w:hAnsi="Helvetica"/>
+          <w:b/>
+        </w:rPr>
+      </w:pPr>
+      <w:r>
+        <w:rPr>
+          <w:rFonts w:ascii="Helvetica" w:hAnsi="Helvetica"/>
+          <w:b/>
+        </w:rPr>
+        <w:t>Model Evaluation and Validation</w:t>
+      </w:r>
+    </w:p>
+    <w:p>
+      <w:pPr>
+        <w:rPr>
+          <w:rFonts w:ascii="Helvetica" w:hAnsi="Helvetica"/>
+          <w:b/>
+        </w:rPr>
+      </w:pPr>
+    </w:p>
+    <w:p>
+      <w:pPr>
+        <w:rPr>
+          <w:rFonts w:ascii="Helvetica" w:hAnsi="Helvetica"/>
+        </w:rPr>
+      </w:pPr>
       <w:bookmarkStart w:id="0" w:name="_GoBack"/>
       <w:bookmarkEnd w:id="0"/>
-    </w:p>
-    <w:p>
-      <w:pPr>
-        <w:rPr>
-          <w:rFonts w:ascii="Helvetica" w:hAnsi="Helvetica"/>
-        </w:rPr>
-      </w:pPr>
-    </w:p>
-    <w:p>
-      <w:pPr>
-        <w:rPr>
-          <w:rFonts w:ascii="Helvetica" w:hAnsi="Helvetica"/>
-          <w:b/>
-        </w:rPr>
-      </w:pPr>
-      <w:r>
-        <w:rPr>
-          <w:rFonts w:ascii="Helvetica" w:hAnsi="Helvetica"/>
-          <w:b/>
-        </w:rPr>
-        <w:t>Model Evaluation and Validation</w:t>
-      </w:r>
     </w:p>
     <w:p>
       <w:pPr>
@@ -4007,8 +5015,18 @@
             <w:sz w:val="18"/>
             <w:szCs w:val="18"/>
           </w:rPr>
-          <w:t>https://en.wikipedia.org/wiki/Moving_average - Simple_moving_average</w:t>
+          <w:t xml:space="preserve">https://en.wikipedia.org/wiki/Moving_average - </w:t>
         </w:r>
+        <w:proofErr w:type="spellStart"/>
+        <w:r>
+          <w:rPr>
+            <w:rStyle w:val="Hyperlink"/>
+            <w:sz w:val="18"/>
+            <w:szCs w:val="18"/>
+          </w:rPr>
+          <w:t>Simple_moving_average</w:t>
+        </w:r>
+        <w:proofErr w:type="spellEnd"/>
       </w:hyperlink>
     </w:p>
   </w:footnote>
@@ -4037,8 +5055,18 @@
             <w:sz w:val="18"/>
             <w:szCs w:val="18"/>
           </w:rPr>
-          <w:t>https://en.wikipedia.org/wiki/Moving_average - Exponential_moving_average</w:t>
+          <w:t xml:space="preserve">https://en.wikipedia.org/wiki/Moving_average - </w:t>
         </w:r>
+        <w:proofErr w:type="spellStart"/>
+        <w:r>
+          <w:rPr>
+            <w:rStyle w:val="Hyperlink"/>
+            <w:sz w:val="18"/>
+            <w:szCs w:val="18"/>
+          </w:rPr>
+          <w:t>Exponential_moving_average</w:t>
+        </w:r>
+        <w:proofErr w:type="spellEnd"/>
       </w:hyperlink>
     </w:p>
   </w:footnote>
@@ -4090,12 +5118,21 @@
       <w:r>
         <w:t xml:space="preserve"> </w:t>
       </w:r>
+      <w:proofErr w:type="spellStart"/>
       <w:r>
         <w:rPr>
           <w:sz w:val="18"/>
           <w:szCs w:val="18"/>
         </w:rPr>
-        <w:t xml:space="preserve">Quandl WIKI data: </w:t>
+        <w:t>Quandl</w:t>
+      </w:r>
+      <w:proofErr w:type="spellEnd"/>
+      <w:r>
+        <w:rPr>
+          <w:sz w:val="18"/>
+          <w:szCs w:val="18"/>
+        </w:rPr>
+        <w:t xml:space="preserve"> WIKI data: </w:t>
       </w:r>
       <w:hyperlink r:id="rId6" w:history="1">
         <w:r>
@@ -4236,8 +5273,18 @@
             <w:sz w:val="18"/>
             <w:szCs w:val="18"/>
           </w:rPr>
-          <w:t>http://scikit-learn.org/stable/modules/generated/sklearn.linear_model.LinearRegression.html - sklearn.linear_model.LinearRegression.score</w:t>
+          <w:t xml:space="preserve">http://scikit-learn.org/stable/modules/generated/sklearn.linear_model.LinearRegression.html - </w:t>
         </w:r>
+        <w:proofErr w:type="spellStart"/>
+        <w:r>
+          <w:rPr>
+            <w:rStyle w:val="Hyperlink"/>
+            <w:sz w:val="18"/>
+            <w:szCs w:val="18"/>
+          </w:rPr>
+          <w:t>sklearn.linear_model.LinearRegression.score</w:t>
+        </w:r>
+        <w:proofErr w:type="spellEnd"/>
       </w:hyperlink>
     </w:p>
   </w:footnote>
@@ -6042,7 +7089,7 @@
 </file>
 
 <file path=customXml/itemProps1.xml><?xml version="1.0" encoding="utf-8"?>
-<ds:datastoreItem xmlns:ds="http://schemas.openxmlformats.org/officeDocument/2006/customXml" ds:itemID="{0227482A-827D-5341-98F9-9EB7102DC878}">
+<ds:datastoreItem xmlns:ds="http://schemas.openxmlformats.org/officeDocument/2006/customXml" ds:itemID="{40D243B9-584C-0D4E-B43B-BD1850DFDF09}">
   <ds:schemaRefs>
     <ds:schemaRef ds:uri="http://schemas.openxmlformats.org/officeDocument/2006/bibliography"/>
   </ds:schemaRefs>

</xml_diff>

<commit_message>
Begine justification section.  Still looking for backtesting software.
</commit_message>
<xml_diff>
--- a/rsi/RSI Capstone.docx
+++ b/rsi/RSI Capstone.docx
@@ -2665,21 +2665,7 @@
         <w:rPr>
           <w:rFonts w:ascii="Helvetica" w:hAnsi="Helvetica"/>
         </w:rPr>
-        <w:t xml:space="preserve">.  The reason I wrote this function from scratch was because it necessary to preserve the order of the data.  This function takes in the dataset (with the added columns), the desired features, the desired prediction data, and the % of data to be used as the training set.  Then creates two separate new </w:t>
-      </w:r>
-      <w:proofErr w:type="spellStart"/>
-      <w:r>
-        <w:rPr>
-          <w:rFonts w:ascii="Helvetica" w:hAnsi="Helvetica"/>
-        </w:rPr>
-        <w:t>dataframes</w:t>
-      </w:r>
-      <w:proofErr w:type="spellEnd"/>
-      <w:r>
-        <w:rPr>
-          <w:rFonts w:ascii="Helvetica" w:hAnsi="Helvetica"/>
-        </w:rPr>
-        <w:t xml:space="preserve"> from the dataset passed into it.  From there the function proceeds to split the data at the % desired by running the following line of code:</w:t>
+        <w:t>.  The reason I wrote this function from scratch was because it necessary to preserve the order of the data.  This function takes in the dataset (with the added columns), the desired features, the desired prediction data, and the % of data to be used as the training set.  Then creates two separate new dataframes from the dataset passed into it.  From there the function proceeds to split the data at the % desired by running the following line of code:</w:t>
       </w:r>
     </w:p>
     <w:p>
@@ -2797,21 +2783,7 @@
         <w:rPr>
           <w:rFonts w:ascii="Helvetica" w:hAnsi="Helvetica"/>
         </w:rPr>
-        <w:t xml:space="preserve">The function then returns four new </w:t>
-      </w:r>
-      <w:proofErr w:type="spellStart"/>
-      <w:r>
-        <w:rPr>
-          <w:rFonts w:ascii="Helvetica" w:hAnsi="Helvetica"/>
-        </w:rPr>
-        <w:t>dataframes</w:t>
-      </w:r>
-      <w:proofErr w:type="spellEnd"/>
-      <w:r>
-        <w:rPr>
-          <w:rFonts w:ascii="Helvetica" w:hAnsi="Helvetica"/>
-        </w:rPr>
-        <w:t xml:space="preserve"> that contain the training features/predictions and the testing features/predictions.  From here I can now build my models.</w:t>
+        <w:t>The function then returns four new dataframes that contain the training features/predictions and the testing features/predictions.  From here I can now build my models.</w:t>
       </w:r>
     </w:p>
     <w:p>
@@ -3556,17 +3528,45 @@
     </w:p>
     <w:p>
       <w:pPr>
+        <w:ind w:left="2880" w:firstLine="720"/>
         <w:rPr>
           <w:rFonts w:ascii="Helvetica" w:hAnsi="Helvetica"/>
           <w:b/>
+          <w:sz w:val="34"/>
+          <w:szCs w:val="34"/>
         </w:rPr>
       </w:pPr>
       <w:r>
         <w:rPr>
           <w:rFonts w:ascii="Helvetica" w:hAnsi="Helvetica"/>
           <w:b/>
+          <w:sz w:val="34"/>
+          <w:szCs w:val="34"/>
         </w:rPr>
         <w:t>Results</w:t>
+      </w:r>
+    </w:p>
+    <w:p>
+      <w:pPr>
+        <w:rPr>
+          <w:rFonts w:ascii="Helvetica" w:hAnsi="Helvetica"/>
+          <w:b/>
+        </w:rPr>
+      </w:pPr>
+    </w:p>
+    <w:p>
+      <w:pPr>
+        <w:rPr>
+          <w:rFonts w:ascii="Helvetica" w:hAnsi="Helvetica"/>
+          <w:b/>
+        </w:rPr>
+      </w:pPr>
+      <w:r>
+        <w:rPr>
+          <w:rFonts w:ascii="Helvetica" w:hAnsi="Helvetica"/>
+          <w:b/>
+        </w:rPr>
+        <w:t>Model Evaluation and Validation</w:t>
       </w:r>
     </w:p>
     <w:p>
@@ -4666,23 +4666,436 @@
       <w:pPr>
         <w:rPr>
           <w:rFonts w:ascii="Helvetica" w:hAnsi="Helvetica"/>
-        </w:rPr>
-      </w:pPr>
-    </w:p>
-    <w:p>
-      <w:pPr>
-        <w:rPr>
-          <w:rFonts w:ascii="Helvetica" w:hAnsi="Helvetica"/>
           <w:b/>
         </w:rPr>
       </w:pPr>
-      <w:r>
+    </w:p>
+    <w:p>
+      <w:pPr>
+        <w:rPr>
+          <w:rFonts w:ascii="Helvetica" w:hAnsi="Helvetica"/>
+        </w:rPr>
+      </w:pPr>
+      <w:r>
+        <w:rPr>
+          <w:rFonts w:ascii="Helvetica" w:hAnsi="Helvetica"/>
+        </w:rPr>
+        <w:t>Now that I have found the most accurate model, rsi_309_model, what happens when I use the model on data it has not been trained?  Is rsi_309_model generalizable?  In order to answer these questions I chose four other stock datasets to run predictions on.  Two of these stocks are in similar industries as Apple, one older (IBM) and one around the same age (MSFT.)  The other two come from other industries, ZUMZ &amp; X.  Of these, the one with the most interesting results is X</w:t>
+      </w:r>
+      <w:r>
+        <w:rPr>
+          <w:rFonts w:ascii="Helvetica" w:hAnsi="Helvetica"/>
+        </w:rPr>
+        <w:t>, which will be discussed in greater detail the Conclusion section.</w:t>
+      </w:r>
+    </w:p>
+    <w:p>
+      <w:pPr>
+        <w:rPr>
+          <w:rFonts w:ascii="Helvetica" w:hAnsi="Helvetica"/>
+        </w:rPr>
+      </w:pPr>
+    </w:p>
+    <w:p>
+      <w:pPr>
+        <w:rPr>
+          <w:rFonts w:ascii="Helvetica" w:hAnsi="Helvetica"/>
+        </w:rPr>
+      </w:pPr>
+      <w:r>
+        <w:rPr>
+          <w:rFonts w:ascii="Helvetica" w:hAnsi="Helvetica"/>
+        </w:rPr>
+        <w:t>I constructed the dataframes that rsi_309_model made the predictions on the same way as I did with the Apple dataframes.  I even kept the holding periods to have consistent datasets.  In short, the rsi_309_model does a very good job in generalizing to data it’s never seen before.  X, however, makes demonstrates a very clear problem with RSI models in general.  Below I have the scores &amp; RSS for each of the four new stocks.</w:t>
+      </w:r>
+    </w:p>
+    <w:p>
+      <w:pPr>
+        <w:rPr>
+          <w:rFonts w:ascii="Helvetica" w:hAnsi="Helvetica"/>
+        </w:rPr>
+      </w:pPr>
+    </w:p>
+    <w:p>
+      <w:pPr>
+        <w:rPr>
+          <w:rFonts w:ascii="Helvetica" w:hAnsi="Helvetica"/>
+        </w:rPr>
+      </w:pPr>
+      <w:r>
+        <w:rPr>
+          <w:rFonts w:ascii="Helvetica" w:hAnsi="Helvetica"/>
+        </w:rPr>
+        <w:t xml:space="preserve">IBM model score, </w:t>
+      </w:r>
+      <w:r>
+        <w:rPr>
+          <w:rFonts w:ascii="Futura" w:hAnsi="Futura" w:cs="Futura"/>
+          <w:sz w:val="20"/>
+          <w:szCs w:val="20"/>
+        </w:rPr>
+        <w:t>0.98963700485044326</w:t>
+      </w:r>
+      <w:r>
+        <w:rPr>
+          <w:rFonts w:ascii="Helvetica" w:hAnsi="Helvetica"/>
+        </w:rPr>
+        <w:t xml:space="preserve">, and RSS, </w:t>
+      </w:r>
+      <w:r>
+        <w:rPr>
+          <w:rFonts w:ascii="Futura" w:hAnsi="Futura" w:cs="Futura"/>
+          <w:sz w:val="20"/>
+          <w:szCs w:val="20"/>
+        </w:rPr>
+        <w:t>89627.127300015272</w:t>
+      </w:r>
+    </w:p>
+    <w:p>
+      <w:pPr>
+        <w:rPr>
+          <w:rFonts w:ascii="Futura" w:hAnsi="Futura" w:cs="Futura"/>
+        </w:rPr>
+      </w:pPr>
+      <w:r>
+        <w:rPr>
+          <w:rFonts w:ascii="Helvetica" w:hAnsi="Helvetica"/>
+        </w:rPr>
+        <w:t xml:space="preserve">MSFT model score, </w:t>
+      </w:r>
+      <w:r>
+        <w:rPr>
+          <w:rFonts w:ascii="Futura" w:hAnsi="Futura" w:cs="Futura"/>
+          <w:sz w:val="20"/>
+          <w:szCs w:val="20"/>
+        </w:rPr>
+        <w:t>0.99088780111471553</w:t>
+      </w:r>
+      <w:r>
+        <w:rPr>
+          <w:rFonts w:ascii="Helvetica" w:hAnsi="Helvetica"/>
+        </w:rPr>
+        <w:t xml:space="preserve">, and RSS, </w:t>
+      </w:r>
+      <w:r>
+        <w:rPr>
+          <w:rFonts w:ascii="Futura" w:hAnsi="Futura" w:cs="Futura"/>
+          <w:sz w:val="20"/>
+          <w:szCs w:val="20"/>
+        </w:rPr>
+        <w:t>4059.2439652341886</w:t>
+      </w:r>
+    </w:p>
+    <w:p>
+      <w:pPr>
+        <w:rPr>
+          <w:rFonts w:ascii="Futura" w:hAnsi="Futura" w:cs="Futura"/>
+        </w:rPr>
+      </w:pPr>
+      <w:r>
+        <w:rPr>
+          <w:rFonts w:ascii="Helvetica" w:hAnsi="Helvetica"/>
+        </w:rPr>
+        <w:t xml:space="preserve">ZUMZ model score, </w:t>
+      </w:r>
+      <w:r>
+        <w:rPr>
+          <w:rFonts w:ascii="Futura" w:hAnsi="Futura" w:cs="Futura"/>
+          <w:sz w:val="20"/>
+          <w:szCs w:val="20"/>
+        </w:rPr>
+        <w:t>0.9696304006226093</w:t>
+      </w:r>
+      <w:r>
+        <w:rPr>
+          <w:rFonts w:ascii="Helvetica" w:hAnsi="Helvetica"/>
+        </w:rPr>
+        <w:t xml:space="preserve">, and RSS, </w:t>
+      </w:r>
+      <w:r>
+        <w:rPr>
+          <w:rFonts w:ascii="Futura" w:hAnsi="Futura" w:cs="Futura"/>
+          <w:sz w:val="20"/>
+          <w:szCs w:val="20"/>
+        </w:rPr>
+        <w:t>6900.9056025502259</w:t>
+      </w:r>
+    </w:p>
+    <w:p>
+      <w:pPr>
+        <w:rPr>
+          <w:rFonts w:ascii="Futura" w:hAnsi="Futura" w:cs="Futura"/>
+        </w:rPr>
+      </w:pPr>
+      <w:r>
+        <w:rPr>
+          <w:rFonts w:ascii="Helvetica" w:hAnsi="Helvetica"/>
+        </w:rPr>
+        <w:t xml:space="preserve">X model score, </w:t>
+      </w:r>
+      <w:r>
+        <w:rPr>
+          <w:rFonts w:ascii="Futura" w:hAnsi="Futura" w:cs="Futura"/>
+          <w:sz w:val="20"/>
+          <w:szCs w:val="20"/>
+        </w:rPr>
+        <w:t>0.83073419185596586</w:t>
+      </w:r>
+      <w:r>
+        <w:rPr>
+          <w:rFonts w:ascii="Helvetica" w:hAnsi="Helvetica"/>
+        </w:rPr>
+        <w:t xml:space="preserve">, and RSS, </w:t>
+      </w:r>
+      <w:r>
+        <w:rPr>
+          <w:rFonts w:ascii="Futura" w:hAnsi="Futura" w:cs="Futura"/>
+          <w:sz w:val="20"/>
+          <w:szCs w:val="20"/>
+        </w:rPr>
+        <w:t>173604.18356860543</w:t>
+      </w:r>
+    </w:p>
+    <w:p>
+      <w:pPr>
+        <w:rPr>
+          <w:rFonts w:ascii="Helvetica" w:hAnsi="Helvetica"/>
+        </w:rPr>
+      </w:pPr>
+    </w:p>
+    <w:p>
+      <w:pPr>
+        <w:rPr>
+          <w:rFonts w:ascii="Helvetica" w:hAnsi="Helvetica"/>
+        </w:rPr>
+      </w:pPr>
+      <w:r>
+        <w:rPr>
+          <w:rFonts w:ascii="Helvetica" w:hAnsi="Helvetica"/>
+        </w:rPr>
+        <w:t xml:space="preserve">Here </w:t>
+      </w:r>
+      <w:r>
+        <w:rPr>
+          <w:rFonts w:ascii="Helvetica" w:hAnsi="Helvetica"/>
+        </w:rPr>
+        <w:t>we can see that X falls short of the other stocks, below I will include the back of the envelope results which further demonstrates how poor X does.</w:t>
+      </w:r>
+    </w:p>
+    <w:p>
+      <w:pPr>
+        <w:rPr>
+          <w:rFonts w:ascii="Helvetica" w:hAnsi="Helvetica"/>
+        </w:rPr>
+      </w:pPr>
+    </w:p>
+    <w:p>
+      <w:pPr>
+        <w:shd w:val="clear" w:color="auto" w:fill="FFFFFF"/>
+        <w:tabs>
+          <w:tab w:val="left" w:pos="916"/>
+          <w:tab w:val="left" w:pos="1832"/>
+          <w:tab w:val="left" w:pos="2748"/>
+          <w:tab w:val="left" w:pos="3664"/>
+          <w:tab w:val="left" w:pos="4580"/>
+          <w:tab w:val="left" w:pos="5496"/>
+          <w:tab w:val="left" w:pos="6412"/>
+          <w:tab w:val="left" w:pos="7328"/>
+          <w:tab w:val="left" w:pos="8244"/>
+          <w:tab w:val="left" w:pos="9160"/>
+          <w:tab w:val="left" w:pos="10076"/>
+          <w:tab w:val="left" w:pos="10992"/>
+          <w:tab w:val="left" w:pos="11908"/>
+          <w:tab w:val="left" w:pos="12824"/>
+          <w:tab w:val="left" w:pos="13740"/>
+          <w:tab w:val="left" w:pos="14656"/>
+        </w:tabs>
+        <w:wordWrap w:val="0"/>
+        <w:spacing w:line="255" w:lineRule="atLeast"/>
+        <w:textAlignment w:val="baseline"/>
+        <w:rPr>
+          <w:rFonts w:ascii="Helvetica" w:hAnsi="Helvetica" w:cs="Courier"/>
+          <w:color w:val="000000"/>
+          <w:sz w:val="21"/>
+          <w:szCs w:val="21"/>
+        </w:rPr>
+      </w:pPr>
+      <w:r>
+        <w:rPr>
+          <w:rFonts w:ascii="Helvetica" w:hAnsi="Helvetica" w:cs="Courier"/>
+          <w:color w:val="000000"/>
+          <w:sz w:val="21"/>
+          <w:szCs w:val="21"/>
+        </w:rPr>
+        <w:t>F</w:t>
+      </w:r>
+      <w:r>
+        <w:rPr>
+          <w:rFonts w:ascii="Helvetica" w:hAnsi="Helvetica" w:cs="Courier"/>
+          <w:color w:val="000000"/>
+          <w:sz w:val="21"/>
+          <w:szCs w:val="21"/>
+        </w:rPr>
+        <w:t>or X: # of transactions: 1222.  Total value of transactions: -1552.02945296.</w:t>
+      </w:r>
+    </w:p>
+    <w:p>
+      <w:pPr>
+        <w:shd w:val="clear" w:color="auto" w:fill="FFFFFF"/>
+        <w:tabs>
+          <w:tab w:val="left" w:pos="916"/>
+          <w:tab w:val="left" w:pos="1832"/>
+          <w:tab w:val="left" w:pos="2748"/>
+          <w:tab w:val="left" w:pos="3664"/>
+          <w:tab w:val="left" w:pos="4580"/>
+          <w:tab w:val="left" w:pos="5496"/>
+          <w:tab w:val="left" w:pos="6412"/>
+          <w:tab w:val="left" w:pos="7328"/>
+          <w:tab w:val="left" w:pos="8244"/>
+          <w:tab w:val="left" w:pos="9160"/>
+          <w:tab w:val="left" w:pos="10076"/>
+          <w:tab w:val="left" w:pos="10992"/>
+          <w:tab w:val="left" w:pos="11908"/>
+          <w:tab w:val="left" w:pos="12824"/>
+          <w:tab w:val="left" w:pos="13740"/>
+          <w:tab w:val="left" w:pos="14656"/>
+        </w:tabs>
+        <w:wordWrap w:val="0"/>
+        <w:spacing w:line="255" w:lineRule="atLeast"/>
+        <w:textAlignment w:val="baseline"/>
+        <w:rPr>
+          <w:rFonts w:ascii="Helvetica" w:hAnsi="Helvetica" w:cs="Courier"/>
+          <w:color w:val="000000"/>
+          <w:sz w:val="21"/>
+          <w:szCs w:val="21"/>
+        </w:rPr>
+      </w:pPr>
+      <w:r>
+        <w:rPr>
+          <w:rFonts w:ascii="Helvetica" w:hAnsi="Helvetica" w:cs="Courier"/>
+          <w:color w:val="000000"/>
+          <w:sz w:val="21"/>
+          <w:szCs w:val="21"/>
+        </w:rPr>
+        <w:t>F</w:t>
+      </w:r>
+      <w:r>
+        <w:rPr>
+          <w:rFonts w:ascii="Helvetica" w:hAnsi="Helvetica" w:cs="Courier"/>
+          <w:color w:val="000000"/>
+          <w:sz w:val="21"/>
+          <w:szCs w:val="21"/>
+        </w:rPr>
+        <w:t>or MSFT: # of transactions: 1041.  Total value of transactions: 474.602933111.</w:t>
+      </w:r>
+    </w:p>
+    <w:p>
+      <w:pPr>
+        <w:shd w:val="clear" w:color="auto" w:fill="FFFFFF"/>
+        <w:tabs>
+          <w:tab w:val="left" w:pos="916"/>
+          <w:tab w:val="left" w:pos="1832"/>
+          <w:tab w:val="left" w:pos="2748"/>
+          <w:tab w:val="left" w:pos="3664"/>
+          <w:tab w:val="left" w:pos="4580"/>
+          <w:tab w:val="left" w:pos="5496"/>
+          <w:tab w:val="left" w:pos="6412"/>
+          <w:tab w:val="left" w:pos="7328"/>
+          <w:tab w:val="left" w:pos="8244"/>
+          <w:tab w:val="left" w:pos="9160"/>
+          <w:tab w:val="left" w:pos="10076"/>
+          <w:tab w:val="left" w:pos="10992"/>
+          <w:tab w:val="left" w:pos="11908"/>
+          <w:tab w:val="left" w:pos="12824"/>
+          <w:tab w:val="left" w:pos="13740"/>
+          <w:tab w:val="left" w:pos="14656"/>
+        </w:tabs>
+        <w:wordWrap w:val="0"/>
+        <w:spacing w:line="255" w:lineRule="atLeast"/>
+        <w:textAlignment w:val="baseline"/>
+        <w:rPr>
+          <w:rFonts w:ascii="Helvetica" w:hAnsi="Helvetica" w:cs="Courier"/>
+          <w:color w:val="000000"/>
+          <w:sz w:val="21"/>
+          <w:szCs w:val="21"/>
+        </w:rPr>
+      </w:pPr>
+      <w:r>
+        <w:rPr>
+          <w:rFonts w:ascii="Helvetica" w:hAnsi="Helvetica" w:cs="Courier"/>
+          <w:color w:val="000000"/>
+          <w:sz w:val="21"/>
+          <w:szCs w:val="21"/>
+        </w:rPr>
+        <w:t>F</w:t>
+      </w:r>
+      <w:r>
+        <w:rPr>
+          <w:rFonts w:ascii="Helvetica" w:hAnsi="Helvetica" w:cs="Courier"/>
+          <w:color w:val="000000"/>
+          <w:sz w:val="21"/>
+          <w:szCs w:val="21"/>
+        </w:rPr>
+        <w:t>or ZUMZ: # of transactions: 455.  Total value of transactions: 104.58.</w:t>
+      </w:r>
+    </w:p>
+    <w:p>
+      <w:pPr>
+        <w:shd w:val="clear" w:color="auto" w:fill="FFFFFF"/>
+        <w:tabs>
+          <w:tab w:val="left" w:pos="916"/>
+          <w:tab w:val="left" w:pos="1832"/>
+          <w:tab w:val="left" w:pos="2748"/>
+          <w:tab w:val="left" w:pos="3664"/>
+          <w:tab w:val="left" w:pos="4580"/>
+          <w:tab w:val="left" w:pos="5496"/>
+          <w:tab w:val="left" w:pos="6412"/>
+          <w:tab w:val="left" w:pos="7328"/>
+          <w:tab w:val="left" w:pos="8244"/>
+          <w:tab w:val="left" w:pos="9160"/>
+          <w:tab w:val="left" w:pos="10076"/>
+          <w:tab w:val="left" w:pos="10992"/>
+          <w:tab w:val="left" w:pos="11908"/>
+          <w:tab w:val="left" w:pos="12824"/>
+          <w:tab w:val="left" w:pos="13740"/>
+          <w:tab w:val="left" w:pos="14656"/>
+        </w:tabs>
+        <w:wordWrap w:val="0"/>
+        <w:spacing w:line="255" w:lineRule="atLeast"/>
+        <w:textAlignment w:val="baseline"/>
+        <w:rPr>
+          <w:rFonts w:ascii="Helvetica" w:hAnsi="Helvetica" w:cs="Courier"/>
+          <w:color w:val="000000"/>
+          <w:sz w:val="21"/>
+          <w:szCs w:val="21"/>
+        </w:rPr>
+      </w:pPr>
+      <w:r>
+        <w:rPr>
+          <w:rFonts w:ascii="Helvetica" w:hAnsi="Helvetica" w:cs="Courier"/>
+          <w:color w:val="000000"/>
+          <w:sz w:val="21"/>
+          <w:szCs w:val="21"/>
+        </w:rPr>
+        <w:t>F</w:t>
+      </w:r>
+      <w:r>
+        <w:rPr>
+          <w:rFonts w:ascii="Helvetica" w:hAnsi="Helvetica" w:cs="Courier"/>
+          <w:color w:val="000000"/>
+          <w:sz w:val="21"/>
+          <w:szCs w:val="21"/>
+        </w:rPr>
+        <w:t>or IBM: # of transactions: 2231.  Total value of transactions: 1140.24345053.</w:t>
+      </w:r>
+    </w:p>
+    <w:p>
+      <w:pPr>
         <w:rPr>
           <w:rFonts w:ascii="Helvetica" w:hAnsi="Helvetica"/>
           <w:b/>
         </w:rPr>
-        <w:t>Model Evaluation and Validation</w:t>
-      </w:r>
+      </w:pPr>
     </w:p>
     <w:p>
       <w:pPr>
@@ -4691,38 +5104,88 @@
           <w:b/>
         </w:rPr>
       </w:pPr>
-    </w:p>
-    <w:p>
-      <w:pPr>
-        <w:rPr>
-          <w:rFonts w:ascii="Helvetica" w:hAnsi="Helvetica"/>
-        </w:rPr>
-      </w:pPr>
+      <w:r>
+        <w:rPr>
+          <w:rFonts w:ascii="Helvetica" w:hAnsi="Helvetica"/>
+          <w:b/>
+        </w:rPr>
+        <w:t>Justification</w:t>
+      </w:r>
+    </w:p>
+    <w:p>
+      <w:pPr>
+        <w:rPr>
+          <w:rFonts w:ascii="Helvetica" w:hAnsi="Helvetica"/>
+        </w:rPr>
+      </w:pPr>
+    </w:p>
+    <w:p>
+      <w:pPr>
+        <w:rPr>
+          <w:rFonts w:ascii="Helvetica" w:hAnsi="Helvetica"/>
+        </w:rPr>
+      </w:pPr>
+      <w:r>
+        <w:rPr>
+          <w:rFonts w:ascii="Helvetica" w:hAnsi="Helvetica"/>
+        </w:rPr>
+        <w:t>I now know that the RSI is a predictive indicator, but the real question remains.  Is using the RSI better than buying &amp; holding the S&amp;P 500 and, more importantly, is it better than buying &amp; holding the stocks that its used on.</w:t>
+      </w:r>
+    </w:p>
+    <w:p>
+      <w:pPr>
+        <w:rPr>
+          <w:rFonts w:ascii="Helvetica" w:hAnsi="Helvetica"/>
+        </w:rPr>
+      </w:pPr>
+    </w:p>
+    <w:p>
+      <w:pPr>
+        <w:rPr>
+          <w:rFonts w:ascii="Helvetica" w:hAnsi="Helvetica"/>
+        </w:rPr>
+      </w:pPr>
+      <w:r>
+        <w:rPr>
+          <w:rFonts w:ascii="Helvetica" w:hAnsi="Helvetica"/>
+        </w:rPr>
+        <w:t xml:space="preserve">I also want to quickly discuss building the model on a specific stocks dataset as opposed to a more general dataset (the S&amp;P 500 or the Wilshire 5000.)  My purpose here was to determine whether or not the calculations presented at the beginning of this report were generalizable.  From that perspective, it should not matter the dataset that a model is constructed from, what </w:t>
+      </w:r>
+      <w:r>
+        <w:rPr>
+          <w:rFonts w:ascii="Helvetica" w:hAnsi="Helvetica"/>
+          <w:i/>
+        </w:rPr>
+        <w:t>should</w:t>
+      </w:r>
+      <w:r>
+        <w:rPr>
+          <w:rFonts w:ascii="Helvetica" w:hAnsi="Helvetica"/>
+        </w:rPr>
+        <w:t xml:space="preserve"> matter is whether or not that formulas presented could create a predictive model that can be used on other stock datasets.  In that respect, I believe that the model is in fact predictive, although it has some limitations (which I will discuss more in depth when I discuss X.)</w:t>
+      </w:r>
+    </w:p>
+    <w:p>
+      <w:pPr>
+        <w:rPr>
+          <w:rFonts w:ascii="Helvetica" w:hAnsi="Helvetica"/>
+        </w:rPr>
+      </w:pPr>
+    </w:p>
+    <w:p>
+      <w:pPr>
+        <w:rPr>
+          <w:rFonts w:ascii="Helvetica" w:hAnsi="Helvetica"/>
+        </w:rPr>
+      </w:pPr>
+      <w:r>
+        <w:rPr>
+          <w:rFonts w:ascii="Helvetica" w:hAnsi="Helvetica"/>
+        </w:rPr>
+        <w:t>What I want to really know is whether or not this strategy beats simple buy &amp; hold strategies.</w:t>
+      </w:r>
       <w:bookmarkStart w:id="0" w:name="_GoBack"/>
       <w:bookmarkEnd w:id="0"/>
-    </w:p>
-    <w:p>
-      <w:pPr>
-        <w:rPr>
-          <w:rFonts w:ascii="Helvetica" w:hAnsi="Helvetica"/>
-          <w:b/>
-        </w:rPr>
-      </w:pPr>
-    </w:p>
-    <w:p>
-      <w:pPr>
-        <w:rPr>
-          <w:rFonts w:ascii="Helvetica" w:hAnsi="Helvetica"/>
-          <w:b/>
-        </w:rPr>
-      </w:pPr>
-      <w:r>
-        <w:rPr>
-          <w:rFonts w:ascii="Helvetica" w:hAnsi="Helvetica"/>
-          <w:b/>
-        </w:rPr>
-        <w:t>Justification</w:t>
-      </w:r>
     </w:p>
     <w:p>
       <w:pPr>
@@ -7089,7 +7552,7 @@
 </file>
 
 <file path=customXml/itemProps1.xml><?xml version="1.0" encoding="utf-8"?>
-<ds:datastoreItem xmlns:ds="http://schemas.openxmlformats.org/officeDocument/2006/customXml" ds:itemID="{40D243B9-584C-0D4E-B43B-BD1850DFDF09}">
+<ds:datastoreItem xmlns:ds="http://schemas.openxmlformats.org/officeDocument/2006/customXml" ds:itemID="{EEED2B30-1F33-9944-9A92-4BA7697E7BA2}">
   <ds:schemaRefs>
     <ds:schemaRef ds:uri="http://schemas.openxmlformats.org/officeDocument/2006/bibliography"/>
   </ds:schemaRefs>

</xml_diff>

<commit_message>
Fix: clarification and reordering of Definitions section.
</commit_message>
<xml_diff>
--- a/rsi/RSI Capstone.docx
+++ b/rsi/RSI Capstone.docx
@@ -229,53 +229,65 @@
       <w:pPr>
         <w:rPr>
           <w:rFonts w:ascii="Helvetica" w:hAnsi="Helvetica"/>
+        </w:rPr>
+      </w:pPr>
+      <w:r>
+        <w:rPr>
+          <w:rFonts w:ascii="Helvetica" w:hAnsi="Helvetica"/>
+        </w:rPr>
+        <w:t>In this project I look to determine whether or not the Relative Strength Index (RSI) is an effective tool for buying &amp; selling stocks.  First I begin with a definition of the RSI:</w:t>
+      </w:r>
+    </w:p>
+    <w:p>
+      <w:pPr>
+        <w:rPr>
+          <w:rFonts w:ascii="Helvetica" w:hAnsi="Helvetica"/>
           <w:sz w:val="22"/>
           <w:szCs w:val="22"/>
         </w:rPr>
       </w:pPr>
-      <w:r>
+    </w:p>
+    <w:p>
+      <w:pPr>
+        <w:ind w:left="1170" w:right="810" w:hanging="1170"/>
         <w:rPr>
           <w:rFonts w:ascii="Helvetica" w:hAnsi="Helvetica"/>
           <w:sz w:val="22"/>
           <w:szCs w:val="22"/>
         </w:rPr>
-        <w:t>In this</w:t>
-      </w:r>
+      </w:pPr>
       <w:r>
         <w:rPr>
           <w:rFonts w:ascii="Helvetica" w:hAnsi="Helvetica"/>
           <w:sz w:val="22"/>
           <w:szCs w:val="22"/>
         </w:rPr>
-        <w:t xml:space="preserve"> project I look to determine whether or not the Relative Strength Index (RSI) is an effective tool for buying &amp; selling stocks.  First I begin with a definition of the RSI:</w:t>
-      </w:r>
-    </w:p>
-    <w:p>
-      <w:pPr>
+        <w:tab/>
+        <w:t>“</w:t>
+      </w:r>
+      <w:r>
         <w:rPr>
           <w:rFonts w:ascii="Helvetica" w:hAnsi="Helvetica"/>
           <w:sz w:val="22"/>
           <w:szCs w:val="22"/>
         </w:rPr>
-      </w:pPr>
-    </w:p>
-    <w:p>
-      <w:pPr>
-        <w:ind w:left="1170" w:right="810" w:hanging="1170"/>
+        <w:t>The relative strength index (RSI) is a technical momentum indicator that compares the magnitude of recent gains to recent losses in an attempt to determine </w:t>
+      </w:r>
+      <w:r>
         <w:rPr>
           <w:rFonts w:ascii="Helvetica" w:hAnsi="Helvetica"/>
           <w:sz w:val="22"/>
           <w:szCs w:val="22"/>
         </w:rPr>
-      </w:pPr>
+        <w:t>overbought</w:t>
+      </w:r>
       <w:r>
         <w:rPr>
           <w:rFonts w:ascii="Helvetica" w:hAnsi="Helvetica"/>
           <w:sz w:val="22"/>
           <w:szCs w:val="22"/>
         </w:rPr>
-        <w:tab/>
-        <w:t>“</w:t>
+        <w:t> and </w:t>
       </w:r>
       <w:r>
         <w:rPr>
@@ -283,7 +295,7 @@
           <w:sz w:val="22"/>
           <w:szCs w:val="22"/>
         </w:rPr>
-        <w:t>The relative strength index (RSI) is a technical momentum indicator that compares the magnitude of recent gains to recent losses in an attempt to determine </w:t>
+        <w:t>oversold</w:t>
       </w:r>
       <w:r>
         <w:rPr>
@@ -291,7 +303,7 @@
           <w:sz w:val="22"/>
           <w:szCs w:val="22"/>
         </w:rPr>
-        <w:t>overbought</w:t>
+        <w:t xml:space="preserve"> conditions of an asset.</w:t>
       </w:r>
       <w:r>
         <w:rPr>
@@ -299,304 +311,102 @@
           <w:sz w:val="22"/>
           <w:szCs w:val="22"/>
         </w:rPr>
-        <w:t> and </w:t>
-      </w:r>
-      <w:r>
-        <w:rPr>
+        <w:t>”</w:t>
+      </w:r>
+      <w:r>
+        <w:rPr>
+          <w:rStyle w:val="FootnoteReference"/>
           <w:rFonts w:ascii="Helvetica" w:hAnsi="Helvetica"/>
           <w:sz w:val="22"/>
           <w:szCs w:val="22"/>
         </w:rPr>
-        <w:t>oversold</w:t>
-      </w:r>
-      <w:r>
+        <w:footnoteReference w:id="1"/>
+      </w:r>
+    </w:p>
+    <w:p>
+      <w:pPr>
         <w:rPr>
           <w:rFonts w:ascii="Helvetica" w:hAnsi="Helvetica"/>
           <w:sz w:val="22"/>
           <w:szCs w:val="22"/>
         </w:rPr>
-        <w:t xml:space="preserve"> conditions of an asset.</w:t>
-      </w:r>
-      <w:r>
+      </w:pPr>
+    </w:p>
+    <w:p>
+      <w:pPr>
+        <w:rPr>
+          <w:rFonts w:ascii="Helvetica" w:hAnsi="Helvetica"/>
+        </w:rPr>
+      </w:pPr>
+      <w:r>
+        <w:rPr>
+          <w:rFonts w:ascii="Helvetica" w:hAnsi="Helvetica"/>
+        </w:rPr>
+        <w:t>The RSI is supposed to be able to determine both good buy &amp; sell points for stocks (it is also used in trading futures, but I will restrict my analysis to stock</w:t>
+      </w:r>
+      <w:r>
+        <w:rPr>
+          <w:rFonts w:ascii="Helvetica" w:hAnsi="Helvetica"/>
+        </w:rPr>
+        <w:t>s</w:t>
+      </w:r>
+      <w:r>
+        <w:rPr>
+          <w:rFonts w:ascii="Helvetica" w:hAnsi="Helvetica"/>
+        </w:rPr>
+        <w:t xml:space="preserve"> for this project.)  The purpose of this project is to determine whether or not buying a stock when it’s oversold &amp; then selling the stock when it’s over</w:t>
+      </w:r>
+      <w:r>
+        <w:rPr>
+          <w:rFonts w:ascii="Helvetica" w:hAnsi="Helvetica"/>
+        </w:rPr>
+        <w:t>bought</w:t>
+      </w:r>
+      <w:r>
+        <w:rPr>
+          <w:rFonts w:ascii="Helvetica" w:hAnsi="Helvetica"/>
+        </w:rPr>
+        <w:t xml:space="preserve"> is a profitable strategy.  Below, I will clearly state the parameters of this problem &amp; further clarify various definitions.</w:t>
+      </w:r>
+    </w:p>
+    <w:p>
+      <w:pPr>
         <w:rPr>
           <w:rFonts w:ascii="Helvetica" w:hAnsi="Helvetica"/>
           <w:sz w:val="22"/>
           <w:szCs w:val="22"/>
         </w:rPr>
-        <w:t>”</w:t>
-      </w:r>
-      <w:r>
-        <w:rPr>
-          <w:rStyle w:val="FootnoteReference"/>
-          <w:rFonts w:ascii="Helvetica" w:hAnsi="Helvetica"/>
-          <w:sz w:val="22"/>
-          <w:szCs w:val="22"/>
-        </w:rPr>
-        <w:footnoteReference w:id="1"/>
-      </w:r>
-    </w:p>
-    <w:p>
-      <w:pPr>
-        <w:rPr>
-          <w:rFonts w:ascii="Helvetica" w:hAnsi="Helvetica"/>
-          <w:sz w:val="22"/>
-          <w:szCs w:val="22"/>
-        </w:rPr>
-      </w:pPr>
-    </w:p>
-    <w:p>
-      <w:pPr>
-        <w:rPr>
-          <w:rFonts w:ascii="Helvetica" w:hAnsi="Helvetica"/>
-          <w:sz w:val="22"/>
-          <w:szCs w:val="22"/>
-        </w:rPr>
-      </w:pPr>
-      <w:r>
-        <w:rPr>
-          <w:rFonts w:ascii="Helvetica" w:hAnsi="Helvetica"/>
-          <w:sz w:val="22"/>
-          <w:szCs w:val="22"/>
-        </w:rPr>
-        <w:t>The RSI is supposed to be able to determine both good buy &amp; sell points for stocks (it is also used in trading futures, but I will restrict my analysis to stock</w:t>
-      </w:r>
-      <w:r>
-        <w:rPr>
-          <w:rFonts w:ascii="Helvetica" w:hAnsi="Helvetica"/>
-          <w:sz w:val="22"/>
-          <w:szCs w:val="22"/>
-        </w:rPr>
-        <w:t>s</w:t>
-      </w:r>
-      <w:r>
-        <w:rPr>
-          <w:rFonts w:ascii="Helvetica" w:hAnsi="Helvetica"/>
-          <w:sz w:val="22"/>
-          <w:szCs w:val="22"/>
-        </w:rPr>
-        <w:t xml:space="preserve"> for this project.)  The purpose of this project is to determine whether or not buying a stock when it’s oversold &amp; then selling the stock when it’s over</w:t>
-      </w:r>
-      <w:r>
-        <w:rPr>
-          <w:rFonts w:ascii="Helvetica" w:hAnsi="Helvetica"/>
-          <w:sz w:val="22"/>
-          <w:szCs w:val="22"/>
-        </w:rPr>
-        <w:t>bought</w:t>
-      </w:r>
-      <w:r>
-        <w:rPr>
-          <w:rFonts w:ascii="Helvetica" w:hAnsi="Helvetica"/>
-          <w:sz w:val="22"/>
-          <w:szCs w:val="22"/>
-        </w:rPr>
-        <w:t xml:space="preserve"> is a profitable strategy.  Below, I will more clearly state the parameters of this problem &amp; further clarify various definitions.</w:t>
-      </w:r>
-    </w:p>
-    <w:p>
-      <w:pPr>
-        <w:rPr>
-          <w:rFonts w:ascii="Helvetica" w:hAnsi="Helvetica"/>
-          <w:b/>
-        </w:rPr>
-      </w:pPr>
-    </w:p>
-    <w:p>
-      <w:pPr>
-        <w:rPr>
-          <w:rFonts w:ascii="Helvetica" w:hAnsi="Helvetica"/>
-          <w:b/>
-        </w:rPr>
-      </w:pPr>
-      <w:r>
-        <w:rPr>
-          <w:rFonts w:ascii="Helvetica" w:hAnsi="Helvetica"/>
-          <w:b/>
-        </w:rPr>
-        <w:t>Problem Statement</w:t>
-      </w:r>
-    </w:p>
-    <w:p>
-      <w:pPr>
-        <w:rPr>
-          <w:rFonts w:ascii="Helvetica" w:hAnsi="Helvetica"/>
-        </w:rPr>
-      </w:pPr>
-    </w:p>
-    <w:p>
-      <w:pPr>
-        <w:pStyle w:val="HTMLPreformatted"/>
-        <w:rPr>
-          <w:color w:val="000000"/>
-          <w:sz w:val="24"/>
-          <w:szCs w:val="24"/>
-        </w:rPr>
-      </w:pPr>
-      <w:r>
-        <w:rPr>
-          <w:rFonts w:ascii="Helvetica" w:hAnsi="Helvetica"/>
-          <w:sz w:val="24"/>
-          <w:szCs w:val="24"/>
-        </w:rPr>
-        <w:t>This project intends to determine whether</w:t>
-      </w:r>
-      <w:r>
-        <w:rPr>
-          <w:rFonts w:ascii="Helvetica" w:hAnsi="Helvetica"/>
-          <w:sz w:val="24"/>
-          <w:szCs w:val="24"/>
-        </w:rPr>
-        <w:t xml:space="preserve"> a</w:t>
-      </w:r>
-      <w:r>
-        <w:rPr>
-          <w:rFonts w:ascii="Helvetica" w:hAnsi="Helvetica"/>
-          <w:sz w:val="24"/>
-          <w:szCs w:val="24"/>
-        </w:rPr>
-        <w:t xml:space="preserve"> trading strategy of going long (buying) a stock when it is considered oversold using the RSI is a viable</w:t>
-      </w:r>
-      <w:r>
-        <w:rPr>
-          <w:rFonts w:ascii="Helvetica" w:hAnsi="Helvetica"/>
-          <w:sz w:val="24"/>
-          <w:szCs w:val="24"/>
-        </w:rPr>
-        <w:t xml:space="preserve"> (profitable) strategy.  Profitability, however, is not enough for a viable strategy.  We will also want a comparison against some </w:t>
-      </w:r>
-      <w:r>
-        <w:rPr>
-          <w:rFonts w:ascii="Helvetica" w:hAnsi="Helvetica"/>
-          <w:sz w:val="24"/>
-          <w:szCs w:val="24"/>
-        </w:rPr>
-        <w:t>benchmark;</w:t>
-      </w:r>
-      <w:r>
-        <w:rPr>
-          <w:rFonts w:ascii="Helvetica" w:hAnsi="Helvetica"/>
-          <w:sz w:val="24"/>
-          <w:szCs w:val="24"/>
-        </w:rPr>
-        <w:t xml:space="preserve"> the reason for this </w:t>
-      </w:r>
-      <w:r>
-        <w:rPr>
-          <w:rFonts w:ascii="Helvetica" w:hAnsi="Helvetica"/>
-          <w:sz w:val="24"/>
-          <w:szCs w:val="24"/>
-        </w:rPr>
-        <w:t>is to determine whether or not it was better to simply invest in the broader market rather than deploying a specific trading/investing strategy.  For this project I will use the returns to the S&amp;P 500 over the time period used for this strategy.  There are other more sophisticated metrics that look at the volatility of the strategy (such as Sharpe ratios), but for two reasons I will not be looking at these: 1) for the purposes of this project I am only interested whether or not RSI is really predictive and nominally better than the broader market 2) I don’t much care about volatility, to quote Warren Buffet “</w:t>
-      </w:r>
-      <w:r>
-        <w:rPr>
-          <w:rFonts w:ascii="Helvetica" w:hAnsi="Helvetica"/>
-          <w:sz w:val="24"/>
-          <w:szCs w:val="24"/>
-        </w:rPr>
-        <w:t xml:space="preserve">I </w:t>
-      </w:r>
-      <w:r>
-        <w:rPr>
-          <w:rFonts w:ascii="Helvetica" w:hAnsi="Helvetica"/>
-          <w:color w:val="000000"/>
-          <w:sz w:val="24"/>
-          <w:szCs w:val="24"/>
-        </w:rPr>
-        <w:t>would</w:t>
-      </w:r>
-      <w:r>
-        <w:rPr>
-          <w:rFonts w:ascii="Helvetica" w:hAnsi="Helvetica"/>
-          <w:color w:val="000000"/>
-          <w:sz w:val="24"/>
-          <w:szCs w:val="24"/>
-        </w:rPr>
-        <w:t xml:space="preserve"> much rather earn a lumpy 15% over time than a smooth 12%.”</w:t>
-      </w:r>
-      <w:r>
-        <w:rPr>
-          <w:rStyle w:val="FootnoteReference"/>
-          <w:rFonts w:ascii="Helvetica" w:hAnsi="Helvetica"/>
-          <w:color w:val="000000"/>
-          <w:sz w:val="24"/>
-          <w:szCs w:val="24"/>
-        </w:rPr>
-        <w:footnoteReference w:id="2"/>
-      </w:r>
-    </w:p>
-    <w:p>
-      <w:pPr>
-        <w:rPr>
-          <w:rFonts w:ascii="Helvetica" w:hAnsi="Helvetica"/>
-        </w:rPr>
-      </w:pPr>
-    </w:p>
-    <w:p>
-      <w:pPr>
-        <w:rPr>
-          <w:rFonts w:ascii="Helvetica" w:hAnsi="Helvetica"/>
-        </w:rPr>
-      </w:pPr>
-      <w:r>
-        <w:rPr>
-          <w:rFonts w:ascii="Helvetica" w:hAnsi="Helvetica"/>
-        </w:rPr>
-        <w:t xml:space="preserve">The buy signal for a stock will be when the RSI indicates </w:t>
-      </w:r>
-      <w:r>
-        <w:rPr>
-          <w:rFonts w:ascii="Helvetica" w:hAnsi="Helvetica"/>
-        </w:rPr>
-        <w:t xml:space="preserve">an </w:t>
-      </w:r>
-      <w:r>
-        <w:rPr>
-          <w:rFonts w:ascii="Helvetica" w:hAnsi="Helvetica"/>
-        </w:rPr>
-        <w:t xml:space="preserve">oversold </w:t>
-      </w:r>
-      <w:r>
-        <w:rPr>
-          <w:rFonts w:ascii="Helvetica" w:hAnsi="Helvetica"/>
-        </w:rPr>
-        <w:t xml:space="preserve">threshold has been reached </w:t>
-      </w:r>
-      <w:r>
-        <w:rPr>
-          <w:rFonts w:ascii="Helvetica" w:hAnsi="Helvetica"/>
-        </w:rPr>
-        <w:t xml:space="preserve">&amp; the sell signal will be when the RSI indicates </w:t>
-      </w:r>
-      <w:r>
-        <w:rPr>
-          <w:rFonts w:ascii="Helvetica" w:hAnsi="Helvetica"/>
-        </w:rPr>
-        <w:t xml:space="preserve">an </w:t>
-      </w:r>
-      <w:r>
-        <w:rPr>
-          <w:rFonts w:ascii="Helvetica" w:hAnsi="Helvetica"/>
-        </w:rPr>
-        <w:t>overbought</w:t>
-      </w:r>
-      <w:r>
-        <w:rPr>
-          <w:rFonts w:ascii="Helvetica" w:hAnsi="Helvetica"/>
-        </w:rPr>
-        <w:t xml:space="preserve"> threshold has been reached</w:t>
-      </w:r>
-      <w:r>
-        <w:rPr>
-          <w:rFonts w:ascii="Helvetica" w:hAnsi="Helvetica"/>
-        </w:rPr>
-        <w:t xml:space="preserve">.  I will </w:t>
-      </w:r>
-      <w:r>
-        <w:rPr>
-          <w:rFonts w:ascii="Helvetica" w:hAnsi="Helvetica"/>
-        </w:rPr>
-        <w:t>use</w:t>
+      </w:pPr>
+    </w:p>
+    <w:p>
+      <w:pPr>
+        <w:rPr>
+          <w:rFonts w:ascii="Helvetica" w:hAnsi="Helvetica"/>
+        </w:rPr>
+      </w:pPr>
+      <w:r>
+        <w:rPr>
+          <w:rFonts w:ascii="Helvetica" w:hAnsi="Helvetica"/>
+        </w:rPr>
+        <w:t xml:space="preserve">First I want to discuss what the </w:t>
+      </w:r>
+      <w:r>
+        <w:rPr>
+          <w:rFonts w:ascii="Helvetica" w:hAnsi="Helvetica"/>
+        </w:rPr>
+        <w:t xml:space="preserve">RSI </w:t>
+      </w:r>
+      <w:r>
+        <w:rPr>
+          <w:rFonts w:ascii="Helvetica" w:hAnsi="Helvetica"/>
+        </w:rPr>
+        <w:t xml:space="preserve">is and how it is calculated.  </w:t>
+      </w:r>
+      <w:r>
+        <w:rPr>
+          <w:rFonts w:ascii="Helvetica" w:hAnsi="Helvetica"/>
+        </w:rPr>
+        <w:t>The RSI</w:t>
       </w:r>
       <w:r>
         <w:rPr>
@@ -604,211 +414,33 @@
         </w:rPr>
         <w:t xml:space="preserve"> </w:t>
       </w:r>
-      <w:r>
-        <w:rPr>
-          <w:rFonts w:ascii="Helvetica" w:hAnsi="Helvetica"/>
-        </w:rPr>
-        <w:t xml:space="preserve">adjusted </w:t>
-      </w:r>
-      <w:r>
-        <w:rPr>
-          <w:rFonts w:ascii="Helvetica" w:hAnsi="Helvetica"/>
-        </w:rPr>
-        <w:t xml:space="preserve">daily prices.  </w:t>
-      </w:r>
-      <w:r>
-        <w:rPr>
-          <w:rFonts w:ascii="Helvetica" w:hAnsi="Helvetica"/>
-        </w:rPr>
-        <w:t>Both the purchases &amp; sales will be made on the adjusted closing price</w:t>
-      </w:r>
-      <w:r>
-        <w:rPr>
-          <w:rFonts w:ascii="Helvetica" w:hAnsi="Helvetica"/>
-        </w:rPr>
-        <w:t xml:space="preserve">.  In the initial attempt I will not </w:t>
-      </w:r>
-      <w:r>
-        <w:rPr>
-          <w:rFonts w:ascii="Helvetica" w:hAnsi="Helvetica"/>
-        </w:rPr>
-        <w:lastRenderedPageBreak/>
-        <w:t>consider commissions, slippage, or other market frictions; these can be added later if the strategy actually seems viable.  Furthermore, I will also look at various moving averages, which the RSI is dependent upon.</w:t>
-      </w:r>
-      <w:r>
-        <w:rPr>
-          <w:rFonts w:ascii="Helvetica" w:hAnsi="Helvetica"/>
-        </w:rPr>
-        <w:t xml:space="preserve">  I will also look at different levels of oversold &amp; overbought (these will become clearer below when the RSI formula is broken down.)</w:t>
-      </w:r>
-    </w:p>
-    <w:p>
-      <w:pPr>
-        <w:rPr>
-          <w:rFonts w:ascii="Helvetica" w:hAnsi="Helvetica"/>
-        </w:rPr>
-      </w:pPr>
-    </w:p>
-    <w:p>
-      <w:pPr>
-        <w:rPr>
-          <w:rFonts w:ascii="Helvetica" w:hAnsi="Helvetica"/>
-        </w:rPr>
-      </w:pPr>
-      <w:r>
-        <w:rPr>
-          <w:rFonts w:ascii="Helvetica" w:hAnsi="Helvetica"/>
-        </w:rPr>
-        <w:t>I will use two dif</w:t>
-      </w:r>
-      <w:r>
-        <w:rPr>
-          <w:rFonts w:ascii="Helvetica" w:hAnsi="Helvetica"/>
-        </w:rPr>
-        <w:t>ferent machine learning models,</w:t>
-      </w:r>
-      <w:r>
-        <w:rPr>
-          <w:rFonts w:ascii="Helvetica" w:hAnsi="Helvetica"/>
-        </w:rPr>
-        <w:t xml:space="preserve"> </w:t>
-      </w:r>
-      <w:r>
-        <w:rPr>
-          <w:rFonts w:ascii="Helvetica" w:hAnsi="Helvetica"/>
-        </w:rPr>
-        <w:t>linear</w:t>
-      </w:r>
-      <w:r>
-        <w:rPr>
-          <w:rFonts w:ascii="Helvetica" w:hAnsi="Helvetica"/>
-        </w:rPr>
-        <w:t xml:space="preserve"> regression</w:t>
-      </w:r>
-      <w:r>
-        <w:rPr>
-          <w:rFonts w:ascii="Helvetica" w:hAnsi="Helvetica"/>
-        </w:rPr>
-        <w:t xml:space="preserve"> </w:t>
-      </w:r>
-      <w:r>
-        <w:rPr>
-          <w:rFonts w:ascii="Helvetica" w:hAnsi="Helvetica"/>
-        </w:rPr>
-        <w:t>&amp; decision trees</w:t>
-      </w:r>
-      <w:r>
-        <w:rPr>
-          <w:rFonts w:ascii="Helvetica" w:hAnsi="Helvetica"/>
-        </w:rPr>
-        <w:t>, to see if there is predictive value to this strategy.</w:t>
-      </w:r>
-    </w:p>
-    <w:p>
-      <w:pPr>
-        <w:rPr>
-          <w:rFonts w:ascii="Helvetica" w:hAnsi="Helvetica"/>
-        </w:rPr>
-      </w:pPr>
-    </w:p>
-    <w:p>
-      <w:pPr>
-        <w:rPr>
-          <w:rFonts w:ascii="Helvetica" w:hAnsi="Helvetica"/>
-        </w:rPr>
-      </w:pPr>
-      <w:r>
-        <w:rPr>
-          <w:rFonts w:ascii="Helvetica" w:hAnsi="Helvetica"/>
-        </w:rPr>
-        <w:t>Below I will more clearly define RSI and various elements/concepts that will be used throughout the project.</w:t>
-      </w:r>
-    </w:p>
-    <w:p>
-      <w:pPr>
-        <w:rPr>
-          <w:rFonts w:ascii="Helvetica" w:hAnsi="Helvetica"/>
-        </w:rPr>
-      </w:pPr>
-    </w:p>
-    <w:p>
-      <w:pPr>
-        <w:rPr>
-          <w:rFonts w:ascii="Helvetica" w:hAnsi="Helvetica"/>
-          <w:b/>
-        </w:rPr>
-      </w:pPr>
-      <w:r>
-        <w:rPr>
-          <w:rFonts w:ascii="Helvetica" w:hAnsi="Helvetica"/>
-          <w:b/>
-        </w:rPr>
-        <w:t>Metrics</w:t>
-      </w:r>
-    </w:p>
-    <w:p>
-      <w:pPr>
-        <w:rPr>
-          <w:rFonts w:ascii="Helvetica" w:hAnsi="Helvetica"/>
-          <w:b/>
-        </w:rPr>
-      </w:pPr>
-    </w:p>
-    <w:p>
-      <w:pPr>
-        <w:rPr>
-          <w:rFonts w:ascii="Helvetica" w:hAnsi="Helvetica"/>
-        </w:rPr>
-      </w:pPr>
-      <w:r>
-        <w:rPr>
-          <w:rFonts w:ascii="Helvetica" w:hAnsi="Helvetica"/>
-        </w:rPr>
-        <w:t>The RSI is a momentum indicator that attempts to determine short-term bullish (positive) &amp; bearish (negative) positions for stocks.  The RSI looks at the price action of a stock and does not consider other elements (such as sentiment, news, accounting metrics, etc.)  The RSI is a pure “technical” indicator, its only concerned with the price movement of the instrument being analyzed.</w:t>
-      </w:r>
-    </w:p>
-    <w:p>
-      <w:pPr>
-        <w:rPr>
-          <w:rFonts w:ascii="Helvetica" w:hAnsi="Helvetica"/>
-        </w:rPr>
-      </w:pPr>
-    </w:p>
-    <w:p>
-      <w:pPr>
-        <w:rPr>
-          <w:rFonts w:ascii="Helvetica" w:hAnsi="Helvetica"/>
-        </w:rPr>
-      </w:pPr>
-      <w:r>
-        <w:rPr>
-          <w:rFonts w:ascii="Helvetica" w:hAnsi="Helvetica"/>
-        </w:rPr>
-        <w:t>The f</w:t>
-      </w:r>
-      <w:r>
-        <w:rPr>
-          <w:rFonts w:ascii="Helvetica" w:hAnsi="Helvetica"/>
-        </w:rPr>
-        <w:t xml:space="preserve">ormula for </w:t>
-      </w:r>
-      <w:r>
-        <w:rPr>
-          <w:rFonts w:ascii="Helvetica" w:hAnsi="Helvetica"/>
-        </w:rPr>
-        <w:t xml:space="preserve">the </w:t>
-      </w:r>
-      <w:r>
-        <w:rPr>
-          <w:rFonts w:ascii="Helvetica" w:hAnsi="Helvetica"/>
-        </w:rPr>
-        <w:t>RSI</w:t>
-      </w:r>
-      <w:r>
-        <w:rPr>
-          <w:rFonts w:ascii="Helvetica" w:hAnsi="Helvetica"/>
-        </w:rPr>
-        <w:t xml:space="preserve"> is as follows:</w:t>
+      <w:bookmarkStart w:id="0" w:name="_GoBack"/>
+      <w:bookmarkEnd w:id="0"/>
+      <w:r>
+        <w:rPr>
+          <w:rFonts w:ascii="Helvetica" w:hAnsi="Helvetica"/>
+        </w:rPr>
+        <w:t>is a momentum indicator that attempts to determine short-term bullish (positive) &amp; bearish (negative) positions for stocks.  The RSI looks at the price action of a stock and does not consider other elements (such as sentiment, news, accounting metrics, etc.)  The RSI is a pure “technical” indicator, its only concerned with the price movement of the instrument being analyzed.</w:t>
+      </w:r>
+    </w:p>
+    <w:p>
+      <w:pPr>
+        <w:rPr>
+          <w:rFonts w:ascii="Helvetica" w:hAnsi="Helvetica"/>
+        </w:rPr>
+      </w:pPr>
+    </w:p>
+    <w:p>
+      <w:pPr>
+        <w:rPr>
+          <w:rFonts w:ascii="Helvetica" w:hAnsi="Helvetica"/>
+        </w:rPr>
+      </w:pPr>
+      <w:r>
+        <w:rPr>
+          <w:rFonts w:ascii="Helvetica" w:hAnsi="Helvetica"/>
+        </w:rPr>
+        <w:t>The formula for the RSI is as follows:</w:t>
       </w:r>
     </w:p>
     <w:p>
@@ -831,7 +463,7 @@
           <w:noProof/>
         </w:rPr>
         <w:drawing>
-          <wp:inline distT="0" distB="0" distL="0" distR="0" wp14:anchorId="22909579" wp14:editId="1FC31142">
+          <wp:inline distT="0" distB="0" distL="0" distR="0" wp14:anchorId="248B236C" wp14:editId="08DAB0DE">
             <wp:extent cx="1743740" cy="457200"/>
             <wp:effectExtent l="0" t="0" r="8890" b="0"/>
             <wp:docPr id="1" name="Picture 1"/>
@@ -951,39 +583,40 @@
         <w:rPr>
           <w:rFonts w:ascii="Helvetica" w:hAnsi="Helvetica"/>
         </w:rPr>
-        <w:t>The RS is the relative strength metric, it is defined as average of up days over n periods divided by the average of down days over n periods.  There are a couple of ways to calculate the averages; smoothed moving average</w:t>
+        <w:t xml:space="preserve">The RS is the relative strength metric, it is defined as average of up days over n periods divided by the average of down days over n periods.  There are a couple </w:t>
+      </w:r>
+      <w:r>
+        <w:rPr>
+          <w:rFonts w:ascii="Helvetica" w:hAnsi="Helvetica"/>
+        </w:rPr>
+        <w:lastRenderedPageBreak/>
+        <w:t>of ways to calculate the averages; smoothed moving average</w:t>
       </w:r>
       <w:r>
         <w:rPr>
           <w:rStyle w:val="FootnoteReference"/>
           <w:rFonts w:ascii="Helvetica" w:hAnsi="Helvetica"/>
         </w:rPr>
+        <w:footnoteReference w:id="2"/>
+      </w:r>
+      <w:r>
+        <w:rPr>
+          <w:rFonts w:ascii="Helvetica" w:hAnsi="Helvetica"/>
+        </w:rPr>
+        <w:t xml:space="preserve"> or exponential moving average</w:t>
+      </w:r>
+      <w:r>
+        <w:rPr>
+          <w:rStyle w:val="FootnoteReference"/>
+          <w:rFonts w:ascii="Helvetica" w:hAnsi="Helvetica"/>
+        </w:rPr>
         <w:footnoteReference w:id="3"/>
       </w:r>
       <w:r>
         <w:rPr>
           <w:rFonts w:ascii="Helvetica" w:hAnsi="Helvetica"/>
         </w:rPr>
-        <w:t xml:space="preserve"> or exponential moving average</w:t>
-      </w:r>
-      <w:r>
-        <w:rPr>
-          <w:rStyle w:val="FootnoteReference"/>
-          <w:rFonts w:ascii="Helvetica" w:hAnsi="Helvetica"/>
-        </w:rPr>
-        <w:footnoteReference w:id="4"/>
-      </w:r>
-      <w:r>
-        <w:rPr>
-          <w:rFonts w:ascii="Helvetica" w:hAnsi="Helvetica"/>
-        </w:rPr>
-        <w:t>.</w:t>
-      </w:r>
-      <w:r>
-        <w:rPr>
-          <w:rFonts w:ascii="Helvetica" w:hAnsi="Helvetica"/>
-        </w:rPr>
-        <w:t xml:space="preserve">  Below is formula for the RS using a smoothed average:</w:t>
+        <w:t>.  Below is formula for the RS using a smoothed average:</w:t>
       </w:r>
     </w:p>
     <w:p>
@@ -1006,7 +639,7 @@
           <w:noProof/>
         </w:rPr>
         <w:drawing>
-          <wp:inline distT="0" distB="0" distL="0" distR="0" wp14:anchorId="3A2CEF2F" wp14:editId="2A3C34CA">
+          <wp:inline distT="0" distB="0" distL="0" distR="0" wp14:anchorId="48BFE4D4" wp14:editId="04BA6AFE">
             <wp:extent cx="1485900" cy="458734"/>
             <wp:effectExtent l="0" t="0" r="0" b="0"/>
             <wp:docPr id="3" name="Picture 3"/>
@@ -1104,8 +737,436 @@
           <w:rStyle w:val="FootnoteReference"/>
           <w:rFonts w:ascii="Helvetica" w:hAnsi="Helvetica"/>
         </w:rPr>
+        <w:footnoteReference w:id="4"/>
+      </w:r>
+      <w:r>
+        <w:rPr>
+          <w:rFonts w:ascii="Helvetica" w:hAnsi="Helvetica"/>
+        </w:rPr>
+        <w:t>.</w:t>
+      </w:r>
+    </w:p>
+    <w:p>
+      <w:pPr>
+        <w:rPr>
+          <w:rFonts w:ascii="Helvetica" w:hAnsi="Helvetica"/>
+        </w:rPr>
+      </w:pPr>
+    </w:p>
+    <w:p>
+      <w:pPr>
+        <w:rPr>
+          <w:rFonts w:ascii="Helvetica" w:hAnsi="Helvetica"/>
+          <w:sz w:val="22"/>
+          <w:szCs w:val="22"/>
+        </w:rPr>
+      </w:pPr>
+      <w:r>
+        <w:rPr>
+          <w:rFonts w:ascii="Helvetica" w:hAnsi="Helvetica"/>
+        </w:rPr>
+        <w:t>Finally, we need to define the meaning of Oversold &amp; Overbought.  These are somewhat arbitrary, but for the initial runs I will use the traditional definitions.  Oversold on the RSI is &lt; 30 and Overbought &gt; 70.  These two definitions are definitely ripe for fine-tuning, but we will use the traditional definitions at first.</w:t>
+      </w:r>
+    </w:p>
+    <w:p>
+      <w:pPr>
+        <w:rPr>
+          <w:rFonts w:ascii="Helvetica" w:hAnsi="Helvetica"/>
+          <w:b/>
+        </w:rPr>
+      </w:pPr>
+    </w:p>
+    <w:p>
+      <w:pPr>
+        <w:rPr>
+          <w:rFonts w:ascii="Helvetica" w:hAnsi="Helvetica"/>
+          <w:b/>
+        </w:rPr>
+      </w:pPr>
+      <w:r>
+        <w:rPr>
+          <w:rFonts w:ascii="Helvetica" w:hAnsi="Helvetica"/>
+          <w:b/>
+        </w:rPr>
+        <w:t>Problem Statement</w:t>
+      </w:r>
+    </w:p>
+    <w:p>
+      <w:pPr>
+        <w:rPr>
+          <w:rFonts w:ascii="Helvetica" w:hAnsi="Helvetica"/>
+        </w:rPr>
+      </w:pPr>
+    </w:p>
+    <w:p>
+      <w:pPr>
+        <w:pStyle w:val="HTMLPreformatted"/>
+        <w:rPr>
+          <w:rFonts w:ascii="Helvetica" w:hAnsi="Helvetica"/>
+          <w:sz w:val="24"/>
+          <w:szCs w:val="24"/>
+        </w:rPr>
+      </w:pPr>
+      <w:r>
+        <w:rPr>
+          <w:rFonts w:ascii="Helvetica" w:hAnsi="Helvetica"/>
+          <w:sz w:val="24"/>
+          <w:szCs w:val="24"/>
+        </w:rPr>
+        <w:t>This project intends to determine whether</w:t>
+      </w:r>
+      <w:r>
+        <w:rPr>
+          <w:rFonts w:ascii="Helvetica" w:hAnsi="Helvetica"/>
+          <w:sz w:val="24"/>
+          <w:szCs w:val="24"/>
+        </w:rPr>
+        <w:t xml:space="preserve"> a</w:t>
+      </w:r>
+      <w:r>
+        <w:rPr>
+          <w:rFonts w:ascii="Helvetica" w:hAnsi="Helvetica"/>
+          <w:sz w:val="24"/>
+          <w:szCs w:val="24"/>
+        </w:rPr>
+        <w:t xml:space="preserve"> trading strategy of going long (buying) a stock when it is considered oversold using the RSI is a viable</w:t>
+      </w:r>
+      <w:r>
+        <w:rPr>
+          <w:rFonts w:ascii="Helvetica" w:hAnsi="Helvetica"/>
+          <w:sz w:val="24"/>
+          <w:szCs w:val="24"/>
+        </w:rPr>
+        <w:t xml:space="preserve"> (profitable) strategy.  Profitability, however, is not</w:t>
+      </w:r>
+      <w:r>
+        <w:rPr>
+          <w:rFonts w:ascii="Helvetica" w:hAnsi="Helvetica"/>
+          <w:sz w:val="24"/>
+          <w:szCs w:val="24"/>
+        </w:rPr>
+        <w:t xml:space="preserve"> enough for a viable strategy.</w:t>
+      </w:r>
+    </w:p>
+    <w:p>
+      <w:pPr>
+        <w:pStyle w:val="HTMLPreformatted"/>
+        <w:rPr>
+          <w:rFonts w:ascii="Helvetica" w:hAnsi="Helvetica"/>
+          <w:color w:val="FF0000"/>
+          <w:sz w:val="24"/>
+          <w:szCs w:val="24"/>
+        </w:rPr>
+      </w:pPr>
+    </w:p>
+    <w:p>
+      <w:pPr>
+        <w:pStyle w:val="HTMLPreformatted"/>
+        <w:rPr>
+          <w:rFonts w:ascii="Helvetica" w:hAnsi="Helvetica"/>
+          <w:sz w:val="24"/>
+          <w:szCs w:val="24"/>
+        </w:rPr>
+      </w:pPr>
+      <w:r>
+        <w:rPr>
+          <w:rFonts w:ascii="Helvetica" w:hAnsi="Helvetica"/>
+          <w:sz w:val="24"/>
+          <w:szCs w:val="24"/>
+        </w:rPr>
+        <w:t>I</w:t>
+      </w:r>
+      <w:r>
+        <w:rPr>
+          <w:rFonts w:ascii="Helvetica" w:hAnsi="Helvetica"/>
+          <w:sz w:val="24"/>
+          <w:szCs w:val="24"/>
+        </w:rPr>
+        <w:t xml:space="preserve"> </w:t>
+      </w:r>
+      <w:r>
+        <w:rPr>
+          <w:rFonts w:ascii="Helvetica" w:hAnsi="Helvetica"/>
+          <w:sz w:val="24"/>
+          <w:szCs w:val="24"/>
+        </w:rPr>
+        <w:t>want to compare the results of the RSI predictions</w:t>
+      </w:r>
+      <w:r>
+        <w:rPr>
+          <w:rFonts w:ascii="Helvetica" w:hAnsi="Helvetica"/>
+          <w:sz w:val="24"/>
+          <w:szCs w:val="24"/>
+        </w:rPr>
+        <w:t xml:space="preserve"> against some </w:t>
+      </w:r>
+      <w:r>
+        <w:rPr>
+          <w:rFonts w:ascii="Helvetica" w:hAnsi="Helvetica"/>
+          <w:sz w:val="24"/>
+          <w:szCs w:val="24"/>
+        </w:rPr>
+        <w:t>benchmarks.  The benchmarks that I want to compare the results of the RSI predictions are the S&amp;P 500 returns and the stock specific returns that the analysis is run on.  T</w:t>
+      </w:r>
+      <w:r>
+        <w:rPr>
+          <w:rFonts w:ascii="Helvetica" w:hAnsi="Helvetica"/>
+          <w:sz w:val="24"/>
+          <w:szCs w:val="24"/>
+        </w:rPr>
+        <w:t xml:space="preserve">he </w:t>
+      </w:r>
+      <w:r>
+        <w:rPr>
+          <w:rFonts w:ascii="Helvetica" w:hAnsi="Helvetica"/>
+          <w:sz w:val="24"/>
+          <w:szCs w:val="24"/>
+        </w:rPr>
+        <w:t>purpose</w:t>
+      </w:r>
+      <w:r>
+        <w:rPr>
+          <w:rFonts w:ascii="Helvetica" w:hAnsi="Helvetica"/>
+          <w:sz w:val="24"/>
+          <w:szCs w:val="24"/>
+        </w:rPr>
+        <w:t xml:space="preserve"> for this </w:t>
+      </w:r>
+      <w:r>
+        <w:rPr>
+          <w:rFonts w:ascii="Helvetica" w:hAnsi="Helvetica"/>
+          <w:sz w:val="24"/>
+          <w:szCs w:val="24"/>
+        </w:rPr>
+        <w:t xml:space="preserve">is to determine whether or not it was better to simply invest in the broader market </w:t>
+      </w:r>
+      <w:r>
+        <w:rPr>
+          <w:rFonts w:ascii="Helvetica" w:hAnsi="Helvetica"/>
+          <w:sz w:val="24"/>
+          <w:szCs w:val="24"/>
+        </w:rPr>
+        <w:t xml:space="preserve">or the specific stock </w:t>
+      </w:r>
+      <w:r>
+        <w:rPr>
+          <w:rFonts w:ascii="Helvetica" w:hAnsi="Helvetica"/>
+          <w:sz w:val="24"/>
+          <w:szCs w:val="24"/>
+        </w:rPr>
+        <w:t xml:space="preserve">rather than deploying a specific trading/investing strategy.  </w:t>
+      </w:r>
+      <w:r>
+        <w:rPr>
+          <w:rFonts w:ascii="Helvetica" w:hAnsi="Helvetica"/>
+          <w:sz w:val="24"/>
+          <w:szCs w:val="24"/>
+        </w:rPr>
+        <w:t>So I will use the returns over a similar time period to see if a so-called ‘buy &amp; hold’ strategy is superior to the using the RSI oversold/overbought thresholds as a trading strategy.</w:t>
+      </w:r>
+    </w:p>
+    <w:p>
+      <w:pPr>
+        <w:pStyle w:val="HTMLPreformatted"/>
+        <w:rPr>
+          <w:rFonts w:ascii="Helvetica" w:hAnsi="Helvetica"/>
+          <w:color w:val="FF0000"/>
+          <w:sz w:val="24"/>
+          <w:szCs w:val="24"/>
+        </w:rPr>
+      </w:pPr>
+    </w:p>
+    <w:p>
+      <w:pPr>
+        <w:pStyle w:val="HTMLPreformatted"/>
+        <w:rPr>
+          <w:color w:val="000000"/>
+          <w:sz w:val="24"/>
+          <w:szCs w:val="24"/>
+        </w:rPr>
+      </w:pPr>
+      <w:r>
+        <w:rPr>
+          <w:rFonts w:ascii="Helvetica" w:hAnsi="Helvetica"/>
+          <w:sz w:val="24"/>
+          <w:szCs w:val="24"/>
+        </w:rPr>
+        <w:t xml:space="preserve">There are other more sophisticated metrics that look at the volatility of the strategy (such as Sharpe ratios), but for two reasons I will not be looking at these: 1) for the purposes of this project I am only interested whether or not RSI is really predictive and nominally better than the broader market 2) I don’t </w:t>
+      </w:r>
+      <w:r>
+        <w:rPr>
+          <w:rFonts w:ascii="Helvetica" w:hAnsi="Helvetica"/>
+          <w:sz w:val="24"/>
+          <w:szCs w:val="24"/>
+        </w:rPr>
+        <w:t>really</w:t>
+      </w:r>
+      <w:r>
+        <w:rPr>
+          <w:rFonts w:ascii="Helvetica" w:hAnsi="Helvetica"/>
+          <w:sz w:val="24"/>
+          <w:szCs w:val="24"/>
+        </w:rPr>
+        <w:t xml:space="preserve"> care about volatility, to quote Warren Buffet “</w:t>
+      </w:r>
+      <w:r>
+        <w:rPr>
+          <w:rFonts w:ascii="Helvetica" w:hAnsi="Helvetica"/>
+          <w:sz w:val="24"/>
+          <w:szCs w:val="24"/>
+        </w:rPr>
+        <w:t xml:space="preserve">I </w:t>
+      </w:r>
+      <w:r>
+        <w:rPr>
+          <w:rFonts w:ascii="Helvetica" w:hAnsi="Helvetica"/>
+          <w:color w:val="000000"/>
+          <w:sz w:val="24"/>
+          <w:szCs w:val="24"/>
+        </w:rPr>
+        <w:t>would</w:t>
+      </w:r>
+      <w:r>
+        <w:rPr>
+          <w:rFonts w:ascii="Helvetica" w:hAnsi="Helvetica"/>
+          <w:color w:val="000000"/>
+          <w:sz w:val="24"/>
+          <w:szCs w:val="24"/>
+        </w:rPr>
+        <w:t xml:space="preserve"> much rather earn a lumpy 15% over time than a smooth 12%.”</w:t>
+      </w:r>
+      <w:r>
+        <w:rPr>
+          <w:rStyle w:val="FootnoteReference"/>
+          <w:rFonts w:ascii="Helvetica" w:hAnsi="Helvetica"/>
+          <w:color w:val="000000"/>
+          <w:sz w:val="24"/>
+          <w:szCs w:val="24"/>
+        </w:rPr>
         <w:footnoteReference w:id="5"/>
       </w:r>
+    </w:p>
+    <w:p>
+      <w:pPr>
+        <w:rPr>
+          <w:rFonts w:ascii="Helvetica" w:hAnsi="Helvetica"/>
+        </w:rPr>
+      </w:pPr>
+    </w:p>
+    <w:p>
+      <w:pPr>
+        <w:rPr>
+          <w:rFonts w:ascii="Helvetica" w:hAnsi="Helvetica"/>
+        </w:rPr>
+      </w:pPr>
+      <w:r>
+        <w:rPr>
+          <w:rFonts w:ascii="Helvetica" w:hAnsi="Helvetica"/>
+        </w:rPr>
+        <w:t xml:space="preserve">The buy signal for a stock will be when the RSI indicates </w:t>
+      </w:r>
+      <w:r>
+        <w:rPr>
+          <w:rFonts w:ascii="Helvetica" w:hAnsi="Helvetica"/>
+        </w:rPr>
+        <w:t xml:space="preserve">an </w:t>
+      </w:r>
+      <w:r>
+        <w:rPr>
+          <w:rFonts w:ascii="Helvetica" w:hAnsi="Helvetica"/>
+        </w:rPr>
+        <w:t xml:space="preserve">oversold </w:t>
+      </w:r>
+      <w:r>
+        <w:rPr>
+          <w:rFonts w:ascii="Helvetica" w:hAnsi="Helvetica"/>
+        </w:rPr>
+        <w:t xml:space="preserve">threshold has been reached </w:t>
+      </w:r>
+      <w:r>
+        <w:rPr>
+          <w:rFonts w:ascii="Helvetica" w:hAnsi="Helvetica"/>
+        </w:rPr>
+        <w:t xml:space="preserve">&amp; the sell signal will be when the RSI indicates </w:t>
+      </w:r>
+      <w:r>
+        <w:rPr>
+          <w:rFonts w:ascii="Helvetica" w:hAnsi="Helvetica"/>
+        </w:rPr>
+        <w:t xml:space="preserve">an </w:t>
+      </w:r>
+      <w:r>
+        <w:rPr>
+          <w:rFonts w:ascii="Helvetica" w:hAnsi="Helvetica"/>
+        </w:rPr>
+        <w:t>overbought</w:t>
+      </w:r>
+      <w:r>
+        <w:rPr>
+          <w:rFonts w:ascii="Helvetica" w:hAnsi="Helvetica"/>
+        </w:rPr>
+        <w:t xml:space="preserve"> threshold has been reached</w:t>
+      </w:r>
+      <w:r>
+        <w:rPr>
+          <w:rFonts w:ascii="Helvetica" w:hAnsi="Helvetica"/>
+        </w:rPr>
+        <w:t xml:space="preserve">.  I will </w:t>
+      </w:r>
+      <w:r>
+        <w:rPr>
+          <w:rFonts w:ascii="Helvetica" w:hAnsi="Helvetica"/>
+        </w:rPr>
+        <w:t>use</w:t>
+      </w:r>
+      <w:r>
+        <w:rPr>
+          <w:rFonts w:ascii="Helvetica" w:hAnsi="Helvetica"/>
+        </w:rPr>
+        <w:t xml:space="preserve"> </w:t>
+      </w:r>
+      <w:r>
+        <w:rPr>
+          <w:rFonts w:ascii="Helvetica" w:hAnsi="Helvetica"/>
+        </w:rPr>
+        <w:t xml:space="preserve">adjusted </w:t>
+      </w:r>
+      <w:r>
+        <w:rPr>
+          <w:rFonts w:ascii="Helvetica" w:hAnsi="Helvetica"/>
+        </w:rPr>
+        <w:t xml:space="preserve">daily prices.  </w:t>
+      </w:r>
+      <w:r>
+        <w:rPr>
+          <w:rFonts w:ascii="Helvetica" w:hAnsi="Helvetica"/>
+        </w:rPr>
+        <w:t>Both the purchases &amp; sales will be made on the adjusted closing price</w:t>
+      </w:r>
+      <w:r>
+        <w:rPr>
+          <w:rFonts w:ascii="Helvetica" w:hAnsi="Helvetica"/>
+        </w:rPr>
+        <w:t xml:space="preserve">. </w:t>
+      </w:r>
+      <w:r>
+        <w:rPr>
+          <w:rFonts w:ascii="Helvetica" w:hAnsi="Helvetica"/>
+        </w:rPr>
+        <w:t xml:space="preserve"> </w:t>
+      </w:r>
+      <w:r>
+        <w:rPr>
+          <w:rFonts w:ascii="Helvetica" w:hAnsi="Helvetica"/>
+        </w:rPr>
+        <w:t>I will not consider commissions, slippage, or other market frictions; these can be added later if the strategy actually seems viable.  Furthermore, I will also look at various moving averages, which the RSI is dependent upon.</w:t>
+      </w:r>
+      <w:r>
+        <w:rPr>
+          <w:rFonts w:ascii="Helvetica" w:hAnsi="Helvetica"/>
+        </w:rPr>
+        <w:t xml:space="preserve">  I will also look at different levels of oversold &amp; overbought</w:t>
+      </w:r>
       <w:r>
         <w:rPr>
           <w:rFonts w:ascii="Helvetica" w:hAnsi="Helvetica"/>
@@ -1124,33 +1185,218 @@
       <w:pPr>
         <w:rPr>
           <w:rFonts w:ascii="Helvetica" w:hAnsi="Helvetica"/>
+        </w:rPr>
+      </w:pPr>
+      <w:r>
+        <w:rPr>
+          <w:rFonts w:ascii="Helvetica" w:hAnsi="Helvetica"/>
+        </w:rPr>
+        <w:t>I will use two dif</w:t>
+      </w:r>
+      <w:r>
+        <w:rPr>
+          <w:rFonts w:ascii="Helvetica" w:hAnsi="Helvetica"/>
+        </w:rPr>
+        <w:t>ferent machine learning models,</w:t>
+      </w:r>
+      <w:r>
+        <w:rPr>
+          <w:rFonts w:ascii="Helvetica" w:hAnsi="Helvetica"/>
+        </w:rPr>
+        <w:t xml:space="preserve"> </w:t>
+      </w:r>
+      <w:r>
+        <w:rPr>
+          <w:rFonts w:ascii="Helvetica" w:hAnsi="Helvetica"/>
+        </w:rPr>
+        <w:t>linear</w:t>
+      </w:r>
+      <w:r>
+        <w:rPr>
+          <w:rFonts w:ascii="Helvetica" w:hAnsi="Helvetica"/>
+        </w:rPr>
+        <w:t xml:space="preserve"> regression</w:t>
+      </w:r>
+      <w:r>
+        <w:rPr>
+          <w:rFonts w:ascii="Helvetica" w:hAnsi="Helvetica"/>
+        </w:rPr>
+        <w:t xml:space="preserve"> </w:t>
+      </w:r>
+      <w:r>
+        <w:rPr>
+          <w:rFonts w:ascii="Helvetica" w:hAnsi="Helvetica"/>
+        </w:rPr>
+        <w:t>&amp; decision trees</w:t>
+      </w:r>
+      <w:r>
+        <w:rPr>
+          <w:rFonts w:ascii="Helvetica" w:hAnsi="Helvetica"/>
+        </w:rPr>
+        <w:t>, to see if there is predictive value to this strategy.</w:t>
+      </w:r>
+      <w:r>
+        <w:rPr>
+          <w:rFonts w:ascii="Helvetica" w:hAnsi="Helvetica"/>
+        </w:rPr>
+        <w:t xml:space="preserve">  My intent is to see whether the RSI is effective in predicting stock prices.  The features that </w:t>
+      </w:r>
+      <w:r>
+        <w:rPr>
+          <w:rFonts w:ascii="Helvetica" w:hAnsi="Helvetica"/>
+        </w:rPr>
+        <w:t>will influence the models are RSI (the raw RSI value) and the ‘Buy Price’ (the price where the RSI falls below the oversold threshold.)  These features will be used to predict the ‘Sell Signal Price’ (this value is trained on the prices that are above the overbought threshold.)  Simply, I want to see if the RSI data can be used to predict the sell price.</w:t>
+      </w:r>
+    </w:p>
+    <w:p>
+      <w:pPr>
+        <w:rPr>
+          <w:rFonts w:ascii="Helvetica" w:hAnsi="Helvetica"/>
+        </w:rPr>
+      </w:pPr>
+    </w:p>
+    <w:p>
+      <w:pPr>
+        <w:rPr>
+          <w:rFonts w:ascii="Helvetica" w:hAnsi="Helvetica"/>
           <w:b/>
         </w:rPr>
       </w:pPr>
       <w:r>
         <w:rPr>
           <w:rFonts w:ascii="Helvetica" w:hAnsi="Helvetica"/>
-        </w:rPr>
-        <w:t xml:space="preserve">Finally, we need to define the meaning of Oversold &amp; Overbought.  These are somewhat arbitrary, but for the initial runs I will use the traditional definitions.  Oversold on the RSI is &lt; 30 and Overbought &gt; 70.  These two definitions are definitely </w:t>
-      </w:r>
-      <w:r>
-        <w:rPr>
-          <w:rFonts w:ascii="Helvetica" w:hAnsi="Helvetica"/>
-        </w:rPr>
-        <w:t xml:space="preserve">ripe for </w:t>
-      </w:r>
-      <w:r>
-        <w:rPr>
-          <w:rFonts w:ascii="Helvetica" w:hAnsi="Helvetica"/>
-        </w:rPr>
-        <w:t>fine-tuning</w:t>
-      </w:r>
-      <w:r>
-        <w:rPr>
-          <w:rFonts w:ascii="Helvetica" w:hAnsi="Helvetica"/>
-        </w:rPr>
-        <w:t>, but we will use the traditional definitions at first.</w:t>
-      </w:r>
+          <w:b/>
+        </w:rPr>
+        <w:t>Metrics</w:t>
+      </w:r>
+    </w:p>
+    <w:p>
+      <w:pPr>
+        <w:rPr>
+          <w:rFonts w:ascii="Helvetica" w:hAnsi="Helvetica"/>
+          <w:b/>
+        </w:rPr>
+      </w:pPr>
+    </w:p>
+    <w:p>
+      <w:pPr>
+        <w:rPr>
+          <w:rFonts w:ascii="Helvetica" w:hAnsi="Helvetica"/>
+        </w:rPr>
+      </w:pPr>
+      <w:r>
+        <w:rPr>
+          <w:rFonts w:ascii="Helvetica" w:hAnsi="Helvetica"/>
+        </w:rPr>
+        <w:t xml:space="preserve">The metrics that will be used to </w:t>
+      </w:r>
+      <w:r>
+        <w:rPr>
+          <w:rFonts w:ascii="Helvetica" w:hAnsi="Helvetica"/>
+        </w:rPr>
+        <w:t>evaluate the effectiveness of the model will be the</w:t>
+      </w:r>
+      <w:r>
+        <w:rPr>
+          <w:rFonts w:ascii="Helvetica" w:hAnsi="Helvetica"/>
+        </w:rPr>
+        <w:t xml:space="preserve"> </w:t>
+      </w:r>
+      <w:r>
+        <w:rPr>
+          <w:rFonts w:ascii="Helvetica" w:hAnsi="Helvetica"/>
+        </w:rPr>
+        <w:t>a</w:t>
+      </w:r>
+      <w:r>
+        <w:rPr>
+          <w:rFonts w:ascii="Helvetica" w:hAnsi="Helvetica"/>
+        </w:rPr>
+        <w:t>ccuracy</w:t>
+      </w:r>
+      <w:r>
+        <w:rPr>
+          <w:rFonts w:ascii="Helvetica" w:hAnsi="Helvetica"/>
+        </w:rPr>
+        <w:t xml:space="preserve"> s</w:t>
+      </w:r>
+      <w:r>
+        <w:rPr>
+          <w:rFonts w:ascii="Helvetica" w:hAnsi="Helvetica"/>
+        </w:rPr>
+        <w:t>core</w:t>
+      </w:r>
+      <w:r>
+        <w:rPr>
+          <w:rFonts w:ascii="Helvetica" w:hAnsi="Helvetica"/>
+        </w:rPr>
+        <w:t xml:space="preserve"> and </w:t>
+      </w:r>
+      <w:r>
+        <w:rPr>
+          <w:rFonts w:ascii="Helvetica" w:hAnsi="Helvetica"/>
+        </w:rPr>
+        <w:t xml:space="preserve">a </w:t>
+      </w:r>
+      <w:r>
+        <w:rPr>
+          <w:rFonts w:ascii="Helvetica" w:hAnsi="Helvetica"/>
+        </w:rPr>
+        <w:t>RSS</w:t>
+      </w:r>
+      <w:r>
+        <w:rPr>
+          <w:rFonts w:ascii="Helvetica" w:hAnsi="Helvetica"/>
+        </w:rPr>
+        <w:t xml:space="preserve"> calculation.  The accuracy score used will be the scikit-learn score</w:t>
+      </w:r>
+      <w:r>
+        <w:rPr>
+          <w:rStyle w:val="FootnoteReference"/>
+          <w:rFonts w:ascii="Helvetica" w:hAnsi="Helvetica"/>
+        </w:rPr>
+        <w:footnoteReference w:id="6"/>
+      </w:r>
+      <w:r>
+        <w:rPr>
+          <w:rFonts w:ascii="Helvetica" w:hAnsi="Helvetica"/>
+        </w:rPr>
+        <w:t>.  The reason why I chose the metric is to see how close to the actual ‘Sell Signal Price’ (the adjusted closing price when the RSI is above the overbought threshold) the predicted prices are.  The closer to 1.0 the better the more accurate the predicted prices are.</w:t>
+      </w:r>
+    </w:p>
+    <w:p>
+      <w:pPr>
+        <w:rPr>
+          <w:rFonts w:ascii="Helvetica" w:hAnsi="Helvetica"/>
+        </w:rPr>
+      </w:pPr>
+    </w:p>
+    <w:p>
+      <w:pPr>
+        <w:rPr>
+          <w:rFonts w:ascii="Helvetica" w:hAnsi="Helvetica"/>
+        </w:rPr>
+      </w:pPr>
+      <w:r>
+        <w:rPr>
+          <w:rFonts w:ascii="Helvetica" w:hAnsi="Helvetica"/>
+        </w:rPr>
+        <w:t xml:space="preserve">The RSS (residual sum of squares) metric is used to understand how closely the predicted prices fit the data.  The RSS will be calculated by squaring the difference between the predicted prices &amp; the actual adjusted closing prices.  Then all the squared differences will be summed together.  The larger the RSS value to worse the model performed.  The lower the RSS value, the better the model performed, however, </w:t>
+      </w:r>
+      <w:r>
+        <w:rPr>
+          <w:rFonts w:ascii="Helvetica" w:hAnsi="Helvetica"/>
+        </w:rPr>
+        <w:t>a very low RSS score can be indicative of an overfit model.</w:t>
+      </w:r>
+    </w:p>
+    <w:p>
+      <w:pPr>
+        <w:rPr>
+          <w:rFonts w:ascii="Helvetica" w:hAnsi="Helvetica"/>
+          <w:b/>
+        </w:rPr>
+      </w:pPr>
     </w:p>
     <w:p>
       <w:pPr>
@@ -1220,14 +1466,28 @@
         <w:rPr>
           <w:rFonts w:ascii="Helvetica" w:hAnsi="Helvetica"/>
         </w:rPr>
-        <w:t>The data set used is taken from the Quandl WIKI data</w:t>
+        <w:t xml:space="preserve">The data set used is taken from the </w:t>
+      </w:r>
+      <w:proofErr w:type="spellStart"/>
+      <w:r>
+        <w:rPr>
+          <w:rFonts w:ascii="Helvetica" w:hAnsi="Helvetica"/>
+        </w:rPr>
+        <w:t>Quandl</w:t>
+      </w:r>
+      <w:proofErr w:type="spellEnd"/>
+      <w:r>
+        <w:rPr>
+          <w:rFonts w:ascii="Helvetica" w:hAnsi="Helvetica"/>
+        </w:rPr>
+        <w:t xml:space="preserve"> WIKI data</w:t>
       </w:r>
       <w:r>
         <w:rPr>
           <w:rStyle w:val="FootnoteReference"/>
           <w:rFonts w:ascii="Helvetica" w:hAnsi="Helvetica"/>
         </w:rPr>
-        <w:footnoteReference w:id="6"/>
+        <w:footnoteReference w:id="7"/>
       </w:r>
       <w:r>
         <w:rPr>
@@ -1264,7 +1524,7 @@
           <w:rStyle w:val="FootnoteReference"/>
           <w:rFonts w:ascii="Helvetica" w:hAnsi="Helvetica"/>
         </w:rPr>
-        <w:footnoteReference w:id="7"/>
+        <w:footnoteReference w:id="8"/>
       </w:r>
       <w:r>
         <w:rPr>
@@ -1276,7 +1536,21 @@
         <w:rPr>
           <w:rFonts w:ascii="Helvetica" w:hAnsi="Helvetica"/>
         </w:rPr>
-        <w:t xml:space="preserve">  The dataset itself is freely available from the Quandl website (linked to in the footnotes), but requires an API key (which is free, but requires registration.)  The W</w:t>
+        <w:t xml:space="preserve">  The dataset itself is freely available from the </w:t>
+      </w:r>
+      <w:proofErr w:type="spellStart"/>
+      <w:r>
+        <w:rPr>
+          <w:rFonts w:ascii="Helvetica" w:hAnsi="Helvetica"/>
+        </w:rPr>
+        <w:t>Quandl</w:t>
+      </w:r>
+      <w:proofErr w:type="spellEnd"/>
+      <w:r>
+        <w:rPr>
+          <w:rFonts w:ascii="Helvetica" w:hAnsi="Helvetica"/>
+        </w:rPr>
+        <w:t xml:space="preserve"> website (linked to in the footnotes), but requires an API key (which is free, but requires registration.)  The W</w:t>
       </w:r>
       <w:r>
         <w:rPr>
@@ -1288,7 +1562,21 @@
         <w:rPr>
           <w:rFonts w:ascii="Helvetica" w:hAnsi="Helvetica"/>
         </w:rPr>
-        <w:t xml:space="preserve">, is a csv file with </w:t>
+        <w:t xml:space="preserve">, is a </w:t>
+      </w:r>
+      <w:proofErr w:type="spellStart"/>
+      <w:r>
+        <w:rPr>
+          <w:rFonts w:ascii="Helvetica" w:hAnsi="Helvetica"/>
+        </w:rPr>
+        <w:t>csv</w:t>
+      </w:r>
+      <w:proofErr w:type="spellEnd"/>
+      <w:r>
+        <w:rPr>
+          <w:rFonts w:ascii="Helvetica" w:hAnsi="Helvetica"/>
+        </w:rPr>
+        <w:t xml:space="preserve"> file with </w:t>
       </w:r>
       <w:r>
         <w:rPr>
@@ -1355,27 +1643,85 @@
         <w:rPr>
           <w:rFonts w:ascii="Helvetica" w:hAnsi="Helvetica"/>
         </w:rPr>
-        <w:t xml:space="preserve">  Furthermore, there will be a subset of the entire WIKI dataset included in the repository.  The entire WIKI dataset is ~1.6 gb in size.  The subset will include the stocks that were used in the Jupyter notebook that accompanies this report as well as well number of other stocks randomly chosen in case some additional analysis/testing is desired on the part of the reader.</w:t>
-      </w:r>
-    </w:p>
-    <w:p>
-      <w:pPr>
-        <w:rPr>
-          <w:rFonts w:ascii="Helvetica" w:hAnsi="Helvetica"/>
-        </w:rPr>
-      </w:pPr>
-    </w:p>
-    <w:p>
-      <w:pPr>
-        <w:rPr>
-          <w:rFonts w:ascii="Helvetica" w:hAnsi="Helvetica"/>
-        </w:rPr>
-      </w:pPr>
-      <w:r>
-        <w:rPr>
-          <w:rFonts w:ascii="Helvetica" w:hAnsi="Helvetica"/>
-        </w:rPr>
-        <w:t>All stock datasets are in chronological order and then organized alphabetically.  The stocks used are taken from the larger dataset using a ticker_gettr() function that is defined in the notebook.</w:t>
+        <w:t xml:space="preserve">  Furthermore, there will be a subset of the entire WIKI dataset included in the repository.  The entire WIKI dataset is ~1.6 </w:t>
+      </w:r>
+      <w:proofErr w:type="spellStart"/>
+      <w:proofErr w:type="gramStart"/>
+      <w:r>
+        <w:rPr>
+          <w:rFonts w:ascii="Helvetica" w:hAnsi="Helvetica"/>
+        </w:rPr>
+        <w:t>gb</w:t>
+      </w:r>
+      <w:proofErr w:type="spellEnd"/>
+      <w:proofErr w:type="gramEnd"/>
+      <w:r>
+        <w:rPr>
+          <w:rFonts w:ascii="Helvetica" w:hAnsi="Helvetica"/>
+        </w:rPr>
+        <w:t xml:space="preserve"> in size.  The subset will include the stocks that were used in the </w:t>
+      </w:r>
+      <w:proofErr w:type="spellStart"/>
+      <w:r>
+        <w:rPr>
+          <w:rFonts w:ascii="Helvetica" w:hAnsi="Helvetica"/>
+        </w:rPr>
+        <w:t>Jupyter</w:t>
+      </w:r>
+      <w:proofErr w:type="spellEnd"/>
+      <w:r>
+        <w:rPr>
+          <w:rFonts w:ascii="Helvetica" w:hAnsi="Helvetica"/>
+        </w:rPr>
+        <w:t xml:space="preserve"> notebook that accompanies this report as well as well number of other stocks randomly chosen in case some additional analysis/testing is desired on the part of the reader.</w:t>
+      </w:r>
+    </w:p>
+    <w:p>
+      <w:pPr>
+        <w:rPr>
+          <w:rFonts w:ascii="Helvetica" w:hAnsi="Helvetica"/>
+        </w:rPr>
+      </w:pPr>
+    </w:p>
+    <w:p>
+      <w:pPr>
+        <w:rPr>
+          <w:rFonts w:ascii="Helvetica" w:hAnsi="Helvetica"/>
+        </w:rPr>
+      </w:pPr>
+      <w:r>
+        <w:rPr>
+          <w:rFonts w:ascii="Helvetica" w:hAnsi="Helvetica"/>
+        </w:rPr>
+        <w:t xml:space="preserve">All stock datasets are in chronological order and then organized alphabetically.  The stocks used are taken from the larger dataset using a </w:t>
+      </w:r>
+      <w:proofErr w:type="spellStart"/>
+      <w:r>
+        <w:rPr>
+          <w:rFonts w:ascii="Helvetica" w:hAnsi="Helvetica"/>
+        </w:rPr>
+        <w:t>ticker_</w:t>
+      </w:r>
+      <w:proofErr w:type="gramStart"/>
+      <w:r>
+        <w:rPr>
+          <w:rFonts w:ascii="Helvetica" w:hAnsi="Helvetica"/>
+        </w:rPr>
+        <w:t>gettr</w:t>
+      </w:r>
+      <w:proofErr w:type="spellEnd"/>
+      <w:r>
+        <w:rPr>
+          <w:rFonts w:ascii="Helvetica" w:hAnsi="Helvetica"/>
+        </w:rPr>
+        <w:t>(</w:t>
+      </w:r>
+      <w:proofErr w:type="gramEnd"/>
+      <w:r>
+        <w:rPr>
+          <w:rFonts w:ascii="Helvetica" w:hAnsi="Helvetica"/>
+        </w:rPr>
+        <w:t>) function that is defined in the notebook.</w:t>
       </w:r>
     </w:p>
     <w:p>
@@ -1582,7 +1928,21 @@
         <w:rPr>
           <w:rFonts w:ascii="Helvetica" w:hAnsi="Helvetica"/>
         </w:rPr>
-        <w:t>This chart shows the first linear regression model (rsi_30_model.)  The red x’s represent the predicted prices while the black dots represent actual prices.</w:t>
+        <w:t xml:space="preserve">This chart shows the first linear regression model (rsi_30_model.)  The red </w:t>
+      </w:r>
+      <w:proofErr w:type="gramStart"/>
+      <w:r>
+        <w:rPr>
+          <w:rFonts w:ascii="Helvetica" w:hAnsi="Helvetica"/>
+        </w:rPr>
+        <w:t>x’s</w:t>
+      </w:r>
+      <w:proofErr w:type="gramEnd"/>
+      <w:r>
+        <w:rPr>
+          <w:rFonts w:ascii="Helvetica" w:hAnsi="Helvetica"/>
+        </w:rPr>
+        <w:t xml:space="preserve"> represent the predicted prices while the black dots represent actual prices.</w:t>
       </w:r>
     </w:p>
     <w:p>
@@ -1953,14 +2313,14 @@
           <w:rFonts w:ascii="Helvetica" w:hAnsi="Helvetica"/>
         </w:rPr>
       </w:pPr>
+      <w:proofErr w:type="gramStart"/>
       <w:r>
         <w:rPr>
           <w:rFonts w:ascii="Helvetica" w:hAnsi="Helvetica"/>
         </w:rPr>
         <w:t>All of these charts of Apple, Inc.</w:t>
       </w:r>
-      <w:bookmarkStart w:id="0" w:name="_GoBack"/>
-      <w:bookmarkEnd w:id="0"/>
+      <w:proofErr w:type="gramEnd"/>
     </w:p>
     <w:p>
       <w:pPr>
@@ -2131,7 +2491,7 @@
           <w:rStyle w:val="FootnoteReference"/>
           <w:rFonts w:ascii="Helvetica" w:hAnsi="Helvetica"/>
         </w:rPr>
-        <w:footnoteReference w:id="8"/>
+        <w:footnoteReference w:id="9"/>
       </w:r>
       <w:r>
         <w:rPr>
@@ -2144,7 +2504,7 @@
           <w:rStyle w:val="FootnoteReference"/>
           <w:rFonts w:ascii="Helvetica" w:hAnsi="Helvetica"/>
         </w:rPr>
-        <w:footnoteReference w:id="9"/>
+        <w:footnoteReference w:id="10"/>
       </w:r>
       <w:r>
         <w:rPr>
@@ -2459,7 +2819,43 @@
         <w:rPr>
           <w:rFonts w:ascii="Helvetica" w:hAnsi="Helvetica"/>
         </w:rPr>
-        <w:t>I will start this discussion with what I termed the “simple, naïve regression” in the accompanying notebook.  As discussed above I created two functions (rs() and rsi()) whose purpose is to calculate the relative strength and the relative strength index level.  Since relative strength is a straightforward calculation it is more effective to calculate these values with code than to attempt to get the data from an outside source.  My reasoning here is fairly simple, by constructing functions to make the calculations I can directly discuss what assumptions &amp; methods I use to make the necessary calculations.  I discussed the relative strength calculations I used in detail in the ‘Metrics’ section</w:t>
+        <w:t>I will start this discussion with what I termed the “simple, naïve regression” in the accompanying notebook.  As discussed above I created two functions (</w:t>
+      </w:r>
+      <w:proofErr w:type="spellStart"/>
+      <w:proofErr w:type="gramStart"/>
+      <w:r>
+        <w:rPr>
+          <w:rFonts w:ascii="Helvetica" w:hAnsi="Helvetica"/>
+        </w:rPr>
+        <w:t>rs</w:t>
+      </w:r>
+      <w:proofErr w:type="spellEnd"/>
+      <w:r>
+        <w:rPr>
+          <w:rFonts w:ascii="Helvetica" w:hAnsi="Helvetica"/>
+        </w:rPr>
+        <w:t>(</w:t>
+      </w:r>
+      <w:proofErr w:type="gramEnd"/>
+      <w:r>
+        <w:rPr>
+          <w:rFonts w:ascii="Helvetica" w:hAnsi="Helvetica"/>
+        </w:rPr>
+        <w:t xml:space="preserve">) and </w:t>
+      </w:r>
+      <w:proofErr w:type="spellStart"/>
+      <w:r>
+        <w:rPr>
+          <w:rFonts w:ascii="Helvetica" w:hAnsi="Helvetica"/>
+        </w:rPr>
+        <w:t>rsi</w:t>
+      </w:r>
+      <w:proofErr w:type="spellEnd"/>
+      <w:r>
+        <w:rPr>
+          <w:rFonts w:ascii="Helvetica" w:hAnsi="Helvetica"/>
+        </w:rPr>
+        <w:t>()) whose purpose is to calculate the relative strength and the relative strength index level.  Since relative strength is a straightforward calculation it is more effective to calculate these values with code than to attempt to get the data from an outside source.  My reasoning here is fairly simple, by constructing functions to make the calculations I can directly discuss what assumptions &amp; methods I use to make the necessary calculations.  I discussed the relative strength calculations I used in detail in the ‘Metrics’ section</w:t>
       </w:r>
       <w:r>
         <w:rPr>
@@ -2485,13 +2881,77 @@
         <w:rPr>
           <w:rFonts w:ascii="Helvetica" w:hAnsi="Helvetica"/>
         </w:rPr>
-        <w:t xml:space="preserve">An important element of both the rs() &amp; rsi() functions are the parameters.  For both of these functions </w:t>
-      </w:r>
-      <w:r>
-        <w:rPr>
-          <w:rFonts w:ascii="Helvetica" w:hAnsi="Helvetica"/>
-        </w:rPr>
-        <w:t>a look_back parameter exists.  The purpose of the look_back parameter is to allow a user to determine what the length of the moving average will be.  The moving average is something is very prone to fine-tuning so I decided it would be best to make that something that is easily updated as opposed to a parameter that is hardcoded.</w:t>
+        <w:t xml:space="preserve">An important element of both the </w:t>
+      </w:r>
+      <w:proofErr w:type="spellStart"/>
+      <w:proofErr w:type="gramStart"/>
+      <w:r>
+        <w:rPr>
+          <w:rFonts w:ascii="Helvetica" w:hAnsi="Helvetica"/>
+        </w:rPr>
+        <w:t>rs</w:t>
+      </w:r>
+      <w:proofErr w:type="spellEnd"/>
+      <w:r>
+        <w:rPr>
+          <w:rFonts w:ascii="Helvetica" w:hAnsi="Helvetica"/>
+        </w:rPr>
+        <w:t>(</w:t>
+      </w:r>
+      <w:proofErr w:type="gramEnd"/>
+      <w:r>
+        <w:rPr>
+          <w:rFonts w:ascii="Helvetica" w:hAnsi="Helvetica"/>
+        </w:rPr>
+        <w:t xml:space="preserve">) &amp; </w:t>
+      </w:r>
+      <w:proofErr w:type="spellStart"/>
+      <w:r>
+        <w:rPr>
+          <w:rFonts w:ascii="Helvetica" w:hAnsi="Helvetica"/>
+        </w:rPr>
+        <w:t>rsi</w:t>
+      </w:r>
+      <w:proofErr w:type="spellEnd"/>
+      <w:r>
+        <w:rPr>
+          <w:rFonts w:ascii="Helvetica" w:hAnsi="Helvetica"/>
+        </w:rPr>
+        <w:t xml:space="preserve">() functions are the parameters.  For both of these functions </w:t>
+      </w:r>
+      <w:r>
+        <w:rPr>
+          <w:rFonts w:ascii="Helvetica" w:hAnsi="Helvetica"/>
+        </w:rPr>
+        <w:t xml:space="preserve">a </w:t>
+      </w:r>
+      <w:proofErr w:type="spellStart"/>
+      <w:r>
+        <w:rPr>
+          <w:rFonts w:ascii="Helvetica" w:hAnsi="Helvetica"/>
+        </w:rPr>
+        <w:t>look_back</w:t>
+      </w:r>
+      <w:proofErr w:type="spellEnd"/>
+      <w:r>
+        <w:rPr>
+          <w:rFonts w:ascii="Helvetica" w:hAnsi="Helvetica"/>
+        </w:rPr>
+        <w:t xml:space="preserve"> parameter exists.  The purpose of the </w:t>
+      </w:r>
+      <w:proofErr w:type="spellStart"/>
+      <w:r>
+        <w:rPr>
+          <w:rFonts w:ascii="Helvetica" w:hAnsi="Helvetica"/>
+        </w:rPr>
+        <w:t>look_back</w:t>
+      </w:r>
+      <w:proofErr w:type="spellEnd"/>
+      <w:r>
+        <w:rPr>
+          <w:rFonts w:ascii="Helvetica" w:hAnsi="Helvetica"/>
+        </w:rPr>
+        <w:t xml:space="preserve"> parameter is to allow a user to determine what the length of the moving average will be.  The moving average is something is very prone to fine-tuning so I decided it would be best to make that something that is easily updated as opposed to a parameter that is hardcoded.</w:t>
       </w:r>
     </w:p>
     <w:p>
@@ -2513,70 +2973,374 @@
         </w:rPr>
         <w:t xml:space="preserve">Two more functions that I created are </w:t>
       </w:r>
-      <w:r>
-        <w:rPr>
-          <w:rFonts w:ascii="Helvetica" w:hAnsi="Helvetica"/>
-        </w:rPr>
-        <w:t>price_columns() &amp; rsi_add()</w:t>
-      </w:r>
-      <w:r>
-        <w:rPr>
-          <w:rFonts w:ascii="Helvetica" w:hAnsi="Helvetica"/>
-        </w:rPr>
-        <w:t>.  The price_columns() functions purpose is to create two new columns and populate them with data.  These columns are ‘Sell Price’ and ‘Buy Price’.  The values for these two columns are calculated by filtering the ‘Adj-C’ columns (adjusted close) by the RSI value.  If the RSI value is greater than 70, the Adj-C value will be added to the ‘Sell Price’ column.  If the RSI is lower than 30, the Adj-C value will be added to ‘Buy Price’ column.  The purpose of these columns is to ease the process of finding the buy and sell prices.</w:t>
-      </w:r>
-    </w:p>
-    <w:p>
-      <w:pPr>
-        <w:rPr>
-          <w:rFonts w:ascii="Helvetica" w:hAnsi="Helvetica"/>
-        </w:rPr>
-      </w:pPr>
-    </w:p>
-    <w:p>
-      <w:pPr>
-        <w:rPr>
-          <w:rFonts w:ascii="Helvetica" w:hAnsi="Helvetica"/>
-        </w:rPr>
-      </w:pPr>
-      <w:r>
-        <w:rPr>
-          <w:rFonts w:ascii="Helvetica" w:hAnsi="Helvetica"/>
-        </w:rPr>
-        <w:t>rsi_add() is a more straightforward function.  The rsi_add() function is more of an automation function, its purpose is to call the rsi() function and add an ‘RSI’ column to a dataset that is passed into the function.  The rsi_add() function also takes the ave_length parameter that serves the same purpose as the look_back parameter discussed above for the rs() &amp; rsi() functions.</w:t>
-      </w:r>
-    </w:p>
-    <w:p>
-      <w:pPr>
-        <w:rPr>
-          <w:rFonts w:ascii="Helvetica" w:hAnsi="Helvetica"/>
-        </w:rPr>
-      </w:pPr>
-    </w:p>
-    <w:p>
-      <w:pPr>
-        <w:rPr>
-          <w:rFonts w:ascii="Helvetica" w:hAnsi="Helvetica"/>
-        </w:rPr>
-      </w:pPr>
-      <w:r>
-        <w:rPr>
-          <w:rFonts w:ascii="Helvetica" w:hAnsi="Helvetica"/>
-        </w:rPr>
-        <w:t>One other implementation feature before I began to run the models was to add holding period columns.  As discussed in the Benchmark &amp; Data Preprocessing sections, I wanted to add holding periods for comparison purposes.  Shifting the ‘Adj-C’ column back by an arbitrary number created the holding periods.  The process of how this was done was to create a copy of the data’s Adj-C column, and then use pandas shift</w:t>
+      <w:proofErr w:type="spellStart"/>
+      <w:r>
+        <w:rPr>
+          <w:rFonts w:ascii="Helvetica" w:hAnsi="Helvetica"/>
+        </w:rPr>
+        <w:t>price_</w:t>
+      </w:r>
+      <w:proofErr w:type="gramStart"/>
+      <w:r>
+        <w:rPr>
+          <w:rFonts w:ascii="Helvetica" w:hAnsi="Helvetica"/>
+        </w:rPr>
+        <w:t>columns</w:t>
+      </w:r>
+      <w:proofErr w:type="spellEnd"/>
+      <w:r>
+        <w:rPr>
+          <w:rFonts w:ascii="Helvetica" w:hAnsi="Helvetica"/>
+        </w:rPr>
+        <w:t>(</w:t>
+      </w:r>
+      <w:proofErr w:type="gramEnd"/>
+      <w:r>
+        <w:rPr>
+          <w:rFonts w:ascii="Helvetica" w:hAnsi="Helvetica"/>
+        </w:rPr>
+        <w:t xml:space="preserve">) &amp; </w:t>
+      </w:r>
+      <w:proofErr w:type="spellStart"/>
+      <w:r>
+        <w:rPr>
+          <w:rFonts w:ascii="Helvetica" w:hAnsi="Helvetica"/>
+        </w:rPr>
+        <w:t>rsi_add</w:t>
+      </w:r>
+      <w:proofErr w:type="spellEnd"/>
+      <w:r>
+        <w:rPr>
+          <w:rFonts w:ascii="Helvetica" w:hAnsi="Helvetica"/>
+        </w:rPr>
+        <w:t>()</w:t>
+      </w:r>
+      <w:r>
+        <w:rPr>
+          <w:rFonts w:ascii="Helvetica" w:hAnsi="Helvetica"/>
+        </w:rPr>
+        <w:t xml:space="preserve">.  The </w:t>
+      </w:r>
+      <w:proofErr w:type="spellStart"/>
+      <w:r>
+        <w:rPr>
+          <w:rFonts w:ascii="Helvetica" w:hAnsi="Helvetica"/>
+        </w:rPr>
+        <w:t>price_</w:t>
+      </w:r>
+      <w:proofErr w:type="gramStart"/>
+      <w:r>
+        <w:rPr>
+          <w:rFonts w:ascii="Helvetica" w:hAnsi="Helvetica"/>
+        </w:rPr>
+        <w:t>columns</w:t>
+      </w:r>
+      <w:proofErr w:type="spellEnd"/>
+      <w:r>
+        <w:rPr>
+          <w:rFonts w:ascii="Helvetica" w:hAnsi="Helvetica"/>
+        </w:rPr>
+        <w:t>(</w:t>
+      </w:r>
+      <w:proofErr w:type="gramEnd"/>
+      <w:r>
+        <w:rPr>
+          <w:rFonts w:ascii="Helvetica" w:hAnsi="Helvetica"/>
+        </w:rPr>
+        <w:t>) functions purpose is to create two new columns and populate them with data.  These columns are ‘Sell Price’ and ‘Buy Price’.  The values for these two columns are calculated by filtering the ‘</w:t>
+      </w:r>
+      <w:proofErr w:type="spellStart"/>
+      <w:r>
+        <w:rPr>
+          <w:rFonts w:ascii="Helvetica" w:hAnsi="Helvetica"/>
+        </w:rPr>
+        <w:t>Adj</w:t>
+      </w:r>
+      <w:proofErr w:type="spellEnd"/>
+      <w:r>
+        <w:rPr>
+          <w:rFonts w:ascii="Helvetica" w:hAnsi="Helvetica"/>
+        </w:rPr>
+        <w:t xml:space="preserve">-C’ columns (adjusted close) by the RSI value.  If the RSI value is greater than 70, the </w:t>
+      </w:r>
+      <w:proofErr w:type="spellStart"/>
+      <w:r>
+        <w:rPr>
+          <w:rFonts w:ascii="Helvetica" w:hAnsi="Helvetica"/>
+        </w:rPr>
+        <w:t>Adj</w:t>
+      </w:r>
+      <w:proofErr w:type="spellEnd"/>
+      <w:r>
+        <w:rPr>
+          <w:rFonts w:ascii="Helvetica" w:hAnsi="Helvetica"/>
+        </w:rPr>
+        <w:t xml:space="preserve">-C value will be added to the ‘Sell Price’ column.  If the RSI is lower than 30, the </w:t>
+      </w:r>
+      <w:proofErr w:type="spellStart"/>
+      <w:r>
+        <w:rPr>
+          <w:rFonts w:ascii="Helvetica" w:hAnsi="Helvetica"/>
+        </w:rPr>
+        <w:t>Adj</w:t>
+      </w:r>
+      <w:proofErr w:type="spellEnd"/>
+      <w:r>
+        <w:rPr>
+          <w:rFonts w:ascii="Helvetica" w:hAnsi="Helvetica"/>
+        </w:rPr>
+        <w:t>-C value will be added to ‘Buy Price’ column.  The purpose of these columns is to ease the process of finding the buy and sell prices.</w:t>
+      </w:r>
+    </w:p>
+    <w:p>
+      <w:pPr>
+        <w:rPr>
+          <w:rFonts w:ascii="Helvetica" w:hAnsi="Helvetica"/>
+        </w:rPr>
+      </w:pPr>
+    </w:p>
+    <w:p>
+      <w:pPr>
+        <w:rPr>
+          <w:rFonts w:ascii="Helvetica" w:hAnsi="Helvetica"/>
+        </w:rPr>
+      </w:pPr>
+      <w:proofErr w:type="spellStart"/>
+      <w:proofErr w:type="gramStart"/>
+      <w:r>
+        <w:rPr>
+          <w:rFonts w:ascii="Helvetica" w:hAnsi="Helvetica"/>
+        </w:rPr>
+        <w:t>rsi</w:t>
+      </w:r>
+      <w:proofErr w:type="gramEnd"/>
+      <w:r>
+        <w:rPr>
+          <w:rFonts w:ascii="Helvetica" w:hAnsi="Helvetica"/>
+        </w:rPr>
+        <w:t>_add</w:t>
+      </w:r>
+      <w:proofErr w:type="spellEnd"/>
+      <w:r>
+        <w:rPr>
+          <w:rFonts w:ascii="Helvetica" w:hAnsi="Helvetica"/>
+        </w:rPr>
+        <w:t xml:space="preserve">() is a more straightforward function.  The </w:t>
+      </w:r>
+      <w:proofErr w:type="spellStart"/>
+      <w:r>
+        <w:rPr>
+          <w:rFonts w:ascii="Helvetica" w:hAnsi="Helvetica"/>
+        </w:rPr>
+        <w:t>rsi_</w:t>
+      </w:r>
+      <w:proofErr w:type="gramStart"/>
+      <w:r>
+        <w:rPr>
+          <w:rFonts w:ascii="Helvetica" w:hAnsi="Helvetica"/>
+        </w:rPr>
+        <w:t>add</w:t>
+      </w:r>
+      <w:proofErr w:type="spellEnd"/>
+      <w:r>
+        <w:rPr>
+          <w:rFonts w:ascii="Helvetica" w:hAnsi="Helvetica"/>
+        </w:rPr>
+        <w:t>(</w:t>
+      </w:r>
+      <w:proofErr w:type="gramEnd"/>
+      <w:r>
+        <w:rPr>
+          <w:rFonts w:ascii="Helvetica" w:hAnsi="Helvetica"/>
+        </w:rPr>
+        <w:t xml:space="preserve">) function is more of an automation function, its purpose is to call the </w:t>
+      </w:r>
+      <w:proofErr w:type="spellStart"/>
+      <w:r>
+        <w:rPr>
+          <w:rFonts w:ascii="Helvetica" w:hAnsi="Helvetica"/>
+        </w:rPr>
+        <w:t>rsi</w:t>
+      </w:r>
+      <w:proofErr w:type="spellEnd"/>
+      <w:r>
+        <w:rPr>
+          <w:rFonts w:ascii="Helvetica" w:hAnsi="Helvetica"/>
+        </w:rPr>
+        <w:t xml:space="preserve">() function and add an ‘RSI’ column to a dataset that is passed into the function.  The </w:t>
+      </w:r>
+      <w:proofErr w:type="spellStart"/>
+      <w:r>
+        <w:rPr>
+          <w:rFonts w:ascii="Helvetica" w:hAnsi="Helvetica"/>
+        </w:rPr>
+        <w:t>rsi_</w:t>
+      </w:r>
+      <w:proofErr w:type="gramStart"/>
+      <w:r>
+        <w:rPr>
+          <w:rFonts w:ascii="Helvetica" w:hAnsi="Helvetica"/>
+        </w:rPr>
+        <w:t>add</w:t>
+      </w:r>
+      <w:proofErr w:type="spellEnd"/>
+      <w:r>
+        <w:rPr>
+          <w:rFonts w:ascii="Helvetica" w:hAnsi="Helvetica"/>
+        </w:rPr>
+        <w:t>(</w:t>
+      </w:r>
+      <w:proofErr w:type="gramEnd"/>
+      <w:r>
+        <w:rPr>
+          <w:rFonts w:ascii="Helvetica" w:hAnsi="Helvetica"/>
+        </w:rPr>
+        <w:t xml:space="preserve">) function also takes the </w:t>
+      </w:r>
+      <w:proofErr w:type="spellStart"/>
+      <w:r>
+        <w:rPr>
+          <w:rFonts w:ascii="Helvetica" w:hAnsi="Helvetica"/>
+        </w:rPr>
+        <w:t>ave_length</w:t>
+      </w:r>
+      <w:proofErr w:type="spellEnd"/>
+      <w:r>
+        <w:rPr>
+          <w:rFonts w:ascii="Helvetica" w:hAnsi="Helvetica"/>
+        </w:rPr>
+        <w:t xml:space="preserve"> parameter that serves the same purpose as the </w:t>
+      </w:r>
+      <w:proofErr w:type="spellStart"/>
+      <w:r>
+        <w:rPr>
+          <w:rFonts w:ascii="Helvetica" w:hAnsi="Helvetica"/>
+        </w:rPr>
+        <w:t>look_back</w:t>
+      </w:r>
+      <w:proofErr w:type="spellEnd"/>
+      <w:r>
+        <w:rPr>
+          <w:rFonts w:ascii="Helvetica" w:hAnsi="Helvetica"/>
+        </w:rPr>
+        <w:t xml:space="preserve"> parameter discussed above for the </w:t>
+      </w:r>
+      <w:proofErr w:type="spellStart"/>
+      <w:r>
+        <w:rPr>
+          <w:rFonts w:ascii="Helvetica" w:hAnsi="Helvetica"/>
+        </w:rPr>
+        <w:t>rs</w:t>
+      </w:r>
+      <w:proofErr w:type="spellEnd"/>
+      <w:r>
+        <w:rPr>
+          <w:rFonts w:ascii="Helvetica" w:hAnsi="Helvetica"/>
+        </w:rPr>
+        <w:t xml:space="preserve">() &amp; </w:t>
+      </w:r>
+      <w:proofErr w:type="spellStart"/>
+      <w:r>
+        <w:rPr>
+          <w:rFonts w:ascii="Helvetica" w:hAnsi="Helvetica"/>
+        </w:rPr>
+        <w:t>rsi</w:t>
+      </w:r>
+      <w:proofErr w:type="spellEnd"/>
+      <w:r>
+        <w:rPr>
+          <w:rFonts w:ascii="Helvetica" w:hAnsi="Helvetica"/>
+        </w:rPr>
+        <w:t>() functions.</w:t>
+      </w:r>
+    </w:p>
+    <w:p>
+      <w:pPr>
+        <w:rPr>
+          <w:rFonts w:ascii="Helvetica" w:hAnsi="Helvetica"/>
+        </w:rPr>
+      </w:pPr>
+    </w:p>
+    <w:p>
+      <w:pPr>
+        <w:rPr>
+          <w:rFonts w:ascii="Helvetica" w:hAnsi="Helvetica"/>
+        </w:rPr>
+      </w:pPr>
+      <w:r>
+        <w:rPr>
+          <w:rFonts w:ascii="Helvetica" w:hAnsi="Helvetica"/>
+        </w:rPr>
+        <w:t>One other implementation feature before I began to run the models was to add holding period columns.  As discussed in the Benchmark &amp; Data Preprocessing sections, I wanted to add holding periods for comparison purposes.  Shifting the ‘</w:t>
+      </w:r>
+      <w:proofErr w:type="spellStart"/>
+      <w:r>
+        <w:rPr>
+          <w:rFonts w:ascii="Helvetica" w:hAnsi="Helvetica"/>
+        </w:rPr>
+        <w:t>Adj</w:t>
+      </w:r>
+      <w:proofErr w:type="spellEnd"/>
+      <w:r>
+        <w:rPr>
+          <w:rFonts w:ascii="Helvetica" w:hAnsi="Helvetica"/>
+        </w:rPr>
+        <w:t xml:space="preserve">-C’ column back by an arbitrary number created the holding periods.  The process of how this was done was to create a copy of the data’s </w:t>
+      </w:r>
+      <w:proofErr w:type="spellStart"/>
+      <w:r>
+        <w:rPr>
+          <w:rFonts w:ascii="Helvetica" w:hAnsi="Helvetica"/>
+        </w:rPr>
+        <w:t>Adj</w:t>
+      </w:r>
+      <w:proofErr w:type="spellEnd"/>
+      <w:r>
+        <w:rPr>
+          <w:rFonts w:ascii="Helvetica" w:hAnsi="Helvetica"/>
+        </w:rPr>
+        <w:t>-C column, and then use pandas shift</w:t>
       </w:r>
       <w:r>
         <w:rPr>
           <w:rStyle w:val="FootnoteReference"/>
           <w:rFonts w:ascii="Helvetica" w:hAnsi="Helvetica"/>
         </w:rPr>
-        <w:footnoteReference w:id="10"/>
-      </w:r>
-      <w:r>
-        <w:rPr>
-          <w:rFonts w:ascii="Helvetica" w:hAnsi="Helvetica"/>
-        </w:rPr>
-        <w:t xml:space="preserve"> attribute to assign to some var name, and finally add a new column (something like ‘Day 10’) and pass the var’s values to that new column.</w:t>
+        <w:footnoteReference w:id="11"/>
+      </w:r>
+      <w:r>
+        <w:rPr>
+          <w:rFonts w:ascii="Helvetica" w:hAnsi="Helvetica"/>
+        </w:rPr>
+        <w:t xml:space="preserve"> attribute to assign to some </w:t>
+      </w:r>
+      <w:proofErr w:type="spellStart"/>
+      <w:r>
+        <w:rPr>
+          <w:rFonts w:ascii="Helvetica" w:hAnsi="Helvetica"/>
+        </w:rPr>
+        <w:t>var</w:t>
+      </w:r>
+      <w:proofErr w:type="spellEnd"/>
+      <w:r>
+        <w:rPr>
+          <w:rFonts w:ascii="Helvetica" w:hAnsi="Helvetica"/>
+        </w:rPr>
+        <w:t xml:space="preserve"> name, and finally add a new column (something like ‘Day 10’) and pass the </w:t>
+      </w:r>
+      <w:proofErr w:type="spellStart"/>
+      <w:r>
+        <w:rPr>
+          <w:rFonts w:ascii="Helvetica" w:hAnsi="Helvetica"/>
+        </w:rPr>
+        <w:t>var’s</w:t>
+      </w:r>
+      <w:proofErr w:type="spellEnd"/>
+      <w:r>
+        <w:rPr>
+          <w:rFonts w:ascii="Helvetica" w:hAnsi="Helvetica"/>
+        </w:rPr>
+        <w:t xml:space="preserve"> values to that new column.</w:t>
       </w:r>
     </w:p>
     <w:p>
@@ -2598,17 +3362,33 @@
         </w:rPr>
         <w:t>Before I ran the naïve regression models I had to split my data into training/test sets.  In order to do this I created a function (</w:t>
       </w:r>
-      <w:r>
-        <w:rPr>
-          <w:rFonts w:ascii="Helvetica" w:hAnsi="Helvetica"/>
-        </w:rPr>
-        <w:t>train_test</w:t>
-      </w:r>
-      <w:r>
-        <w:rPr>
-          <w:rFonts w:ascii="Helvetica" w:hAnsi="Helvetica"/>
-        </w:rPr>
-        <w:t>()) to split in the dataset</w:t>
+      <w:proofErr w:type="spellStart"/>
+      <w:r>
+        <w:rPr>
+          <w:rFonts w:ascii="Helvetica" w:hAnsi="Helvetica"/>
+        </w:rPr>
+        <w:t>train_</w:t>
+      </w:r>
+      <w:proofErr w:type="gramStart"/>
+      <w:r>
+        <w:rPr>
+          <w:rFonts w:ascii="Helvetica" w:hAnsi="Helvetica"/>
+        </w:rPr>
+        <w:t>test</w:t>
+      </w:r>
+      <w:proofErr w:type="spellEnd"/>
+      <w:r>
+        <w:rPr>
+          <w:rFonts w:ascii="Helvetica" w:hAnsi="Helvetica"/>
+        </w:rPr>
+        <w:t>(</w:t>
+      </w:r>
+      <w:proofErr w:type="gramEnd"/>
+      <w:r>
+        <w:rPr>
+          <w:rFonts w:ascii="Helvetica" w:hAnsi="Helvetica"/>
+        </w:rPr>
+        <w:t>)) to split in the dataset</w:t>
       </w:r>
       <w:r>
         <w:rPr>
@@ -2635,6 +3415,8 @@
           <w:bdr w:val="none" w:sz="0" w:space="0" w:color="auto" w:frame="1"/>
         </w:rPr>
       </w:pPr>
+      <w:proofErr w:type="spellStart"/>
+      <w:proofErr w:type="gramStart"/>
       <w:r>
         <w:rPr>
           <w:rFonts w:ascii="Consolas" w:eastAsia="Times New Roman" w:hAnsi="Consolas" w:cs="Times New Roman"/>
@@ -2643,7 +3425,73 @@
           <w:szCs w:val="18"/>
           <w:bdr w:val="none" w:sz="0" w:space="0" w:color="auto" w:frame="1"/>
         </w:rPr>
-        <w:t>train_percent = int(round(len(data) * train))  </w:t>
+        <w:t>train</w:t>
+      </w:r>
+      <w:proofErr w:type="gramEnd"/>
+      <w:r>
+        <w:rPr>
+          <w:rFonts w:ascii="Consolas" w:eastAsia="Times New Roman" w:hAnsi="Consolas" w:cs="Times New Roman"/>
+          <w:color w:val="000000"/>
+          <w:sz w:val="18"/>
+          <w:szCs w:val="18"/>
+          <w:bdr w:val="none" w:sz="0" w:space="0" w:color="auto" w:frame="1"/>
+        </w:rPr>
+        <w:t>_percent</w:t>
+      </w:r>
+      <w:proofErr w:type="spellEnd"/>
+      <w:r>
+        <w:rPr>
+          <w:rFonts w:ascii="Consolas" w:eastAsia="Times New Roman" w:hAnsi="Consolas" w:cs="Times New Roman"/>
+          <w:color w:val="000000"/>
+          <w:sz w:val="18"/>
+          <w:szCs w:val="18"/>
+          <w:bdr w:val="none" w:sz="0" w:space="0" w:color="auto" w:frame="1"/>
+        </w:rPr>
+        <w:t> = </w:t>
+      </w:r>
+      <w:proofErr w:type="spellStart"/>
+      <w:r>
+        <w:rPr>
+          <w:rFonts w:ascii="Consolas" w:eastAsia="Times New Roman" w:hAnsi="Consolas" w:cs="Times New Roman"/>
+          <w:color w:val="000000"/>
+          <w:sz w:val="18"/>
+          <w:szCs w:val="18"/>
+          <w:bdr w:val="none" w:sz="0" w:space="0" w:color="auto" w:frame="1"/>
+        </w:rPr>
+        <w:t>int</w:t>
+      </w:r>
+      <w:proofErr w:type="spellEnd"/>
+      <w:r>
+        <w:rPr>
+          <w:rFonts w:ascii="Consolas" w:eastAsia="Times New Roman" w:hAnsi="Consolas" w:cs="Times New Roman"/>
+          <w:color w:val="000000"/>
+          <w:sz w:val="18"/>
+          <w:szCs w:val="18"/>
+          <w:bdr w:val="none" w:sz="0" w:space="0" w:color="auto" w:frame="1"/>
+        </w:rPr>
+        <w:t>(round(</w:t>
+      </w:r>
+      <w:proofErr w:type="spellStart"/>
+      <w:r>
+        <w:rPr>
+          <w:rFonts w:ascii="Consolas" w:eastAsia="Times New Roman" w:hAnsi="Consolas" w:cs="Times New Roman"/>
+          <w:color w:val="000000"/>
+          <w:sz w:val="18"/>
+          <w:szCs w:val="18"/>
+          <w:bdr w:val="none" w:sz="0" w:space="0" w:color="auto" w:frame="1"/>
+        </w:rPr>
+        <w:t>len</w:t>
+      </w:r>
+      <w:proofErr w:type="spellEnd"/>
+      <w:r>
+        <w:rPr>
+          <w:rFonts w:ascii="Consolas" w:eastAsia="Times New Roman" w:hAnsi="Consolas" w:cs="Times New Roman"/>
+          <w:color w:val="000000"/>
+          <w:sz w:val="18"/>
+          <w:szCs w:val="18"/>
+          <w:bdr w:val="none" w:sz="0" w:space="0" w:color="auto" w:frame="1"/>
+        </w:rPr>
+        <w:t>(data) * train))  </w:t>
       </w:r>
     </w:p>
     <w:p>
@@ -2702,7 +3550,21 @@
         <w:rPr>
           <w:rFonts w:ascii="Helvetica" w:hAnsi="Helvetica"/>
         </w:rPr>
-        <w:t>The first attempt was simply the ‘RSI’ as my feature set against the adjusted closing price data (Adj-C).  This model produced, as seen in the notebook, produced some very poor results.  From the results it is clear that using just the raw RSI number is fairly useless for predicting prices.  This shouldn’t really come as a surprise, although I was expecting the results to be so bad.  This outcome makes sense since the RSI is only supposed to be predictive in the extremes.</w:t>
+        <w:t>The first attempt was simply the ‘RSI’ as my feature set against the adjusted closing price data (</w:t>
+      </w:r>
+      <w:proofErr w:type="spellStart"/>
+      <w:r>
+        <w:rPr>
+          <w:rFonts w:ascii="Helvetica" w:hAnsi="Helvetica"/>
+        </w:rPr>
+        <w:t>Adj</w:t>
+      </w:r>
+      <w:proofErr w:type="spellEnd"/>
+      <w:r>
+        <w:rPr>
+          <w:rFonts w:ascii="Helvetica" w:hAnsi="Helvetica"/>
+        </w:rPr>
+        <w:t>-C).  This model produced, as seen in the notebook, produced some very poor results.  From the results it is clear that using just the raw RSI number is fairly useless for predicting prices.  This shouldn’t really come as a surprise, although I was expecting the results to be so bad.  This outcome makes sense since the RSI is only supposed to be predictive in the extremes.</w:t>
       </w:r>
     </w:p>
     <w:p>
@@ -2753,7 +3615,7 @@
           <w:rStyle w:val="FootnoteReference"/>
           <w:rFonts w:ascii="Helvetica" w:hAnsi="Helvetica"/>
         </w:rPr>
-        <w:footnoteReference w:id="11"/>
+        <w:footnoteReference w:id="12"/>
       </w:r>
       <w:r>
         <w:rPr>
@@ -2819,7 +3681,35 @@
         <w:rPr>
           <w:rFonts w:ascii="Helvetica" w:hAnsi="Helvetica"/>
         </w:rPr>
-        <w:t>.  In order to do this I created another function called sell_signal_prices().  This function takes in three parameters</w:t>
+        <w:t xml:space="preserve">.  In order to do this I created another function called </w:t>
+      </w:r>
+      <w:proofErr w:type="spellStart"/>
+      <w:r>
+        <w:rPr>
+          <w:rFonts w:ascii="Helvetica" w:hAnsi="Helvetica"/>
+        </w:rPr>
+        <w:t>sell_signal_</w:t>
+      </w:r>
+      <w:proofErr w:type="gramStart"/>
+      <w:r>
+        <w:rPr>
+          <w:rFonts w:ascii="Helvetica" w:hAnsi="Helvetica"/>
+        </w:rPr>
+        <w:t>prices</w:t>
+      </w:r>
+      <w:proofErr w:type="spellEnd"/>
+      <w:r>
+        <w:rPr>
+          <w:rFonts w:ascii="Helvetica" w:hAnsi="Helvetica"/>
+        </w:rPr>
+        <w:t>(</w:t>
+      </w:r>
+      <w:proofErr w:type="gramEnd"/>
+      <w:r>
+        <w:rPr>
+          <w:rFonts w:ascii="Helvetica" w:hAnsi="Helvetica"/>
+        </w:rPr>
+        <w:t>).  This function takes in three parameters</w:t>
       </w:r>
       <w:r>
         <w:rPr>
@@ -2883,7 +3773,35 @@
         <w:rPr>
           <w:rFonts w:ascii="Helvetica" w:hAnsi="Helvetica"/>
         </w:rPr>
-        <w:t xml:space="preserve">about the sell_signal_prices() </w:t>
+        <w:t xml:space="preserve">about the </w:t>
+      </w:r>
+      <w:proofErr w:type="spellStart"/>
+      <w:r>
+        <w:rPr>
+          <w:rFonts w:ascii="Helvetica" w:hAnsi="Helvetica"/>
+        </w:rPr>
+        <w:t>sell_signal_</w:t>
+      </w:r>
+      <w:proofErr w:type="gramStart"/>
+      <w:r>
+        <w:rPr>
+          <w:rFonts w:ascii="Helvetica" w:hAnsi="Helvetica"/>
+        </w:rPr>
+        <w:t>prices</w:t>
+      </w:r>
+      <w:proofErr w:type="spellEnd"/>
+      <w:r>
+        <w:rPr>
+          <w:rFonts w:ascii="Helvetica" w:hAnsi="Helvetica"/>
+        </w:rPr>
+        <w:t>(</w:t>
+      </w:r>
+      <w:proofErr w:type="gramEnd"/>
+      <w:r>
+        <w:rPr>
+          <w:rFonts w:ascii="Helvetica" w:hAnsi="Helvetica"/>
+        </w:rPr>
+        <w:t xml:space="preserve">) </w:t>
       </w:r>
       <w:r>
         <w:rPr>
@@ -2902,7 +3820,7 @@
           <w:rStyle w:val="FootnoteReference"/>
           <w:rFonts w:ascii="Helvetica" w:hAnsi="Helvetica"/>
         </w:rPr>
-        <w:footnoteReference w:id="12"/>
+        <w:footnoteReference w:id="13"/>
       </w:r>
       <w:r>
         <w:rPr>
@@ -2935,7 +3853,7 @@
           <w:rStyle w:val="FootnoteReference"/>
           <w:rFonts w:ascii="Helvetica" w:hAnsi="Helvetica"/>
         </w:rPr>
-        <w:footnoteReference w:id="13"/>
+        <w:footnoteReference w:id="14"/>
       </w:r>
       <w:r>
         <w:rPr>
@@ -2948,7 +3866,7 @@
           <w:rStyle w:val="FootnoteReference"/>
           <w:rFonts w:ascii="Helvetica" w:hAnsi="Helvetica"/>
         </w:rPr>
-        <w:footnoteReference w:id="14"/>
+        <w:footnoteReference w:id="15"/>
       </w:r>
       <w:r>
         <w:rPr>
@@ -3036,7 +3954,35 @@
         <w:rPr>
           <w:rFonts w:ascii="Helvetica" w:hAnsi="Helvetica"/>
         </w:rPr>
-        <w:t>I created a back of the envelope calculation to sum up the difference between the ‘Sell Signal Price’ value and the ‘Buy Signal’ value.  The purpose of this is to give simplistic back test (although it is essential to point that this is not a real back test, merely a simplistic calculation to see if there is a positive or negative outcome from mechanistically buy @ &lt; 30 &amp; selling @ &gt; 70.)  Towards the end of the notebook I write another function, back_envelope(), to generate the back of the envelope calculations automatically.  This function takes a list of data</w:t>
+        <w:t xml:space="preserve">I created a back of the envelope calculation to sum up the difference between the ‘Sell Signal Price’ value and the ‘Buy Signal’ value.  The purpose of this is to give simplistic back test (although it is essential to point that this is not a real back test, merely a simplistic calculation to see if there is a positive or negative outcome from mechanistically buy @ &lt; 30 &amp; selling @ &gt; 70.)  Towards the end of the notebook I write another function, </w:t>
+      </w:r>
+      <w:proofErr w:type="spellStart"/>
+      <w:r>
+        <w:rPr>
+          <w:rFonts w:ascii="Helvetica" w:hAnsi="Helvetica"/>
+        </w:rPr>
+        <w:t>back_</w:t>
+      </w:r>
+      <w:proofErr w:type="gramStart"/>
+      <w:r>
+        <w:rPr>
+          <w:rFonts w:ascii="Helvetica" w:hAnsi="Helvetica"/>
+        </w:rPr>
+        <w:t>envelope</w:t>
+      </w:r>
+      <w:proofErr w:type="spellEnd"/>
+      <w:r>
+        <w:rPr>
+          <w:rFonts w:ascii="Helvetica" w:hAnsi="Helvetica"/>
+        </w:rPr>
+        <w:t>(</w:t>
+      </w:r>
+      <w:proofErr w:type="gramEnd"/>
+      <w:r>
+        <w:rPr>
+          <w:rFonts w:ascii="Helvetica" w:hAnsi="Helvetica"/>
+        </w:rPr>
+        <w:t>), to generate the back of the envelope calculations automatically.  This function takes a list of data</w:t>
       </w:r>
       <w:r>
         <w:rPr>
@@ -3068,7 +4014,49 @@
         <w:rPr>
           <w:rFonts w:ascii="Helvetica" w:hAnsi="Helvetica"/>
         </w:rPr>
-        <w:t xml:space="preserve">One last implementation detail to discuss is how the holding periods were used.  For the holding periods I wrote a function, predictor(), to automate the training/testing for each holding period.  The predictor() function uses a linear regression model and takes in, as parameters, the dataset to be used, periods (which is a list of strings), features to be trained on (again a list of strings), and the % of the data to be used as training data.  The linear regression model in predictor() is training the ‘RSI’ &amp; ‘Buy Price’ data against the holding period data.  As discussed above, the holding period data is the adjusted closing price </w:t>
+        <w:t xml:space="preserve">One last implementation detail to discuss is how the holding periods were used.  For the holding periods I wrote a function, </w:t>
+      </w:r>
+      <w:proofErr w:type="gramStart"/>
+      <w:r>
+        <w:rPr>
+          <w:rFonts w:ascii="Helvetica" w:hAnsi="Helvetica"/>
+        </w:rPr>
+        <w:t>predictor(</w:t>
+      </w:r>
+      <w:proofErr w:type="gramEnd"/>
+      <w:r>
+        <w:rPr>
+          <w:rFonts w:ascii="Helvetica" w:hAnsi="Helvetica"/>
+        </w:rPr>
+        <w:t xml:space="preserve">), to automate the training/testing for each holding period.  The </w:t>
+      </w:r>
+      <w:proofErr w:type="gramStart"/>
+      <w:r>
+        <w:rPr>
+          <w:rFonts w:ascii="Helvetica" w:hAnsi="Helvetica"/>
+        </w:rPr>
+        <w:t>predictor(</w:t>
+      </w:r>
+      <w:proofErr w:type="gramEnd"/>
+      <w:r>
+        <w:rPr>
+          <w:rFonts w:ascii="Helvetica" w:hAnsi="Helvetica"/>
+        </w:rPr>
+        <w:t xml:space="preserve">) function uses a linear regression model and takes in, as parameters, the dataset to be used, periods (which is a list of strings), features to be trained on (again a list of strings), and the % of the data to be used as training data.  The linear regression model in </w:t>
+      </w:r>
+      <w:proofErr w:type="gramStart"/>
+      <w:r>
+        <w:rPr>
+          <w:rFonts w:ascii="Helvetica" w:hAnsi="Helvetica"/>
+        </w:rPr>
+        <w:t>predictor(</w:t>
+      </w:r>
+      <w:proofErr w:type="gramEnd"/>
+      <w:r>
+        <w:rPr>
+          <w:rFonts w:ascii="Helvetica" w:hAnsi="Helvetica"/>
+        </w:rPr>
+        <w:t xml:space="preserve">) is training the ‘RSI’ &amp; ‘Buy Price’ data against the holding period data.  As discussed above, the holding period data is the adjusted closing price </w:t>
       </w:r>
       <w:r>
         <w:rPr>
@@ -3162,27 +4150,55 @@
         <w:rPr>
           <w:rFonts w:ascii="Helvetica" w:hAnsi="Helvetica"/>
         </w:rPr>
-        <w:t xml:space="preserve"> to see if a shorter time frame had an affect on the accuracy of the model.  I constructed a new dataframe and went through the same process discussed above to construct a dataset that would be used in the analysis.  The only difference was that I used 9 days for the RSI look_back.  I once again used Apple (the Apple dataset is want I decided to use as the dataset to train all the models) as my dataset.</w:t>
-      </w:r>
-    </w:p>
-    <w:p>
-      <w:pPr>
-        <w:rPr>
-          <w:rFonts w:ascii="Helvetica" w:hAnsi="Helvetica"/>
-        </w:rPr>
-      </w:pPr>
-    </w:p>
-    <w:p>
-      <w:pPr>
-        <w:rPr>
-          <w:rFonts w:ascii="Helvetica" w:hAnsi="Helvetica"/>
-        </w:rPr>
-      </w:pPr>
-      <w:r>
-        <w:rPr>
-          <w:rFonts w:ascii="Helvetica" w:hAnsi="Helvetica"/>
-        </w:rPr>
-        <w:t xml:space="preserve">I first ran the linear regression model since the original regression model was very accurate.  I then trained the decision tree models, once again using the 2, 5, and 20 max_depth parameters.  As with the 14-day regression, the decision tree models were not very accurate.  I will discuss the decision tree regressions more in the Results section, but </w:t>
+        <w:t xml:space="preserve"> to see if a shorter time frame had an affect on the accuracy of the model.  I constructed a new dataframe and went through the same process discussed above to construct a dataset that would be used in the analysis.  The only difference was that I used 9 days for the RSI </w:t>
+      </w:r>
+      <w:proofErr w:type="spellStart"/>
+      <w:r>
+        <w:rPr>
+          <w:rFonts w:ascii="Helvetica" w:hAnsi="Helvetica"/>
+        </w:rPr>
+        <w:t>look_back</w:t>
+      </w:r>
+      <w:proofErr w:type="spellEnd"/>
+      <w:r>
+        <w:rPr>
+          <w:rFonts w:ascii="Helvetica" w:hAnsi="Helvetica"/>
+        </w:rPr>
+        <w:t>.  I once again used Apple (the Apple dataset is want I decided to use as the dataset to train all the models) as my dataset.</w:t>
+      </w:r>
+    </w:p>
+    <w:p>
+      <w:pPr>
+        <w:rPr>
+          <w:rFonts w:ascii="Helvetica" w:hAnsi="Helvetica"/>
+        </w:rPr>
+      </w:pPr>
+    </w:p>
+    <w:p>
+      <w:pPr>
+        <w:rPr>
+          <w:rFonts w:ascii="Helvetica" w:hAnsi="Helvetica"/>
+        </w:rPr>
+      </w:pPr>
+      <w:r>
+        <w:rPr>
+          <w:rFonts w:ascii="Helvetica" w:hAnsi="Helvetica"/>
+        </w:rPr>
+        <w:t xml:space="preserve">I first ran the linear regression model since the original regression model was very accurate.  I then trained the decision tree models, once again using the 2, 5, and 20 </w:t>
+      </w:r>
+      <w:proofErr w:type="spellStart"/>
+      <w:r>
+        <w:rPr>
+          <w:rFonts w:ascii="Helvetica" w:hAnsi="Helvetica"/>
+        </w:rPr>
+        <w:t>max_depth</w:t>
+      </w:r>
+      <w:proofErr w:type="spellEnd"/>
+      <w:r>
+        <w:rPr>
+          <w:rFonts w:ascii="Helvetica" w:hAnsi="Helvetica"/>
+        </w:rPr>
+        <w:t xml:space="preserve"> parameters.  As with the 14-day regression, the decision tree models were not very accurate.  I will discuss the decision tree regressions more in the Results section, but </w:t>
       </w:r>
       <w:r>
         <w:rPr>
@@ -3334,11 +4350,19 @@
           <w:rFonts w:ascii="Helvetica" w:hAnsi="Helvetica"/>
         </w:rPr>
       </w:pPr>
-      <w:r>
-        <w:rPr>
-          <w:rFonts w:ascii="Helvetica" w:hAnsi="Helvetica"/>
-        </w:rPr>
-        <w:t>rsi_30_model, this is the first model using a 14-day moving average (M.A.) &amp; a RSI buy signal of 30.</w:t>
+      <w:proofErr w:type="gramStart"/>
+      <w:r>
+        <w:rPr>
+          <w:rFonts w:ascii="Helvetica" w:hAnsi="Helvetica"/>
+        </w:rPr>
+        <w:t>rsi</w:t>
+      </w:r>
+      <w:proofErr w:type="gramEnd"/>
+      <w:r>
+        <w:rPr>
+          <w:rFonts w:ascii="Helvetica" w:hAnsi="Helvetica"/>
+        </w:rPr>
+        <w:t>_30_model, this is the first model using a 14-day moving average (M.A.) &amp; a RSI buy signal of 30.</w:t>
       </w:r>
     </w:p>
     <w:p>
@@ -3410,17 +4434,39 @@
           <w:rFonts w:ascii="Helvetica" w:hAnsi="Helvetica"/>
         </w:rPr>
       </w:pPr>
-      <w:r>
-        <w:rPr>
-          <w:rFonts w:ascii="Helvetica" w:hAnsi="Helvetica"/>
-        </w:rPr>
-        <w:t>trereg_2</w:t>
-      </w:r>
-      <w:r>
-        <w:rPr>
-          <w:rFonts w:ascii="Helvetica" w:hAnsi="Helvetica"/>
-        </w:rPr>
-        <w:t xml:space="preserve">, this is a decision tree regression model using a max_depth of 2, a 14-day M.A., &amp; </w:t>
+      <w:proofErr w:type="gramStart"/>
+      <w:r>
+        <w:rPr>
+          <w:rFonts w:ascii="Helvetica" w:hAnsi="Helvetica"/>
+        </w:rPr>
+        <w:t>trereg</w:t>
+      </w:r>
+      <w:proofErr w:type="gramEnd"/>
+      <w:r>
+        <w:rPr>
+          <w:rFonts w:ascii="Helvetica" w:hAnsi="Helvetica"/>
+        </w:rPr>
+        <w:t>_2</w:t>
+      </w:r>
+      <w:r>
+        <w:rPr>
+          <w:rFonts w:ascii="Helvetica" w:hAnsi="Helvetica"/>
+        </w:rPr>
+        <w:t xml:space="preserve">, this is a decision tree regression model using a </w:t>
+      </w:r>
+      <w:proofErr w:type="spellStart"/>
+      <w:r>
+        <w:rPr>
+          <w:rFonts w:ascii="Helvetica" w:hAnsi="Helvetica"/>
+        </w:rPr>
+        <w:t>max_depth</w:t>
+      </w:r>
+      <w:proofErr w:type="spellEnd"/>
+      <w:r>
+        <w:rPr>
+          <w:rFonts w:ascii="Helvetica" w:hAnsi="Helvetica"/>
+        </w:rPr>
+        <w:t xml:space="preserve"> of 2, a 14-day M.A., &amp; </w:t>
       </w:r>
       <w:r>
         <w:rPr>
@@ -3484,11 +4530,33 @@
           <w:rFonts w:ascii="Helvetica" w:hAnsi="Helvetica"/>
         </w:rPr>
       </w:pPr>
-      <w:r>
-        <w:rPr>
-          <w:rFonts w:ascii="Helvetica" w:hAnsi="Helvetica"/>
-        </w:rPr>
-        <w:t>trereg_5, this is a decision tree regression model using a max_depth of 5, a 14-day M.A., &amp; a RSI buy signal of 30.</w:t>
+      <w:proofErr w:type="gramStart"/>
+      <w:r>
+        <w:rPr>
+          <w:rFonts w:ascii="Helvetica" w:hAnsi="Helvetica"/>
+        </w:rPr>
+        <w:t>trereg</w:t>
+      </w:r>
+      <w:proofErr w:type="gramEnd"/>
+      <w:r>
+        <w:rPr>
+          <w:rFonts w:ascii="Helvetica" w:hAnsi="Helvetica"/>
+        </w:rPr>
+        <w:t xml:space="preserve">_5, this is a decision tree regression model using a </w:t>
+      </w:r>
+      <w:proofErr w:type="spellStart"/>
+      <w:r>
+        <w:rPr>
+          <w:rFonts w:ascii="Helvetica" w:hAnsi="Helvetica"/>
+        </w:rPr>
+        <w:t>max_depth</w:t>
+      </w:r>
+      <w:proofErr w:type="spellEnd"/>
+      <w:r>
+        <w:rPr>
+          <w:rFonts w:ascii="Helvetica" w:hAnsi="Helvetica"/>
+        </w:rPr>
+        <w:t xml:space="preserve"> of 5, a 14-day M.A., &amp; a RSI buy signal of 30.</w:t>
       </w:r>
     </w:p>
     <w:p>
@@ -3548,11 +4616,33 @@
           <w:rFonts w:ascii="Helvetica" w:hAnsi="Helvetica"/>
         </w:rPr>
       </w:pPr>
-      <w:r>
-        <w:rPr>
-          <w:rFonts w:ascii="Helvetica" w:hAnsi="Helvetica"/>
-        </w:rPr>
-        <w:t>trereg_20, this is a decision tree regression model using a max_depth of 20, a 14-day M.A., &amp; a RSI buy signal of 30.</w:t>
+      <w:proofErr w:type="gramStart"/>
+      <w:r>
+        <w:rPr>
+          <w:rFonts w:ascii="Helvetica" w:hAnsi="Helvetica"/>
+        </w:rPr>
+        <w:t>trereg</w:t>
+      </w:r>
+      <w:proofErr w:type="gramEnd"/>
+      <w:r>
+        <w:rPr>
+          <w:rFonts w:ascii="Helvetica" w:hAnsi="Helvetica"/>
+        </w:rPr>
+        <w:t xml:space="preserve">_20, this is a decision tree regression model using a </w:t>
+      </w:r>
+      <w:proofErr w:type="spellStart"/>
+      <w:r>
+        <w:rPr>
+          <w:rFonts w:ascii="Helvetica" w:hAnsi="Helvetica"/>
+        </w:rPr>
+        <w:t>max_depth</w:t>
+      </w:r>
+      <w:proofErr w:type="spellEnd"/>
+      <w:r>
+        <w:rPr>
+          <w:rFonts w:ascii="Helvetica" w:hAnsi="Helvetica"/>
+        </w:rPr>
+        <w:t xml:space="preserve"> of 20, a 14-day M.A., &amp; a RSI buy signal of 30.</w:t>
       </w:r>
     </w:p>
     <w:p>
@@ -3622,11 +4712,19 @@
           <w:rFonts w:ascii="Helvetica" w:hAnsi="Helvetica" w:cs="Futura"/>
         </w:rPr>
       </w:pPr>
+      <w:proofErr w:type="gramStart"/>
       <w:r>
         <w:rPr>
           <w:rFonts w:ascii="Helvetica" w:hAnsi="Helvetica" w:cs="Futura"/>
         </w:rPr>
-        <w:t>rsi_309_model, a linear regression model that uses a 9-day M.A. and RSI buy signal of 30 (this is the best model.)</w:t>
+        <w:t>rsi</w:t>
+      </w:r>
+      <w:proofErr w:type="gramEnd"/>
+      <w:r>
+        <w:rPr>
+          <w:rFonts w:ascii="Helvetica" w:hAnsi="Helvetica" w:cs="Futura"/>
+        </w:rPr>
+        <w:t>_309_model, a linear regression model that uses a 9-day M.A. and RSI buy signal of 30 (this is the best model.)</w:t>
       </w:r>
     </w:p>
     <w:p>
@@ -3686,11 +4784,33 @@
           <w:rFonts w:ascii="Helvetica" w:hAnsi="Helvetica"/>
         </w:rPr>
       </w:pPr>
-      <w:r>
-        <w:rPr>
-          <w:rFonts w:ascii="Helvetica" w:hAnsi="Helvetica"/>
-        </w:rPr>
-        <w:t>trereg_2309, this is a decision tree regression model using a max_depth of 2, a 9-day M.A., &amp; a RSI buy signal of 30.</w:t>
+      <w:proofErr w:type="gramStart"/>
+      <w:r>
+        <w:rPr>
+          <w:rFonts w:ascii="Helvetica" w:hAnsi="Helvetica"/>
+        </w:rPr>
+        <w:t>trereg</w:t>
+      </w:r>
+      <w:proofErr w:type="gramEnd"/>
+      <w:r>
+        <w:rPr>
+          <w:rFonts w:ascii="Helvetica" w:hAnsi="Helvetica"/>
+        </w:rPr>
+        <w:t xml:space="preserve">_2309, this is a decision tree regression model using a </w:t>
+      </w:r>
+      <w:proofErr w:type="spellStart"/>
+      <w:r>
+        <w:rPr>
+          <w:rFonts w:ascii="Helvetica" w:hAnsi="Helvetica"/>
+        </w:rPr>
+        <w:t>max_depth</w:t>
+      </w:r>
+      <w:proofErr w:type="spellEnd"/>
+      <w:r>
+        <w:rPr>
+          <w:rFonts w:ascii="Helvetica" w:hAnsi="Helvetica"/>
+        </w:rPr>
+        <w:t xml:space="preserve"> of 2, a 9-day M.A., &amp; a RSI buy signal of 30.</w:t>
       </w:r>
     </w:p>
     <w:p>
@@ -3752,11 +4872,33 @@
           <w:rFonts w:ascii="Helvetica" w:hAnsi="Helvetica"/>
         </w:rPr>
       </w:pPr>
-      <w:r>
-        <w:rPr>
-          <w:rFonts w:ascii="Helvetica" w:hAnsi="Helvetica"/>
-        </w:rPr>
-        <w:t>trereg_5309, this is a decision tree regression model using a max_depth of 5, a 9-day M.A., &amp; a RSI buy signal of 30.</w:t>
+      <w:proofErr w:type="gramStart"/>
+      <w:r>
+        <w:rPr>
+          <w:rFonts w:ascii="Helvetica" w:hAnsi="Helvetica"/>
+        </w:rPr>
+        <w:t>trereg</w:t>
+      </w:r>
+      <w:proofErr w:type="gramEnd"/>
+      <w:r>
+        <w:rPr>
+          <w:rFonts w:ascii="Helvetica" w:hAnsi="Helvetica"/>
+        </w:rPr>
+        <w:t xml:space="preserve">_5309, this is a decision tree regression model using a </w:t>
+      </w:r>
+      <w:proofErr w:type="spellStart"/>
+      <w:r>
+        <w:rPr>
+          <w:rFonts w:ascii="Helvetica" w:hAnsi="Helvetica"/>
+        </w:rPr>
+        <w:t>max_depth</w:t>
+      </w:r>
+      <w:proofErr w:type="spellEnd"/>
+      <w:r>
+        <w:rPr>
+          <w:rFonts w:ascii="Helvetica" w:hAnsi="Helvetica"/>
+        </w:rPr>
+        <w:t xml:space="preserve"> of 5, a 9-day M.A., &amp; a RSI buy signal of 30.</w:t>
       </w:r>
     </w:p>
     <w:p>
@@ -3818,11 +4960,33 @@
           <w:rFonts w:ascii="Helvetica" w:hAnsi="Helvetica"/>
         </w:rPr>
       </w:pPr>
-      <w:r>
-        <w:rPr>
-          <w:rFonts w:ascii="Helvetica" w:hAnsi="Helvetica"/>
-        </w:rPr>
-        <w:t>trereg_20309, this is a decision tree regression model using a max_depth of 20, a 9-day M.A., &amp; a RSI buy signal of 30.</w:t>
+      <w:proofErr w:type="gramStart"/>
+      <w:r>
+        <w:rPr>
+          <w:rFonts w:ascii="Helvetica" w:hAnsi="Helvetica"/>
+        </w:rPr>
+        <w:t>trereg</w:t>
+      </w:r>
+      <w:proofErr w:type="gramEnd"/>
+      <w:r>
+        <w:rPr>
+          <w:rFonts w:ascii="Helvetica" w:hAnsi="Helvetica"/>
+        </w:rPr>
+        <w:t xml:space="preserve">_20309, this is a decision tree regression model using a </w:t>
+      </w:r>
+      <w:proofErr w:type="spellStart"/>
+      <w:r>
+        <w:rPr>
+          <w:rFonts w:ascii="Helvetica" w:hAnsi="Helvetica"/>
+        </w:rPr>
+        <w:t>max_depth</w:t>
+      </w:r>
+      <w:proofErr w:type="spellEnd"/>
+      <w:r>
+        <w:rPr>
+          <w:rFonts w:ascii="Helvetica" w:hAnsi="Helvetica"/>
+        </w:rPr>
+        <w:t xml:space="preserve"> of 20, a 9-day M.A., &amp; a RSI buy signal of 30.</w:t>
       </w:r>
     </w:p>
     <w:p>
@@ -3890,7 +5054,20 @@
           <w:rFonts w:ascii="Helvetica" w:hAnsi="Helvetica" w:cs="Futura"/>
         </w:rPr>
         <w:br/>
-        <w:t>rsi_1425_model, a linear regression model that uses a 14-day M.A. and RSI buy signal of 25 (this is the best model.)</w:t>
+      </w:r>
+      <w:proofErr w:type="gramStart"/>
+      <w:r>
+        <w:rPr>
+          <w:rFonts w:ascii="Helvetica" w:hAnsi="Helvetica" w:cs="Futura"/>
+        </w:rPr>
+        <w:t>rsi</w:t>
+      </w:r>
+      <w:proofErr w:type="gramEnd"/>
+      <w:r>
+        <w:rPr>
+          <w:rFonts w:ascii="Helvetica" w:hAnsi="Helvetica" w:cs="Futura"/>
+        </w:rPr>
+        <w:t>_1425_model, a linear regression model that uses a 14-day M.A. and RSI buy signal of 25 (this is the best model.)</w:t>
       </w:r>
     </w:p>
     <w:p>
@@ -3950,11 +5127,19 @@
           <w:rFonts w:ascii="Helvetica" w:hAnsi="Helvetica" w:cs="Futura"/>
         </w:rPr>
       </w:pPr>
+      <w:proofErr w:type="gramStart"/>
       <w:r>
         <w:rPr>
           <w:rFonts w:ascii="Helvetica" w:hAnsi="Helvetica" w:cs="Futura"/>
         </w:rPr>
-        <w:t>rsi_925_model, a linear regression model that uses a 9-day M.A. and RSI buy signal of 25 (this is the best model.)</w:t>
+        <w:t>rsi</w:t>
+      </w:r>
+      <w:proofErr w:type="gramEnd"/>
+      <w:r>
+        <w:rPr>
+          <w:rFonts w:ascii="Helvetica" w:hAnsi="Helvetica" w:cs="Futura"/>
+        </w:rPr>
+        <w:t>_925_model, a linear regression model that uses a 9-day M.A. and RSI buy signal of 25 (this is the best model.)</w:t>
       </w:r>
     </w:p>
     <w:p>
@@ -4718,20 +5903,56 @@
         <w:rPr>
           <w:rFonts w:ascii="Helvetica" w:hAnsi="Helvetica"/>
         </w:rPr>
-        <w:t xml:space="preserve">  In order to do this I will use Quantopian’s</w:t>
-      </w:r>
+        <w:t xml:space="preserve">  In order to do this I will use </w:t>
+      </w:r>
+      <w:proofErr w:type="spellStart"/>
+      <w:r>
+        <w:rPr>
+          <w:rFonts w:ascii="Helvetica" w:hAnsi="Helvetica"/>
+        </w:rPr>
+        <w:t>Quantopian’s</w:t>
+      </w:r>
+      <w:proofErr w:type="spellEnd"/>
       <w:r>
         <w:rPr>
           <w:rStyle w:val="FootnoteReference"/>
           <w:rFonts w:ascii="Helvetica" w:hAnsi="Helvetica"/>
         </w:rPr>
-        <w:footnoteReference w:id="15"/>
-      </w:r>
-      <w:r>
-        <w:rPr>
-          <w:rFonts w:ascii="Helvetica" w:hAnsi="Helvetica"/>
-        </w:rPr>
-        <w:t xml:space="preserve"> platform to conduct the backtest for RSI 9-day strategy.  First I want to discuss some necessary caveats.  First, that data source used in the Quantopian backtest is not the same as the Quandl </w:t>
+        <w:footnoteReference w:id="16"/>
+      </w:r>
+      <w:r>
+        <w:rPr>
+          <w:rFonts w:ascii="Helvetica" w:hAnsi="Helvetica"/>
+        </w:rPr>
+        <w:t xml:space="preserve"> platform to conduct the backtest for RSI 9-day strategy.  First I want to discuss some necessary caveats.  First, that data source used in the </w:t>
+      </w:r>
+      <w:proofErr w:type="spellStart"/>
+      <w:r>
+        <w:rPr>
+          <w:rFonts w:ascii="Helvetica" w:hAnsi="Helvetica"/>
+        </w:rPr>
+        <w:t>Quantopian</w:t>
+      </w:r>
+      <w:proofErr w:type="spellEnd"/>
+      <w:r>
+        <w:rPr>
+          <w:rFonts w:ascii="Helvetica" w:hAnsi="Helvetica"/>
+        </w:rPr>
+        <w:t xml:space="preserve"> backtest is not the same as the </w:t>
+      </w:r>
+      <w:proofErr w:type="spellStart"/>
+      <w:r>
+        <w:rPr>
+          <w:rFonts w:ascii="Helvetica" w:hAnsi="Helvetica"/>
+        </w:rPr>
+        <w:t>Quandl</w:t>
+      </w:r>
+      <w:proofErr w:type="spellEnd"/>
+      <w:r>
+        <w:rPr>
+          <w:rFonts w:ascii="Helvetica" w:hAnsi="Helvetica"/>
+        </w:rPr>
+        <w:t xml:space="preserve"> </w:t>
       </w:r>
       <w:r>
         <w:rPr>
@@ -4749,7 +5970,14 @@
         <w:rPr>
           <w:rFonts w:ascii="Helvetica" w:hAnsi="Helvetica"/>
         </w:rPr>
-        <w:t>the data is similar enough that I believe the impact on the comparison will not be affected.  Second, the backtest only go back to 01/01/2003 (except for ZUMZ, which has the same timeframe) because of certain limitations to Quantopian</w:t>
+        <w:t xml:space="preserve">the data is similar enough that I believe the impact on the comparison will not be affected.  Second, the backtest only go back to 01/01/2003 (except for ZUMZ, which has the same timeframe) because of certain limitations to </w:t>
+      </w:r>
+      <w:proofErr w:type="spellStart"/>
+      <w:r>
+        <w:rPr>
+          <w:rFonts w:ascii="Helvetica" w:hAnsi="Helvetica"/>
+        </w:rPr>
+        <w:t>Quantopian</w:t>
       </w:r>
       <w:r>
         <w:rPr>
@@ -4761,7 +5989,14 @@
         <w:rPr>
           <w:rFonts w:ascii="Helvetica" w:hAnsi="Helvetica"/>
         </w:rPr>
-        <w:t>s dataset.</w:t>
+        <w:t>s</w:t>
+      </w:r>
+      <w:proofErr w:type="spellEnd"/>
+      <w:r>
+        <w:rPr>
+          <w:rFonts w:ascii="Helvetica" w:hAnsi="Helvetica"/>
+        </w:rPr>
+        <w:t xml:space="preserve"> dataset.</w:t>
       </w:r>
     </w:p>
     <w:p>
@@ -5919,13 +7154,41 @@
         <w:rPr>
           <w:rFonts w:ascii="Helvetica" w:hAnsi="Helvetica"/>
         </w:rPr>
-        <w:t xml:space="preserve">A note here, I script is included with the code that was run on the Quantopian platform that can be copy &amp; pasted </w:t>
-      </w:r>
-      <w:r>
-        <w:rPr>
-          <w:rFonts w:ascii="Helvetica" w:hAnsi="Helvetica"/>
-        </w:rPr>
-        <w:t>to be tested.  This is not a stand-alone script and requires the Quantopian environment to be run.</w:t>
+        <w:t xml:space="preserve">A note here, I script is included with the code that was run on the </w:t>
+      </w:r>
+      <w:proofErr w:type="spellStart"/>
+      <w:r>
+        <w:rPr>
+          <w:rFonts w:ascii="Helvetica" w:hAnsi="Helvetica"/>
+        </w:rPr>
+        <w:t>Quantopian</w:t>
+      </w:r>
+      <w:proofErr w:type="spellEnd"/>
+      <w:r>
+        <w:rPr>
+          <w:rFonts w:ascii="Helvetica" w:hAnsi="Helvetica"/>
+        </w:rPr>
+        <w:t xml:space="preserve"> platform that can be copy &amp; pasted </w:t>
+      </w:r>
+      <w:r>
+        <w:rPr>
+          <w:rFonts w:ascii="Helvetica" w:hAnsi="Helvetica"/>
+        </w:rPr>
+        <w:t xml:space="preserve">to be tested.  This is not a stand-alone script and requires the </w:t>
+      </w:r>
+      <w:proofErr w:type="spellStart"/>
+      <w:r>
+        <w:rPr>
+          <w:rFonts w:ascii="Helvetica" w:hAnsi="Helvetica"/>
+        </w:rPr>
+        <w:t>Quantopian</w:t>
+      </w:r>
+      <w:proofErr w:type="spellEnd"/>
+      <w:r>
+        <w:rPr>
+          <w:rFonts w:ascii="Helvetica" w:hAnsi="Helvetica"/>
+        </w:rPr>
+        <w:t xml:space="preserve"> environment to be run.</w:t>
       </w:r>
     </w:p>
     <w:p>
@@ -6005,7 +7268,21 @@
         <w:rPr>
           <w:rFonts w:ascii="Helvetica" w:hAnsi="Helvetica"/>
         </w:rPr>
-        <w:t>will include some charts generated on the Quantopian platform that shows the returns for Apple against itself &amp; the S&amp;P 500.  The other stock comparison charts are included in an images directory.</w:t>
+        <w:t xml:space="preserve">will include some charts generated on the </w:t>
+      </w:r>
+      <w:proofErr w:type="spellStart"/>
+      <w:r>
+        <w:rPr>
+          <w:rFonts w:ascii="Helvetica" w:hAnsi="Helvetica"/>
+        </w:rPr>
+        <w:t>Quantopian</w:t>
+      </w:r>
+      <w:proofErr w:type="spellEnd"/>
+      <w:r>
+        <w:rPr>
+          <w:rFonts w:ascii="Helvetica" w:hAnsi="Helvetica"/>
+        </w:rPr>
+        <w:t xml:space="preserve"> platform that shows the returns for Apple against itself &amp; the S&amp;P 500.  The other stock comparison charts are included in an images directory.</w:t>
       </w:r>
     </w:p>
     <w:p>
@@ -6239,6 +7516,7 @@
       <w:r>
         <w:rPr>
           <w:rFonts w:ascii="Helvetica" w:hAnsi="Helvetica"/>
+          <w:noProof/>
         </w:rPr>
         <w:drawing>
           <wp:inline distT="0" distB="0" distL="0" distR="0" wp14:anchorId="6504E38D" wp14:editId="079A8552">
@@ -6610,7 +7888,21 @@
         <w:rPr>
           <w:rFonts w:ascii="Helvetica" w:hAnsi="Helvetica"/>
         </w:rPr>
-        <w:t>Beyond linear regression, it would also be beneficial to see whether or not trades can be classified as buys or sells using the price data and the RSI data.  It might be much more beneficial to classify buys or sells as opposed to attempting to predict prices outright.  The ability to determine whether or not a buy or sell signal is actually a good signal would be tremendously beneficial, especially given how poorly the linear regression model performed on the backtests.</w:t>
+        <w:t xml:space="preserve">Beyond linear regression, it would also be beneficial to see whether or not trades can be classified as buys or sells using the price data and the RSI data.  It might be much more beneficial to classify buys or sells as opposed to attempting to predict prices outright.  The ability to determine whether or not a buy or sell signal is actually a good signal would be tremendously beneficial, especially given how poorly the linear regression model performed on the </w:t>
+      </w:r>
+      <w:proofErr w:type="spellStart"/>
+      <w:r>
+        <w:rPr>
+          <w:rFonts w:ascii="Helvetica" w:hAnsi="Helvetica"/>
+        </w:rPr>
+        <w:t>backtests</w:t>
+      </w:r>
+      <w:proofErr w:type="spellEnd"/>
+      <w:r>
+        <w:rPr>
+          <w:rFonts w:ascii="Helvetica" w:hAnsi="Helvetica"/>
+        </w:rPr>
+        <w:t>.</w:t>
       </w:r>
     </w:p>
     <w:sectPr>
@@ -6695,6 +7987,124 @@
     <w:p>
       <w:pPr>
         <w:pStyle w:val="FootnoteText"/>
+        <w:rPr>
+          <w:sz w:val="18"/>
+          <w:szCs w:val="18"/>
+        </w:rPr>
+      </w:pPr>
+      <w:r>
+        <w:rPr>
+          <w:rStyle w:val="FootnoteReference"/>
+        </w:rPr>
+        <w:footnoteRef/>
+      </w:r>
+      <w:r>
+        <w:rPr>
+          <w:sz w:val="18"/>
+          <w:szCs w:val="18"/>
+        </w:rPr>
+        <w:t xml:space="preserve"> </w:t>
+      </w:r>
+      <w:hyperlink r:id="rId2" w:anchor="Simple_moving_average" w:history="1">
+        <w:r>
+          <w:rPr>
+            <w:rStyle w:val="Hyperlink"/>
+            <w:sz w:val="18"/>
+            <w:szCs w:val="18"/>
+          </w:rPr>
+          <w:t xml:space="preserve">https://en.wikipedia.org/wiki/Moving_average - </w:t>
+        </w:r>
+        <w:proofErr w:type="spellStart"/>
+        <w:r>
+          <w:rPr>
+            <w:rStyle w:val="Hyperlink"/>
+            <w:sz w:val="18"/>
+            <w:szCs w:val="18"/>
+          </w:rPr>
+          <w:t>Simple_moving_average</w:t>
+        </w:r>
+        <w:proofErr w:type="spellEnd"/>
+      </w:hyperlink>
+    </w:p>
+  </w:footnote>
+  <w:footnote w:id="3">
+    <w:p>
+      <w:pPr>
+        <w:pStyle w:val="FootnoteText"/>
+      </w:pPr>
+      <w:r>
+        <w:rPr>
+          <w:rStyle w:val="FootnoteReference"/>
+        </w:rPr>
+        <w:footnoteRef/>
+      </w:r>
+      <w:r>
+        <w:rPr>
+          <w:sz w:val="18"/>
+          <w:szCs w:val="18"/>
+        </w:rPr>
+        <w:t xml:space="preserve"> </w:t>
+      </w:r>
+      <w:hyperlink r:id="rId3" w:anchor="Exponential_moving_average" w:history="1">
+        <w:r>
+          <w:rPr>
+            <w:rStyle w:val="Hyperlink"/>
+            <w:sz w:val="18"/>
+            <w:szCs w:val="18"/>
+          </w:rPr>
+          <w:t xml:space="preserve">https://en.wikipedia.org/wiki/Moving_average - </w:t>
+        </w:r>
+        <w:proofErr w:type="spellStart"/>
+        <w:r>
+          <w:rPr>
+            <w:rStyle w:val="Hyperlink"/>
+            <w:sz w:val="18"/>
+            <w:szCs w:val="18"/>
+          </w:rPr>
+          <w:t>Exponential_moving_average</w:t>
+        </w:r>
+        <w:proofErr w:type="spellEnd"/>
+      </w:hyperlink>
+    </w:p>
+  </w:footnote>
+  <w:footnote w:id="4">
+    <w:p>
+      <w:pPr>
+        <w:pStyle w:val="FootnoteText"/>
+        <w:rPr>
+          <w:sz w:val="18"/>
+          <w:szCs w:val="18"/>
+        </w:rPr>
+      </w:pPr>
+      <w:r>
+        <w:rPr>
+          <w:rStyle w:val="FootnoteReference"/>
+        </w:rPr>
+        <w:footnoteRef/>
+      </w:r>
+      <w:r>
+        <w:rPr>
+          <w:sz w:val="18"/>
+          <w:szCs w:val="18"/>
+        </w:rPr>
+        <w:t xml:space="preserve"> </w:t>
+      </w:r>
+      <w:hyperlink r:id="rId4" w:anchor="Calculation" w:history="1">
+        <w:r>
+          <w:rPr>
+            <w:rStyle w:val="Hyperlink"/>
+            <w:sz w:val="18"/>
+            <w:szCs w:val="18"/>
+          </w:rPr>
+          <w:t>https://en.wikipedia.org/wiki/Relative_strength_index - Calculation</w:t>
+        </w:r>
+      </w:hyperlink>
+    </w:p>
+  </w:footnote>
+  <w:footnote w:id="5">
+    <w:p>
+      <w:pPr>
+        <w:pStyle w:val="FootnoteText"/>
       </w:pPr>
       <w:r>
         <w:rPr>
@@ -6728,7 +8138,7 @@
       <w:r>
         <w:t xml:space="preserve"> </w:t>
       </w:r>
-      <w:hyperlink r:id="rId2" w:history="1">
+      <w:hyperlink r:id="rId5" w:history="1">
         <w:r>
           <w:rPr>
             <w:rStyle w:val="Hyperlink"/>
@@ -6740,14 +8150,10 @@
       </w:hyperlink>
     </w:p>
   </w:footnote>
-  <w:footnote w:id="3">
+  <w:footnote w:id="6">
     <w:p>
       <w:pPr>
         <w:pStyle w:val="FootnoteText"/>
-        <w:rPr>
-          <w:sz w:val="18"/>
-          <w:szCs w:val="18"/>
-        </w:rPr>
       </w:pPr>
       <w:r>
         <w:rPr>
@@ -6756,25 +8162,21 @@
         <w:footnoteRef/>
       </w:r>
       <w:r>
-        <w:rPr>
-          <w:sz w:val="18"/>
-          <w:szCs w:val="18"/>
-        </w:rPr>
         <w:t xml:space="preserve"> </w:t>
       </w:r>
-      <w:hyperlink r:id="rId3" w:anchor="Simple_moving_average" w:history="1">
+      <w:hyperlink r:id="rId6" w:history="1">
         <w:r>
           <w:rPr>
             <w:rStyle w:val="Hyperlink"/>
             <w:sz w:val="18"/>
             <w:szCs w:val="18"/>
           </w:rPr>
-          <w:t>https://en.wikipedia.org/wiki/Moving_average - Simple_moving_average</w:t>
+          <w:t>http://scikit-learn.org/stable/modules/generated/sklearn.metrics.accuracy_score.html</w:t>
         </w:r>
       </w:hyperlink>
     </w:p>
   </w:footnote>
-  <w:footnote w:id="4">
+  <w:footnote w:id="7">
     <w:p>
       <w:pPr>
         <w:pStyle w:val="FootnoteText"/>
@@ -6785,81 +8187,26 @@
         </w:rPr>
         <w:footnoteRef/>
       </w:r>
+      <w:r>
+        <w:t xml:space="preserve"> </w:t>
+      </w:r>
+      <w:proofErr w:type="spellStart"/>
       <w:r>
         <w:rPr>
           <w:sz w:val="18"/>
           <w:szCs w:val="18"/>
         </w:rPr>
-        <w:t xml:space="preserve"> </w:t>
-      </w:r>
-      <w:hyperlink r:id="rId4" w:anchor="Exponential_moving_average" w:history="1">
-        <w:r>
-          <w:rPr>
-            <w:rStyle w:val="Hyperlink"/>
-            <w:sz w:val="18"/>
-            <w:szCs w:val="18"/>
-          </w:rPr>
-          <w:t>https://en.wikipedia.org/wiki/Moving_average - Exponential_moving_average</w:t>
-        </w:r>
-      </w:hyperlink>
-    </w:p>
-  </w:footnote>
-  <w:footnote w:id="5">
-    <w:p>
-      <w:pPr>
-        <w:pStyle w:val="FootnoteText"/>
+        <w:t>Quandl</w:t>
+      </w:r>
+      <w:proofErr w:type="spellEnd"/>
+      <w:r>
         <w:rPr>
           <w:sz w:val="18"/>
           <w:szCs w:val="18"/>
         </w:rPr>
-      </w:pPr>
-      <w:r>
-        <w:rPr>
-          <w:rStyle w:val="FootnoteReference"/>
-        </w:rPr>
-        <w:footnoteRef/>
-      </w:r>
-      <w:r>
-        <w:rPr>
-          <w:sz w:val="18"/>
-          <w:szCs w:val="18"/>
-        </w:rPr>
-        <w:t xml:space="preserve"> </w:t>
-      </w:r>
-      <w:hyperlink r:id="rId5" w:anchor="Calculation" w:history="1">
-        <w:r>
-          <w:rPr>
-            <w:rStyle w:val="Hyperlink"/>
-            <w:sz w:val="18"/>
-            <w:szCs w:val="18"/>
-          </w:rPr>
-          <w:t>https://en.wikipedia.org/wiki/Relative_strength_index - Calculation</w:t>
-        </w:r>
-      </w:hyperlink>
-    </w:p>
-  </w:footnote>
-  <w:footnote w:id="6">
-    <w:p>
-      <w:pPr>
-        <w:pStyle w:val="FootnoteText"/>
-      </w:pPr>
-      <w:r>
-        <w:rPr>
-          <w:rStyle w:val="FootnoteReference"/>
-        </w:rPr>
-        <w:footnoteRef/>
-      </w:r>
-      <w:r>
-        <w:t xml:space="preserve"> </w:t>
-      </w:r>
-      <w:r>
-        <w:rPr>
-          <w:sz w:val="18"/>
-          <w:szCs w:val="18"/>
-        </w:rPr>
-        <w:t xml:space="preserve">Quandl WIKI data: </w:t>
-      </w:r>
-      <w:hyperlink r:id="rId6" w:history="1">
+        <w:t xml:space="preserve"> WIKI data: </w:t>
+      </w:r>
+      <w:hyperlink r:id="rId7" w:history="1">
         <w:r>
           <w:rPr>
             <w:rStyle w:val="Hyperlink"/>
@@ -6871,7 +8218,7 @@
       </w:hyperlink>
     </w:p>
   </w:footnote>
-  <w:footnote w:id="7">
+  <w:footnote w:id="8">
     <w:p>
       <w:pPr>
         <w:pStyle w:val="FootnoteText"/>
@@ -6894,7 +8241,7 @@
       </w:r>
     </w:p>
   </w:footnote>
-  <w:footnote w:id="8">
+  <w:footnote w:id="9">
     <w:p>
       <w:pPr>
         <w:pStyle w:val="FootnoteText"/>
@@ -6917,7 +8264,7 @@
       </w:r>
     </w:p>
   </w:footnote>
-  <w:footnote w:id="9">
+  <w:footnote w:id="10">
     <w:p>
       <w:pPr>
         <w:pStyle w:val="FootnoteText"/>
@@ -6931,7 +8278,7 @@
       <w:r>
         <w:t xml:space="preserve"> </w:t>
       </w:r>
-      <w:hyperlink r:id="rId7" w:history="1">
+      <w:hyperlink r:id="rId8" w:history="1">
         <w:r>
           <w:rPr>
             <w:rStyle w:val="Hyperlink"/>
@@ -6943,7 +8290,7 @@
       </w:hyperlink>
     </w:p>
   </w:footnote>
-  <w:footnote w:id="10">
+  <w:footnote w:id="11">
     <w:p>
       <w:pPr>
         <w:pStyle w:val="FootnoteText"/>
@@ -6957,7 +8304,7 @@
       <w:r>
         <w:t xml:space="preserve"> </w:t>
       </w:r>
-      <w:hyperlink r:id="rId8" w:history="1">
+      <w:hyperlink r:id="rId9" w:history="1">
         <w:r>
           <w:rPr>
             <w:rStyle w:val="Hyperlink"/>
@@ -6969,7 +8316,7 @@
       </w:hyperlink>
     </w:p>
   </w:footnote>
-  <w:footnote w:id="11">
+  <w:footnote w:id="12">
     <w:p>
       <w:pPr>
         <w:pStyle w:val="FootnoteText"/>
@@ -6991,19 +8338,29 @@
         </w:rPr>
         <w:t xml:space="preserve"> </w:t>
       </w:r>
-      <w:hyperlink r:id="rId9" w:anchor="sklearn.linear_model.LinearRegression.score" w:history="1">
+      <w:hyperlink r:id="rId10" w:anchor="sklearn.linear_model.LinearRegression.score" w:history="1">
         <w:r>
           <w:rPr>
             <w:rStyle w:val="Hyperlink"/>
             <w:sz w:val="18"/>
             <w:szCs w:val="18"/>
           </w:rPr>
-          <w:t>http://scikit-learn.org/stable/modules/generated/sklearn.linear_model.LinearRegression.html - sklearn.linear_model.LinearRegression.score</w:t>
+          <w:t xml:space="preserve">http://scikit-learn.org/stable/modules/generated/sklearn.linear_model.LinearRegression.html - </w:t>
         </w:r>
+        <w:proofErr w:type="spellStart"/>
+        <w:r>
+          <w:rPr>
+            <w:rStyle w:val="Hyperlink"/>
+            <w:sz w:val="18"/>
+            <w:szCs w:val="18"/>
+          </w:rPr>
+          <w:t>sklearn.linear_model.LinearRegression.score</w:t>
+        </w:r>
+        <w:proofErr w:type="spellEnd"/>
       </w:hyperlink>
     </w:p>
   </w:footnote>
-  <w:footnote w:id="12">
+  <w:footnote w:id="13">
     <w:p>
       <w:pPr>
         <w:pStyle w:val="FootnoteText"/>
@@ -7017,7 +8374,7 @@
       <w:r>
         <w:t xml:space="preserve"> </w:t>
       </w:r>
-      <w:hyperlink r:id="rId10" w:history="1">
+      <w:hyperlink r:id="rId11" w:history="1">
         <w:r>
           <w:rPr>
             <w:rStyle w:val="Hyperlink"/>
@@ -7029,7 +8386,7 @@
       </w:hyperlink>
     </w:p>
   </w:footnote>
-  <w:footnote w:id="13">
+  <w:footnote w:id="14">
     <w:p>
       <w:pPr>
         <w:pStyle w:val="FootnoteText"/>
@@ -7043,7 +8400,7 @@
       <w:r>
         <w:t xml:space="preserve"> </w:t>
       </w:r>
-      <w:hyperlink r:id="rId11" w:history="1">
+      <w:hyperlink r:id="rId12" w:history="1">
         <w:r>
           <w:rPr>
             <w:rStyle w:val="Hyperlink"/>
@@ -7055,7 +8412,7 @@
       </w:hyperlink>
     </w:p>
   </w:footnote>
-  <w:footnote w:id="14">
+  <w:footnote w:id="15">
     <w:p>
       <w:pPr>
         <w:pStyle w:val="FootnoteText"/>
@@ -7069,7 +8426,7 @@
       <w:r>
         <w:t xml:space="preserve"> </w:t>
       </w:r>
-      <w:hyperlink r:id="rId12" w:history="1">
+      <w:hyperlink r:id="rId13" w:history="1">
         <w:r>
           <w:rPr>
             <w:rStyle w:val="Hyperlink"/>
@@ -7081,7 +8438,7 @@
       </w:hyperlink>
     </w:p>
   </w:footnote>
-  <w:footnote w:id="15">
+  <w:footnote w:id="16">
     <w:p>
       <w:pPr>
         <w:pStyle w:val="FootnoteText"/>
@@ -7095,7 +8452,7 @@
       <w:r>
         <w:t xml:space="preserve"> </w:t>
       </w:r>
-      <w:hyperlink r:id="rId13" w:history="1">
+      <w:hyperlink r:id="rId14" w:history="1">
         <w:r>
           <w:rPr>
             <w:rStyle w:val="Hyperlink"/>
@@ -8830,7 +10187,7 @@
 </file>
 
 <file path=customXml/itemProps1.xml><?xml version="1.0" encoding="utf-8"?>
-<ds:datastoreItem xmlns:ds="http://schemas.openxmlformats.org/officeDocument/2006/customXml" ds:itemID="{A53CB3C1-0D24-9A4F-851F-CE88DCFEDFEC}">
+<ds:datastoreItem xmlns:ds="http://schemas.openxmlformats.org/officeDocument/2006/customXml" ds:itemID="{8F874E33-1622-C244-BE3B-3E75CBFB0127}">
   <ds:schemaRefs>
     <ds:schemaRef ds:uri="http://schemas.openxmlformats.org/officeDocument/2006/bibliography"/>
   </ds:schemaRefs>

</xml_diff>

<commit_message>
Fix: Clarify discussion of parameters and simplify discussion of the decision tree models.
</commit_message>
<xml_diff>
--- a/rsi/RSI Capstone.docx
+++ b/rsi/RSI Capstone.docx
@@ -400,22 +400,8 @@
         <w:rPr>
           <w:rFonts w:ascii="Helvetica" w:hAnsi="Helvetica"/>
         </w:rPr>
-        <w:t xml:space="preserve">is and how it is calculated.  </w:t>
-      </w:r>
-      <w:r>
-        <w:rPr>
-          <w:rFonts w:ascii="Helvetica" w:hAnsi="Helvetica"/>
-        </w:rPr>
-        <w:t>The RSI</w:t>
-      </w:r>
-      <w:r>
-        <w:rPr>
-          <w:rFonts w:ascii="Helvetica" w:hAnsi="Helvetica"/>
-        </w:rPr>
-        <w:t xml:space="preserve"> </w:t>
-      </w:r>
-      <w:bookmarkStart w:id="0" w:name="_GoBack"/>
-      <w:bookmarkEnd w:id="0"/>
+        <w:t xml:space="preserve">is and how it is calculated.  The RSI </w:t>
+      </w:r>
       <w:r>
         <w:rPr>
           <w:rFonts w:ascii="Helvetica" w:hAnsi="Helvetica"/>
@@ -1466,21 +1452,7 @@
         <w:rPr>
           <w:rFonts w:ascii="Helvetica" w:hAnsi="Helvetica"/>
         </w:rPr>
-        <w:t xml:space="preserve">The data set used is taken from the </w:t>
-      </w:r>
-      <w:proofErr w:type="spellStart"/>
-      <w:r>
-        <w:rPr>
-          <w:rFonts w:ascii="Helvetica" w:hAnsi="Helvetica"/>
-        </w:rPr>
-        <w:t>Quandl</w:t>
-      </w:r>
-      <w:proofErr w:type="spellEnd"/>
-      <w:r>
-        <w:rPr>
-          <w:rFonts w:ascii="Helvetica" w:hAnsi="Helvetica"/>
-        </w:rPr>
-        <w:t xml:space="preserve"> WIKI data</w:t>
+        <w:t>The data set used is taken from the Quandl WIKI data</w:t>
       </w:r>
       <w:r>
         <w:rPr>
@@ -1536,21 +1508,7 @@
         <w:rPr>
           <w:rFonts w:ascii="Helvetica" w:hAnsi="Helvetica"/>
         </w:rPr>
-        <w:t xml:space="preserve">  The dataset itself is freely available from the </w:t>
-      </w:r>
-      <w:proofErr w:type="spellStart"/>
-      <w:r>
-        <w:rPr>
-          <w:rFonts w:ascii="Helvetica" w:hAnsi="Helvetica"/>
-        </w:rPr>
-        <w:t>Quandl</w:t>
-      </w:r>
-      <w:proofErr w:type="spellEnd"/>
-      <w:r>
-        <w:rPr>
-          <w:rFonts w:ascii="Helvetica" w:hAnsi="Helvetica"/>
-        </w:rPr>
-        <w:t xml:space="preserve"> website (linked to in the footnotes), but requires an API key (which is free, but requires registration.)  The W</w:t>
+        <w:t xml:space="preserve">  The dataset itself is freely available from the Quandl website (linked to in the footnotes), but requires an API key (which is free, but requires registration.)  The W</w:t>
       </w:r>
       <w:r>
         <w:rPr>
@@ -1562,21 +1520,7 @@
         <w:rPr>
           <w:rFonts w:ascii="Helvetica" w:hAnsi="Helvetica"/>
         </w:rPr>
-        <w:t xml:space="preserve">, is a </w:t>
-      </w:r>
-      <w:proofErr w:type="spellStart"/>
-      <w:r>
-        <w:rPr>
-          <w:rFonts w:ascii="Helvetica" w:hAnsi="Helvetica"/>
-        </w:rPr>
-        <w:t>csv</w:t>
-      </w:r>
-      <w:proofErr w:type="spellEnd"/>
-      <w:r>
-        <w:rPr>
-          <w:rFonts w:ascii="Helvetica" w:hAnsi="Helvetica"/>
-        </w:rPr>
-        <w:t xml:space="preserve"> file with </w:t>
+        <w:t xml:space="preserve">, is a csv file with </w:t>
       </w:r>
       <w:r>
         <w:rPr>
@@ -1643,85 +1587,27 @@
         <w:rPr>
           <w:rFonts w:ascii="Helvetica" w:hAnsi="Helvetica"/>
         </w:rPr>
-        <w:t xml:space="preserve">  Furthermore, there will be a subset of the entire WIKI dataset included in the repository.  The entire WIKI dataset is ~1.6 </w:t>
-      </w:r>
-      <w:proofErr w:type="spellStart"/>
-      <w:proofErr w:type="gramStart"/>
-      <w:r>
-        <w:rPr>
-          <w:rFonts w:ascii="Helvetica" w:hAnsi="Helvetica"/>
-        </w:rPr>
-        <w:t>gb</w:t>
-      </w:r>
-      <w:proofErr w:type="spellEnd"/>
-      <w:proofErr w:type="gramEnd"/>
-      <w:r>
-        <w:rPr>
-          <w:rFonts w:ascii="Helvetica" w:hAnsi="Helvetica"/>
-        </w:rPr>
-        <w:t xml:space="preserve"> in size.  The subset will include the stocks that were used in the </w:t>
-      </w:r>
-      <w:proofErr w:type="spellStart"/>
-      <w:r>
-        <w:rPr>
-          <w:rFonts w:ascii="Helvetica" w:hAnsi="Helvetica"/>
-        </w:rPr>
-        <w:t>Jupyter</w:t>
-      </w:r>
-      <w:proofErr w:type="spellEnd"/>
-      <w:r>
-        <w:rPr>
-          <w:rFonts w:ascii="Helvetica" w:hAnsi="Helvetica"/>
-        </w:rPr>
-        <w:t xml:space="preserve"> notebook that accompanies this report as well as well number of other stocks randomly chosen in case some additional analysis/testing is desired on the part of the reader.</w:t>
-      </w:r>
-    </w:p>
-    <w:p>
-      <w:pPr>
-        <w:rPr>
-          <w:rFonts w:ascii="Helvetica" w:hAnsi="Helvetica"/>
-        </w:rPr>
-      </w:pPr>
-    </w:p>
-    <w:p>
-      <w:pPr>
-        <w:rPr>
-          <w:rFonts w:ascii="Helvetica" w:hAnsi="Helvetica"/>
-        </w:rPr>
-      </w:pPr>
-      <w:r>
-        <w:rPr>
-          <w:rFonts w:ascii="Helvetica" w:hAnsi="Helvetica"/>
-        </w:rPr>
-        <w:t xml:space="preserve">All stock datasets are in chronological order and then organized alphabetically.  The stocks used are taken from the larger dataset using a </w:t>
-      </w:r>
-      <w:proofErr w:type="spellStart"/>
-      <w:r>
-        <w:rPr>
-          <w:rFonts w:ascii="Helvetica" w:hAnsi="Helvetica"/>
-        </w:rPr>
-        <w:t>ticker_</w:t>
-      </w:r>
-      <w:proofErr w:type="gramStart"/>
-      <w:r>
-        <w:rPr>
-          <w:rFonts w:ascii="Helvetica" w:hAnsi="Helvetica"/>
-        </w:rPr>
-        <w:t>gettr</w:t>
-      </w:r>
-      <w:proofErr w:type="spellEnd"/>
-      <w:r>
-        <w:rPr>
-          <w:rFonts w:ascii="Helvetica" w:hAnsi="Helvetica"/>
-        </w:rPr>
-        <w:t>(</w:t>
-      </w:r>
-      <w:proofErr w:type="gramEnd"/>
-      <w:r>
-        <w:rPr>
-          <w:rFonts w:ascii="Helvetica" w:hAnsi="Helvetica"/>
-        </w:rPr>
-        <w:t>) function that is defined in the notebook.</w:t>
+        <w:t xml:space="preserve">  Furthermore, there will be a subset of the entire WIKI dataset included in the repository.  The entire WIKI dataset is ~1.6 gb in size.  The subset will include the stocks that were used in the Jupyter notebook that accompanies this report as well as well number of other stocks randomly chosen in case some additional analysis/testing is desired on the part of the reader.</w:t>
+      </w:r>
+    </w:p>
+    <w:p>
+      <w:pPr>
+        <w:rPr>
+          <w:rFonts w:ascii="Helvetica" w:hAnsi="Helvetica"/>
+        </w:rPr>
+      </w:pPr>
+    </w:p>
+    <w:p>
+      <w:pPr>
+        <w:rPr>
+          <w:rFonts w:ascii="Helvetica" w:hAnsi="Helvetica"/>
+        </w:rPr>
+      </w:pPr>
+      <w:r>
+        <w:rPr>
+          <w:rFonts w:ascii="Helvetica" w:hAnsi="Helvetica"/>
+        </w:rPr>
+        <w:t>All stock datasets are in chronological order and then organized alphabetically.  The stocks used are taken from the larger dataset using a ticker_gettr() function that is defined in the notebook.</w:t>
       </w:r>
     </w:p>
     <w:p>
@@ -1754,573 +1640,6 @@
           <w:b/>
         </w:rPr>
       </w:pPr>
-    </w:p>
-    <w:p>
-      <w:pPr>
-        <w:rPr>
-          <w:rFonts w:ascii="Helvetica" w:hAnsi="Helvetica"/>
-        </w:rPr>
-      </w:pPr>
-      <w:r>
-        <w:rPr>
-          <w:rFonts w:ascii="Helvetica" w:hAnsi="Helvetica"/>
-        </w:rPr>
-        <w:t>The first set of visualizations come from the initial regression models, which are discussed more in depth in the Implementation section.  The chart on the right comes from the first regression model (RSI against adjusted closing prices.)</w:t>
-      </w:r>
-    </w:p>
-    <w:p>
-      <w:pPr>
-        <w:rPr>
-          <w:rFonts w:ascii="Helvetica" w:hAnsi="Helvetica"/>
-        </w:rPr>
-      </w:pPr>
-      <w:r>
-        <w:rPr>
-          <w:rFonts w:ascii="Helvetica" w:hAnsi="Helvetica"/>
-          <w:b/>
-          <w:noProof/>
-        </w:rPr>
-        <w:drawing>
-          <wp:inline distT="0" distB="0" distL="0" distR="0" wp14:anchorId="60F6357C" wp14:editId="2D5D1325">
-            <wp:extent cx="2563357" cy="1714500"/>
-            <wp:effectExtent l="0" t="0" r="0" b="0"/>
-            <wp:docPr id="2" name="Picture 1"/>
-            <wp:cNvGraphicFramePr>
-              <a:graphicFrameLocks xmlns:a="http://schemas.openxmlformats.org/drawingml/2006/main" noChangeAspect="1"/>
-            </wp:cNvGraphicFramePr>
-            <a:graphic xmlns:a="http://schemas.openxmlformats.org/drawingml/2006/main">
-              <a:graphicData uri="http://schemas.openxmlformats.org/drawingml/2006/picture">
-                <pic:pic xmlns:pic="http://schemas.openxmlformats.org/drawingml/2006/picture">
-                  <pic:nvPicPr>
-                    <pic:cNvPr id="0" name="Picture 1"/>
-                    <pic:cNvPicPr>
-                      <a:picLocks noChangeAspect="1" noChangeArrowheads="1"/>
-                    </pic:cNvPicPr>
-                  </pic:nvPicPr>
-                  <pic:blipFill>
-                    <a:blip r:embed="rId13">
-                      <a:extLst>
-                        <a:ext uri="{28A0092B-C50C-407E-A947-70E740481C1C}">
-                          <a14:useLocalDpi xmlns:a14="http://schemas.microsoft.com/office/drawing/2010/main" val="0"/>
-                        </a:ext>
-                      </a:extLst>
-                    </a:blip>
-                    <a:srcRect/>
-                    <a:stretch>
-                      <a:fillRect/>
-                    </a:stretch>
-                  </pic:blipFill>
-                  <pic:spPr bwMode="auto">
-                    <a:xfrm>
-                      <a:off x="0" y="0"/>
-                      <a:ext cx="2564539" cy="1715291"/>
-                    </a:xfrm>
-                    <a:prstGeom prst="rect">
-                      <a:avLst/>
-                    </a:prstGeom>
-                    <a:noFill/>
-                    <a:ln>
-                      <a:noFill/>
-                    </a:ln>
-                  </pic:spPr>
-                </pic:pic>
-              </a:graphicData>
-            </a:graphic>
-          </wp:inline>
-        </w:drawing>
-      </w:r>
-      <w:r>
-        <w:rPr>
-          <w:rFonts w:ascii="Helvetica" w:hAnsi="Helvetica"/>
-          <w:b/>
-          <w:noProof/>
-        </w:rPr>
-        <w:drawing>
-          <wp:inline distT="0" distB="0" distL="0" distR="0" wp14:anchorId="5CF3E3ED" wp14:editId="03C7B163">
-            <wp:extent cx="2689242" cy="1807633"/>
-            <wp:effectExtent l="0" t="0" r="3175" b="0"/>
-            <wp:docPr id="4" name="Picture 2"/>
-            <wp:cNvGraphicFramePr>
-              <a:graphicFrameLocks xmlns:a="http://schemas.openxmlformats.org/drawingml/2006/main" noChangeAspect="1"/>
-            </wp:cNvGraphicFramePr>
-            <a:graphic xmlns:a="http://schemas.openxmlformats.org/drawingml/2006/main">
-              <a:graphicData uri="http://schemas.openxmlformats.org/drawingml/2006/picture">
-                <pic:pic xmlns:pic="http://schemas.openxmlformats.org/drawingml/2006/picture">
-                  <pic:nvPicPr>
-                    <pic:cNvPr id="0" name="Picture 2"/>
-                    <pic:cNvPicPr>
-                      <a:picLocks noChangeAspect="1" noChangeArrowheads="1"/>
-                    </pic:cNvPicPr>
-                  </pic:nvPicPr>
-                  <pic:blipFill>
-                    <a:blip r:embed="rId14">
-                      <a:extLst>
-                        <a:ext uri="{28A0092B-C50C-407E-A947-70E740481C1C}">
-                          <a14:useLocalDpi xmlns:a14="http://schemas.microsoft.com/office/drawing/2010/main" val="0"/>
-                        </a:ext>
-                      </a:extLst>
-                    </a:blip>
-                    <a:srcRect/>
-                    <a:stretch>
-                      <a:fillRect/>
-                    </a:stretch>
-                  </pic:blipFill>
-                  <pic:spPr bwMode="auto">
-                    <a:xfrm>
-                      <a:off x="0" y="0"/>
-                      <a:ext cx="2690532" cy="1808500"/>
-                    </a:xfrm>
-                    <a:prstGeom prst="rect">
-                      <a:avLst/>
-                    </a:prstGeom>
-                    <a:noFill/>
-                    <a:ln>
-                      <a:noFill/>
-                    </a:ln>
-                  </pic:spPr>
-                </pic:pic>
-              </a:graphicData>
-            </a:graphic>
-          </wp:inline>
-        </w:drawing>
-      </w:r>
-    </w:p>
-    <w:p>
-      <w:pPr>
-        <w:rPr>
-          <w:rFonts w:ascii="Helvetica" w:hAnsi="Helvetica"/>
-        </w:rPr>
-      </w:pPr>
-    </w:p>
-    <w:p>
-      <w:pPr>
-        <w:rPr>
-          <w:rFonts w:ascii="Helvetica" w:hAnsi="Helvetica"/>
-        </w:rPr>
-      </w:pPr>
-      <w:r>
-        <w:rPr>
-          <w:rFonts w:ascii="Helvetica" w:hAnsi="Helvetica"/>
-        </w:rPr>
-        <w:t>The chart on the left comes from the second regression model (adjusted high, low, open, volume, &amp; RSI against the adjusted close.)</w:t>
-      </w:r>
-      <w:r>
-        <w:rPr>
-          <w:rFonts w:ascii="Helvetica" w:hAnsi="Helvetica"/>
-        </w:rPr>
-        <w:t xml:space="preserve">  The blue line in both charts represents the predicted prices.  In the chart on the right the line overlaps the actual price data almost perfectly.</w:t>
-      </w:r>
-    </w:p>
-    <w:p>
-      <w:pPr>
-        <w:rPr>
-          <w:rFonts w:ascii="Helvetica" w:hAnsi="Helvetica"/>
-        </w:rPr>
-      </w:pPr>
-    </w:p>
-    <w:p>
-      <w:pPr>
-        <w:rPr>
-          <w:rFonts w:ascii="Helvetica" w:hAnsi="Helvetica"/>
-        </w:rPr>
-      </w:pPr>
-      <w:r>
-        <w:rPr>
-          <w:rFonts w:ascii="Helvetica" w:hAnsi="Helvetica"/>
-        </w:rPr>
-        <w:t xml:space="preserve">This chart shows the first linear regression model (rsi_30_model.)  The red </w:t>
-      </w:r>
-      <w:proofErr w:type="gramStart"/>
-      <w:r>
-        <w:rPr>
-          <w:rFonts w:ascii="Helvetica" w:hAnsi="Helvetica"/>
-        </w:rPr>
-        <w:t>x’s</w:t>
-      </w:r>
-      <w:proofErr w:type="gramEnd"/>
-      <w:r>
-        <w:rPr>
-          <w:rFonts w:ascii="Helvetica" w:hAnsi="Helvetica"/>
-        </w:rPr>
-        <w:t xml:space="preserve"> represent the predicted prices while the black dots represent actual prices.</w:t>
-      </w:r>
-    </w:p>
-    <w:p>
-      <w:pPr>
-        <w:rPr>
-          <w:rFonts w:ascii="Helvetica" w:hAnsi="Helvetica"/>
-        </w:rPr>
-      </w:pPr>
-      <w:r>
-        <w:rPr>
-          <w:rFonts w:ascii="Helvetica" w:hAnsi="Helvetica"/>
-          <w:noProof/>
-        </w:rPr>
-        <w:drawing>
-          <wp:inline distT="0" distB="0" distL="0" distR="0" wp14:anchorId="183E4F9B" wp14:editId="4C3673AB">
-            <wp:extent cx="3200400" cy="2151219"/>
-            <wp:effectExtent l="0" t="0" r="0" b="8255"/>
-            <wp:docPr id="9" name="Picture 5"/>
-            <wp:cNvGraphicFramePr>
-              <a:graphicFrameLocks xmlns:a="http://schemas.openxmlformats.org/drawingml/2006/main" noChangeAspect="1"/>
-            </wp:cNvGraphicFramePr>
-            <a:graphic xmlns:a="http://schemas.openxmlformats.org/drawingml/2006/main">
-              <a:graphicData uri="http://schemas.openxmlformats.org/drawingml/2006/picture">
-                <pic:pic xmlns:pic="http://schemas.openxmlformats.org/drawingml/2006/picture">
-                  <pic:nvPicPr>
-                    <pic:cNvPr id="0" name="Picture 5"/>
-                    <pic:cNvPicPr>
-                      <a:picLocks noChangeAspect="1" noChangeArrowheads="1"/>
-                    </pic:cNvPicPr>
-                  </pic:nvPicPr>
-                  <pic:blipFill>
-                    <a:blip r:embed="rId15">
-                      <a:extLst>
-                        <a:ext uri="{28A0092B-C50C-407E-A947-70E740481C1C}">
-                          <a14:useLocalDpi xmlns:a14="http://schemas.microsoft.com/office/drawing/2010/main" val="0"/>
-                        </a:ext>
-                      </a:extLst>
-                    </a:blip>
-                    <a:srcRect/>
-                    <a:stretch>
-                      <a:fillRect/>
-                    </a:stretch>
-                  </pic:blipFill>
-                  <pic:spPr bwMode="auto">
-                    <a:xfrm>
-                      <a:off x="0" y="0"/>
-                      <a:ext cx="3200400" cy="2151219"/>
-                    </a:xfrm>
-                    <a:prstGeom prst="rect">
-                      <a:avLst/>
-                    </a:prstGeom>
-                    <a:noFill/>
-                    <a:ln>
-                      <a:noFill/>
-                    </a:ln>
-                  </pic:spPr>
-                </pic:pic>
-              </a:graphicData>
-            </a:graphic>
-          </wp:inline>
-        </w:drawing>
-      </w:r>
-    </w:p>
-    <w:p>
-      <w:pPr>
-        <w:rPr>
-          <w:rFonts w:ascii="Helvetica" w:hAnsi="Helvetica"/>
-        </w:rPr>
-      </w:pPr>
-    </w:p>
-    <w:p>
-      <w:pPr>
-        <w:rPr>
-          <w:rFonts w:ascii="Helvetica" w:hAnsi="Helvetica"/>
-        </w:rPr>
-      </w:pPr>
-      <w:r>
-        <w:rPr>
-          <w:rFonts w:ascii="Helvetica" w:hAnsi="Helvetica"/>
-        </w:rPr>
-        <w:t>Next we have the first decision tree regression charts:</w:t>
-      </w:r>
-    </w:p>
-    <w:p>
-      <w:r>
-        <w:rPr>
-          <w:rFonts w:ascii="Helvetica" w:hAnsi="Helvetica"/>
-          <w:noProof/>
-        </w:rPr>
-        <w:drawing>
-          <wp:inline distT="0" distB="0" distL="0" distR="0" wp14:anchorId="123D1829" wp14:editId="7B0CAB9A">
-            <wp:extent cx="2720733" cy="1828800"/>
-            <wp:effectExtent l="0" t="0" r="0" b="0"/>
-            <wp:docPr id="10" name="Picture 6"/>
-            <wp:cNvGraphicFramePr>
-              <a:graphicFrameLocks xmlns:a="http://schemas.openxmlformats.org/drawingml/2006/main" noChangeAspect="1"/>
-            </wp:cNvGraphicFramePr>
-            <a:graphic xmlns:a="http://schemas.openxmlformats.org/drawingml/2006/main">
-              <a:graphicData uri="http://schemas.openxmlformats.org/drawingml/2006/picture">
-                <pic:pic xmlns:pic="http://schemas.openxmlformats.org/drawingml/2006/picture">
-                  <pic:nvPicPr>
-                    <pic:cNvPr id="0" name="Picture 6"/>
-                    <pic:cNvPicPr>
-                      <a:picLocks noChangeAspect="1" noChangeArrowheads="1"/>
-                    </pic:cNvPicPr>
-                  </pic:nvPicPr>
-                  <pic:blipFill>
-                    <a:blip r:embed="rId16">
-                      <a:extLst>
-                        <a:ext uri="{28A0092B-C50C-407E-A947-70E740481C1C}">
-                          <a14:useLocalDpi xmlns:a14="http://schemas.microsoft.com/office/drawing/2010/main" val="0"/>
-                        </a:ext>
-                      </a:extLst>
-                    </a:blip>
-                    <a:srcRect/>
-                    <a:stretch>
-                      <a:fillRect/>
-                    </a:stretch>
-                  </pic:blipFill>
-                  <pic:spPr bwMode="auto">
-                    <a:xfrm>
-                      <a:off x="0" y="0"/>
-                      <a:ext cx="2720733" cy="1828800"/>
-                    </a:xfrm>
-                    <a:prstGeom prst="rect">
-                      <a:avLst/>
-                    </a:prstGeom>
-                    <a:noFill/>
-                    <a:ln>
-                      <a:noFill/>
-                    </a:ln>
-                  </pic:spPr>
-                </pic:pic>
-              </a:graphicData>
-            </a:graphic>
-          </wp:inline>
-        </w:drawing>
-      </w:r>
-      <w:r>
-        <w:t xml:space="preserve"> </w:t>
-      </w:r>
-      <w:r>
-        <w:rPr>
-          <w:rFonts w:ascii="Helvetica" w:hAnsi="Helvetica"/>
-          <w:noProof/>
-        </w:rPr>
-        <w:drawing>
-          <wp:inline distT="0" distB="0" distL="0" distR="0" wp14:anchorId="580CB669" wp14:editId="7C61701D">
-            <wp:extent cx="2720733" cy="1828800"/>
-            <wp:effectExtent l="0" t="0" r="0" b="0"/>
-            <wp:docPr id="11" name="Picture 7"/>
-            <wp:cNvGraphicFramePr>
-              <a:graphicFrameLocks xmlns:a="http://schemas.openxmlformats.org/drawingml/2006/main" noChangeAspect="1"/>
-            </wp:cNvGraphicFramePr>
-            <a:graphic xmlns:a="http://schemas.openxmlformats.org/drawingml/2006/main">
-              <a:graphicData uri="http://schemas.openxmlformats.org/drawingml/2006/picture">
-                <pic:pic xmlns:pic="http://schemas.openxmlformats.org/drawingml/2006/picture">
-                  <pic:nvPicPr>
-                    <pic:cNvPr id="0" name="Picture 7"/>
-                    <pic:cNvPicPr>
-                      <a:picLocks noChangeAspect="1" noChangeArrowheads="1"/>
-                    </pic:cNvPicPr>
-                  </pic:nvPicPr>
-                  <pic:blipFill>
-                    <a:blip r:embed="rId17">
-                      <a:extLst>
-                        <a:ext uri="{28A0092B-C50C-407E-A947-70E740481C1C}">
-                          <a14:useLocalDpi xmlns:a14="http://schemas.microsoft.com/office/drawing/2010/main" val="0"/>
-                        </a:ext>
-                      </a:extLst>
-                    </a:blip>
-                    <a:srcRect/>
-                    <a:stretch>
-                      <a:fillRect/>
-                    </a:stretch>
-                  </pic:blipFill>
-                  <pic:spPr bwMode="auto">
-                    <a:xfrm>
-                      <a:off x="0" y="0"/>
-                      <a:ext cx="2721126" cy="1829064"/>
-                    </a:xfrm>
-                    <a:prstGeom prst="rect">
-                      <a:avLst/>
-                    </a:prstGeom>
-                    <a:noFill/>
-                    <a:ln>
-                      <a:noFill/>
-                    </a:ln>
-                  </pic:spPr>
-                </pic:pic>
-              </a:graphicData>
-            </a:graphic>
-          </wp:inline>
-        </w:drawing>
-      </w:r>
-    </w:p>
-    <w:p>
-      <w:pPr>
-        <w:rPr>
-          <w:rFonts w:ascii="Helvetica" w:hAnsi="Helvetica"/>
-        </w:rPr>
-      </w:pPr>
-    </w:p>
-    <w:p>
-      <w:pPr>
-        <w:rPr>
-          <w:rFonts w:ascii="Helvetica" w:hAnsi="Helvetica"/>
-        </w:rPr>
-      </w:pPr>
-      <w:r>
-        <w:rPr>
-          <w:rFonts w:ascii="Helvetica" w:hAnsi="Helvetica"/>
-        </w:rPr>
-        <w:t>The c</w:t>
-      </w:r>
-      <w:r>
-        <w:rPr>
-          <w:rFonts w:ascii="Helvetica" w:hAnsi="Helvetica"/>
-        </w:rPr>
-        <w:t>hart on the left has a max depth of 2 and the chart on the right has a max depth of 5.  The chart below has a max depth of 20.</w:t>
-      </w:r>
-    </w:p>
-    <w:p>
-      <w:pPr>
-        <w:rPr>
-          <w:rFonts w:ascii="Helvetica" w:hAnsi="Helvetica"/>
-        </w:rPr>
-      </w:pPr>
-      <w:r>
-        <w:rPr>
-          <w:rFonts w:ascii="Helvetica" w:hAnsi="Helvetica"/>
-          <w:noProof/>
-        </w:rPr>
-        <w:drawing>
-          <wp:inline distT="0" distB="0" distL="0" distR="0" wp14:anchorId="3CDF7F97" wp14:editId="649C41D2">
-            <wp:extent cx="3886200" cy="2514600"/>
-            <wp:effectExtent l="0" t="0" r="0" b="0"/>
-            <wp:docPr id="12" name="Picture 8"/>
-            <wp:cNvGraphicFramePr>
-              <a:graphicFrameLocks xmlns:a="http://schemas.openxmlformats.org/drawingml/2006/main" noChangeAspect="1"/>
-            </wp:cNvGraphicFramePr>
-            <a:graphic xmlns:a="http://schemas.openxmlformats.org/drawingml/2006/main">
-              <a:graphicData uri="http://schemas.openxmlformats.org/drawingml/2006/picture">
-                <pic:pic xmlns:pic="http://schemas.openxmlformats.org/drawingml/2006/picture">
-                  <pic:nvPicPr>
-                    <pic:cNvPr id="0" name="Picture 8"/>
-                    <pic:cNvPicPr>
-                      <a:picLocks noChangeAspect="1" noChangeArrowheads="1"/>
-                    </pic:cNvPicPr>
-                  </pic:nvPicPr>
-                  <pic:blipFill>
-                    <a:blip r:embed="rId18">
-                      <a:extLst>
-                        <a:ext uri="{28A0092B-C50C-407E-A947-70E740481C1C}">
-                          <a14:useLocalDpi xmlns:a14="http://schemas.microsoft.com/office/drawing/2010/main" val="0"/>
-                        </a:ext>
-                      </a:extLst>
-                    </a:blip>
-                    <a:srcRect/>
-                    <a:stretch>
-                      <a:fillRect/>
-                    </a:stretch>
-                  </pic:blipFill>
-                  <pic:spPr bwMode="auto">
-                    <a:xfrm>
-                      <a:off x="0" y="0"/>
-                      <a:ext cx="3886200" cy="2514600"/>
-                    </a:xfrm>
-                    <a:prstGeom prst="rect">
-                      <a:avLst/>
-                    </a:prstGeom>
-                    <a:noFill/>
-                    <a:ln>
-                      <a:noFill/>
-                    </a:ln>
-                  </pic:spPr>
-                </pic:pic>
-              </a:graphicData>
-            </a:graphic>
-          </wp:inline>
-        </w:drawing>
-      </w:r>
-    </w:p>
-    <w:p>
-      <w:pPr>
-        <w:rPr>
-          <w:rFonts w:ascii="Helvetica" w:hAnsi="Helvetica"/>
-        </w:rPr>
-      </w:pPr>
-      <w:r>
-        <w:rPr>
-          <w:rFonts w:ascii="Helvetica" w:hAnsi="Helvetica"/>
-        </w:rPr>
-        <w:t>This final chart shows the most accurate model (linear regression model rsi_309_model.)</w:t>
-      </w:r>
-    </w:p>
-    <w:p>
-      <w:pPr>
-        <w:rPr>
-          <w:rFonts w:ascii="Helvetica" w:hAnsi="Helvetica"/>
-        </w:rPr>
-      </w:pPr>
-    </w:p>
-    <w:p>
-      <w:pPr>
-        <w:rPr>
-          <w:rFonts w:ascii="Helvetica" w:hAnsi="Helvetica"/>
-        </w:rPr>
-      </w:pPr>
-      <w:r>
-        <w:rPr>
-          <w:rFonts w:ascii="Helvetica" w:hAnsi="Helvetica"/>
-          <w:noProof/>
-        </w:rPr>
-        <w:drawing>
-          <wp:inline distT="0" distB="0" distL="0" distR="0" wp14:anchorId="7972201E" wp14:editId="3F797E12">
-            <wp:extent cx="4800600" cy="2764155"/>
-            <wp:effectExtent l="0" t="0" r="0" b="0"/>
-            <wp:docPr id="13" name="Picture 9"/>
-            <wp:cNvGraphicFramePr>
-              <a:graphicFrameLocks xmlns:a="http://schemas.openxmlformats.org/drawingml/2006/main" noChangeAspect="1"/>
-            </wp:cNvGraphicFramePr>
-            <a:graphic xmlns:a="http://schemas.openxmlformats.org/drawingml/2006/main">
-              <a:graphicData uri="http://schemas.openxmlformats.org/drawingml/2006/picture">
-                <pic:pic xmlns:pic="http://schemas.openxmlformats.org/drawingml/2006/picture">
-                  <pic:nvPicPr>
-                    <pic:cNvPr id="0" name="Picture 9"/>
-                    <pic:cNvPicPr>
-                      <a:picLocks noChangeAspect="1" noChangeArrowheads="1"/>
-                    </pic:cNvPicPr>
-                  </pic:nvPicPr>
-                  <pic:blipFill>
-                    <a:blip r:embed="rId19">
-                      <a:extLst>
-                        <a:ext uri="{28A0092B-C50C-407E-A947-70E740481C1C}">
-                          <a14:useLocalDpi xmlns:a14="http://schemas.microsoft.com/office/drawing/2010/main" val="0"/>
-                        </a:ext>
-                      </a:extLst>
-                    </a:blip>
-                    <a:srcRect/>
-                    <a:stretch>
-                      <a:fillRect/>
-                    </a:stretch>
-                  </pic:blipFill>
-                  <pic:spPr bwMode="auto">
-                    <a:xfrm>
-                      <a:off x="0" y="0"/>
-                      <a:ext cx="4800968" cy="2764367"/>
-                    </a:xfrm>
-                    <a:prstGeom prst="rect">
-                      <a:avLst/>
-                    </a:prstGeom>
-                    <a:noFill/>
-                    <a:ln>
-                      <a:noFill/>
-                    </a:ln>
-                  </pic:spPr>
-                </pic:pic>
-              </a:graphicData>
-            </a:graphic>
-          </wp:inline>
-        </w:drawing>
-      </w:r>
-    </w:p>
-    <w:p>
-      <w:pPr>
-        <w:rPr>
-          <w:rFonts w:ascii="Helvetica" w:hAnsi="Helvetica"/>
-        </w:rPr>
-      </w:pPr>
-      <w:proofErr w:type="gramStart"/>
-      <w:r>
-        <w:rPr>
-          <w:rFonts w:ascii="Helvetica" w:hAnsi="Helvetica"/>
-        </w:rPr>
-        <w:t>All of these charts of Apple, Inc.</w:t>
-      </w:r>
-      <w:proofErr w:type="gramEnd"/>
     </w:p>
     <w:p>
       <w:pPr>
@@ -2819,43 +2138,7 @@
         <w:rPr>
           <w:rFonts w:ascii="Helvetica" w:hAnsi="Helvetica"/>
         </w:rPr>
-        <w:t>I will start this discussion with what I termed the “simple, naïve regression” in the accompanying notebook.  As discussed above I created two functions (</w:t>
-      </w:r>
-      <w:proofErr w:type="spellStart"/>
-      <w:proofErr w:type="gramStart"/>
-      <w:r>
-        <w:rPr>
-          <w:rFonts w:ascii="Helvetica" w:hAnsi="Helvetica"/>
-        </w:rPr>
-        <w:t>rs</w:t>
-      </w:r>
-      <w:proofErr w:type="spellEnd"/>
-      <w:r>
-        <w:rPr>
-          <w:rFonts w:ascii="Helvetica" w:hAnsi="Helvetica"/>
-        </w:rPr>
-        <w:t>(</w:t>
-      </w:r>
-      <w:proofErr w:type="gramEnd"/>
-      <w:r>
-        <w:rPr>
-          <w:rFonts w:ascii="Helvetica" w:hAnsi="Helvetica"/>
-        </w:rPr>
-        <w:t xml:space="preserve">) and </w:t>
-      </w:r>
-      <w:proofErr w:type="spellStart"/>
-      <w:r>
-        <w:rPr>
-          <w:rFonts w:ascii="Helvetica" w:hAnsi="Helvetica"/>
-        </w:rPr>
-        <w:t>rsi</w:t>
-      </w:r>
-      <w:proofErr w:type="spellEnd"/>
-      <w:r>
-        <w:rPr>
-          <w:rFonts w:ascii="Helvetica" w:hAnsi="Helvetica"/>
-        </w:rPr>
-        <w:t>()) whose purpose is to calculate the relative strength and the relative strength index level.  Since relative strength is a straightforward calculation it is more effective to calculate these values with code than to attempt to get the data from an outside source.  My reasoning here is fairly simple, by constructing functions to make the calculations I can directly discuss what assumptions &amp; methods I use to make the necessary calculations.  I discussed the relative strength calculations I used in detail in the ‘Metrics’ section</w:t>
+        <w:t>I will start this discussion with what I termed the “simple, naïve regression” in the accompanying notebook.  As discussed above I created two functions (rs() and rsi()) whose purpose is to calculate the relative strength and the relative strength index level.  Since relative strength is a straightforward calculation it is more effective to calculate these values with code than to attempt to get the data from an outside source.  My reasoning here is fairly simple, by constructing functions to make the calculations I can directly discuss what assumptions &amp; methods I use to make the necessary calculations.  I discussed the relative strength calculations I used in detail in the ‘Metrics’ section</w:t>
       </w:r>
       <w:r>
         <w:rPr>
@@ -2881,77 +2164,13 @@
         <w:rPr>
           <w:rFonts w:ascii="Helvetica" w:hAnsi="Helvetica"/>
         </w:rPr>
-        <w:t xml:space="preserve">An important element of both the </w:t>
-      </w:r>
-      <w:proofErr w:type="spellStart"/>
-      <w:proofErr w:type="gramStart"/>
-      <w:r>
-        <w:rPr>
-          <w:rFonts w:ascii="Helvetica" w:hAnsi="Helvetica"/>
-        </w:rPr>
-        <w:t>rs</w:t>
-      </w:r>
-      <w:proofErr w:type="spellEnd"/>
-      <w:r>
-        <w:rPr>
-          <w:rFonts w:ascii="Helvetica" w:hAnsi="Helvetica"/>
-        </w:rPr>
-        <w:t>(</w:t>
-      </w:r>
-      <w:proofErr w:type="gramEnd"/>
-      <w:r>
-        <w:rPr>
-          <w:rFonts w:ascii="Helvetica" w:hAnsi="Helvetica"/>
-        </w:rPr>
-        <w:t xml:space="preserve">) &amp; </w:t>
-      </w:r>
-      <w:proofErr w:type="spellStart"/>
-      <w:r>
-        <w:rPr>
-          <w:rFonts w:ascii="Helvetica" w:hAnsi="Helvetica"/>
-        </w:rPr>
-        <w:t>rsi</w:t>
-      </w:r>
-      <w:proofErr w:type="spellEnd"/>
-      <w:r>
-        <w:rPr>
-          <w:rFonts w:ascii="Helvetica" w:hAnsi="Helvetica"/>
-        </w:rPr>
-        <w:t xml:space="preserve">() functions are the parameters.  For both of these functions </w:t>
-      </w:r>
-      <w:r>
-        <w:rPr>
-          <w:rFonts w:ascii="Helvetica" w:hAnsi="Helvetica"/>
-        </w:rPr>
-        <w:t xml:space="preserve">a </w:t>
-      </w:r>
-      <w:proofErr w:type="spellStart"/>
-      <w:r>
-        <w:rPr>
-          <w:rFonts w:ascii="Helvetica" w:hAnsi="Helvetica"/>
-        </w:rPr>
-        <w:t>look_back</w:t>
-      </w:r>
-      <w:proofErr w:type="spellEnd"/>
-      <w:r>
-        <w:rPr>
-          <w:rFonts w:ascii="Helvetica" w:hAnsi="Helvetica"/>
-        </w:rPr>
-        <w:t xml:space="preserve"> parameter exists.  The purpose of the </w:t>
-      </w:r>
-      <w:proofErr w:type="spellStart"/>
-      <w:r>
-        <w:rPr>
-          <w:rFonts w:ascii="Helvetica" w:hAnsi="Helvetica"/>
-        </w:rPr>
-        <w:t>look_back</w:t>
-      </w:r>
-      <w:proofErr w:type="spellEnd"/>
-      <w:r>
-        <w:rPr>
-          <w:rFonts w:ascii="Helvetica" w:hAnsi="Helvetica"/>
-        </w:rPr>
-        <w:t xml:space="preserve"> parameter is to allow a user to determine what the length of the moving average will be.  The moving average is something is very prone to fine-tuning so I decided it would be best to make that something that is easily updated as opposed to a parameter that is hardcoded.</w:t>
+        <w:t xml:space="preserve">An important element of both the rs() &amp; rsi() functions are the parameters.  For both of these functions </w:t>
+      </w:r>
+      <w:r>
+        <w:rPr>
+          <w:rFonts w:ascii="Helvetica" w:hAnsi="Helvetica"/>
+        </w:rPr>
+        <w:t>a look_back parameter exists.  The purpose of the look_back parameter is to allow a user to determine what the length of the moving average will be.  The moving average is something is very prone to fine-tuning so I decided it would be best to make that something that is easily updated as opposed to a parameter that is hardcoded.</w:t>
       </w:r>
     </w:p>
     <w:p>
@@ -2973,333 +2192,57 @@
         </w:rPr>
         <w:t xml:space="preserve">Two more functions that I created are </w:t>
       </w:r>
-      <w:proofErr w:type="spellStart"/>
-      <w:r>
-        <w:rPr>
-          <w:rFonts w:ascii="Helvetica" w:hAnsi="Helvetica"/>
-        </w:rPr>
-        <w:t>price_</w:t>
-      </w:r>
-      <w:proofErr w:type="gramStart"/>
-      <w:r>
-        <w:rPr>
-          <w:rFonts w:ascii="Helvetica" w:hAnsi="Helvetica"/>
-        </w:rPr>
-        <w:t>columns</w:t>
-      </w:r>
-      <w:proofErr w:type="spellEnd"/>
-      <w:r>
-        <w:rPr>
-          <w:rFonts w:ascii="Helvetica" w:hAnsi="Helvetica"/>
-        </w:rPr>
-        <w:t>(</w:t>
-      </w:r>
-      <w:proofErr w:type="gramEnd"/>
-      <w:r>
-        <w:rPr>
-          <w:rFonts w:ascii="Helvetica" w:hAnsi="Helvetica"/>
-        </w:rPr>
-        <w:t xml:space="preserve">) &amp; </w:t>
-      </w:r>
-      <w:proofErr w:type="spellStart"/>
-      <w:r>
-        <w:rPr>
-          <w:rFonts w:ascii="Helvetica" w:hAnsi="Helvetica"/>
-        </w:rPr>
-        <w:t>rsi_add</w:t>
-      </w:r>
-      <w:proofErr w:type="spellEnd"/>
-      <w:r>
-        <w:rPr>
-          <w:rFonts w:ascii="Helvetica" w:hAnsi="Helvetica"/>
-        </w:rPr>
-        <w:t>()</w:t>
-      </w:r>
-      <w:r>
-        <w:rPr>
-          <w:rFonts w:ascii="Helvetica" w:hAnsi="Helvetica"/>
-        </w:rPr>
-        <w:t xml:space="preserve">.  The </w:t>
-      </w:r>
-      <w:proofErr w:type="spellStart"/>
-      <w:r>
-        <w:rPr>
-          <w:rFonts w:ascii="Helvetica" w:hAnsi="Helvetica"/>
-        </w:rPr>
-        <w:t>price_</w:t>
-      </w:r>
-      <w:proofErr w:type="gramStart"/>
-      <w:r>
-        <w:rPr>
-          <w:rFonts w:ascii="Helvetica" w:hAnsi="Helvetica"/>
-        </w:rPr>
-        <w:t>columns</w:t>
-      </w:r>
-      <w:proofErr w:type="spellEnd"/>
-      <w:r>
-        <w:rPr>
-          <w:rFonts w:ascii="Helvetica" w:hAnsi="Helvetica"/>
-        </w:rPr>
-        <w:t>(</w:t>
-      </w:r>
-      <w:proofErr w:type="gramEnd"/>
-      <w:r>
-        <w:rPr>
-          <w:rFonts w:ascii="Helvetica" w:hAnsi="Helvetica"/>
-        </w:rPr>
-        <w:t>) functions purpose is to create two new columns and populate them with data.  These columns are ‘Sell Price’ and ‘Buy Price’.  The values for these two columns are calculated by filtering the ‘</w:t>
-      </w:r>
-      <w:proofErr w:type="spellStart"/>
-      <w:r>
-        <w:rPr>
-          <w:rFonts w:ascii="Helvetica" w:hAnsi="Helvetica"/>
-        </w:rPr>
-        <w:t>Adj</w:t>
-      </w:r>
-      <w:proofErr w:type="spellEnd"/>
-      <w:r>
-        <w:rPr>
-          <w:rFonts w:ascii="Helvetica" w:hAnsi="Helvetica"/>
-        </w:rPr>
-        <w:t xml:space="preserve">-C’ columns (adjusted close) by the RSI value.  If the RSI value is greater than 70, the </w:t>
-      </w:r>
-      <w:proofErr w:type="spellStart"/>
-      <w:r>
-        <w:rPr>
-          <w:rFonts w:ascii="Helvetica" w:hAnsi="Helvetica"/>
-        </w:rPr>
-        <w:t>Adj</w:t>
-      </w:r>
-      <w:proofErr w:type="spellEnd"/>
-      <w:r>
-        <w:rPr>
-          <w:rFonts w:ascii="Helvetica" w:hAnsi="Helvetica"/>
-        </w:rPr>
-        <w:t xml:space="preserve">-C value will be added to the ‘Sell Price’ column.  If the RSI is lower than 30, the </w:t>
-      </w:r>
-      <w:proofErr w:type="spellStart"/>
-      <w:r>
-        <w:rPr>
-          <w:rFonts w:ascii="Helvetica" w:hAnsi="Helvetica"/>
-        </w:rPr>
-        <w:t>Adj</w:t>
-      </w:r>
-      <w:proofErr w:type="spellEnd"/>
-      <w:r>
-        <w:rPr>
-          <w:rFonts w:ascii="Helvetica" w:hAnsi="Helvetica"/>
-        </w:rPr>
-        <w:t>-C value will be added to ‘Buy Price’ column.  The purpose of these columns is to ease the process of finding the buy and sell prices.</w:t>
-      </w:r>
-    </w:p>
-    <w:p>
-      <w:pPr>
-        <w:rPr>
-          <w:rFonts w:ascii="Helvetica" w:hAnsi="Helvetica"/>
-        </w:rPr>
-      </w:pPr>
-    </w:p>
-    <w:p>
-      <w:pPr>
-        <w:rPr>
-          <w:rFonts w:ascii="Helvetica" w:hAnsi="Helvetica"/>
-        </w:rPr>
-      </w:pPr>
-      <w:proofErr w:type="spellStart"/>
-      <w:proofErr w:type="gramStart"/>
-      <w:r>
-        <w:rPr>
-          <w:rFonts w:ascii="Helvetica" w:hAnsi="Helvetica"/>
-        </w:rPr>
-        <w:t>rsi</w:t>
-      </w:r>
-      <w:proofErr w:type="gramEnd"/>
-      <w:r>
-        <w:rPr>
-          <w:rFonts w:ascii="Helvetica" w:hAnsi="Helvetica"/>
-        </w:rPr>
-        <w:t>_add</w:t>
-      </w:r>
-      <w:proofErr w:type="spellEnd"/>
-      <w:r>
-        <w:rPr>
-          <w:rFonts w:ascii="Helvetica" w:hAnsi="Helvetica"/>
-        </w:rPr>
-        <w:t xml:space="preserve">() is a more straightforward function.  The </w:t>
-      </w:r>
-      <w:proofErr w:type="spellStart"/>
-      <w:r>
-        <w:rPr>
-          <w:rFonts w:ascii="Helvetica" w:hAnsi="Helvetica"/>
-        </w:rPr>
-        <w:t>rsi_</w:t>
-      </w:r>
-      <w:proofErr w:type="gramStart"/>
-      <w:r>
-        <w:rPr>
-          <w:rFonts w:ascii="Helvetica" w:hAnsi="Helvetica"/>
-        </w:rPr>
-        <w:t>add</w:t>
-      </w:r>
-      <w:proofErr w:type="spellEnd"/>
-      <w:r>
-        <w:rPr>
-          <w:rFonts w:ascii="Helvetica" w:hAnsi="Helvetica"/>
-        </w:rPr>
-        <w:t>(</w:t>
-      </w:r>
-      <w:proofErr w:type="gramEnd"/>
-      <w:r>
-        <w:rPr>
-          <w:rFonts w:ascii="Helvetica" w:hAnsi="Helvetica"/>
-        </w:rPr>
-        <w:t xml:space="preserve">) function is more of an automation function, its purpose is to call the </w:t>
-      </w:r>
-      <w:proofErr w:type="spellStart"/>
-      <w:r>
-        <w:rPr>
-          <w:rFonts w:ascii="Helvetica" w:hAnsi="Helvetica"/>
-        </w:rPr>
-        <w:t>rsi</w:t>
-      </w:r>
-      <w:proofErr w:type="spellEnd"/>
-      <w:r>
-        <w:rPr>
-          <w:rFonts w:ascii="Helvetica" w:hAnsi="Helvetica"/>
-        </w:rPr>
-        <w:t xml:space="preserve">() function and add an ‘RSI’ column to a dataset that is passed into the function.  The </w:t>
-      </w:r>
-      <w:proofErr w:type="spellStart"/>
-      <w:r>
-        <w:rPr>
-          <w:rFonts w:ascii="Helvetica" w:hAnsi="Helvetica"/>
-        </w:rPr>
-        <w:t>rsi_</w:t>
-      </w:r>
-      <w:proofErr w:type="gramStart"/>
-      <w:r>
-        <w:rPr>
-          <w:rFonts w:ascii="Helvetica" w:hAnsi="Helvetica"/>
-        </w:rPr>
-        <w:t>add</w:t>
-      </w:r>
-      <w:proofErr w:type="spellEnd"/>
-      <w:r>
-        <w:rPr>
-          <w:rFonts w:ascii="Helvetica" w:hAnsi="Helvetica"/>
-        </w:rPr>
-        <w:t>(</w:t>
-      </w:r>
-      <w:proofErr w:type="gramEnd"/>
-      <w:r>
-        <w:rPr>
-          <w:rFonts w:ascii="Helvetica" w:hAnsi="Helvetica"/>
-        </w:rPr>
-        <w:t xml:space="preserve">) function also takes the </w:t>
-      </w:r>
-      <w:proofErr w:type="spellStart"/>
-      <w:r>
-        <w:rPr>
-          <w:rFonts w:ascii="Helvetica" w:hAnsi="Helvetica"/>
-        </w:rPr>
-        <w:t>ave_length</w:t>
-      </w:r>
-      <w:proofErr w:type="spellEnd"/>
-      <w:r>
-        <w:rPr>
-          <w:rFonts w:ascii="Helvetica" w:hAnsi="Helvetica"/>
-        </w:rPr>
-        <w:t xml:space="preserve"> parameter that serves the same purpose as the </w:t>
-      </w:r>
-      <w:proofErr w:type="spellStart"/>
-      <w:r>
-        <w:rPr>
-          <w:rFonts w:ascii="Helvetica" w:hAnsi="Helvetica"/>
-        </w:rPr>
-        <w:t>look_back</w:t>
-      </w:r>
-      <w:proofErr w:type="spellEnd"/>
-      <w:r>
-        <w:rPr>
-          <w:rFonts w:ascii="Helvetica" w:hAnsi="Helvetica"/>
-        </w:rPr>
-        <w:t xml:space="preserve"> parameter discussed above for the </w:t>
-      </w:r>
-      <w:proofErr w:type="spellStart"/>
-      <w:r>
-        <w:rPr>
-          <w:rFonts w:ascii="Helvetica" w:hAnsi="Helvetica"/>
-        </w:rPr>
-        <w:t>rs</w:t>
-      </w:r>
-      <w:proofErr w:type="spellEnd"/>
-      <w:r>
-        <w:rPr>
-          <w:rFonts w:ascii="Helvetica" w:hAnsi="Helvetica"/>
-        </w:rPr>
-        <w:t xml:space="preserve">() &amp; </w:t>
-      </w:r>
-      <w:proofErr w:type="spellStart"/>
-      <w:r>
-        <w:rPr>
-          <w:rFonts w:ascii="Helvetica" w:hAnsi="Helvetica"/>
-        </w:rPr>
-        <w:t>rsi</w:t>
-      </w:r>
-      <w:proofErr w:type="spellEnd"/>
-      <w:r>
-        <w:rPr>
-          <w:rFonts w:ascii="Helvetica" w:hAnsi="Helvetica"/>
-        </w:rPr>
-        <w:t>() functions.</w:t>
-      </w:r>
-    </w:p>
-    <w:p>
-      <w:pPr>
-        <w:rPr>
-          <w:rFonts w:ascii="Helvetica" w:hAnsi="Helvetica"/>
-        </w:rPr>
-      </w:pPr>
-    </w:p>
-    <w:p>
-      <w:pPr>
-        <w:rPr>
-          <w:rFonts w:ascii="Helvetica" w:hAnsi="Helvetica"/>
-        </w:rPr>
-      </w:pPr>
-      <w:r>
-        <w:rPr>
-          <w:rFonts w:ascii="Helvetica" w:hAnsi="Helvetica"/>
-        </w:rPr>
-        <w:t>One other implementation feature before I began to run the models was to add holding period columns.  As discussed in the Benchmark &amp; Data Preprocessing sections, I wanted to add holding periods for comparison purposes.  Shifting the ‘</w:t>
-      </w:r>
-      <w:proofErr w:type="spellStart"/>
-      <w:r>
-        <w:rPr>
-          <w:rFonts w:ascii="Helvetica" w:hAnsi="Helvetica"/>
-        </w:rPr>
-        <w:t>Adj</w:t>
-      </w:r>
-      <w:proofErr w:type="spellEnd"/>
-      <w:r>
-        <w:rPr>
-          <w:rFonts w:ascii="Helvetica" w:hAnsi="Helvetica"/>
-        </w:rPr>
-        <w:t xml:space="preserve">-C’ column back by an arbitrary number created the holding periods.  The process of how this was done was to create a copy of the data’s </w:t>
-      </w:r>
-      <w:proofErr w:type="spellStart"/>
-      <w:r>
-        <w:rPr>
-          <w:rFonts w:ascii="Helvetica" w:hAnsi="Helvetica"/>
-        </w:rPr>
-        <w:t>Adj</w:t>
-      </w:r>
-      <w:proofErr w:type="spellEnd"/>
-      <w:r>
-        <w:rPr>
-          <w:rFonts w:ascii="Helvetica" w:hAnsi="Helvetica"/>
-        </w:rPr>
-        <w:t>-C column, and then use pandas shift</w:t>
+      <w:r>
+        <w:rPr>
+          <w:rFonts w:ascii="Helvetica" w:hAnsi="Helvetica"/>
+        </w:rPr>
+        <w:t>price_columns() &amp; rsi_add()</w:t>
+      </w:r>
+      <w:r>
+        <w:rPr>
+          <w:rFonts w:ascii="Helvetica" w:hAnsi="Helvetica"/>
+        </w:rPr>
+        <w:t>.  The price_columns() functions purpose is to create two new columns and populate them with data.  These columns are ‘Sell Price’ and ‘Buy Price’.  The values for these two columns are calculated by filtering the ‘Adj-C’ columns (adjusted close) by the RSI value.  If the RSI value is greater than 70, the Adj-C value will be added to the ‘Sell Price’ column.  If the RSI is lower than 30, the Adj-C value will be added to ‘Buy Price’ column.  The purpose of these columns is to ease the process of finding the buy and sell prices.</w:t>
+      </w:r>
+    </w:p>
+    <w:p>
+      <w:pPr>
+        <w:rPr>
+          <w:rFonts w:ascii="Helvetica" w:hAnsi="Helvetica"/>
+        </w:rPr>
+      </w:pPr>
+    </w:p>
+    <w:p>
+      <w:pPr>
+        <w:rPr>
+          <w:rFonts w:ascii="Helvetica" w:hAnsi="Helvetica"/>
+        </w:rPr>
+      </w:pPr>
+      <w:r>
+        <w:rPr>
+          <w:rFonts w:ascii="Helvetica" w:hAnsi="Helvetica"/>
+        </w:rPr>
+        <w:t>rsi_add() is a more straightforward function.  The rsi_add() function is more of an automation function, its purpose is to call the rsi() function and add an ‘RSI’ column to a dataset that is passed into the function.  The rsi_add() function also takes the ave_length parameter that serves the same purpose as the look_back parameter discussed above for the rs() &amp; rsi() functions.</w:t>
+      </w:r>
+    </w:p>
+    <w:p>
+      <w:pPr>
+        <w:rPr>
+          <w:rFonts w:ascii="Helvetica" w:hAnsi="Helvetica"/>
+        </w:rPr>
+      </w:pPr>
+    </w:p>
+    <w:p>
+      <w:pPr>
+        <w:rPr>
+          <w:rFonts w:ascii="Helvetica" w:hAnsi="Helvetica"/>
+        </w:rPr>
+      </w:pPr>
+      <w:r>
+        <w:rPr>
+          <w:rFonts w:ascii="Helvetica" w:hAnsi="Helvetica"/>
+        </w:rPr>
+        <w:t>One other implementation feature before I began to run the models was to add holding period columns.  As discussed in the Benchmark &amp; Data Preprocessing sections, I wanted to add holding periods for comparison purposes.  Shifting the ‘Adj-C’ column back by an arbitrary number created the holding periods.  The process of how this was done was to create a copy of the data’s Adj-C column, and then use pandas shift</w:t>
       </w:r>
       <w:r>
         <w:rPr>
@@ -3312,35 +2255,7 @@
         <w:rPr>
           <w:rFonts w:ascii="Helvetica" w:hAnsi="Helvetica"/>
         </w:rPr>
-        <w:t xml:space="preserve"> attribute to assign to some </w:t>
-      </w:r>
-      <w:proofErr w:type="spellStart"/>
-      <w:r>
-        <w:rPr>
-          <w:rFonts w:ascii="Helvetica" w:hAnsi="Helvetica"/>
-        </w:rPr>
-        <w:t>var</w:t>
-      </w:r>
-      <w:proofErr w:type="spellEnd"/>
-      <w:r>
-        <w:rPr>
-          <w:rFonts w:ascii="Helvetica" w:hAnsi="Helvetica"/>
-        </w:rPr>
-        <w:t xml:space="preserve"> name, and finally add a new column (something like ‘Day 10’) and pass the </w:t>
-      </w:r>
-      <w:proofErr w:type="spellStart"/>
-      <w:r>
-        <w:rPr>
-          <w:rFonts w:ascii="Helvetica" w:hAnsi="Helvetica"/>
-        </w:rPr>
-        <w:t>var’s</w:t>
-      </w:r>
-      <w:proofErr w:type="spellEnd"/>
-      <w:r>
-        <w:rPr>
-          <w:rFonts w:ascii="Helvetica" w:hAnsi="Helvetica"/>
-        </w:rPr>
-        <w:t xml:space="preserve"> values to that new column.</w:t>
+        <w:t xml:space="preserve"> attribute to assign to some var name, and finally add a new column (something like ‘Day 10’) and pass the var’s values to that new column.</w:t>
       </w:r>
     </w:p>
     <w:p>
@@ -3362,33 +2277,17 @@
         </w:rPr>
         <w:t>Before I ran the naïve regression models I had to split my data into training/test sets.  In order to do this I created a function (</w:t>
       </w:r>
-      <w:proofErr w:type="spellStart"/>
-      <w:r>
-        <w:rPr>
-          <w:rFonts w:ascii="Helvetica" w:hAnsi="Helvetica"/>
-        </w:rPr>
-        <w:t>train_</w:t>
-      </w:r>
-      <w:proofErr w:type="gramStart"/>
-      <w:r>
-        <w:rPr>
-          <w:rFonts w:ascii="Helvetica" w:hAnsi="Helvetica"/>
-        </w:rPr>
-        <w:t>test</w:t>
-      </w:r>
-      <w:proofErr w:type="spellEnd"/>
-      <w:r>
-        <w:rPr>
-          <w:rFonts w:ascii="Helvetica" w:hAnsi="Helvetica"/>
-        </w:rPr>
-        <w:t>(</w:t>
-      </w:r>
-      <w:proofErr w:type="gramEnd"/>
-      <w:r>
-        <w:rPr>
-          <w:rFonts w:ascii="Helvetica" w:hAnsi="Helvetica"/>
-        </w:rPr>
-        <w:t>)) to split in the dataset</w:t>
+      <w:r>
+        <w:rPr>
+          <w:rFonts w:ascii="Helvetica" w:hAnsi="Helvetica"/>
+        </w:rPr>
+        <w:t>train_test</w:t>
+      </w:r>
+      <w:r>
+        <w:rPr>
+          <w:rFonts w:ascii="Helvetica" w:hAnsi="Helvetica"/>
+        </w:rPr>
+        <w:t>()) to split in the dataset</w:t>
       </w:r>
       <w:r>
         <w:rPr>
@@ -3415,8 +2314,6 @@
           <w:bdr w:val="none" w:sz="0" w:space="0" w:color="auto" w:frame="1"/>
         </w:rPr>
       </w:pPr>
-      <w:proofErr w:type="spellStart"/>
-      <w:proofErr w:type="gramStart"/>
       <w:r>
         <w:rPr>
           <w:rFonts w:ascii="Consolas" w:eastAsia="Times New Roman" w:hAnsi="Consolas" w:cs="Times New Roman"/>
@@ -3425,73 +2322,7 @@
           <w:szCs w:val="18"/>
           <w:bdr w:val="none" w:sz="0" w:space="0" w:color="auto" w:frame="1"/>
         </w:rPr>
-        <w:t>train</w:t>
-      </w:r>
-      <w:proofErr w:type="gramEnd"/>
-      <w:r>
-        <w:rPr>
-          <w:rFonts w:ascii="Consolas" w:eastAsia="Times New Roman" w:hAnsi="Consolas" w:cs="Times New Roman"/>
-          <w:color w:val="000000"/>
-          <w:sz w:val="18"/>
-          <w:szCs w:val="18"/>
-          <w:bdr w:val="none" w:sz="0" w:space="0" w:color="auto" w:frame="1"/>
-        </w:rPr>
-        <w:t>_percent</w:t>
-      </w:r>
-      <w:proofErr w:type="spellEnd"/>
-      <w:r>
-        <w:rPr>
-          <w:rFonts w:ascii="Consolas" w:eastAsia="Times New Roman" w:hAnsi="Consolas" w:cs="Times New Roman"/>
-          <w:color w:val="000000"/>
-          <w:sz w:val="18"/>
-          <w:szCs w:val="18"/>
-          <w:bdr w:val="none" w:sz="0" w:space="0" w:color="auto" w:frame="1"/>
-        </w:rPr>
-        <w:t> = </w:t>
-      </w:r>
-      <w:proofErr w:type="spellStart"/>
-      <w:r>
-        <w:rPr>
-          <w:rFonts w:ascii="Consolas" w:eastAsia="Times New Roman" w:hAnsi="Consolas" w:cs="Times New Roman"/>
-          <w:color w:val="000000"/>
-          <w:sz w:val="18"/>
-          <w:szCs w:val="18"/>
-          <w:bdr w:val="none" w:sz="0" w:space="0" w:color="auto" w:frame="1"/>
-        </w:rPr>
-        <w:t>int</w:t>
-      </w:r>
-      <w:proofErr w:type="spellEnd"/>
-      <w:r>
-        <w:rPr>
-          <w:rFonts w:ascii="Consolas" w:eastAsia="Times New Roman" w:hAnsi="Consolas" w:cs="Times New Roman"/>
-          <w:color w:val="000000"/>
-          <w:sz w:val="18"/>
-          <w:szCs w:val="18"/>
-          <w:bdr w:val="none" w:sz="0" w:space="0" w:color="auto" w:frame="1"/>
-        </w:rPr>
-        <w:t>(round(</w:t>
-      </w:r>
-      <w:proofErr w:type="spellStart"/>
-      <w:r>
-        <w:rPr>
-          <w:rFonts w:ascii="Consolas" w:eastAsia="Times New Roman" w:hAnsi="Consolas" w:cs="Times New Roman"/>
-          <w:color w:val="000000"/>
-          <w:sz w:val="18"/>
-          <w:szCs w:val="18"/>
-          <w:bdr w:val="none" w:sz="0" w:space="0" w:color="auto" w:frame="1"/>
-        </w:rPr>
-        <w:t>len</w:t>
-      </w:r>
-      <w:proofErr w:type="spellEnd"/>
-      <w:r>
-        <w:rPr>
-          <w:rFonts w:ascii="Consolas" w:eastAsia="Times New Roman" w:hAnsi="Consolas" w:cs="Times New Roman"/>
-          <w:color w:val="000000"/>
-          <w:sz w:val="18"/>
-          <w:szCs w:val="18"/>
-          <w:bdr w:val="none" w:sz="0" w:space="0" w:color="auto" w:frame="1"/>
-        </w:rPr>
-        <w:t>(data) * train))  </w:t>
+        <w:t>train_percent = int(round(len(data) * train))  </w:t>
       </w:r>
     </w:p>
     <w:p>
@@ -3538,7 +2369,19 @@
         <w:rPr>
           <w:rFonts w:ascii="Helvetica" w:hAnsi="Helvetica"/>
         </w:rPr>
-        <w:t>all the preprocessing &amp; train/test splits dine</w:t>
+        <w:t>all the prep</w:t>
+      </w:r>
+      <w:r>
+        <w:rPr>
+          <w:rFonts w:ascii="Helvetica" w:hAnsi="Helvetica"/>
+        </w:rPr>
+        <w:t>rocessing &amp; train/test splits do</w:t>
+      </w:r>
+      <w:r>
+        <w:rPr>
+          <w:rFonts w:ascii="Helvetica" w:hAnsi="Helvetica"/>
+        </w:rPr>
+        <w:t>ne</w:t>
       </w:r>
       <w:r>
         <w:rPr>
@@ -3550,21 +2393,7 @@
         <w:rPr>
           <w:rFonts w:ascii="Helvetica" w:hAnsi="Helvetica"/>
         </w:rPr>
-        <w:t>The first attempt was simply the ‘RSI’ as my feature set against the adjusted closing price data (</w:t>
-      </w:r>
-      <w:proofErr w:type="spellStart"/>
-      <w:r>
-        <w:rPr>
-          <w:rFonts w:ascii="Helvetica" w:hAnsi="Helvetica"/>
-        </w:rPr>
-        <w:t>Adj</w:t>
-      </w:r>
-      <w:proofErr w:type="spellEnd"/>
-      <w:r>
-        <w:rPr>
-          <w:rFonts w:ascii="Helvetica" w:hAnsi="Helvetica"/>
-        </w:rPr>
-        <w:t>-C).  This model produced, as seen in the notebook, produced some very poor results.  From the results it is clear that using just the raw RSI number is fairly useless for predicting prices.  This shouldn’t really come as a surprise, although I was expecting the results to be so bad.  This outcome makes sense since the RSI is only supposed to be predictive in the extremes.</w:t>
+        <w:t>The first attempt was simply the ‘RSI’ as my feature set against the adjusted closing price data (Adj-C).  This model produced, as seen in the notebook, produced some very poor results.  From the results it is clear that using just the raw RSI number is fairly useless for predicting prices.  This shouldn’t really come as a surprise, although I was expecting the results to be so bad.  This outcome makes sense since the RSI is only supposed to be predictive in the extremes.</w:t>
       </w:r>
     </w:p>
     <w:p>
@@ -3681,35 +2510,7 @@
         <w:rPr>
           <w:rFonts w:ascii="Helvetica" w:hAnsi="Helvetica"/>
         </w:rPr>
-        <w:t xml:space="preserve">.  In order to do this I created another function called </w:t>
-      </w:r>
-      <w:proofErr w:type="spellStart"/>
-      <w:r>
-        <w:rPr>
-          <w:rFonts w:ascii="Helvetica" w:hAnsi="Helvetica"/>
-        </w:rPr>
-        <w:t>sell_signal_</w:t>
-      </w:r>
-      <w:proofErr w:type="gramStart"/>
-      <w:r>
-        <w:rPr>
-          <w:rFonts w:ascii="Helvetica" w:hAnsi="Helvetica"/>
-        </w:rPr>
-        <w:t>prices</w:t>
-      </w:r>
-      <w:proofErr w:type="spellEnd"/>
-      <w:r>
-        <w:rPr>
-          <w:rFonts w:ascii="Helvetica" w:hAnsi="Helvetica"/>
-        </w:rPr>
-        <w:t>(</w:t>
-      </w:r>
-      <w:proofErr w:type="gramEnd"/>
-      <w:r>
-        <w:rPr>
-          <w:rFonts w:ascii="Helvetica" w:hAnsi="Helvetica"/>
-        </w:rPr>
-        <w:t>).  This function takes in three parameters</w:t>
+        <w:t>.  In order to do this I created another function called sell_signal_prices().  This function takes in three parameters</w:t>
       </w:r>
       <w:r>
         <w:rPr>
@@ -3773,35 +2574,7 @@
         <w:rPr>
           <w:rFonts w:ascii="Helvetica" w:hAnsi="Helvetica"/>
         </w:rPr>
-        <w:t xml:space="preserve">about the </w:t>
-      </w:r>
-      <w:proofErr w:type="spellStart"/>
-      <w:r>
-        <w:rPr>
-          <w:rFonts w:ascii="Helvetica" w:hAnsi="Helvetica"/>
-        </w:rPr>
-        <w:t>sell_signal_</w:t>
-      </w:r>
-      <w:proofErr w:type="gramStart"/>
-      <w:r>
-        <w:rPr>
-          <w:rFonts w:ascii="Helvetica" w:hAnsi="Helvetica"/>
-        </w:rPr>
-        <w:t>prices</w:t>
-      </w:r>
-      <w:proofErr w:type="spellEnd"/>
-      <w:r>
-        <w:rPr>
-          <w:rFonts w:ascii="Helvetica" w:hAnsi="Helvetica"/>
-        </w:rPr>
-        <w:t>(</w:t>
-      </w:r>
-      <w:proofErr w:type="gramEnd"/>
-      <w:r>
-        <w:rPr>
-          <w:rFonts w:ascii="Helvetica" w:hAnsi="Helvetica"/>
-        </w:rPr>
-        <w:t xml:space="preserve">) </w:t>
+        <w:t xml:space="preserve">about the sell_signal_prices() </w:t>
       </w:r>
       <w:r>
         <w:rPr>
@@ -3898,25 +2671,55 @@
         <w:rPr>
           <w:rFonts w:ascii="Helvetica" w:hAnsi="Helvetica"/>
         </w:rPr>
-        <w:t>The linear regression model (rsi_30_model) turned out to be very predictive, in fact this is the model that will be repeatedly used throughou</w:t>
-      </w:r>
-      <w:r>
-        <w:rPr>
-          <w:rFonts w:ascii="Helvetica" w:hAnsi="Helvetica"/>
-        </w:rPr>
-        <w:t>t.  The decision tree regressions</w:t>
-      </w:r>
-      <w:r>
-        <w:rPr>
-          <w:rFonts w:ascii="Helvetica" w:hAnsi="Helvetica"/>
-        </w:rPr>
-        <w:t>, however, weren’t so effective.</w:t>
-      </w:r>
-      <w:r>
-        <w:rPr>
-          <w:rFonts w:ascii="Helvetica" w:hAnsi="Helvetica"/>
-        </w:rPr>
-        <w:t xml:space="preserve">  For the decision tree regressions I chose three different max depths: 2, 5, &amp; 20.</w:t>
+        <w:t xml:space="preserve">The linear regression model (rsi_30_model) turned out to be very predictive, in fact this is model will be </w:t>
+      </w:r>
+      <w:r>
+        <w:rPr>
+          <w:rFonts w:ascii="Helvetica" w:hAnsi="Helvetica"/>
+        </w:rPr>
+        <w:t>used multiple times throughout my analysis and discussion</w:t>
+      </w:r>
+      <w:r>
+        <w:rPr>
+          <w:rFonts w:ascii="Helvetica" w:hAnsi="Helvetica"/>
+        </w:rPr>
+        <w:t>.  The decision tree regressions</w:t>
+      </w:r>
+      <w:r>
+        <w:rPr>
+          <w:rFonts w:ascii="Helvetica" w:hAnsi="Helvetica"/>
+        </w:rPr>
+        <w:t>, however, were</w:t>
+      </w:r>
+      <w:r>
+        <w:rPr>
+          <w:rFonts w:ascii="Helvetica" w:hAnsi="Helvetica"/>
+        </w:rPr>
+        <w:t xml:space="preserve"> no</w:t>
+      </w:r>
+      <w:r>
+        <w:rPr>
+          <w:rFonts w:ascii="Helvetica" w:hAnsi="Helvetica"/>
+        </w:rPr>
+        <w:t>t so effective.</w:t>
+      </w:r>
+      <w:r>
+        <w:rPr>
+          <w:rFonts w:ascii="Helvetica" w:hAnsi="Helvetica"/>
+        </w:rPr>
+        <w:t xml:space="preserve">  Since the decision tree regressions were so ineffective I will not discuss them in depth.  The accompanying notebook has the results of the decision tree models for the readers</w:t>
+      </w:r>
+      <w:r>
+        <w:rPr>
+          <w:rFonts w:ascii="Helvetica" w:hAnsi="Helvetica"/>
+        </w:rPr>
+        <w:t>’</w:t>
+      </w:r>
+      <w:r>
+        <w:rPr>
+          <w:rFonts w:ascii="Helvetica" w:hAnsi="Helvetica"/>
+        </w:rPr>
+        <w:t xml:space="preserve"> edification, but do not factor greatly in the rest of the analysis/discussion.</w:t>
       </w:r>
     </w:p>
     <w:p>
@@ -3954,35 +2757,67 @@
         <w:rPr>
           <w:rFonts w:ascii="Helvetica" w:hAnsi="Helvetica"/>
         </w:rPr>
-        <w:t xml:space="preserve">I created a back of the envelope calculation to sum up the difference between the ‘Sell Signal Price’ value and the ‘Buy Signal’ value.  The purpose of this is to give simplistic back test (although it is essential to point that this is not a real back test, merely a simplistic calculation to see if there is a positive or negative outcome from mechanistically buy @ &lt; 30 &amp; selling @ &gt; 70.)  Towards the end of the notebook I write another function, </w:t>
-      </w:r>
-      <w:proofErr w:type="spellStart"/>
-      <w:r>
-        <w:rPr>
-          <w:rFonts w:ascii="Helvetica" w:hAnsi="Helvetica"/>
-        </w:rPr>
-        <w:t>back_</w:t>
-      </w:r>
-      <w:proofErr w:type="gramStart"/>
-      <w:r>
-        <w:rPr>
-          <w:rFonts w:ascii="Helvetica" w:hAnsi="Helvetica"/>
-        </w:rPr>
-        <w:t>envelope</w:t>
-      </w:r>
-      <w:proofErr w:type="spellEnd"/>
-      <w:r>
-        <w:rPr>
-          <w:rFonts w:ascii="Helvetica" w:hAnsi="Helvetica"/>
-        </w:rPr>
-        <w:t>(</w:t>
-      </w:r>
-      <w:proofErr w:type="gramEnd"/>
-      <w:r>
-        <w:rPr>
-          <w:rFonts w:ascii="Helvetica" w:hAnsi="Helvetica"/>
-        </w:rPr>
-        <w:t>), to generate the back of the envelope calculations automatically.  This function takes a list of data</w:t>
+        <w:t>I created a back of the envelope calculation to sum up the difference between the ‘Sell Signal Price’ value and the ‘Buy Signal’ value.  The purpose of this is to give simplistic back test (although it is essential to point</w:t>
+      </w:r>
+      <w:r>
+        <w:rPr>
+          <w:rFonts w:ascii="Helvetica" w:hAnsi="Helvetica"/>
+        </w:rPr>
+        <w:t xml:space="preserve"> out</w:t>
+      </w:r>
+      <w:r>
+        <w:rPr>
+          <w:rFonts w:ascii="Helvetica" w:hAnsi="Helvetica"/>
+        </w:rPr>
+        <w:t xml:space="preserve"> that this is not a real back test, merely a simplistic calculation to see if there is a positive or negative outcome from mechanistically buy</w:t>
+      </w:r>
+      <w:r>
+        <w:rPr>
+          <w:rFonts w:ascii="Helvetica" w:hAnsi="Helvetica"/>
+        </w:rPr>
+        <w:t>ing</w:t>
+      </w:r>
+      <w:r>
+        <w:rPr>
+          <w:rFonts w:ascii="Helvetica" w:hAnsi="Helvetica"/>
+        </w:rPr>
+        <w:t xml:space="preserve"> @ &lt; </w:t>
+      </w:r>
+      <w:r>
+        <w:rPr>
+          <w:rFonts w:ascii="Helvetica" w:hAnsi="Helvetica"/>
+        </w:rPr>
+        <w:t xml:space="preserve">RSI </w:t>
+      </w:r>
+      <w:r>
+        <w:rPr>
+          <w:rFonts w:ascii="Helvetica" w:hAnsi="Helvetica"/>
+        </w:rPr>
+        <w:t>30 &amp; selling @ &gt;</w:t>
+      </w:r>
+      <w:r>
+        <w:rPr>
+          <w:rFonts w:ascii="Helvetica" w:hAnsi="Helvetica"/>
+        </w:rPr>
+        <w:t>RSI</w:t>
+      </w:r>
+      <w:r>
+        <w:rPr>
+          <w:rFonts w:ascii="Helvetica" w:hAnsi="Helvetica"/>
+        </w:rPr>
+        <w:t xml:space="preserve"> 70.)  Towards the end of the </w:t>
+      </w:r>
+      <w:r>
+        <w:rPr>
+          <w:rFonts w:ascii="Helvetica" w:hAnsi="Helvetica"/>
+        </w:rPr>
+        <w:t>accompanying notebook I wro</w:t>
+      </w:r>
+      <w:r>
+        <w:rPr>
+          <w:rFonts w:ascii="Helvetica" w:hAnsi="Helvetica"/>
+        </w:rPr>
+        <w:t>te another function, back_envelope(), to generate the back of the envelope calculations automatically.  This function takes a list of data</w:t>
       </w:r>
       <w:r>
         <w:rPr>
@@ -4014,49 +2849,7 @@
         <w:rPr>
           <w:rFonts w:ascii="Helvetica" w:hAnsi="Helvetica"/>
         </w:rPr>
-        <w:t xml:space="preserve">One last implementation detail to discuss is how the holding periods were used.  For the holding periods I wrote a function, </w:t>
-      </w:r>
-      <w:proofErr w:type="gramStart"/>
-      <w:r>
-        <w:rPr>
-          <w:rFonts w:ascii="Helvetica" w:hAnsi="Helvetica"/>
-        </w:rPr>
-        <w:t>predictor(</w:t>
-      </w:r>
-      <w:proofErr w:type="gramEnd"/>
-      <w:r>
-        <w:rPr>
-          <w:rFonts w:ascii="Helvetica" w:hAnsi="Helvetica"/>
-        </w:rPr>
-        <w:t xml:space="preserve">), to automate the training/testing for each holding period.  The </w:t>
-      </w:r>
-      <w:proofErr w:type="gramStart"/>
-      <w:r>
-        <w:rPr>
-          <w:rFonts w:ascii="Helvetica" w:hAnsi="Helvetica"/>
-        </w:rPr>
-        <w:t>predictor(</w:t>
-      </w:r>
-      <w:proofErr w:type="gramEnd"/>
-      <w:r>
-        <w:rPr>
-          <w:rFonts w:ascii="Helvetica" w:hAnsi="Helvetica"/>
-        </w:rPr>
-        <w:t xml:space="preserve">) function uses a linear regression model and takes in, as parameters, the dataset to be used, periods (which is a list of strings), features to be trained on (again a list of strings), and the % of the data to be used as training data.  The linear regression model in </w:t>
-      </w:r>
-      <w:proofErr w:type="gramStart"/>
-      <w:r>
-        <w:rPr>
-          <w:rFonts w:ascii="Helvetica" w:hAnsi="Helvetica"/>
-        </w:rPr>
-        <w:t>predictor(</w:t>
-      </w:r>
-      <w:proofErr w:type="gramEnd"/>
-      <w:r>
-        <w:rPr>
-          <w:rFonts w:ascii="Helvetica" w:hAnsi="Helvetica"/>
-        </w:rPr>
-        <w:t xml:space="preserve">) is training the ‘RSI’ &amp; ‘Buy Price’ data against the holding period data.  As discussed above, the holding period data is the adjusted closing price </w:t>
+        <w:t xml:space="preserve">One last implementation detail to discuss is how the holding periods were used.  For the holding periods I wrote a function, predictor(), to automate the training/testing for each holding period.  The predictor() function uses a linear regression model and takes in, as parameters, the dataset to be used, periods (which is a list of strings), features to be trained on (again a list of strings), and the % of the data to be used as training data.  The linear regression model in predictor() is training the ‘RSI’ &amp; ‘Buy Price’ data against the holding period data.  As discussed above, the holding period data is the adjusted closing price </w:t>
       </w:r>
       <w:r>
         <w:rPr>
@@ -4150,55 +2943,27 @@
         <w:rPr>
           <w:rFonts w:ascii="Helvetica" w:hAnsi="Helvetica"/>
         </w:rPr>
-        <w:t xml:space="preserve"> to see if a shorter time frame had an affect on the accuracy of the model.  I constructed a new dataframe and went through the same process discussed above to construct a dataset that would be used in the analysis.  The only difference was that I used 9 days for the RSI </w:t>
-      </w:r>
-      <w:proofErr w:type="spellStart"/>
-      <w:r>
-        <w:rPr>
-          <w:rFonts w:ascii="Helvetica" w:hAnsi="Helvetica"/>
-        </w:rPr>
-        <w:t>look_back</w:t>
-      </w:r>
-      <w:proofErr w:type="spellEnd"/>
-      <w:r>
-        <w:rPr>
-          <w:rFonts w:ascii="Helvetica" w:hAnsi="Helvetica"/>
-        </w:rPr>
-        <w:t>.  I once again used Apple (the Apple dataset is want I decided to use as the dataset to train all the models) as my dataset.</w:t>
-      </w:r>
-    </w:p>
-    <w:p>
-      <w:pPr>
-        <w:rPr>
-          <w:rFonts w:ascii="Helvetica" w:hAnsi="Helvetica"/>
-        </w:rPr>
-      </w:pPr>
-    </w:p>
-    <w:p>
-      <w:pPr>
-        <w:rPr>
-          <w:rFonts w:ascii="Helvetica" w:hAnsi="Helvetica"/>
-        </w:rPr>
-      </w:pPr>
-      <w:r>
-        <w:rPr>
-          <w:rFonts w:ascii="Helvetica" w:hAnsi="Helvetica"/>
-        </w:rPr>
-        <w:t xml:space="preserve">I first ran the linear regression model since the original regression model was very accurate.  I then trained the decision tree models, once again using the 2, 5, and 20 </w:t>
-      </w:r>
-      <w:proofErr w:type="spellStart"/>
-      <w:r>
-        <w:rPr>
-          <w:rFonts w:ascii="Helvetica" w:hAnsi="Helvetica"/>
-        </w:rPr>
-        <w:t>max_depth</w:t>
-      </w:r>
-      <w:proofErr w:type="spellEnd"/>
-      <w:r>
-        <w:rPr>
-          <w:rFonts w:ascii="Helvetica" w:hAnsi="Helvetica"/>
-        </w:rPr>
-        <w:t xml:space="preserve"> parameters.  As with the 14-day regression, the decision tree models were not very accurate.  I will discuss the decision tree regressions more in the Results section, but </w:t>
+        <w:t xml:space="preserve"> to see if a shorter time frame had an affect on the accuracy of the model.  I constructed a new dataframe and went through the same process discussed above to construct a dataset that would be used in the analysis.  The only difference was that I used 9 days for the RSI look_back.  I once again used Apple (the Apple dataset is want I decided to use as the dataset to train all the models) as my dataset.</w:t>
+      </w:r>
+    </w:p>
+    <w:p>
+      <w:pPr>
+        <w:rPr>
+          <w:rFonts w:ascii="Helvetica" w:hAnsi="Helvetica"/>
+        </w:rPr>
+      </w:pPr>
+    </w:p>
+    <w:p>
+      <w:pPr>
+        <w:rPr>
+          <w:rFonts w:ascii="Helvetica" w:hAnsi="Helvetica"/>
+        </w:rPr>
+      </w:pPr>
+      <w:r>
+        <w:rPr>
+          <w:rFonts w:ascii="Helvetica" w:hAnsi="Helvetica"/>
+        </w:rPr>
+        <w:t xml:space="preserve">I first ran the linear regression model since the original regression model was very accurate.  I then trained the decision tree models, once again using the 2, 5, and 20 max_depth parameters.  As with the 14-day regression, the decision tree models were not very accurate.  I will discuss the decision tree regressions more in the Results section, but </w:t>
       </w:r>
       <w:r>
         <w:rPr>
@@ -4350,19 +3115,11 @@
           <w:rFonts w:ascii="Helvetica" w:hAnsi="Helvetica"/>
         </w:rPr>
       </w:pPr>
-      <w:proofErr w:type="gramStart"/>
-      <w:r>
-        <w:rPr>
-          <w:rFonts w:ascii="Helvetica" w:hAnsi="Helvetica"/>
-        </w:rPr>
-        <w:t>rsi</w:t>
-      </w:r>
-      <w:proofErr w:type="gramEnd"/>
-      <w:r>
-        <w:rPr>
-          <w:rFonts w:ascii="Helvetica" w:hAnsi="Helvetica"/>
-        </w:rPr>
-        <w:t>_30_model, this is the first model using a 14-day moving average (M.A.) &amp; a RSI buy signal of 30.</w:t>
+      <w:r>
+        <w:rPr>
+          <w:rFonts w:ascii="Helvetica" w:hAnsi="Helvetica"/>
+        </w:rPr>
+        <w:t>rsi_30_model, this is the first model using a 14-day moving average (M.A.) &amp; a RSI buy signal of 30.</w:t>
       </w:r>
     </w:p>
     <w:p>
@@ -4423,90 +3180,30 @@
     <w:p>
       <w:pPr>
         <w:rPr>
-          <w:rFonts w:ascii="Helvetica" w:hAnsi="Helvetica"/>
-          <w:b/>
-        </w:rPr>
-      </w:pPr>
-    </w:p>
-    <w:p>
-      <w:pPr>
-        <w:rPr>
-          <w:rFonts w:ascii="Helvetica" w:hAnsi="Helvetica"/>
-        </w:rPr>
-      </w:pPr>
-      <w:proofErr w:type="gramStart"/>
-      <w:r>
-        <w:rPr>
-          <w:rFonts w:ascii="Helvetica" w:hAnsi="Helvetica"/>
-        </w:rPr>
-        <w:t>trereg</w:t>
-      </w:r>
-      <w:proofErr w:type="gramEnd"/>
-      <w:r>
-        <w:rPr>
-          <w:rFonts w:ascii="Helvetica" w:hAnsi="Helvetica"/>
-        </w:rPr>
-        <w:t>_2</w:t>
-      </w:r>
-      <w:r>
-        <w:rPr>
-          <w:rFonts w:ascii="Helvetica" w:hAnsi="Helvetica"/>
-        </w:rPr>
-        <w:t xml:space="preserve">, this is a decision tree regression model using a </w:t>
-      </w:r>
-      <w:proofErr w:type="spellStart"/>
-      <w:r>
-        <w:rPr>
-          <w:rFonts w:ascii="Helvetica" w:hAnsi="Helvetica"/>
-        </w:rPr>
-        <w:t>max_depth</w:t>
-      </w:r>
-      <w:proofErr w:type="spellEnd"/>
-      <w:r>
-        <w:rPr>
-          <w:rFonts w:ascii="Helvetica" w:hAnsi="Helvetica"/>
-        </w:rPr>
-        <w:t xml:space="preserve"> of 2, a 14-day M.A., &amp; </w:t>
-      </w:r>
-      <w:r>
-        <w:rPr>
-          <w:rFonts w:ascii="Helvetica" w:hAnsi="Helvetica"/>
-        </w:rPr>
-        <w:t>a RSI buy signal of 30.</w:t>
-      </w:r>
-    </w:p>
-    <w:p>
-      <w:pPr>
-        <w:rPr>
-          <w:rFonts w:ascii="Helvetica" w:hAnsi="Helvetica"/>
-        </w:rPr>
-      </w:pPr>
-      <w:r>
-        <w:rPr>
-          <w:rFonts w:ascii="Helvetica" w:hAnsi="Helvetica"/>
-        </w:rPr>
-        <w:t xml:space="preserve">Score: </w:t>
-      </w:r>
-      <w:r>
+          <w:rFonts w:ascii="Helvetica" w:hAnsi="Helvetica" w:cs="Futura"/>
+        </w:rPr>
+      </w:pPr>
+      <w:r>
+        <w:rPr>
+          <w:rFonts w:ascii="Helvetica" w:hAnsi="Helvetica" w:cs="Futura"/>
+        </w:rPr>
+        <w:br/>
+        <w:t>rsi_1425_model, a linear regression model that uses a 14-day M.A. and RSI buy signal of 25 (this is the best model.)</w:t>
+      </w:r>
+    </w:p>
+    <w:p>
+      <w:pPr>
         <w:rPr>
           <w:rFonts w:ascii="Futura" w:hAnsi="Futura" w:cs="Futura"/>
           <w:sz w:val="20"/>
           <w:szCs w:val="20"/>
         </w:rPr>
-        <w:t>0.29166041143263166</w:t>
-      </w:r>
-    </w:p>
-    <w:p>
-      <w:pPr>
-        <w:rPr>
-          <w:rFonts w:ascii="Helvetica" w:hAnsi="Helvetica"/>
-        </w:rPr>
-      </w:pPr>
-      <w:r>
-        <w:rPr>
-          <w:rFonts w:ascii="Helvetica" w:hAnsi="Helvetica"/>
-        </w:rPr>
-        <w:t xml:space="preserve">RSS: </w:t>
+      </w:pPr>
+      <w:r>
+        <w:rPr>
+          <w:rFonts w:ascii="Helvetica" w:hAnsi="Helvetica" w:cs="Futura"/>
+        </w:rPr>
+        <w:t xml:space="preserve">Score: </w:t>
       </w:r>
       <w:r>
         <w:rPr>
@@ -4514,197 +3211,29 @@
           <w:sz w:val="20"/>
           <w:szCs w:val="20"/>
         </w:rPr>
-        <w:t>555949.3679156045</w:t>
-      </w:r>
-    </w:p>
-    <w:p>
-      <w:pPr>
-        <w:rPr>
-          <w:rFonts w:ascii="Helvetica" w:hAnsi="Helvetica"/>
-        </w:rPr>
-      </w:pPr>
-    </w:p>
-    <w:p>
-      <w:pPr>
-        <w:rPr>
-          <w:rFonts w:ascii="Helvetica" w:hAnsi="Helvetica"/>
-        </w:rPr>
-      </w:pPr>
-      <w:proofErr w:type="gramStart"/>
-      <w:r>
-        <w:rPr>
-          <w:rFonts w:ascii="Helvetica" w:hAnsi="Helvetica"/>
-        </w:rPr>
-        <w:t>trereg</w:t>
-      </w:r>
-      <w:proofErr w:type="gramEnd"/>
-      <w:r>
-        <w:rPr>
-          <w:rFonts w:ascii="Helvetica" w:hAnsi="Helvetica"/>
-        </w:rPr>
-        <w:t xml:space="preserve">_5, this is a decision tree regression model using a </w:t>
-      </w:r>
-      <w:proofErr w:type="spellStart"/>
-      <w:r>
-        <w:rPr>
-          <w:rFonts w:ascii="Helvetica" w:hAnsi="Helvetica"/>
-        </w:rPr>
-        <w:t>max_depth</w:t>
-      </w:r>
-      <w:proofErr w:type="spellEnd"/>
-      <w:r>
-        <w:rPr>
-          <w:rFonts w:ascii="Helvetica" w:hAnsi="Helvetica"/>
-        </w:rPr>
-        <w:t xml:space="preserve"> of 5, a 14-day M.A., &amp; a RSI buy signal of 30.</w:t>
-      </w:r>
-    </w:p>
-    <w:p>
-      <w:pPr>
+        <w:t>0.976905234058</w:t>
+      </w:r>
+    </w:p>
+    <w:p>
+      <w:pPr>
+        <w:rPr>
+          <w:rFonts w:ascii="Futura" w:hAnsi="Futura" w:cs="Futura"/>
+        </w:rPr>
+      </w:pPr>
+      <w:r>
+        <w:rPr>
+          <w:rFonts w:ascii="Helvetica" w:hAnsi="Helvetica" w:cs="Futura"/>
+        </w:rPr>
+        <w:t xml:space="preserve">RSS: </w:t>
+      </w:r>
+      <w:r>
         <w:rPr>
           <w:rFonts w:ascii="Futura" w:hAnsi="Futura" w:cs="Futura"/>
           <w:sz w:val="20"/>
           <w:szCs w:val="20"/>
         </w:rPr>
-      </w:pPr>
-      <w:r>
-        <w:rPr>
-          <w:rFonts w:ascii="Helvetica" w:hAnsi="Helvetica"/>
-        </w:rPr>
-        <w:t xml:space="preserve">Score: </w:t>
-      </w:r>
-      <w:r>
-        <w:rPr>
-          <w:rFonts w:ascii="Futura" w:hAnsi="Futura" w:cs="Futura"/>
-          <w:sz w:val="20"/>
-          <w:szCs w:val="20"/>
-        </w:rPr>
-        <w:t>0.27080168559486484</w:t>
-      </w:r>
-    </w:p>
-    <w:p>
-      <w:pPr>
-        <w:rPr>
-          <w:rFonts w:ascii="Helvetica" w:hAnsi="Helvetica"/>
-        </w:rPr>
-      </w:pPr>
-      <w:r>
-        <w:rPr>
-          <w:rFonts w:ascii="Helvetica" w:hAnsi="Helvetica"/>
-        </w:rPr>
-        <w:t xml:space="preserve">RSS: </w:t>
-      </w:r>
-      <w:r>
-        <w:rPr>
-          <w:rFonts w:ascii="Futura" w:hAnsi="Futura" w:cs="Futura"/>
-          <w:sz w:val="20"/>
-          <w:szCs w:val="20"/>
-        </w:rPr>
-        <w:t>572320.60514729063</w:t>
-      </w:r>
-    </w:p>
-    <w:p>
-      <w:pPr>
-        <w:rPr>
-          <w:rFonts w:ascii="Helvetica" w:hAnsi="Helvetica"/>
-        </w:rPr>
-      </w:pPr>
-    </w:p>
-    <w:p>
-      <w:pPr>
-        <w:rPr>
-          <w:rFonts w:ascii="Helvetica" w:hAnsi="Helvetica"/>
-        </w:rPr>
-      </w:pPr>
-      <w:proofErr w:type="gramStart"/>
-      <w:r>
-        <w:rPr>
-          <w:rFonts w:ascii="Helvetica" w:hAnsi="Helvetica"/>
-        </w:rPr>
-        <w:t>trereg</w:t>
-      </w:r>
-      <w:proofErr w:type="gramEnd"/>
-      <w:r>
-        <w:rPr>
-          <w:rFonts w:ascii="Helvetica" w:hAnsi="Helvetica"/>
-        </w:rPr>
-        <w:t xml:space="preserve">_20, this is a decision tree regression model using a </w:t>
-      </w:r>
-      <w:proofErr w:type="spellStart"/>
-      <w:r>
-        <w:rPr>
-          <w:rFonts w:ascii="Helvetica" w:hAnsi="Helvetica"/>
-        </w:rPr>
-        <w:t>max_depth</w:t>
-      </w:r>
-      <w:proofErr w:type="spellEnd"/>
-      <w:r>
-        <w:rPr>
-          <w:rFonts w:ascii="Helvetica" w:hAnsi="Helvetica"/>
-        </w:rPr>
-        <w:t xml:space="preserve"> of 20, a 14-day M.A., &amp; a RSI buy signal of 30.</w:t>
-      </w:r>
-    </w:p>
-    <w:p>
-      <w:pPr>
-        <w:rPr>
-          <w:rFonts w:ascii="Futura" w:hAnsi="Futura" w:cs="Futura"/>
-          <w:sz w:val="20"/>
-          <w:szCs w:val="20"/>
-        </w:rPr>
-      </w:pPr>
-      <w:r>
-        <w:rPr>
-          <w:rFonts w:ascii="Helvetica" w:hAnsi="Helvetica"/>
-        </w:rPr>
-        <w:t>Score</w:t>
-      </w:r>
-      <w:r>
-        <w:rPr>
-          <w:rFonts w:ascii="Helvetica" w:hAnsi="Helvetica"/>
-        </w:rPr>
-        <w:t xml:space="preserve">: </w:t>
-      </w:r>
-      <w:r>
-        <w:rPr>
-          <w:rFonts w:ascii="Futura" w:hAnsi="Futura" w:cs="Futura"/>
-          <w:sz w:val="20"/>
-          <w:szCs w:val="20"/>
-        </w:rPr>
-        <w:t>0.28727977271820282</w:t>
-      </w:r>
-    </w:p>
-    <w:p>
-      <w:pPr>
-        <w:rPr>
-          <w:rFonts w:ascii="Futura" w:hAnsi="Futura" w:cs="Futura"/>
-          <w:sz w:val="20"/>
-          <w:szCs w:val="20"/>
-        </w:rPr>
-      </w:pPr>
-      <w:r>
-        <w:rPr>
-          <w:rFonts w:ascii="Helvetica" w:hAnsi="Helvetica"/>
-        </w:rPr>
-        <w:t xml:space="preserve">RSS: </w:t>
-      </w:r>
-      <w:r>
-        <w:rPr>
-          <w:rFonts w:ascii="Futura" w:hAnsi="Futura" w:cs="Futura"/>
-          <w:sz w:val="20"/>
-          <w:szCs w:val="20"/>
-        </w:rPr>
-        <w:t>555949.3679156045</w:t>
-      </w:r>
-    </w:p>
-    <w:p>
-      <w:pPr>
-        <w:rPr>
-          <w:rFonts w:ascii="Futura" w:hAnsi="Futura" w:cs="Futura"/>
-          <w:sz w:val="20"/>
-          <w:szCs w:val="20"/>
-        </w:rPr>
-      </w:pPr>
+        <w:t>9384.264266</w:t>
+      </w:r>
     </w:p>
     <w:p>
       <w:pPr>
@@ -4712,434 +3241,18 @@
           <w:rFonts w:ascii="Helvetica" w:hAnsi="Helvetica" w:cs="Futura"/>
         </w:rPr>
       </w:pPr>
-      <w:proofErr w:type="gramStart"/>
-      <w:r>
+    </w:p>
+    <w:p>
+      <w:pPr>
         <w:rPr>
           <w:rFonts w:ascii="Helvetica" w:hAnsi="Helvetica" w:cs="Futura"/>
         </w:rPr>
-        <w:t>rsi</w:t>
-      </w:r>
-      <w:proofErr w:type="gramEnd"/>
+      </w:pPr>
       <w:r>
         <w:rPr>
           <w:rFonts w:ascii="Helvetica" w:hAnsi="Helvetica" w:cs="Futura"/>
         </w:rPr>
-        <w:t>_309_model, a linear regression model that uses a 9-day M.A. and RSI buy signal of 30 (this is the best model.)</w:t>
-      </w:r>
-    </w:p>
-    <w:p>
-      <w:pPr>
-        <w:rPr>
-          <w:rFonts w:ascii="Futura" w:hAnsi="Futura" w:cs="Futura"/>
-          <w:sz w:val="20"/>
-          <w:szCs w:val="20"/>
-        </w:rPr>
-      </w:pPr>
-      <w:r>
-        <w:rPr>
-          <w:rFonts w:ascii="Helvetica" w:hAnsi="Helvetica" w:cs="Futura"/>
-        </w:rPr>
-        <w:t xml:space="preserve">Score: </w:t>
-      </w:r>
-      <w:r>
-        <w:rPr>
-          <w:rFonts w:ascii="Futura" w:hAnsi="Futura" w:cs="Futura"/>
-          <w:sz w:val="20"/>
-          <w:szCs w:val="20"/>
-        </w:rPr>
-        <w:t>0.99313047238565977</w:t>
-      </w:r>
-    </w:p>
-    <w:p>
-      <w:pPr>
-        <w:rPr>
-          <w:rFonts w:ascii="Helvetica" w:hAnsi="Helvetica" w:cs="Futura"/>
-        </w:rPr>
-      </w:pPr>
-      <w:r>
-        <w:rPr>
-          <w:rFonts w:ascii="Helvetica" w:hAnsi="Helvetica" w:cs="Futura"/>
-        </w:rPr>
-        <w:t xml:space="preserve">RSS: </w:t>
-      </w:r>
-      <w:r>
-        <w:rPr>
-          <w:rFonts w:ascii="Futura" w:hAnsi="Futura" w:cs="Futura"/>
-          <w:sz w:val="20"/>
-          <w:szCs w:val="20"/>
-        </w:rPr>
-        <w:t>9260.092403</w:t>
-      </w:r>
-    </w:p>
-    <w:p>
-      <w:pPr>
-        <w:rPr>
-          <w:rFonts w:ascii="Helvetica" w:hAnsi="Helvetica" w:cs="Futura"/>
-        </w:rPr>
-      </w:pPr>
-    </w:p>
-    <w:p>
-      <w:pPr>
-        <w:rPr>
-          <w:rFonts w:ascii="Helvetica" w:hAnsi="Helvetica"/>
-        </w:rPr>
-      </w:pPr>
-      <w:proofErr w:type="gramStart"/>
-      <w:r>
-        <w:rPr>
-          <w:rFonts w:ascii="Helvetica" w:hAnsi="Helvetica"/>
-        </w:rPr>
-        <w:t>trereg</w:t>
-      </w:r>
-      <w:proofErr w:type="gramEnd"/>
-      <w:r>
-        <w:rPr>
-          <w:rFonts w:ascii="Helvetica" w:hAnsi="Helvetica"/>
-        </w:rPr>
-        <w:t xml:space="preserve">_2309, this is a decision tree regression model using a </w:t>
-      </w:r>
-      <w:proofErr w:type="spellStart"/>
-      <w:r>
-        <w:rPr>
-          <w:rFonts w:ascii="Helvetica" w:hAnsi="Helvetica"/>
-        </w:rPr>
-        <w:t>max_depth</w:t>
-      </w:r>
-      <w:proofErr w:type="spellEnd"/>
-      <w:r>
-        <w:rPr>
-          <w:rFonts w:ascii="Helvetica" w:hAnsi="Helvetica"/>
-        </w:rPr>
-        <w:t xml:space="preserve"> of 2, a 9-day M.A., &amp; a RSI buy signal of 30.</w:t>
-      </w:r>
-    </w:p>
-    <w:p>
-      <w:pPr>
-        <w:rPr>
-          <w:rFonts w:ascii="Futura" w:hAnsi="Futura" w:cs="Futura"/>
-          <w:sz w:val="20"/>
-          <w:szCs w:val="20"/>
-        </w:rPr>
-      </w:pPr>
-      <w:r>
-        <w:rPr>
-          <w:rFonts w:ascii="Helvetica" w:hAnsi="Helvetica"/>
-        </w:rPr>
-        <w:t xml:space="preserve">Score: </w:t>
-      </w:r>
-      <w:r>
-        <w:rPr>
-          <w:rFonts w:ascii="Futura" w:hAnsi="Futura" w:cs="Futura"/>
-          <w:sz w:val="20"/>
-          <w:szCs w:val="20"/>
-        </w:rPr>
-        <w:t>0.286652608931</w:t>
-      </w:r>
-    </w:p>
-    <w:p>
-      <w:pPr>
-        <w:rPr>
-          <w:rFonts w:ascii="Futura" w:hAnsi="Futura" w:cs="Futura"/>
-          <w:sz w:val="20"/>
-          <w:szCs w:val="20"/>
-        </w:rPr>
-      </w:pPr>
-      <w:r>
-        <w:rPr>
-          <w:rFonts w:ascii="Helvetica" w:hAnsi="Helvetica"/>
-        </w:rPr>
-        <w:t xml:space="preserve">RSS: </w:t>
-      </w:r>
-      <w:r>
-        <w:rPr>
-          <w:rFonts w:ascii="Futura" w:hAnsi="Futura" w:cs="Futura"/>
-          <w:sz w:val="20"/>
-          <w:szCs w:val="20"/>
-        </w:rPr>
-        <w:t>961589.082591</w:t>
-      </w:r>
-    </w:p>
-    <w:p>
-      <w:pPr>
-        <w:rPr>
-          <w:rFonts w:ascii="Helvetica" w:hAnsi="Helvetica"/>
-        </w:rPr>
-      </w:pPr>
-    </w:p>
-    <w:p>
-      <w:pPr>
-        <w:rPr>
-          <w:rFonts w:ascii="Helvetica" w:hAnsi="Helvetica"/>
-        </w:rPr>
-      </w:pPr>
-      <w:proofErr w:type="gramStart"/>
-      <w:r>
-        <w:rPr>
-          <w:rFonts w:ascii="Helvetica" w:hAnsi="Helvetica"/>
-        </w:rPr>
-        <w:t>trereg</w:t>
-      </w:r>
-      <w:proofErr w:type="gramEnd"/>
-      <w:r>
-        <w:rPr>
-          <w:rFonts w:ascii="Helvetica" w:hAnsi="Helvetica"/>
-        </w:rPr>
-        <w:t xml:space="preserve">_5309, this is a decision tree regression model using a </w:t>
-      </w:r>
-      <w:proofErr w:type="spellStart"/>
-      <w:r>
-        <w:rPr>
-          <w:rFonts w:ascii="Helvetica" w:hAnsi="Helvetica"/>
-        </w:rPr>
-        <w:t>max_depth</w:t>
-      </w:r>
-      <w:proofErr w:type="spellEnd"/>
-      <w:r>
-        <w:rPr>
-          <w:rFonts w:ascii="Helvetica" w:hAnsi="Helvetica"/>
-        </w:rPr>
-        <w:t xml:space="preserve"> of 5, a 9-day M.A., &amp; a RSI buy signal of 30.</w:t>
-      </w:r>
-    </w:p>
-    <w:p>
-      <w:pPr>
-        <w:rPr>
-          <w:rFonts w:ascii="Futura" w:hAnsi="Futura" w:cs="Futura"/>
-        </w:rPr>
-      </w:pPr>
-      <w:r>
-        <w:rPr>
-          <w:rFonts w:ascii="Helvetica" w:hAnsi="Helvetica"/>
-        </w:rPr>
-        <w:t xml:space="preserve">Score: </w:t>
-      </w:r>
-      <w:r>
-        <w:rPr>
-          <w:rFonts w:ascii="Futura" w:hAnsi="Futura" w:cs="Futura"/>
-          <w:sz w:val="20"/>
-          <w:szCs w:val="20"/>
-        </w:rPr>
-        <w:t>0.286379440629</w:t>
-      </w:r>
-    </w:p>
-    <w:p>
-      <w:pPr>
-        <w:rPr>
-          <w:rFonts w:ascii="Futura" w:hAnsi="Futura" w:cs="Futura"/>
-          <w:sz w:val="20"/>
-          <w:szCs w:val="20"/>
-        </w:rPr>
-      </w:pPr>
-      <w:r>
-        <w:rPr>
-          <w:rFonts w:ascii="Helvetica" w:hAnsi="Helvetica"/>
-        </w:rPr>
-        <w:t xml:space="preserve">RSS: </w:t>
-      </w:r>
-      <w:r>
-        <w:rPr>
-          <w:rFonts w:ascii="Futura" w:hAnsi="Futura" w:cs="Futura"/>
-          <w:sz w:val="20"/>
-          <w:szCs w:val="20"/>
-        </w:rPr>
-        <w:t>961957.312237</w:t>
-      </w:r>
-    </w:p>
-    <w:p>
-      <w:pPr>
-        <w:rPr>
-          <w:rFonts w:ascii="Futura" w:hAnsi="Futura" w:cs="Futura"/>
-          <w:sz w:val="20"/>
-          <w:szCs w:val="20"/>
-        </w:rPr>
-      </w:pPr>
-    </w:p>
-    <w:p>
-      <w:pPr>
-        <w:rPr>
-          <w:rFonts w:ascii="Helvetica" w:hAnsi="Helvetica"/>
-        </w:rPr>
-      </w:pPr>
-      <w:proofErr w:type="gramStart"/>
-      <w:r>
-        <w:rPr>
-          <w:rFonts w:ascii="Helvetica" w:hAnsi="Helvetica"/>
-        </w:rPr>
-        <w:t>trereg</w:t>
-      </w:r>
-      <w:proofErr w:type="gramEnd"/>
-      <w:r>
-        <w:rPr>
-          <w:rFonts w:ascii="Helvetica" w:hAnsi="Helvetica"/>
-        </w:rPr>
-        <w:t xml:space="preserve">_20309, this is a decision tree regression model using a </w:t>
-      </w:r>
-      <w:proofErr w:type="spellStart"/>
-      <w:r>
-        <w:rPr>
-          <w:rFonts w:ascii="Helvetica" w:hAnsi="Helvetica"/>
-        </w:rPr>
-        <w:t>max_depth</w:t>
-      </w:r>
-      <w:proofErr w:type="spellEnd"/>
-      <w:r>
-        <w:rPr>
-          <w:rFonts w:ascii="Helvetica" w:hAnsi="Helvetica"/>
-        </w:rPr>
-        <w:t xml:space="preserve"> of 20, a 9-day M.A., &amp; a RSI buy signal of 30.</w:t>
-      </w:r>
-    </w:p>
-    <w:p>
-      <w:pPr>
-        <w:rPr>
-          <w:rFonts w:ascii="Futura" w:hAnsi="Futura" w:cs="Futura"/>
-          <w:sz w:val="20"/>
-          <w:szCs w:val="20"/>
-        </w:rPr>
-      </w:pPr>
-      <w:r>
-        <w:rPr>
-          <w:rFonts w:ascii="Helvetica" w:hAnsi="Helvetica"/>
-        </w:rPr>
-        <w:t>Score:</w:t>
-      </w:r>
-      <w:r>
-        <w:rPr>
-          <w:rFonts w:ascii="Helvetica" w:hAnsi="Helvetica"/>
-          <w:sz w:val="20"/>
-          <w:szCs w:val="20"/>
-        </w:rPr>
-        <w:t xml:space="preserve"> </w:t>
-      </w:r>
-      <w:r>
-        <w:rPr>
-          <w:rFonts w:ascii="Futura" w:hAnsi="Futura" w:cs="Futura"/>
-          <w:sz w:val="20"/>
-          <w:szCs w:val="20"/>
-        </w:rPr>
-        <w:t>0.313487783451</w:t>
-      </w:r>
-    </w:p>
-    <w:p>
-      <w:pPr>
-        <w:rPr>
-          <w:rFonts w:ascii="Futura" w:hAnsi="Futura" w:cs="Futura"/>
-          <w:sz w:val="20"/>
-          <w:szCs w:val="20"/>
-        </w:rPr>
-      </w:pPr>
-      <w:r>
-        <w:rPr>
-          <w:rFonts w:ascii="Helvetica" w:hAnsi="Helvetica"/>
-        </w:rPr>
-        <w:t xml:space="preserve">RSS: </w:t>
-      </w:r>
-      <w:r>
-        <w:rPr>
-          <w:rFonts w:ascii="Futura" w:hAnsi="Futura" w:cs="Futura"/>
-          <w:sz w:val="20"/>
-          <w:szCs w:val="20"/>
-        </w:rPr>
-        <w:t>925415.387739</w:t>
-      </w:r>
-    </w:p>
-    <w:p>
-      <w:pPr>
-        <w:rPr>
-          <w:rFonts w:ascii="Helvetica" w:hAnsi="Helvetica" w:cs="Futura"/>
-        </w:rPr>
-      </w:pPr>
-      <w:r>
-        <w:rPr>
-          <w:rFonts w:ascii="Helvetica" w:hAnsi="Helvetica" w:cs="Futura"/>
-        </w:rPr>
-        <w:br/>
-      </w:r>
-      <w:proofErr w:type="gramStart"/>
-      <w:r>
-        <w:rPr>
-          <w:rFonts w:ascii="Helvetica" w:hAnsi="Helvetica" w:cs="Futura"/>
-        </w:rPr>
-        <w:t>rsi</w:t>
-      </w:r>
-      <w:proofErr w:type="gramEnd"/>
-      <w:r>
-        <w:rPr>
-          <w:rFonts w:ascii="Helvetica" w:hAnsi="Helvetica" w:cs="Futura"/>
-        </w:rPr>
-        <w:t>_1425_model, a linear regression model that uses a 14-day M.A. and RSI buy signal of 25 (this is the best model.)</w:t>
-      </w:r>
-    </w:p>
-    <w:p>
-      <w:pPr>
-        <w:rPr>
-          <w:rFonts w:ascii="Futura" w:hAnsi="Futura" w:cs="Futura"/>
-          <w:sz w:val="20"/>
-          <w:szCs w:val="20"/>
-        </w:rPr>
-      </w:pPr>
-      <w:r>
-        <w:rPr>
-          <w:rFonts w:ascii="Helvetica" w:hAnsi="Helvetica" w:cs="Futura"/>
-        </w:rPr>
-        <w:t xml:space="preserve">Score: </w:t>
-      </w:r>
-      <w:r>
-        <w:rPr>
-          <w:rFonts w:ascii="Futura" w:hAnsi="Futura" w:cs="Futura"/>
-          <w:sz w:val="20"/>
-          <w:szCs w:val="20"/>
-        </w:rPr>
-        <w:t>0.976905234058</w:t>
-      </w:r>
-    </w:p>
-    <w:p>
-      <w:pPr>
-        <w:rPr>
-          <w:rFonts w:ascii="Futura" w:hAnsi="Futura" w:cs="Futura"/>
-        </w:rPr>
-      </w:pPr>
-      <w:r>
-        <w:rPr>
-          <w:rFonts w:ascii="Helvetica" w:hAnsi="Helvetica" w:cs="Futura"/>
-        </w:rPr>
-        <w:t xml:space="preserve">RSS: </w:t>
-      </w:r>
-      <w:r>
-        <w:rPr>
-          <w:rFonts w:ascii="Futura" w:hAnsi="Futura" w:cs="Futura"/>
-          <w:sz w:val="20"/>
-          <w:szCs w:val="20"/>
-        </w:rPr>
-        <w:t>9384.264266</w:t>
-      </w:r>
-    </w:p>
-    <w:p>
-      <w:pPr>
-        <w:rPr>
-          <w:rFonts w:ascii="Helvetica" w:hAnsi="Helvetica" w:cs="Futura"/>
-        </w:rPr>
-      </w:pPr>
-    </w:p>
-    <w:p>
-      <w:pPr>
-        <w:rPr>
-          <w:rFonts w:ascii="Helvetica" w:hAnsi="Helvetica" w:cs="Futura"/>
-        </w:rPr>
-      </w:pPr>
-      <w:proofErr w:type="gramStart"/>
-      <w:r>
-        <w:rPr>
-          <w:rFonts w:ascii="Helvetica" w:hAnsi="Helvetica" w:cs="Futura"/>
-        </w:rPr>
-        <w:t>rsi</w:t>
-      </w:r>
-      <w:proofErr w:type="gramEnd"/>
-      <w:r>
-        <w:rPr>
-          <w:rFonts w:ascii="Helvetica" w:hAnsi="Helvetica" w:cs="Futura"/>
-        </w:rPr>
-        <w:t>_925_model, a linear regression model that uses a 9-day M.A. and RSI buy signal of 25 (this is the best model.)</w:t>
+        <w:t>rsi_925_model, a linear regression model that uses a 9-day M.A. and RSI buy signal of 25 (this is the best model.)</w:t>
       </w:r>
     </w:p>
     <w:p>
@@ -5806,6 +3919,101 @@
     </w:p>
     <w:p>
       <w:pPr>
+        <w:shd w:val="clear" w:color="auto" w:fill="FFFFFF"/>
+        <w:tabs>
+          <w:tab w:val="left" w:pos="916"/>
+          <w:tab w:val="left" w:pos="1832"/>
+          <w:tab w:val="left" w:pos="2748"/>
+          <w:tab w:val="left" w:pos="3664"/>
+          <w:tab w:val="left" w:pos="4580"/>
+          <w:tab w:val="left" w:pos="5496"/>
+          <w:tab w:val="left" w:pos="6412"/>
+          <w:tab w:val="left" w:pos="7328"/>
+          <w:tab w:val="left" w:pos="8244"/>
+          <w:tab w:val="left" w:pos="9160"/>
+          <w:tab w:val="left" w:pos="10076"/>
+          <w:tab w:val="left" w:pos="10992"/>
+          <w:tab w:val="left" w:pos="11908"/>
+          <w:tab w:val="left" w:pos="12824"/>
+          <w:tab w:val="left" w:pos="13740"/>
+          <w:tab w:val="left" w:pos="14656"/>
+        </w:tabs>
+        <w:wordWrap w:val="0"/>
+        <w:spacing w:line="255" w:lineRule="atLeast"/>
+        <w:textAlignment w:val="baseline"/>
+        <w:rPr>
+          <w:rFonts w:ascii="Helvetica" w:hAnsi="Helvetica" w:cs="Courier"/>
+          <w:color w:val="000000"/>
+          <w:sz w:val="21"/>
+          <w:szCs w:val="21"/>
+        </w:rPr>
+      </w:pPr>
+    </w:p>
+    <w:p>
+      <w:pPr>
+        <w:rPr>
+          <w:rFonts w:ascii="Helvetica" w:hAnsi="Helvetica"/>
+        </w:rPr>
+      </w:pPr>
+      <w:r>
+        <w:rPr>
+          <w:rFonts w:ascii="Helvetica" w:hAnsi="Helvetica"/>
+        </w:rPr>
+        <w:t xml:space="preserve">I also want to discuss the parameters I am since the models are rather simple.  These models are greatly impacted by the RSI values, </w:t>
+      </w:r>
+      <w:r>
+        <w:rPr>
+          <w:rFonts w:ascii="Helvetica" w:hAnsi="Helvetica"/>
+        </w:rPr>
+        <w:t xml:space="preserve">(e.g. </w:t>
+      </w:r>
+      <w:r>
+        <w:rPr>
+          <w:rFonts w:ascii="Helvetica" w:hAnsi="Helvetica"/>
+        </w:rPr>
+        <w:t>both the ‘Buy Price’ &amp; the ‘Sell Signal Price’</w:t>
+      </w:r>
+      <w:r>
+        <w:rPr>
+          <w:rFonts w:ascii="Helvetica" w:hAnsi="Helvetica"/>
+        </w:rPr>
+        <w:t xml:space="preserve"> are derived from the RSI thresholds</w:t>
+      </w:r>
+      <w:r>
+        <w:rPr>
+          <w:rFonts w:ascii="Helvetica" w:hAnsi="Helvetica"/>
+        </w:rPr>
+        <w:t>.</w:t>
+      </w:r>
+      <w:r>
+        <w:rPr>
+          <w:rFonts w:ascii="Helvetica" w:hAnsi="Helvetica"/>
+        </w:rPr>
+        <w:t>)</w:t>
+      </w:r>
+      <w:r>
+        <w:rPr>
+          <w:rFonts w:ascii="Helvetica" w:hAnsi="Helvetica"/>
+        </w:rPr>
+        <w:t xml:space="preserve">  Since the RSI values are </w:t>
+      </w:r>
+      <w:r>
+        <w:rPr>
+          <w:rFonts w:ascii="Helvetica" w:hAnsi="Helvetica"/>
+        </w:rPr>
+        <w:t xml:space="preserve">such a large </w:t>
+      </w:r>
+      <w:bookmarkStart w:id="0" w:name="_GoBack"/>
+      <w:bookmarkEnd w:id="0"/>
+      <w:r>
+        <w:rPr>
+          <w:rFonts w:ascii="Helvetica" w:hAnsi="Helvetica"/>
+        </w:rPr>
+        <w:t>driver of this analysis and much of the heavy lifting has been done in the data preprocessing stage, I did not want to start adding multiple parameters to the models since the data has already been prepped so much.  I chose to take the simplest model that I could and build an analysis from there.  Furthermore, if even a simple model could not prove effective, then the more parameters added to the models seems to be an effort to fit the data.</w:t>
+      </w:r>
+    </w:p>
+    <w:p>
+      <w:pPr>
         <w:rPr>
           <w:rFonts w:ascii="Helvetica" w:hAnsi="Helvetica"/>
           <w:b/>
@@ -5903,16 +4111,8 @@
         <w:rPr>
           <w:rFonts w:ascii="Helvetica" w:hAnsi="Helvetica"/>
         </w:rPr>
-        <w:t xml:space="preserve">  In order to do this I will use </w:t>
-      </w:r>
-      <w:proofErr w:type="spellStart"/>
-      <w:r>
-        <w:rPr>
-          <w:rFonts w:ascii="Helvetica" w:hAnsi="Helvetica"/>
-        </w:rPr>
-        <w:t>Quantopian’s</w:t>
-      </w:r>
-      <w:proofErr w:type="spellEnd"/>
+        <w:t xml:space="preserve">  In order to do this I will use Quantopian’s</w:t>
+      </w:r>
       <w:r>
         <w:rPr>
           <w:rStyle w:val="FootnoteReference"/>
@@ -5924,35 +4124,7 @@
         <w:rPr>
           <w:rFonts w:ascii="Helvetica" w:hAnsi="Helvetica"/>
         </w:rPr>
-        <w:t xml:space="preserve"> platform to conduct the backtest for RSI 9-day strategy.  First I want to discuss some necessary caveats.  First, that data source used in the </w:t>
-      </w:r>
-      <w:proofErr w:type="spellStart"/>
-      <w:r>
-        <w:rPr>
-          <w:rFonts w:ascii="Helvetica" w:hAnsi="Helvetica"/>
-        </w:rPr>
-        <w:t>Quantopian</w:t>
-      </w:r>
-      <w:proofErr w:type="spellEnd"/>
-      <w:r>
-        <w:rPr>
-          <w:rFonts w:ascii="Helvetica" w:hAnsi="Helvetica"/>
-        </w:rPr>
-        <w:t xml:space="preserve"> backtest is not the same as the </w:t>
-      </w:r>
-      <w:proofErr w:type="spellStart"/>
-      <w:r>
-        <w:rPr>
-          <w:rFonts w:ascii="Helvetica" w:hAnsi="Helvetica"/>
-        </w:rPr>
-        <w:t>Quandl</w:t>
-      </w:r>
-      <w:proofErr w:type="spellEnd"/>
-      <w:r>
-        <w:rPr>
-          <w:rFonts w:ascii="Helvetica" w:hAnsi="Helvetica"/>
-        </w:rPr>
-        <w:t xml:space="preserve"> </w:t>
+        <w:t xml:space="preserve"> platform to conduct the backtest for RSI 9-day strategy.  First I want to discuss some necessary caveats.  First, that data source used in the Quantopian backtest is not the same as the Quandl </w:t>
       </w:r>
       <w:r>
         <w:rPr>
@@ -5970,14 +4142,7 @@
         <w:rPr>
           <w:rFonts w:ascii="Helvetica" w:hAnsi="Helvetica"/>
         </w:rPr>
-        <w:t xml:space="preserve">the data is similar enough that I believe the impact on the comparison will not be affected.  Second, the backtest only go back to 01/01/2003 (except for ZUMZ, which has the same timeframe) because of certain limitations to </w:t>
-      </w:r>
-      <w:proofErr w:type="spellStart"/>
-      <w:r>
-        <w:rPr>
-          <w:rFonts w:ascii="Helvetica" w:hAnsi="Helvetica"/>
-        </w:rPr>
-        <w:t>Quantopian</w:t>
+        <w:t>the data is similar enough that I believe the impact on the comparison will not be affected.  Second, the backtest only go back to 01/01/2003 (except for ZUMZ, which has the same timeframe) because of certain limitations to Quantopian</w:t>
       </w:r>
       <w:r>
         <w:rPr>
@@ -5989,14 +4154,7 @@
         <w:rPr>
           <w:rFonts w:ascii="Helvetica" w:hAnsi="Helvetica"/>
         </w:rPr>
-        <w:t>s</w:t>
-      </w:r>
-      <w:proofErr w:type="spellEnd"/>
-      <w:r>
-        <w:rPr>
-          <w:rFonts w:ascii="Helvetica" w:hAnsi="Helvetica"/>
-        </w:rPr>
-        <w:t xml:space="preserve"> dataset.</w:t>
+        <w:t>s dataset.</w:t>
       </w:r>
     </w:p>
     <w:p>
@@ -7154,41 +5312,13 @@
         <w:rPr>
           <w:rFonts w:ascii="Helvetica" w:hAnsi="Helvetica"/>
         </w:rPr>
-        <w:t xml:space="preserve">A note here, I script is included with the code that was run on the </w:t>
-      </w:r>
-      <w:proofErr w:type="spellStart"/>
-      <w:r>
-        <w:rPr>
-          <w:rFonts w:ascii="Helvetica" w:hAnsi="Helvetica"/>
-        </w:rPr>
-        <w:t>Quantopian</w:t>
-      </w:r>
-      <w:proofErr w:type="spellEnd"/>
-      <w:r>
-        <w:rPr>
-          <w:rFonts w:ascii="Helvetica" w:hAnsi="Helvetica"/>
-        </w:rPr>
-        <w:t xml:space="preserve"> platform that can be copy &amp; pasted </w:t>
-      </w:r>
-      <w:r>
-        <w:rPr>
-          <w:rFonts w:ascii="Helvetica" w:hAnsi="Helvetica"/>
-        </w:rPr>
-        <w:t xml:space="preserve">to be tested.  This is not a stand-alone script and requires the </w:t>
-      </w:r>
-      <w:proofErr w:type="spellStart"/>
-      <w:r>
-        <w:rPr>
-          <w:rFonts w:ascii="Helvetica" w:hAnsi="Helvetica"/>
-        </w:rPr>
-        <w:t>Quantopian</w:t>
-      </w:r>
-      <w:proofErr w:type="spellEnd"/>
-      <w:r>
-        <w:rPr>
-          <w:rFonts w:ascii="Helvetica" w:hAnsi="Helvetica"/>
-        </w:rPr>
-        <w:t xml:space="preserve"> environment to be run.</w:t>
+        <w:t xml:space="preserve">A note here, I script is included with the code that was run on the Quantopian platform that can be copy &amp; pasted </w:t>
+      </w:r>
+      <w:r>
+        <w:rPr>
+          <w:rFonts w:ascii="Helvetica" w:hAnsi="Helvetica"/>
+        </w:rPr>
+        <w:t>to be tested.  This is not a stand-alone script and requires the Quantopian environment to be run.</w:t>
       </w:r>
     </w:p>
     <w:p>
@@ -7268,21 +5398,7 @@
         <w:rPr>
           <w:rFonts w:ascii="Helvetica" w:hAnsi="Helvetica"/>
         </w:rPr>
-        <w:t xml:space="preserve">will include some charts generated on the </w:t>
-      </w:r>
-      <w:proofErr w:type="spellStart"/>
-      <w:r>
-        <w:rPr>
-          <w:rFonts w:ascii="Helvetica" w:hAnsi="Helvetica"/>
-        </w:rPr>
-        <w:t>Quantopian</w:t>
-      </w:r>
-      <w:proofErr w:type="spellEnd"/>
-      <w:r>
-        <w:rPr>
-          <w:rFonts w:ascii="Helvetica" w:hAnsi="Helvetica"/>
-        </w:rPr>
-        <w:t xml:space="preserve"> platform that shows the returns for Apple against itself &amp; the S&amp;P 500.  The other stock comparison charts are included in an images directory.</w:t>
+        <w:t>will include some charts generated on the Quantopian platform that shows the returns for Apple against itself &amp; the S&amp;P 500.  The other stock comparison charts are included in an images directory.</w:t>
       </w:r>
     </w:p>
     <w:p>
@@ -7334,7 +5450,7 @@
                     </pic:cNvPicPr>
                   </pic:nvPicPr>
                   <pic:blipFill>
-                    <a:blip r:embed="rId20">
+                    <a:blip r:embed="rId13">
                       <a:extLst>
                         <a:ext uri="{28A0092B-C50C-407E-A947-70E740481C1C}">
                           <a14:useLocalDpi xmlns:a14="http://schemas.microsoft.com/office/drawing/2010/main" val="0"/>
@@ -7422,7 +5538,7 @@
                     </pic:cNvPicPr>
                   </pic:nvPicPr>
                   <pic:blipFill>
-                    <a:blip r:embed="rId21">
+                    <a:blip r:embed="rId14">
                       <a:extLst>
                         <a:ext uri="{28A0092B-C50C-407E-A947-70E740481C1C}">
                           <a14:useLocalDpi xmlns:a14="http://schemas.microsoft.com/office/drawing/2010/main" val="0"/>
@@ -7536,7 +5652,7 @@
                     </pic:cNvPicPr>
                   </pic:nvPicPr>
                   <pic:blipFill>
-                    <a:blip r:embed="rId22">
+                    <a:blip r:embed="rId15">
                       <a:extLst>
                         <a:ext uri="{28A0092B-C50C-407E-A947-70E740481C1C}">
                           <a14:useLocalDpi xmlns:a14="http://schemas.microsoft.com/office/drawing/2010/main" val="0"/>
@@ -7624,7 +5740,7 @@
                     </pic:cNvPicPr>
                   </pic:nvPicPr>
                   <pic:blipFill>
-                    <a:blip r:embed="rId23">
+                    <a:blip r:embed="rId16">
                       <a:extLst>
                         <a:ext uri="{28A0092B-C50C-407E-A947-70E740481C1C}">
                           <a14:useLocalDpi xmlns:a14="http://schemas.microsoft.com/office/drawing/2010/main" val="0"/>
@@ -7888,21 +6004,7 @@
         <w:rPr>
           <w:rFonts w:ascii="Helvetica" w:hAnsi="Helvetica"/>
         </w:rPr>
-        <w:t xml:space="preserve">Beyond linear regression, it would also be beneficial to see whether or not trades can be classified as buys or sells using the price data and the RSI data.  It might be much more beneficial to classify buys or sells as opposed to attempting to predict prices outright.  The ability to determine whether or not a buy or sell signal is actually a good signal would be tremendously beneficial, especially given how poorly the linear regression model performed on the </w:t>
-      </w:r>
-      <w:proofErr w:type="spellStart"/>
-      <w:r>
-        <w:rPr>
-          <w:rFonts w:ascii="Helvetica" w:hAnsi="Helvetica"/>
-        </w:rPr>
-        <w:t>backtests</w:t>
-      </w:r>
-      <w:proofErr w:type="spellEnd"/>
-      <w:r>
-        <w:rPr>
-          <w:rFonts w:ascii="Helvetica" w:hAnsi="Helvetica"/>
-        </w:rPr>
-        <w:t>.</w:t>
+        <w:t>Beyond linear regression, it would also be beneficial to see whether or not trades can be classified as buys or sells using the price data and the RSI data.  It might be much more beneficial to classify buys or sells as opposed to attempting to predict prices outright.  The ability to determine whether or not a buy or sell signal is actually a good signal would be tremendously beneficial, especially given how poorly the linear regression model performed on the backtests.</w:t>
       </w:r>
     </w:p>
     <w:sectPr>
@@ -8012,18 +6114,8 @@
             <w:sz w:val="18"/>
             <w:szCs w:val="18"/>
           </w:rPr>
-          <w:t xml:space="preserve">https://en.wikipedia.org/wiki/Moving_average - </w:t>
+          <w:t>https://en.wikipedia.org/wiki/Moving_average - Simple_moving_average</w:t>
         </w:r>
-        <w:proofErr w:type="spellStart"/>
-        <w:r>
-          <w:rPr>
-            <w:rStyle w:val="Hyperlink"/>
-            <w:sz w:val="18"/>
-            <w:szCs w:val="18"/>
-          </w:rPr>
-          <w:t>Simple_moving_average</w:t>
-        </w:r>
-        <w:proofErr w:type="spellEnd"/>
       </w:hyperlink>
     </w:p>
   </w:footnote>
@@ -8052,18 +6144,8 @@
             <w:sz w:val="18"/>
             <w:szCs w:val="18"/>
           </w:rPr>
-          <w:t xml:space="preserve">https://en.wikipedia.org/wiki/Moving_average - </w:t>
+          <w:t>https://en.wikipedia.org/wiki/Moving_average - Exponential_moving_average</w:t>
         </w:r>
-        <w:proofErr w:type="spellStart"/>
-        <w:r>
-          <w:rPr>
-            <w:rStyle w:val="Hyperlink"/>
-            <w:sz w:val="18"/>
-            <w:szCs w:val="18"/>
-          </w:rPr>
-          <w:t>Exponential_moving_average</w:t>
-        </w:r>
-        <w:proofErr w:type="spellEnd"/>
       </w:hyperlink>
     </w:p>
   </w:footnote>
@@ -8190,21 +6272,12 @@
       <w:r>
         <w:t xml:space="preserve"> </w:t>
       </w:r>
-      <w:proofErr w:type="spellStart"/>
       <w:r>
         <w:rPr>
           <w:sz w:val="18"/>
           <w:szCs w:val="18"/>
         </w:rPr>
-        <w:t>Quandl</w:t>
-      </w:r>
-      <w:proofErr w:type="spellEnd"/>
-      <w:r>
-        <w:rPr>
-          <w:sz w:val="18"/>
-          <w:szCs w:val="18"/>
-        </w:rPr>
-        <w:t xml:space="preserve"> WIKI data: </w:t>
+        <w:t xml:space="preserve">Quandl WIKI data: </w:t>
       </w:r>
       <w:hyperlink r:id="rId7" w:history="1">
         <w:r>
@@ -8345,18 +6418,8 @@
             <w:sz w:val="18"/>
             <w:szCs w:val="18"/>
           </w:rPr>
-          <w:t xml:space="preserve">http://scikit-learn.org/stable/modules/generated/sklearn.linear_model.LinearRegression.html - </w:t>
+          <w:t>http://scikit-learn.org/stable/modules/generated/sklearn.linear_model.LinearRegression.html - sklearn.linear_model.LinearRegression.score</w:t>
         </w:r>
-        <w:proofErr w:type="spellStart"/>
-        <w:r>
-          <w:rPr>
-            <w:rStyle w:val="Hyperlink"/>
-            <w:sz w:val="18"/>
-            <w:szCs w:val="18"/>
-          </w:rPr>
-          <w:t>sklearn.linear_model.LinearRegression.score</w:t>
-        </w:r>
-        <w:proofErr w:type="spellEnd"/>
       </w:hyperlink>
     </w:p>
   </w:footnote>
@@ -10187,7 +8250,7 @@
 </file>
 
 <file path=customXml/itemProps1.xml><?xml version="1.0" encoding="utf-8"?>
-<ds:datastoreItem xmlns:ds="http://schemas.openxmlformats.org/officeDocument/2006/customXml" ds:itemID="{8F874E33-1622-C244-BE3B-3E75CBFB0127}">
+<ds:datastoreItem xmlns:ds="http://schemas.openxmlformats.org/officeDocument/2006/customXml" ds:itemID="{060EECF7-EE8F-F54D-8640-BEAB2424B59A}">
   <ds:schemaRefs>
     <ds:schemaRef ds:uri="http://schemas.openxmlformats.org/officeDocument/2006/bibliography"/>
   </ds:schemaRefs>

</xml_diff>

<commit_message>
Fix: Update discussion around the dataset used.
</commit_message>
<xml_diff>
--- a/rsi/RSI Capstone.docx
+++ b/rsi/RSI Capstone.docx
@@ -1452,7 +1452,21 @@
         <w:rPr>
           <w:rFonts w:ascii="Helvetica" w:hAnsi="Helvetica"/>
         </w:rPr>
-        <w:t>The data set used is taken from the Quandl WIKI data</w:t>
+        <w:t xml:space="preserve">The data set used is taken from the </w:t>
+      </w:r>
+      <w:proofErr w:type="spellStart"/>
+      <w:r>
+        <w:rPr>
+          <w:rFonts w:ascii="Helvetica" w:hAnsi="Helvetica"/>
+        </w:rPr>
+        <w:t>Quandl</w:t>
+      </w:r>
+      <w:proofErr w:type="spellEnd"/>
+      <w:r>
+        <w:rPr>
+          <w:rFonts w:ascii="Helvetica" w:hAnsi="Helvetica"/>
+        </w:rPr>
+        <w:t xml:space="preserve"> WIKI data</w:t>
       </w:r>
       <w:r>
         <w:rPr>
@@ -1508,7 +1522,21 @@
         <w:rPr>
           <w:rFonts w:ascii="Helvetica" w:hAnsi="Helvetica"/>
         </w:rPr>
-        <w:t xml:space="preserve">  The dataset itself is freely available from the Quandl website (linked to in the footnotes), but requires an API key (which is free, but requires registration.)  The W</w:t>
+        <w:t xml:space="preserve">  The dataset itself is freely available from the </w:t>
+      </w:r>
+      <w:proofErr w:type="spellStart"/>
+      <w:r>
+        <w:rPr>
+          <w:rFonts w:ascii="Helvetica" w:hAnsi="Helvetica"/>
+        </w:rPr>
+        <w:t>Quandl</w:t>
+      </w:r>
+      <w:proofErr w:type="spellEnd"/>
+      <w:r>
+        <w:rPr>
+          <w:rFonts w:ascii="Helvetica" w:hAnsi="Helvetica"/>
+        </w:rPr>
+        <w:t xml:space="preserve"> website (linked to in the footnotes), but requires an API key (which is free, but requires registration.)  The W</w:t>
       </w:r>
       <w:r>
         <w:rPr>
@@ -1520,7 +1548,21 @@
         <w:rPr>
           <w:rFonts w:ascii="Helvetica" w:hAnsi="Helvetica"/>
         </w:rPr>
-        <w:t xml:space="preserve">, is a csv file with </w:t>
+        <w:t xml:space="preserve">, is a </w:t>
+      </w:r>
+      <w:proofErr w:type="spellStart"/>
+      <w:r>
+        <w:rPr>
+          <w:rFonts w:ascii="Helvetica" w:hAnsi="Helvetica"/>
+        </w:rPr>
+        <w:t>csv</w:t>
+      </w:r>
+      <w:proofErr w:type="spellEnd"/>
+      <w:r>
+        <w:rPr>
+          <w:rFonts w:ascii="Helvetica" w:hAnsi="Helvetica"/>
+        </w:rPr>
+        <w:t xml:space="preserve"> file with </w:t>
       </w:r>
       <w:r>
         <w:rPr>
@@ -1587,27 +1629,119 @@
         <w:rPr>
           <w:rFonts w:ascii="Helvetica" w:hAnsi="Helvetica"/>
         </w:rPr>
-        <w:t xml:space="preserve">  Furthermore, there will be a subset of the entire WIKI dataset included in the repository.  The entire WIKI dataset is ~1.6 gb in size.  The subset will include the stocks that were used in the Jupyter notebook that accompanies this report as well as well number of other stocks randomly chosen in case some additional analysis/testing is desired on the part of the reader.</w:t>
-      </w:r>
-    </w:p>
-    <w:p>
-      <w:pPr>
-        <w:rPr>
-          <w:rFonts w:ascii="Helvetica" w:hAnsi="Helvetica"/>
-        </w:rPr>
-      </w:pPr>
-    </w:p>
-    <w:p>
-      <w:pPr>
-        <w:rPr>
-          <w:rFonts w:ascii="Helvetica" w:hAnsi="Helvetica"/>
-        </w:rPr>
-      </w:pPr>
-      <w:r>
-        <w:rPr>
-          <w:rFonts w:ascii="Helvetica" w:hAnsi="Helvetica"/>
-        </w:rPr>
-        <w:t>All stock datasets are in chronological order and then organized alphabetically.  The stocks used are taken from the larger dataset using a ticker_gettr() function that is defined in the notebook.</w:t>
+        <w:t xml:space="preserve"> </w:t>
+      </w:r>
+      <w:r>
+        <w:rPr>
+          <w:rFonts w:ascii="Helvetica" w:hAnsi="Helvetica"/>
+        </w:rPr>
+        <w:t xml:space="preserve"> </w:t>
+      </w:r>
+      <w:r>
+        <w:rPr>
+          <w:rFonts w:ascii="Helvetica" w:hAnsi="Helvetica"/>
+        </w:rPr>
+        <w:t xml:space="preserve">The entire WIKI dataset is ~1.6 </w:t>
+      </w:r>
+      <w:r>
+        <w:rPr>
+          <w:rFonts w:ascii="Helvetica" w:hAnsi="Helvetica"/>
+        </w:rPr>
+        <w:t>GB</w:t>
+      </w:r>
+      <w:r>
+        <w:rPr>
+          <w:rFonts w:ascii="Helvetica" w:hAnsi="Helvetica"/>
+        </w:rPr>
+        <w:t xml:space="preserve"> in size</w:t>
+      </w:r>
+      <w:r>
+        <w:rPr>
+          <w:rFonts w:ascii="Helvetica" w:hAnsi="Helvetica"/>
+        </w:rPr>
+        <w:t xml:space="preserve"> so it is not included in the repository</w:t>
+      </w:r>
+      <w:r>
+        <w:rPr>
+          <w:rFonts w:ascii="Helvetica" w:hAnsi="Helvetica"/>
+        </w:rPr>
+        <w:t xml:space="preserve">.  </w:t>
+      </w:r>
+      <w:r>
+        <w:rPr>
+          <w:rFonts w:ascii="Helvetica" w:hAnsi="Helvetica"/>
+        </w:rPr>
+        <w:t>A Go</w:t>
+      </w:r>
+      <w:bookmarkStart w:id="0" w:name="_GoBack"/>
+      <w:bookmarkEnd w:id="0"/>
+      <w:r>
+        <w:rPr>
+          <w:rFonts w:ascii="Helvetica" w:hAnsi="Helvetica"/>
+        </w:rPr>
+        <w:t>ogle drive link will be made available in the notebook to download the dataset.  Note</w:t>
+      </w:r>
+      <w:proofErr w:type="gramStart"/>
+      <w:r>
+        <w:rPr>
+          <w:rFonts w:ascii="Helvetica" w:hAnsi="Helvetica"/>
+        </w:rPr>
+        <w:t>,</w:t>
+      </w:r>
+      <w:proofErr w:type="gramEnd"/>
+      <w:r>
+        <w:rPr>
+          <w:rFonts w:ascii="Helvetica" w:hAnsi="Helvetica"/>
+        </w:rPr>
+        <w:t xml:space="preserve"> it might take some time to download the data.</w:t>
+      </w:r>
+    </w:p>
+    <w:p>
+      <w:pPr>
+        <w:rPr>
+          <w:rFonts w:ascii="Helvetica" w:hAnsi="Helvetica"/>
+        </w:rPr>
+      </w:pPr>
+    </w:p>
+    <w:p>
+      <w:pPr>
+        <w:rPr>
+          <w:rFonts w:ascii="Helvetica" w:hAnsi="Helvetica"/>
+        </w:rPr>
+      </w:pPr>
+      <w:r>
+        <w:rPr>
+          <w:rFonts w:ascii="Helvetica" w:hAnsi="Helvetica"/>
+        </w:rPr>
+        <w:t xml:space="preserve">All stock datasets are in chronological order and then organized alphabetically.  The stocks used are taken from the larger dataset using a </w:t>
+      </w:r>
+      <w:proofErr w:type="spellStart"/>
+      <w:r>
+        <w:rPr>
+          <w:rFonts w:ascii="Helvetica" w:hAnsi="Helvetica"/>
+        </w:rPr>
+        <w:t>ticker_</w:t>
+      </w:r>
+      <w:proofErr w:type="gramStart"/>
+      <w:r>
+        <w:rPr>
+          <w:rFonts w:ascii="Helvetica" w:hAnsi="Helvetica"/>
+        </w:rPr>
+        <w:t>gettr</w:t>
+      </w:r>
+      <w:proofErr w:type="spellEnd"/>
+      <w:r>
+        <w:rPr>
+          <w:rFonts w:ascii="Helvetica" w:hAnsi="Helvetica"/>
+        </w:rPr>
+        <w:t>(</w:t>
+      </w:r>
+      <w:proofErr w:type="gramEnd"/>
+      <w:r>
+        <w:rPr>
+          <w:rFonts w:ascii="Helvetica" w:hAnsi="Helvetica"/>
+        </w:rPr>
+        <w:t>) function that is defined in the notebook.</w:t>
       </w:r>
     </w:p>
     <w:p>
@@ -2138,7 +2272,43 @@
         <w:rPr>
           <w:rFonts w:ascii="Helvetica" w:hAnsi="Helvetica"/>
         </w:rPr>
-        <w:t>I will start this discussion with what I termed the “simple, naïve regression” in the accompanying notebook.  As discussed above I created two functions (rs() and rsi()) whose purpose is to calculate the relative strength and the relative strength index level.  Since relative strength is a straightforward calculation it is more effective to calculate these values with code than to attempt to get the data from an outside source.  My reasoning here is fairly simple, by constructing functions to make the calculations I can directly discuss what assumptions &amp; methods I use to make the necessary calculations.  I discussed the relative strength calculations I used in detail in the ‘Metrics’ section</w:t>
+        <w:t>I will start this discussion with what I termed the “simple, naïve regression” in the accompanying notebook.  As discussed above I created two functions (</w:t>
+      </w:r>
+      <w:proofErr w:type="spellStart"/>
+      <w:proofErr w:type="gramStart"/>
+      <w:r>
+        <w:rPr>
+          <w:rFonts w:ascii="Helvetica" w:hAnsi="Helvetica"/>
+        </w:rPr>
+        <w:t>rs</w:t>
+      </w:r>
+      <w:proofErr w:type="spellEnd"/>
+      <w:r>
+        <w:rPr>
+          <w:rFonts w:ascii="Helvetica" w:hAnsi="Helvetica"/>
+        </w:rPr>
+        <w:t>(</w:t>
+      </w:r>
+      <w:proofErr w:type="gramEnd"/>
+      <w:r>
+        <w:rPr>
+          <w:rFonts w:ascii="Helvetica" w:hAnsi="Helvetica"/>
+        </w:rPr>
+        <w:t xml:space="preserve">) and </w:t>
+      </w:r>
+      <w:proofErr w:type="spellStart"/>
+      <w:r>
+        <w:rPr>
+          <w:rFonts w:ascii="Helvetica" w:hAnsi="Helvetica"/>
+        </w:rPr>
+        <w:t>rsi</w:t>
+      </w:r>
+      <w:proofErr w:type="spellEnd"/>
+      <w:r>
+        <w:rPr>
+          <w:rFonts w:ascii="Helvetica" w:hAnsi="Helvetica"/>
+        </w:rPr>
+        <w:t>()) whose purpose is to calculate the relative strength and the relative strength index level.  Since relative strength is a straightforward calculation it is more effective to calculate these values with code than to attempt to get the data from an outside source.  My reasoning here is fairly simple, by constructing functions to make the calculations I can directly discuss what assumptions &amp; methods I use to make the necessary calculations.  I discussed the relative strength calculations I used in detail in the ‘Metrics’ section</w:t>
       </w:r>
       <w:r>
         <w:rPr>
@@ -2164,13 +2334,77 @@
         <w:rPr>
           <w:rFonts w:ascii="Helvetica" w:hAnsi="Helvetica"/>
         </w:rPr>
-        <w:t xml:space="preserve">An important element of both the rs() &amp; rsi() functions are the parameters.  For both of these functions </w:t>
-      </w:r>
-      <w:r>
-        <w:rPr>
-          <w:rFonts w:ascii="Helvetica" w:hAnsi="Helvetica"/>
-        </w:rPr>
-        <w:t>a look_back parameter exists.  The purpose of the look_back parameter is to allow a user to determine what the length of the moving average will be.  The moving average is something is very prone to fine-tuning so I decided it would be best to make that something that is easily updated as opposed to a parameter that is hardcoded.</w:t>
+        <w:t xml:space="preserve">An important element of both the </w:t>
+      </w:r>
+      <w:proofErr w:type="spellStart"/>
+      <w:proofErr w:type="gramStart"/>
+      <w:r>
+        <w:rPr>
+          <w:rFonts w:ascii="Helvetica" w:hAnsi="Helvetica"/>
+        </w:rPr>
+        <w:t>rs</w:t>
+      </w:r>
+      <w:proofErr w:type="spellEnd"/>
+      <w:r>
+        <w:rPr>
+          <w:rFonts w:ascii="Helvetica" w:hAnsi="Helvetica"/>
+        </w:rPr>
+        <w:t>(</w:t>
+      </w:r>
+      <w:proofErr w:type="gramEnd"/>
+      <w:r>
+        <w:rPr>
+          <w:rFonts w:ascii="Helvetica" w:hAnsi="Helvetica"/>
+        </w:rPr>
+        <w:t xml:space="preserve">) &amp; </w:t>
+      </w:r>
+      <w:proofErr w:type="spellStart"/>
+      <w:r>
+        <w:rPr>
+          <w:rFonts w:ascii="Helvetica" w:hAnsi="Helvetica"/>
+        </w:rPr>
+        <w:t>rsi</w:t>
+      </w:r>
+      <w:proofErr w:type="spellEnd"/>
+      <w:r>
+        <w:rPr>
+          <w:rFonts w:ascii="Helvetica" w:hAnsi="Helvetica"/>
+        </w:rPr>
+        <w:t xml:space="preserve">() functions are the parameters.  For both of these functions </w:t>
+      </w:r>
+      <w:r>
+        <w:rPr>
+          <w:rFonts w:ascii="Helvetica" w:hAnsi="Helvetica"/>
+        </w:rPr>
+        <w:t xml:space="preserve">a </w:t>
+      </w:r>
+      <w:proofErr w:type="spellStart"/>
+      <w:r>
+        <w:rPr>
+          <w:rFonts w:ascii="Helvetica" w:hAnsi="Helvetica"/>
+        </w:rPr>
+        <w:t>look_back</w:t>
+      </w:r>
+      <w:proofErr w:type="spellEnd"/>
+      <w:r>
+        <w:rPr>
+          <w:rFonts w:ascii="Helvetica" w:hAnsi="Helvetica"/>
+        </w:rPr>
+        <w:t xml:space="preserve"> parameter exists.  The purpose of the </w:t>
+      </w:r>
+      <w:proofErr w:type="spellStart"/>
+      <w:r>
+        <w:rPr>
+          <w:rFonts w:ascii="Helvetica" w:hAnsi="Helvetica"/>
+        </w:rPr>
+        <w:t>look_back</w:t>
+      </w:r>
+      <w:proofErr w:type="spellEnd"/>
+      <w:r>
+        <w:rPr>
+          <w:rFonts w:ascii="Helvetica" w:hAnsi="Helvetica"/>
+        </w:rPr>
+        <w:t xml:space="preserve"> parameter is to allow a user to determine what the length of the moving average will be.  The moving average is something is very prone to fine-tuning so I decided it would be best to make that something that is easily updated as opposed to a parameter that is hardcoded.</w:t>
       </w:r>
     </w:p>
     <w:p>
@@ -2192,57 +2426,333 @@
         </w:rPr>
         <w:t xml:space="preserve">Two more functions that I created are </w:t>
       </w:r>
-      <w:r>
-        <w:rPr>
-          <w:rFonts w:ascii="Helvetica" w:hAnsi="Helvetica"/>
-        </w:rPr>
-        <w:t>price_columns() &amp; rsi_add()</w:t>
-      </w:r>
-      <w:r>
-        <w:rPr>
-          <w:rFonts w:ascii="Helvetica" w:hAnsi="Helvetica"/>
-        </w:rPr>
-        <w:t>.  The price_columns() functions purpose is to create two new columns and populate them with data.  These columns are ‘Sell Price’ and ‘Buy Price’.  The values for these two columns are calculated by filtering the ‘Adj-C’ columns (adjusted close) by the RSI value.  If the RSI value is greater than 70, the Adj-C value will be added to the ‘Sell Price’ column.  If the RSI is lower than 30, the Adj-C value will be added to ‘Buy Price’ column.  The purpose of these columns is to ease the process of finding the buy and sell prices.</w:t>
-      </w:r>
-    </w:p>
-    <w:p>
-      <w:pPr>
-        <w:rPr>
-          <w:rFonts w:ascii="Helvetica" w:hAnsi="Helvetica"/>
-        </w:rPr>
-      </w:pPr>
-    </w:p>
-    <w:p>
-      <w:pPr>
-        <w:rPr>
-          <w:rFonts w:ascii="Helvetica" w:hAnsi="Helvetica"/>
-        </w:rPr>
-      </w:pPr>
-      <w:r>
-        <w:rPr>
-          <w:rFonts w:ascii="Helvetica" w:hAnsi="Helvetica"/>
-        </w:rPr>
-        <w:t>rsi_add() is a more straightforward function.  The rsi_add() function is more of an automation function, its purpose is to call the rsi() function and add an ‘RSI’ column to a dataset that is passed into the function.  The rsi_add() function also takes the ave_length parameter that serves the same purpose as the look_back parameter discussed above for the rs() &amp; rsi() functions.</w:t>
-      </w:r>
-    </w:p>
-    <w:p>
-      <w:pPr>
-        <w:rPr>
-          <w:rFonts w:ascii="Helvetica" w:hAnsi="Helvetica"/>
-        </w:rPr>
-      </w:pPr>
-    </w:p>
-    <w:p>
-      <w:pPr>
-        <w:rPr>
-          <w:rFonts w:ascii="Helvetica" w:hAnsi="Helvetica"/>
-        </w:rPr>
-      </w:pPr>
-      <w:r>
-        <w:rPr>
-          <w:rFonts w:ascii="Helvetica" w:hAnsi="Helvetica"/>
-        </w:rPr>
-        <w:t>One other implementation feature before I began to run the models was to add holding period columns.  As discussed in the Benchmark &amp; Data Preprocessing sections, I wanted to add holding periods for comparison purposes.  Shifting the ‘Adj-C’ column back by an arbitrary number created the holding periods.  The process of how this was done was to create a copy of the data’s Adj-C column, and then use pandas shift</w:t>
+      <w:proofErr w:type="spellStart"/>
+      <w:r>
+        <w:rPr>
+          <w:rFonts w:ascii="Helvetica" w:hAnsi="Helvetica"/>
+        </w:rPr>
+        <w:t>price_</w:t>
+      </w:r>
+      <w:proofErr w:type="gramStart"/>
+      <w:r>
+        <w:rPr>
+          <w:rFonts w:ascii="Helvetica" w:hAnsi="Helvetica"/>
+        </w:rPr>
+        <w:t>columns</w:t>
+      </w:r>
+      <w:proofErr w:type="spellEnd"/>
+      <w:r>
+        <w:rPr>
+          <w:rFonts w:ascii="Helvetica" w:hAnsi="Helvetica"/>
+        </w:rPr>
+        <w:t>(</w:t>
+      </w:r>
+      <w:proofErr w:type="gramEnd"/>
+      <w:r>
+        <w:rPr>
+          <w:rFonts w:ascii="Helvetica" w:hAnsi="Helvetica"/>
+        </w:rPr>
+        <w:t xml:space="preserve">) &amp; </w:t>
+      </w:r>
+      <w:proofErr w:type="spellStart"/>
+      <w:r>
+        <w:rPr>
+          <w:rFonts w:ascii="Helvetica" w:hAnsi="Helvetica"/>
+        </w:rPr>
+        <w:t>rsi_add</w:t>
+      </w:r>
+      <w:proofErr w:type="spellEnd"/>
+      <w:r>
+        <w:rPr>
+          <w:rFonts w:ascii="Helvetica" w:hAnsi="Helvetica"/>
+        </w:rPr>
+        <w:t>()</w:t>
+      </w:r>
+      <w:r>
+        <w:rPr>
+          <w:rFonts w:ascii="Helvetica" w:hAnsi="Helvetica"/>
+        </w:rPr>
+        <w:t xml:space="preserve">.  The </w:t>
+      </w:r>
+      <w:proofErr w:type="spellStart"/>
+      <w:r>
+        <w:rPr>
+          <w:rFonts w:ascii="Helvetica" w:hAnsi="Helvetica"/>
+        </w:rPr>
+        <w:t>price_</w:t>
+      </w:r>
+      <w:proofErr w:type="gramStart"/>
+      <w:r>
+        <w:rPr>
+          <w:rFonts w:ascii="Helvetica" w:hAnsi="Helvetica"/>
+        </w:rPr>
+        <w:t>columns</w:t>
+      </w:r>
+      <w:proofErr w:type="spellEnd"/>
+      <w:r>
+        <w:rPr>
+          <w:rFonts w:ascii="Helvetica" w:hAnsi="Helvetica"/>
+        </w:rPr>
+        <w:t>(</w:t>
+      </w:r>
+      <w:proofErr w:type="gramEnd"/>
+      <w:r>
+        <w:rPr>
+          <w:rFonts w:ascii="Helvetica" w:hAnsi="Helvetica"/>
+        </w:rPr>
+        <w:t>) functions purpose is to create two new columns and populate them with data.  These columns are ‘Sell Price’ and ‘Buy Price’.  The values for these two columns are calculated by filtering the ‘</w:t>
+      </w:r>
+      <w:proofErr w:type="spellStart"/>
+      <w:r>
+        <w:rPr>
+          <w:rFonts w:ascii="Helvetica" w:hAnsi="Helvetica"/>
+        </w:rPr>
+        <w:t>Adj</w:t>
+      </w:r>
+      <w:proofErr w:type="spellEnd"/>
+      <w:r>
+        <w:rPr>
+          <w:rFonts w:ascii="Helvetica" w:hAnsi="Helvetica"/>
+        </w:rPr>
+        <w:t xml:space="preserve">-C’ columns (adjusted close) by the RSI value.  If the RSI value is greater than 70, the </w:t>
+      </w:r>
+      <w:proofErr w:type="spellStart"/>
+      <w:r>
+        <w:rPr>
+          <w:rFonts w:ascii="Helvetica" w:hAnsi="Helvetica"/>
+        </w:rPr>
+        <w:t>Adj</w:t>
+      </w:r>
+      <w:proofErr w:type="spellEnd"/>
+      <w:r>
+        <w:rPr>
+          <w:rFonts w:ascii="Helvetica" w:hAnsi="Helvetica"/>
+        </w:rPr>
+        <w:t xml:space="preserve">-C value will be added to the ‘Sell Price’ column.  If the RSI is lower than 30, the </w:t>
+      </w:r>
+      <w:proofErr w:type="spellStart"/>
+      <w:r>
+        <w:rPr>
+          <w:rFonts w:ascii="Helvetica" w:hAnsi="Helvetica"/>
+        </w:rPr>
+        <w:t>Adj</w:t>
+      </w:r>
+      <w:proofErr w:type="spellEnd"/>
+      <w:r>
+        <w:rPr>
+          <w:rFonts w:ascii="Helvetica" w:hAnsi="Helvetica"/>
+        </w:rPr>
+        <w:t>-C value will be added to ‘Buy Price’ column.  The purpose of these columns is to ease the process of finding the buy and sell prices.</w:t>
+      </w:r>
+    </w:p>
+    <w:p>
+      <w:pPr>
+        <w:rPr>
+          <w:rFonts w:ascii="Helvetica" w:hAnsi="Helvetica"/>
+        </w:rPr>
+      </w:pPr>
+    </w:p>
+    <w:p>
+      <w:pPr>
+        <w:rPr>
+          <w:rFonts w:ascii="Helvetica" w:hAnsi="Helvetica"/>
+        </w:rPr>
+      </w:pPr>
+      <w:proofErr w:type="spellStart"/>
+      <w:proofErr w:type="gramStart"/>
+      <w:r>
+        <w:rPr>
+          <w:rFonts w:ascii="Helvetica" w:hAnsi="Helvetica"/>
+        </w:rPr>
+        <w:t>rsi</w:t>
+      </w:r>
+      <w:proofErr w:type="gramEnd"/>
+      <w:r>
+        <w:rPr>
+          <w:rFonts w:ascii="Helvetica" w:hAnsi="Helvetica"/>
+        </w:rPr>
+        <w:t>_add</w:t>
+      </w:r>
+      <w:proofErr w:type="spellEnd"/>
+      <w:r>
+        <w:rPr>
+          <w:rFonts w:ascii="Helvetica" w:hAnsi="Helvetica"/>
+        </w:rPr>
+        <w:t xml:space="preserve">() is a more straightforward function.  The </w:t>
+      </w:r>
+      <w:proofErr w:type="spellStart"/>
+      <w:r>
+        <w:rPr>
+          <w:rFonts w:ascii="Helvetica" w:hAnsi="Helvetica"/>
+        </w:rPr>
+        <w:t>rsi_</w:t>
+      </w:r>
+      <w:proofErr w:type="gramStart"/>
+      <w:r>
+        <w:rPr>
+          <w:rFonts w:ascii="Helvetica" w:hAnsi="Helvetica"/>
+        </w:rPr>
+        <w:t>add</w:t>
+      </w:r>
+      <w:proofErr w:type="spellEnd"/>
+      <w:r>
+        <w:rPr>
+          <w:rFonts w:ascii="Helvetica" w:hAnsi="Helvetica"/>
+        </w:rPr>
+        <w:t>(</w:t>
+      </w:r>
+      <w:proofErr w:type="gramEnd"/>
+      <w:r>
+        <w:rPr>
+          <w:rFonts w:ascii="Helvetica" w:hAnsi="Helvetica"/>
+        </w:rPr>
+        <w:t xml:space="preserve">) function is more of an automation function, its purpose is to call the </w:t>
+      </w:r>
+      <w:proofErr w:type="spellStart"/>
+      <w:r>
+        <w:rPr>
+          <w:rFonts w:ascii="Helvetica" w:hAnsi="Helvetica"/>
+        </w:rPr>
+        <w:t>rsi</w:t>
+      </w:r>
+      <w:proofErr w:type="spellEnd"/>
+      <w:r>
+        <w:rPr>
+          <w:rFonts w:ascii="Helvetica" w:hAnsi="Helvetica"/>
+        </w:rPr>
+        <w:t xml:space="preserve">() function and add an ‘RSI’ column to a dataset that is passed into the function.  The </w:t>
+      </w:r>
+      <w:proofErr w:type="spellStart"/>
+      <w:r>
+        <w:rPr>
+          <w:rFonts w:ascii="Helvetica" w:hAnsi="Helvetica"/>
+        </w:rPr>
+        <w:t>rsi_</w:t>
+      </w:r>
+      <w:proofErr w:type="gramStart"/>
+      <w:r>
+        <w:rPr>
+          <w:rFonts w:ascii="Helvetica" w:hAnsi="Helvetica"/>
+        </w:rPr>
+        <w:t>add</w:t>
+      </w:r>
+      <w:proofErr w:type="spellEnd"/>
+      <w:r>
+        <w:rPr>
+          <w:rFonts w:ascii="Helvetica" w:hAnsi="Helvetica"/>
+        </w:rPr>
+        <w:t>(</w:t>
+      </w:r>
+      <w:proofErr w:type="gramEnd"/>
+      <w:r>
+        <w:rPr>
+          <w:rFonts w:ascii="Helvetica" w:hAnsi="Helvetica"/>
+        </w:rPr>
+        <w:t xml:space="preserve">) function also takes the </w:t>
+      </w:r>
+      <w:proofErr w:type="spellStart"/>
+      <w:r>
+        <w:rPr>
+          <w:rFonts w:ascii="Helvetica" w:hAnsi="Helvetica"/>
+        </w:rPr>
+        <w:t>ave_length</w:t>
+      </w:r>
+      <w:proofErr w:type="spellEnd"/>
+      <w:r>
+        <w:rPr>
+          <w:rFonts w:ascii="Helvetica" w:hAnsi="Helvetica"/>
+        </w:rPr>
+        <w:t xml:space="preserve"> parameter that serves the same purpose as the </w:t>
+      </w:r>
+      <w:proofErr w:type="spellStart"/>
+      <w:r>
+        <w:rPr>
+          <w:rFonts w:ascii="Helvetica" w:hAnsi="Helvetica"/>
+        </w:rPr>
+        <w:t>look_back</w:t>
+      </w:r>
+      <w:proofErr w:type="spellEnd"/>
+      <w:r>
+        <w:rPr>
+          <w:rFonts w:ascii="Helvetica" w:hAnsi="Helvetica"/>
+        </w:rPr>
+        <w:t xml:space="preserve"> parameter discussed above for the </w:t>
+      </w:r>
+      <w:proofErr w:type="spellStart"/>
+      <w:r>
+        <w:rPr>
+          <w:rFonts w:ascii="Helvetica" w:hAnsi="Helvetica"/>
+        </w:rPr>
+        <w:t>rs</w:t>
+      </w:r>
+      <w:proofErr w:type="spellEnd"/>
+      <w:r>
+        <w:rPr>
+          <w:rFonts w:ascii="Helvetica" w:hAnsi="Helvetica"/>
+        </w:rPr>
+        <w:t xml:space="preserve">() &amp; </w:t>
+      </w:r>
+      <w:proofErr w:type="spellStart"/>
+      <w:r>
+        <w:rPr>
+          <w:rFonts w:ascii="Helvetica" w:hAnsi="Helvetica"/>
+        </w:rPr>
+        <w:t>rsi</w:t>
+      </w:r>
+      <w:proofErr w:type="spellEnd"/>
+      <w:r>
+        <w:rPr>
+          <w:rFonts w:ascii="Helvetica" w:hAnsi="Helvetica"/>
+        </w:rPr>
+        <w:t>() functions.</w:t>
+      </w:r>
+    </w:p>
+    <w:p>
+      <w:pPr>
+        <w:rPr>
+          <w:rFonts w:ascii="Helvetica" w:hAnsi="Helvetica"/>
+        </w:rPr>
+      </w:pPr>
+    </w:p>
+    <w:p>
+      <w:pPr>
+        <w:rPr>
+          <w:rFonts w:ascii="Helvetica" w:hAnsi="Helvetica"/>
+        </w:rPr>
+      </w:pPr>
+      <w:r>
+        <w:rPr>
+          <w:rFonts w:ascii="Helvetica" w:hAnsi="Helvetica"/>
+        </w:rPr>
+        <w:t>One other implementation feature before I began to run the models was to add holding period columns.  As discussed in the Benchmark &amp; Data Preprocessing sections, I wanted to add holding periods for comparison purposes.  Shifting the ‘</w:t>
+      </w:r>
+      <w:proofErr w:type="spellStart"/>
+      <w:r>
+        <w:rPr>
+          <w:rFonts w:ascii="Helvetica" w:hAnsi="Helvetica"/>
+        </w:rPr>
+        <w:t>Adj</w:t>
+      </w:r>
+      <w:proofErr w:type="spellEnd"/>
+      <w:r>
+        <w:rPr>
+          <w:rFonts w:ascii="Helvetica" w:hAnsi="Helvetica"/>
+        </w:rPr>
+        <w:t xml:space="preserve">-C’ column back by an arbitrary number created the holding periods.  The process of how this was done was to create a copy of the data’s </w:t>
+      </w:r>
+      <w:proofErr w:type="spellStart"/>
+      <w:r>
+        <w:rPr>
+          <w:rFonts w:ascii="Helvetica" w:hAnsi="Helvetica"/>
+        </w:rPr>
+        <w:t>Adj</w:t>
+      </w:r>
+      <w:proofErr w:type="spellEnd"/>
+      <w:r>
+        <w:rPr>
+          <w:rFonts w:ascii="Helvetica" w:hAnsi="Helvetica"/>
+        </w:rPr>
+        <w:t>-C column, and then use pandas shift</w:t>
       </w:r>
       <w:r>
         <w:rPr>
@@ -2255,7 +2765,35 @@
         <w:rPr>
           <w:rFonts w:ascii="Helvetica" w:hAnsi="Helvetica"/>
         </w:rPr>
-        <w:t xml:space="preserve"> attribute to assign to some var name, and finally add a new column (something like ‘Day 10’) and pass the var’s values to that new column.</w:t>
+        <w:t xml:space="preserve"> attribute to assign to some </w:t>
+      </w:r>
+      <w:proofErr w:type="spellStart"/>
+      <w:r>
+        <w:rPr>
+          <w:rFonts w:ascii="Helvetica" w:hAnsi="Helvetica"/>
+        </w:rPr>
+        <w:t>var</w:t>
+      </w:r>
+      <w:proofErr w:type="spellEnd"/>
+      <w:r>
+        <w:rPr>
+          <w:rFonts w:ascii="Helvetica" w:hAnsi="Helvetica"/>
+        </w:rPr>
+        <w:t xml:space="preserve"> name, and finally add a new column (something like ‘Day 10’) and pass the </w:t>
+      </w:r>
+      <w:proofErr w:type="spellStart"/>
+      <w:r>
+        <w:rPr>
+          <w:rFonts w:ascii="Helvetica" w:hAnsi="Helvetica"/>
+        </w:rPr>
+        <w:t>var’s</w:t>
+      </w:r>
+      <w:proofErr w:type="spellEnd"/>
+      <w:r>
+        <w:rPr>
+          <w:rFonts w:ascii="Helvetica" w:hAnsi="Helvetica"/>
+        </w:rPr>
+        <w:t xml:space="preserve"> values to that new column.</w:t>
       </w:r>
     </w:p>
     <w:p>
@@ -2277,17 +2815,33 @@
         </w:rPr>
         <w:t>Before I ran the naïve regression models I had to split my data into training/test sets.  In order to do this I created a function (</w:t>
       </w:r>
-      <w:r>
-        <w:rPr>
-          <w:rFonts w:ascii="Helvetica" w:hAnsi="Helvetica"/>
-        </w:rPr>
-        <w:t>train_test</w:t>
-      </w:r>
-      <w:r>
-        <w:rPr>
-          <w:rFonts w:ascii="Helvetica" w:hAnsi="Helvetica"/>
-        </w:rPr>
-        <w:t>()) to split in the dataset</w:t>
+      <w:proofErr w:type="spellStart"/>
+      <w:r>
+        <w:rPr>
+          <w:rFonts w:ascii="Helvetica" w:hAnsi="Helvetica"/>
+        </w:rPr>
+        <w:t>train_</w:t>
+      </w:r>
+      <w:proofErr w:type="gramStart"/>
+      <w:r>
+        <w:rPr>
+          <w:rFonts w:ascii="Helvetica" w:hAnsi="Helvetica"/>
+        </w:rPr>
+        <w:t>test</w:t>
+      </w:r>
+      <w:proofErr w:type="spellEnd"/>
+      <w:r>
+        <w:rPr>
+          <w:rFonts w:ascii="Helvetica" w:hAnsi="Helvetica"/>
+        </w:rPr>
+        <w:t>(</w:t>
+      </w:r>
+      <w:proofErr w:type="gramEnd"/>
+      <w:r>
+        <w:rPr>
+          <w:rFonts w:ascii="Helvetica" w:hAnsi="Helvetica"/>
+        </w:rPr>
+        <w:t>)) to split in the dataset</w:t>
       </w:r>
       <w:r>
         <w:rPr>
@@ -2314,6 +2868,8 @@
           <w:bdr w:val="none" w:sz="0" w:space="0" w:color="auto" w:frame="1"/>
         </w:rPr>
       </w:pPr>
+      <w:proofErr w:type="spellStart"/>
+      <w:proofErr w:type="gramStart"/>
       <w:r>
         <w:rPr>
           <w:rFonts w:ascii="Consolas" w:eastAsia="Times New Roman" w:hAnsi="Consolas" w:cs="Times New Roman"/>
@@ -2322,7 +2878,73 @@
           <w:szCs w:val="18"/>
           <w:bdr w:val="none" w:sz="0" w:space="0" w:color="auto" w:frame="1"/>
         </w:rPr>
-        <w:t>train_percent = int(round(len(data) * train))  </w:t>
+        <w:t>train</w:t>
+      </w:r>
+      <w:proofErr w:type="gramEnd"/>
+      <w:r>
+        <w:rPr>
+          <w:rFonts w:ascii="Consolas" w:eastAsia="Times New Roman" w:hAnsi="Consolas" w:cs="Times New Roman"/>
+          <w:color w:val="000000"/>
+          <w:sz w:val="18"/>
+          <w:szCs w:val="18"/>
+          <w:bdr w:val="none" w:sz="0" w:space="0" w:color="auto" w:frame="1"/>
+        </w:rPr>
+        <w:t>_percent</w:t>
+      </w:r>
+      <w:proofErr w:type="spellEnd"/>
+      <w:r>
+        <w:rPr>
+          <w:rFonts w:ascii="Consolas" w:eastAsia="Times New Roman" w:hAnsi="Consolas" w:cs="Times New Roman"/>
+          <w:color w:val="000000"/>
+          <w:sz w:val="18"/>
+          <w:szCs w:val="18"/>
+          <w:bdr w:val="none" w:sz="0" w:space="0" w:color="auto" w:frame="1"/>
+        </w:rPr>
+        <w:t> = </w:t>
+      </w:r>
+      <w:proofErr w:type="spellStart"/>
+      <w:r>
+        <w:rPr>
+          <w:rFonts w:ascii="Consolas" w:eastAsia="Times New Roman" w:hAnsi="Consolas" w:cs="Times New Roman"/>
+          <w:color w:val="000000"/>
+          <w:sz w:val="18"/>
+          <w:szCs w:val="18"/>
+          <w:bdr w:val="none" w:sz="0" w:space="0" w:color="auto" w:frame="1"/>
+        </w:rPr>
+        <w:t>int</w:t>
+      </w:r>
+      <w:proofErr w:type="spellEnd"/>
+      <w:r>
+        <w:rPr>
+          <w:rFonts w:ascii="Consolas" w:eastAsia="Times New Roman" w:hAnsi="Consolas" w:cs="Times New Roman"/>
+          <w:color w:val="000000"/>
+          <w:sz w:val="18"/>
+          <w:szCs w:val="18"/>
+          <w:bdr w:val="none" w:sz="0" w:space="0" w:color="auto" w:frame="1"/>
+        </w:rPr>
+        <w:t>(round(</w:t>
+      </w:r>
+      <w:proofErr w:type="spellStart"/>
+      <w:r>
+        <w:rPr>
+          <w:rFonts w:ascii="Consolas" w:eastAsia="Times New Roman" w:hAnsi="Consolas" w:cs="Times New Roman"/>
+          <w:color w:val="000000"/>
+          <w:sz w:val="18"/>
+          <w:szCs w:val="18"/>
+          <w:bdr w:val="none" w:sz="0" w:space="0" w:color="auto" w:frame="1"/>
+        </w:rPr>
+        <w:t>len</w:t>
+      </w:r>
+      <w:proofErr w:type="spellEnd"/>
+      <w:r>
+        <w:rPr>
+          <w:rFonts w:ascii="Consolas" w:eastAsia="Times New Roman" w:hAnsi="Consolas" w:cs="Times New Roman"/>
+          <w:color w:val="000000"/>
+          <w:sz w:val="18"/>
+          <w:szCs w:val="18"/>
+          <w:bdr w:val="none" w:sz="0" w:space="0" w:color="auto" w:frame="1"/>
+        </w:rPr>
+        <w:t>(data) * train))  </w:t>
       </w:r>
     </w:p>
     <w:p>
@@ -2393,7 +3015,21 @@
         <w:rPr>
           <w:rFonts w:ascii="Helvetica" w:hAnsi="Helvetica"/>
         </w:rPr>
-        <w:t>The first attempt was simply the ‘RSI’ as my feature set against the adjusted closing price data (Adj-C).  This model produced, as seen in the notebook, produced some very poor results.  From the results it is clear that using just the raw RSI number is fairly useless for predicting prices.  This shouldn’t really come as a surprise, although I was expecting the results to be so bad.  This outcome makes sense since the RSI is only supposed to be predictive in the extremes.</w:t>
+        <w:t>The first attempt was simply the ‘RSI’ as my feature set against the adjusted closing price data (</w:t>
+      </w:r>
+      <w:proofErr w:type="spellStart"/>
+      <w:r>
+        <w:rPr>
+          <w:rFonts w:ascii="Helvetica" w:hAnsi="Helvetica"/>
+        </w:rPr>
+        <w:t>Adj</w:t>
+      </w:r>
+      <w:proofErr w:type="spellEnd"/>
+      <w:r>
+        <w:rPr>
+          <w:rFonts w:ascii="Helvetica" w:hAnsi="Helvetica"/>
+        </w:rPr>
+        <w:t>-C).  This model produced, as seen in the notebook, produced some very poor results.  From the results it is clear that using just the raw RSI number is fairly useless for predicting prices.  This shouldn’t really come as a surprise, although I was expecting the results to be so bad.  This outcome makes sense since the RSI is only supposed to be predictive in the extremes.</w:t>
       </w:r>
     </w:p>
     <w:p>
@@ -2510,7 +3146,35 @@
         <w:rPr>
           <w:rFonts w:ascii="Helvetica" w:hAnsi="Helvetica"/>
         </w:rPr>
-        <w:t>.  In order to do this I created another function called sell_signal_prices().  This function takes in three parameters</w:t>
+        <w:t xml:space="preserve">.  In order to do this I created another function called </w:t>
+      </w:r>
+      <w:proofErr w:type="spellStart"/>
+      <w:r>
+        <w:rPr>
+          <w:rFonts w:ascii="Helvetica" w:hAnsi="Helvetica"/>
+        </w:rPr>
+        <w:t>sell_signal_</w:t>
+      </w:r>
+      <w:proofErr w:type="gramStart"/>
+      <w:r>
+        <w:rPr>
+          <w:rFonts w:ascii="Helvetica" w:hAnsi="Helvetica"/>
+        </w:rPr>
+        <w:t>prices</w:t>
+      </w:r>
+      <w:proofErr w:type="spellEnd"/>
+      <w:r>
+        <w:rPr>
+          <w:rFonts w:ascii="Helvetica" w:hAnsi="Helvetica"/>
+        </w:rPr>
+        <w:t>(</w:t>
+      </w:r>
+      <w:proofErr w:type="gramEnd"/>
+      <w:r>
+        <w:rPr>
+          <w:rFonts w:ascii="Helvetica" w:hAnsi="Helvetica"/>
+        </w:rPr>
+        <w:t>).  This function takes in three parameters</w:t>
       </w:r>
       <w:r>
         <w:rPr>
@@ -2574,7 +3238,35 @@
         <w:rPr>
           <w:rFonts w:ascii="Helvetica" w:hAnsi="Helvetica"/>
         </w:rPr>
-        <w:t xml:space="preserve">about the sell_signal_prices() </w:t>
+        <w:t xml:space="preserve">about the </w:t>
+      </w:r>
+      <w:proofErr w:type="spellStart"/>
+      <w:r>
+        <w:rPr>
+          <w:rFonts w:ascii="Helvetica" w:hAnsi="Helvetica"/>
+        </w:rPr>
+        <w:t>sell_signal_</w:t>
+      </w:r>
+      <w:proofErr w:type="gramStart"/>
+      <w:r>
+        <w:rPr>
+          <w:rFonts w:ascii="Helvetica" w:hAnsi="Helvetica"/>
+        </w:rPr>
+        <w:t>prices</w:t>
+      </w:r>
+      <w:proofErr w:type="spellEnd"/>
+      <w:r>
+        <w:rPr>
+          <w:rFonts w:ascii="Helvetica" w:hAnsi="Helvetica"/>
+        </w:rPr>
+        <w:t>(</w:t>
+      </w:r>
+      <w:proofErr w:type="gramEnd"/>
+      <w:r>
+        <w:rPr>
+          <w:rFonts w:ascii="Helvetica" w:hAnsi="Helvetica"/>
+        </w:rPr>
+        <w:t xml:space="preserve">) </w:t>
       </w:r>
       <w:r>
         <w:rPr>
@@ -2817,7 +3509,35 @@
         <w:rPr>
           <w:rFonts w:ascii="Helvetica" w:hAnsi="Helvetica"/>
         </w:rPr>
-        <w:t>te another function, back_envelope(), to generate the back of the envelope calculations automatically.  This function takes a list of data</w:t>
+        <w:t xml:space="preserve">te another function, </w:t>
+      </w:r>
+      <w:proofErr w:type="spellStart"/>
+      <w:r>
+        <w:rPr>
+          <w:rFonts w:ascii="Helvetica" w:hAnsi="Helvetica"/>
+        </w:rPr>
+        <w:t>back_</w:t>
+      </w:r>
+      <w:proofErr w:type="gramStart"/>
+      <w:r>
+        <w:rPr>
+          <w:rFonts w:ascii="Helvetica" w:hAnsi="Helvetica"/>
+        </w:rPr>
+        <w:t>envelope</w:t>
+      </w:r>
+      <w:proofErr w:type="spellEnd"/>
+      <w:r>
+        <w:rPr>
+          <w:rFonts w:ascii="Helvetica" w:hAnsi="Helvetica"/>
+        </w:rPr>
+        <w:t>(</w:t>
+      </w:r>
+      <w:proofErr w:type="gramEnd"/>
+      <w:r>
+        <w:rPr>
+          <w:rFonts w:ascii="Helvetica" w:hAnsi="Helvetica"/>
+        </w:rPr>
+        <w:t>), to generate the back of the envelope calculations automatically.  This function takes a list of data</w:t>
       </w:r>
       <w:r>
         <w:rPr>
@@ -2849,7 +3569,49 @@
         <w:rPr>
           <w:rFonts w:ascii="Helvetica" w:hAnsi="Helvetica"/>
         </w:rPr>
-        <w:t xml:space="preserve">One last implementation detail to discuss is how the holding periods were used.  For the holding periods I wrote a function, predictor(), to automate the training/testing for each holding period.  The predictor() function uses a linear regression model and takes in, as parameters, the dataset to be used, periods (which is a list of strings), features to be trained on (again a list of strings), and the % of the data to be used as training data.  The linear regression model in predictor() is training the ‘RSI’ &amp; ‘Buy Price’ data against the holding period data.  As discussed above, the holding period data is the adjusted closing price </w:t>
+        <w:t xml:space="preserve">One last implementation detail to discuss is how the holding periods were used.  For the holding periods I wrote a function, </w:t>
+      </w:r>
+      <w:proofErr w:type="gramStart"/>
+      <w:r>
+        <w:rPr>
+          <w:rFonts w:ascii="Helvetica" w:hAnsi="Helvetica"/>
+        </w:rPr>
+        <w:t>predictor(</w:t>
+      </w:r>
+      <w:proofErr w:type="gramEnd"/>
+      <w:r>
+        <w:rPr>
+          <w:rFonts w:ascii="Helvetica" w:hAnsi="Helvetica"/>
+        </w:rPr>
+        <w:t xml:space="preserve">), to automate the training/testing for each holding period.  The </w:t>
+      </w:r>
+      <w:proofErr w:type="gramStart"/>
+      <w:r>
+        <w:rPr>
+          <w:rFonts w:ascii="Helvetica" w:hAnsi="Helvetica"/>
+        </w:rPr>
+        <w:t>predictor(</w:t>
+      </w:r>
+      <w:proofErr w:type="gramEnd"/>
+      <w:r>
+        <w:rPr>
+          <w:rFonts w:ascii="Helvetica" w:hAnsi="Helvetica"/>
+        </w:rPr>
+        <w:t xml:space="preserve">) function uses a linear regression model and takes in, as parameters, the dataset to be used, periods (which is a list of strings), features to be trained on (again a list of strings), and the % of the data to be used as training data.  The linear regression model in </w:t>
+      </w:r>
+      <w:proofErr w:type="gramStart"/>
+      <w:r>
+        <w:rPr>
+          <w:rFonts w:ascii="Helvetica" w:hAnsi="Helvetica"/>
+        </w:rPr>
+        <w:t>predictor(</w:t>
+      </w:r>
+      <w:proofErr w:type="gramEnd"/>
+      <w:r>
+        <w:rPr>
+          <w:rFonts w:ascii="Helvetica" w:hAnsi="Helvetica"/>
+        </w:rPr>
+        <w:t xml:space="preserve">) is training the ‘RSI’ &amp; ‘Buy Price’ data against the holding period data.  As discussed above, the holding period data is the adjusted closing price </w:t>
       </w:r>
       <w:r>
         <w:rPr>
@@ -2943,27 +3705,55 @@
         <w:rPr>
           <w:rFonts w:ascii="Helvetica" w:hAnsi="Helvetica"/>
         </w:rPr>
-        <w:t xml:space="preserve"> to see if a shorter time frame had an affect on the accuracy of the model.  I constructed a new dataframe and went through the same process discussed above to construct a dataset that would be used in the analysis.  The only difference was that I used 9 days for the RSI look_back.  I once again used Apple (the Apple dataset is want I decided to use as the dataset to train all the models) as my dataset.</w:t>
-      </w:r>
-    </w:p>
-    <w:p>
-      <w:pPr>
-        <w:rPr>
-          <w:rFonts w:ascii="Helvetica" w:hAnsi="Helvetica"/>
-        </w:rPr>
-      </w:pPr>
-    </w:p>
-    <w:p>
-      <w:pPr>
-        <w:rPr>
-          <w:rFonts w:ascii="Helvetica" w:hAnsi="Helvetica"/>
-        </w:rPr>
-      </w:pPr>
-      <w:r>
-        <w:rPr>
-          <w:rFonts w:ascii="Helvetica" w:hAnsi="Helvetica"/>
-        </w:rPr>
-        <w:t xml:space="preserve">I first ran the linear regression model since the original regression model was very accurate.  I then trained the decision tree models, once again using the 2, 5, and 20 max_depth parameters.  As with the 14-day regression, the decision tree models were not very accurate.  I will discuss the decision tree regressions more in the Results section, but </w:t>
+        <w:t xml:space="preserve"> to see if a shorter time frame had an affect on the accuracy of the model.  I constructed a new dataframe and went through the same process discussed above to construct a dataset that would be used in the analysis.  The only difference was that I used 9 days for the RSI </w:t>
+      </w:r>
+      <w:proofErr w:type="spellStart"/>
+      <w:r>
+        <w:rPr>
+          <w:rFonts w:ascii="Helvetica" w:hAnsi="Helvetica"/>
+        </w:rPr>
+        <w:t>look_back</w:t>
+      </w:r>
+      <w:proofErr w:type="spellEnd"/>
+      <w:r>
+        <w:rPr>
+          <w:rFonts w:ascii="Helvetica" w:hAnsi="Helvetica"/>
+        </w:rPr>
+        <w:t>.  I once again used Apple (the Apple dataset is want I decided to use as the dataset to train all the models) as my dataset.</w:t>
+      </w:r>
+    </w:p>
+    <w:p>
+      <w:pPr>
+        <w:rPr>
+          <w:rFonts w:ascii="Helvetica" w:hAnsi="Helvetica"/>
+        </w:rPr>
+      </w:pPr>
+    </w:p>
+    <w:p>
+      <w:pPr>
+        <w:rPr>
+          <w:rFonts w:ascii="Helvetica" w:hAnsi="Helvetica"/>
+        </w:rPr>
+      </w:pPr>
+      <w:r>
+        <w:rPr>
+          <w:rFonts w:ascii="Helvetica" w:hAnsi="Helvetica"/>
+        </w:rPr>
+        <w:t xml:space="preserve">I first ran the linear regression model since the original regression model was very accurate.  I then trained the decision tree models, once again using the 2, 5, and 20 </w:t>
+      </w:r>
+      <w:proofErr w:type="spellStart"/>
+      <w:r>
+        <w:rPr>
+          <w:rFonts w:ascii="Helvetica" w:hAnsi="Helvetica"/>
+        </w:rPr>
+        <w:t>max_depth</w:t>
+      </w:r>
+      <w:proofErr w:type="spellEnd"/>
+      <w:r>
+        <w:rPr>
+          <w:rFonts w:ascii="Helvetica" w:hAnsi="Helvetica"/>
+        </w:rPr>
+        <w:t xml:space="preserve"> parameters.  As with the 14-day regression, the decision tree models were not very accurate.  I will discuss the decision tree regressions more in the Results section, but </w:t>
       </w:r>
       <w:r>
         <w:rPr>
@@ -3115,11 +3905,19 @@
           <w:rFonts w:ascii="Helvetica" w:hAnsi="Helvetica"/>
         </w:rPr>
       </w:pPr>
-      <w:r>
-        <w:rPr>
-          <w:rFonts w:ascii="Helvetica" w:hAnsi="Helvetica"/>
-        </w:rPr>
-        <w:t>rsi_30_model, this is the first model using a 14-day moving average (M.A.) &amp; a RSI buy signal of 30.</w:t>
+      <w:proofErr w:type="gramStart"/>
+      <w:r>
+        <w:rPr>
+          <w:rFonts w:ascii="Helvetica" w:hAnsi="Helvetica"/>
+        </w:rPr>
+        <w:t>rsi</w:t>
+      </w:r>
+      <w:proofErr w:type="gramEnd"/>
+      <w:r>
+        <w:rPr>
+          <w:rFonts w:ascii="Helvetica" w:hAnsi="Helvetica"/>
+        </w:rPr>
+        <w:t>_30_model, this is the first model using a 14-day moving average (M.A.) &amp; a RSI buy signal of 30.</w:t>
       </w:r>
     </w:p>
     <w:p>
@@ -3188,7 +3986,20 @@
           <w:rFonts w:ascii="Helvetica" w:hAnsi="Helvetica" w:cs="Futura"/>
         </w:rPr>
         <w:br/>
-        <w:t>rsi_1425_model, a linear regression model that uses a 14-day M.A. and RSI buy signal of 25 (this is the best model.)</w:t>
+      </w:r>
+      <w:proofErr w:type="gramStart"/>
+      <w:r>
+        <w:rPr>
+          <w:rFonts w:ascii="Helvetica" w:hAnsi="Helvetica" w:cs="Futura"/>
+        </w:rPr>
+        <w:t>rsi</w:t>
+      </w:r>
+      <w:proofErr w:type="gramEnd"/>
+      <w:r>
+        <w:rPr>
+          <w:rFonts w:ascii="Helvetica" w:hAnsi="Helvetica" w:cs="Futura"/>
+        </w:rPr>
+        <w:t>_1425_model, a linear regression model that uses a 14-day M.A. and RSI buy signal of 25 (this is the best model.)</w:t>
       </w:r>
     </w:p>
     <w:p>
@@ -3248,11 +4059,19 @@
           <w:rFonts w:ascii="Helvetica" w:hAnsi="Helvetica" w:cs="Futura"/>
         </w:rPr>
       </w:pPr>
+      <w:proofErr w:type="gramStart"/>
       <w:r>
         <w:rPr>
           <w:rFonts w:ascii="Helvetica" w:hAnsi="Helvetica" w:cs="Futura"/>
         </w:rPr>
-        <w:t>rsi_925_model, a linear regression model that uses a 9-day M.A. and RSI buy signal of 25 (this is the best model.)</w:t>
+        <w:t>rsi</w:t>
+      </w:r>
+      <w:proofErr w:type="gramEnd"/>
+      <w:r>
+        <w:rPr>
+          <w:rFonts w:ascii="Helvetica" w:hAnsi="Helvetica" w:cs="Futura"/>
+        </w:rPr>
+        <w:t>_925_model, a linear regression model that uses a 9-day M.A. and RSI buy signal of 25 (this is the best model.)</w:t>
       </w:r>
     </w:p>
     <w:p>
@@ -4003,8 +4822,6 @@
         </w:rPr>
         <w:t xml:space="preserve">such a large </w:t>
       </w:r>
-      <w:bookmarkStart w:id="0" w:name="_GoBack"/>
-      <w:bookmarkEnd w:id="0"/>
       <w:r>
         <w:rPr>
           <w:rFonts w:ascii="Helvetica" w:hAnsi="Helvetica"/>
@@ -4111,8 +4928,16 @@
         <w:rPr>
           <w:rFonts w:ascii="Helvetica" w:hAnsi="Helvetica"/>
         </w:rPr>
-        <w:t xml:space="preserve">  In order to do this I will use Quantopian’s</w:t>
-      </w:r>
+        <w:t xml:space="preserve">  In order to do this I will use </w:t>
+      </w:r>
+      <w:proofErr w:type="spellStart"/>
+      <w:r>
+        <w:rPr>
+          <w:rFonts w:ascii="Helvetica" w:hAnsi="Helvetica"/>
+        </w:rPr>
+        <w:t>Quantopian’s</w:t>
+      </w:r>
+      <w:proofErr w:type="spellEnd"/>
       <w:r>
         <w:rPr>
           <w:rStyle w:val="FootnoteReference"/>
@@ -4124,7 +4949,35 @@
         <w:rPr>
           <w:rFonts w:ascii="Helvetica" w:hAnsi="Helvetica"/>
         </w:rPr>
-        <w:t xml:space="preserve"> platform to conduct the backtest for RSI 9-day strategy.  First I want to discuss some necessary caveats.  First, that data source used in the Quantopian backtest is not the same as the Quandl </w:t>
+        <w:t xml:space="preserve"> platform to conduct the backtest for RSI 9-day strategy.  First I want to discuss some necessary caveats.  First, that data source used in the </w:t>
+      </w:r>
+      <w:proofErr w:type="spellStart"/>
+      <w:r>
+        <w:rPr>
+          <w:rFonts w:ascii="Helvetica" w:hAnsi="Helvetica"/>
+        </w:rPr>
+        <w:t>Quantopian</w:t>
+      </w:r>
+      <w:proofErr w:type="spellEnd"/>
+      <w:r>
+        <w:rPr>
+          <w:rFonts w:ascii="Helvetica" w:hAnsi="Helvetica"/>
+        </w:rPr>
+        <w:t xml:space="preserve"> backtest is not the same as the </w:t>
+      </w:r>
+      <w:proofErr w:type="spellStart"/>
+      <w:r>
+        <w:rPr>
+          <w:rFonts w:ascii="Helvetica" w:hAnsi="Helvetica"/>
+        </w:rPr>
+        <w:t>Quandl</w:t>
+      </w:r>
+      <w:proofErr w:type="spellEnd"/>
+      <w:r>
+        <w:rPr>
+          <w:rFonts w:ascii="Helvetica" w:hAnsi="Helvetica"/>
+        </w:rPr>
+        <w:t xml:space="preserve"> </w:t>
       </w:r>
       <w:r>
         <w:rPr>
@@ -4142,7 +4995,14 @@
         <w:rPr>
           <w:rFonts w:ascii="Helvetica" w:hAnsi="Helvetica"/>
         </w:rPr>
-        <w:t>the data is similar enough that I believe the impact on the comparison will not be affected.  Second, the backtest only go back to 01/01/2003 (except for ZUMZ, which has the same timeframe) because of certain limitations to Quantopian</w:t>
+        <w:t xml:space="preserve">the data is similar enough that I believe the impact on the comparison will not be affected.  Second, the backtest only go back to 01/01/2003 (except for ZUMZ, which has the same timeframe) because of certain limitations to </w:t>
+      </w:r>
+      <w:proofErr w:type="spellStart"/>
+      <w:r>
+        <w:rPr>
+          <w:rFonts w:ascii="Helvetica" w:hAnsi="Helvetica"/>
+        </w:rPr>
+        <w:t>Quantopian</w:t>
       </w:r>
       <w:r>
         <w:rPr>
@@ -4154,7 +5014,14 @@
         <w:rPr>
           <w:rFonts w:ascii="Helvetica" w:hAnsi="Helvetica"/>
         </w:rPr>
-        <w:t>s dataset.</w:t>
+        <w:t>s</w:t>
+      </w:r>
+      <w:proofErr w:type="spellEnd"/>
+      <w:r>
+        <w:rPr>
+          <w:rFonts w:ascii="Helvetica" w:hAnsi="Helvetica"/>
+        </w:rPr>
+        <w:t xml:space="preserve"> dataset.</w:t>
       </w:r>
     </w:p>
     <w:p>
@@ -5312,13 +6179,41 @@
         <w:rPr>
           <w:rFonts w:ascii="Helvetica" w:hAnsi="Helvetica"/>
         </w:rPr>
-        <w:t xml:space="preserve">A note here, I script is included with the code that was run on the Quantopian platform that can be copy &amp; pasted </w:t>
-      </w:r>
-      <w:r>
-        <w:rPr>
-          <w:rFonts w:ascii="Helvetica" w:hAnsi="Helvetica"/>
-        </w:rPr>
-        <w:t>to be tested.  This is not a stand-alone script and requires the Quantopian environment to be run.</w:t>
+        <w:t xml:space="preserve">A note here, I script is included with the code that was run on the </w:t>
+      </w:r>
+      <w:proofErr w:type="spellStart"/>
+      <w:r>
+        <w:rPr>
+          <w:rFonts w:ascii="Helvetica" w:hAnsi="Helvetica"/>
+        </w:rPr>
+        <w:t>Quantopian</w:t>
+      </w:r>
+      <w:proofErr w:type="spellEnd"/>
+      <w:r>
+        <w:rPr>
+          <w:rFonts w:ascii="Helvetica" w:hAnsi="Helvetica"/>
+        </w:rPr>
+        <w:t xml:space="preserve"> platform that can be copy &amp; pasted </w:t>
+      </w:r>
+      <w:r>
+        <w:rPr>
+          <w:rFonts w:ascii="Helvetica" w:hAnsi="Helvetica"/>
+        </w:rPr>
+        <w:t xml:space="preserve">to be tested.  This is not a stand-alone script and requires the </w:t>
+      </w:r>
+      <w:proofErr w:type="spellStart"/>
+      <w:r>
+        <w:rPr>
+          <w:rFonts w:ascii="Helvetica" w:hAnsi="Helvetica"/>
+        </w:rPr>
+        <w:t>Quantopian</w:t>
+      </w:r>
+      <w:proofErr w:type="spellEnd"/>
+      <w:r>
+        <w:rPr>
+          <w:rFonts w:ascii="Helvetica" w:hAnsi="Helvetica"/>
+        </w:rPr>
+        <w:t xml:space="preserve"> environment to be run.</w:t>
       </w:r>
     </w:p>
     <w:p>
@@ -5398,7 +6293,21 @@
         <w:rPr>
           <w:rFonts w:ascii="Helvetica" w:hAnsi="Helvetica"/>
         </w:rPr>
-        <w:t>will include some charts generated on the Quantopian platform that shows the returns for Apple against itself &amp; the S&amp;P 500.  The other stock comparison charts are included in an images directory.</w:t>
+        <w:t xml:space="preserve">will include some charts generated on the </w:t>
+      </w:r>
+      <w:proofErr w:type="spellStart"/>
+      <w:r>
+        <w:rPr>
+          <w:rFonts w:ascii="Helvetica" w:hAnsi="Helvetica"/>
+        </w:rPr>
+        <w:t>Quantopian</w:t>
+      </w:r>
+      <w:proofErr w:type="spellEnd"/>
+      <w:r>
+        <w:rPr>
+          <w:rFonts w:ascii="Helvetica" w:hAnsi="Helvetica"/>
+        </w:rPr>
+        <w:t xml:space="preserve"> platform that shows the returns for Apple against itself &amp; the S&amp;P 500.  The other stock comparison charts are included in an images directory.</w:t>
       </w:r>
     </w:p>
     <w:p>
@@ -6004,7 +6913,21 @@
         <w:rPr>
           <w:rFonts w:ascii="Helvetica" w:hAnsi="Helvetica"/>
         </w:rPr>
-        <w:t>Beyond linear regression, it would also be beneficial to see whether or not trades can be classified as buys or sells using the price data and the RSI data.  It might be much more beneficial to classify buys or sells as opposed to attempting to predict prices outright.  The ability to determine whether or not a buy or sell signal is actually a good signal would be tremendously beneficial, especially given how poorly the linear regression model performed on the backtests.</w:t>
+        <w:t xml:space="preserve">Beyond linear regression, it would also be beneficial to see whether or not trades can be classified as buys or sells using the price data and the RSI data.  It might be much more beneficial to classify buys or sells as opposed to attempting to predict prices outright.  The ability to determine whether or not a buy or sell signal is actually a good signal would be tremendously beneficial, especially given how poorly the linear regression model performed on the </w:t>
+      </w:r>
+      <w:proofErr w:type="spellStart"/>
+      <w:r>
+        <w:rPr>
+          <w:rFonts w:ascii="Helvetica" w:hAnsi="Helvetica"/>
+        </w:rPr>
+        <w:t>backtests</w:t>
+      </w:r>
+      <w:proofErr w:type="spellEnd"/>
+      <w:r>
+        <w:rPr>
+          <w:rFonts w:ascii="Helvetica" w:hAnsi="Helvetica"/>
+        </w:rPr>
+        <w:t>.</w:t>
       </w:r>
     </w:p>
     <w:sectPr>
@@ -6114,8 +7037,18 @@
             <w:sz w:val="18"/>
             <w:szCs w:val="18"/>
           </w:rPr>
-          <w:t>https://en.wikipedia.org/wiki/Moving_average - Simple_moving_average</w:t>
+          <w:t xml:space="preserve">https://en.wikipedia.org/wiki/Moving_average - </w:t>
         </w:r>
+        <w:proofErr w:type="spellStart"/>
+        <w:r>
+          <w:rPr>
+            <w:rStyle w:val="Hyperlink"/>
+            <w:sz w:val="18"/>
+            <w:szCs w:val="18"/>
+          </w:rPr>
+          <w:t>Simple_moving_average</w:t>
+        </w:r>
+        <w:proofErr w:type="spellEnd"/>
       </w:hyperlink>
     </w:p>
   </w:footnote>
@@ -6144,8 +7077,18 @@
             <w:sz w:val="18"/>
             <w:szCs w:val="18"/>
           </w:rPr>
-          <w:t>https://en.wikipedia.org/wiki/Moving_average - Exponential_moving_average</w:t>
+          <w:t xml:space="preserve">https://en.wikipedia.org/wiki/Moving_average - </w:t>
         </w:r>
+        <w:proofErr w:type="spellStart"/>
+        <w:r>
+          <w:rPr>
+            <w:rStyle w:val="Hyperlink"/>
+            <w:sz w:val="18"/>
+            <w:szCs w:val="18"/>
+          </w:rPr>
+          <w:t>Exponential_moving_average</w:t>
+        </w:r>
+        <w:proofErr w:type="spellEnd"/>
       </w:hyperlink>
     </w:p>
   </w:footnote>
@@ -6272,12 +7215,21 @@
       <w:r>
         <w:t xml:space="preserve"> </w:t>
       </w:r>
+      <w:proofErr w:type="spellStart"/>
       <w:r>
         <w:rPr>
           <w:sz w:val="18"/>
           <w:szCs w:val="18"/>
         </w:rPr>
-        <w:t xml:space="preserve">Quandl WIKI data: </w:t>
+        <w:t>Quandl</w:t>
+      </w:r>
+      <w:proofErr w:type="spellEnd"/>
+      <w:r>
+        <w:rPr>
+          <w:sz w:val="18"/>
+          <w:szCs w:val="18"/>
+        </w:rPr>
+        <w:t xml:space="preserve"> WIKI data: </w:t>
       </w:r>
       <w:hyperlink r:id="rId7" w:history="1">
         <w:r>
@@ -6418,8 +7370,18 @@
             <w:sz w:val="18"/>
             <w:szCs w:val="18"/>
           </w:rPr>
-          <w:t>http://scikit-learn.org/stable/modules/generated/sklearn.linear_model.LinearRegression.html - sklearn.linear_model.LinearRegression.score</w:t>
+          <w:t xml:space="preserve">http://scikit-learn.org/stable/modules/generated/sklearn.linear_model.LinearRegression.html - </w:t>
         </w:r>
+        <w:proofErr w:type="spellStart"/>
+        <w:r>
+          <w:rPr>
+            <w:rStyle w:val="Hyperlink"/>
+            <w:sz w:val="18"/>
+            <w:szCs w:val="18"/>
+          </w:rPr>
+          <w:t>sklearn.linear_model.LinearRegression.score</w:t>
+        </w:r>
+        <w:proofErr w:type="spellEnd"/>
       </w:hyperlink>
     </w:p>
   </w:footnote>
@@ -8250,7 +9212,7 @@
 </file>
 
 <file path=customXml/itemProps1.xml><?xml version="1.0" encoding="utf-8"?>
-<ds:datastoreItem xmlns:ds="http://schemas.openxmlformats.org/officeDocument/2006/customXml" ds:itemID="{060EECF7-EE8F-F54D-8640-BEAB2424B59A}">
+<ds:datastoreItem xmlns:ds="http://schemas.openxmlformats.org/officeDocument/2006/customXml" ds:itemID="{5CDC78FB-47C7-DC41-888B-22F4665614B5}">
   <ds:schemaRefs>
     <ds:schemaRef ds:uri="http://schemas.openxmlformats.org/officeDocument/2006/bibliography"/>
   </ds:schemaRefs>

</xml_diff>

<commit_message>
Fix: Update X plots and make some clarifying comments & grammar corrections.
</commit_message>
<xml_diff>
--- a/rsi/RSI Capstone.docx
+++ b/rsi/RSI Capstone.docx
@@ -1671,15 +1671,7 @@
         <w:rPr>
           <w:rFonts w:ascii="Helvetica" w:hAnsi="Helvetica"/>
         </w:rPr>
-        <w:t>A Go</w:t>
-      </w:r>
-      <w:bookmarkStart w:id="0" w:name="_GoBack"/>
-      <w:bookmarkEnd w:id="0"/>
-      <w:r>
-        <w:rPr>
-          <w:rFonts w:ascii="Helvetica" w:hAnsi="Helvetica"/>
-        </w:rPr>
-        <w:t>ogle drive link will be made available in the notebook to download the dataset.  Note</w:t>
+        <w:t>A Google drive link will be made available in the notebook to download the dataset.  Note</w:t>
       </w:r>
       <w:proofErr w:type="gramStart"/>
       <w:r>
@@ -2183,26 +2175,67 @@
         <w:rPr>
           <w:rFonts w:ascii="Helvetica" w:hAnsi="Helvetica"/>
         </w:rPr>
-        <w:t xml:space="preserve"> for the first &gt; RSI 70 day after the initial buy signal.  This is place to discuss what is going on in this column.  There are many instances of the same price being used in the in the ‘Sell Signal Price’ column.  The reason why there is often the same price is used is because I am looking for the first instance </w:t>
-      </w:r>
-      <w:r>
-        <w:rPr>
-          <w:rFonts w:ascii="Helvetica" w:hAnsi="Helvetica"/>
-          <w:i/>
-        </w:rPr>
-        <w:t xml:space="preserve">after </w:t>
-      </w:r>
-      <w:r>
-        <w:rPr>
-          <w:rFonts w:ascii="Helvetica" w:hAnsi="Helvetica"/>
-        </w:rPr>
-        <w:t xml:space="preserve">of </w:t>
-      </w:r>
-      <w:r>
-        <w:rPr>
-          <w:rFonts w:ascii="Helvetica" w:hAnsi="Helvetica"/>
-        </w:rPr>
-        <w:t>sell signal the buy signal is generated.  Often times there will be multiple instances of the buy signal being generated before a sell signal being generated.  All of the buy signals are still valid, they just happen to have the same sell signal.</w:t>
+        <w:t xml:space="preserve"> for the first &gt; RSI 70 day after the initial buy signal.  This is place to discuss what is going on in this column.  There are many instances of the same price being used in the in the ‘Sell Signal Price’ column.  The reason why the same price is used is </w:t>
+      </w:r>
+      <w:r>
+        <w:rPr>
+          <w:rFonts w:ascii="Helvetica" w:hAnsi="Helvetica"/>
+        </w:rPr>
+        <w:t xml:space="preserve">more than once is </w:t>
+      </w:r>
+      <w:r>
+        <w:rPr>
+          <w:rFonts w:ascii="Helvetica" w:hAnsi="Helvetica"/>
+        </w:rPr>
+        <w:t xml:space="preserve">because I am looking for the first instance </w:t>
+      </w:r>
+      <w:r>
+        <w:rPr>
+          <w:rFonts w:ascii="Helvetica" w:hAnsi="Helvetica"/>
+        </w:rPr>
+        <w:t>of</w:t>
+      </w:r>
+      <w:r>
+        <w:rPr>
+          <w:rFonts w:ascii="Helvetica" w:hAnsi="Helvetica"/>
+        </w:rPr>
+        <w:t xml:space="preserve"> a</w:t>
+      </w:r>
+      <w:r>
+        <w:rPr>
+          <w:rFonts w:ascii="Helvetica" w:hAnsi="Helvetica"/>
+        </w:rPr>
+        <w:t xml:space="preserve"> </w:t>
+      </w:r>
+      <w:r>
+        <w:rPr>
+          <w:rFonts w:ascii="Helvetica" w:hAnsi="Helvetica"/>
+        </w:rPr>
+        <w:t>sell signal</w:t>
+      </w:r>
+      <w:r>
+        <w:rPr>
+          <w:rFonts w:ascii="Helvetica" w:hAnsi="Helvetica"/>
+        </w:rPr>
+        <w:t xml:space="preserve"> after</w:t>
+      </w:r>
+      <w:r>
+        <w:rPr>
+          <w:rFonts w:ascii="Helvetica" w:hAnsi="Helvetica"/>
+        </w:rPr>
+        <w:t xml:space="preserve"> </w:t>
+      </w:r>
+      <w:r>
+        <w:rPr>
+          <w:rFonts w:ascii="Helvetica" w:hAnsi="Helvetica"/>
+        </w:rPr>
+        <w:t>a</w:t>
+      </w:r>
+      <w:r>
+        <w:rPr>
+          <w:rFonts w:ascii="Helvetica" w:hAnsi="Helvetica"/>
+        </w:rPr>
+        <w:t xml:space="preserve"> buy signal is generated.  Often times there will be multiple instances of the buy signal being generated before a sell signal being generated.  All of the buy signals are still valid, they just happen to have the same sell signal.</w:t>
       </w:r>
     </w:p>
     <w:p>
@@ -2404,7 +2437,43 @@
         <w:rPr>
           <w:rFonts w:ascii="Helvetica" w:hAnsi="Helvetica"/>
         </w:rPr>
-        <w:t xml:space="preserve"> parameter is to allow a user to determine what the length of the moving average will be.  The moving average is something is very prone to fine-tuning so I decided it would be best to make that something that is easily updated as opposed to a parameter that is hardcoded.</w:t>
+        <w:t xml:space="preserve"> parameter is to allow a user to determine what the length of the moving average will be.  </w:t>
+      </w:r>
+      <w:r>
+        <w:rPr>
+          <w:rFonts w:ascii="Helvetica" w:hAnsi="Helvetica"/>
+        </w:rPr>
+        <w:t>M</w:t>
+      </w:r>
+      <w:r>
+        <w:rPr>
+          <w:rFonts w:ascii="Helvetica" w:hAnsi="Helvetica"/>
+        </w:rPr>
+        <w:t>oving average</w:t>
+      </w:r>
+      <w:r>
+        <w:rPr>
+          <w:rFonts w:ascii="Helvetica" w:hAnsi="Helvetica"/>
+        </w:rPr>
+        <w:t>s</w:t>
+      </w:r>
+      <w:r>
+        <w:rPr>
+          <w:rFonts w:ascii="Helvetica" w:hAnsi="Helvetica"/>
+        </w:rPr>
+        <w:t xml:space="preserve"> </w:t>
+      </w:r>
+      <w:r>
+        <w:rPr>
+          <w:rFonts w:ascii="Helvetica" w:hAnsi="Helvetica"/>
+        </w:rPr>
+        <w:t>are</w:t>
+      </w:r>
+      <w:r>
+        <w:rPr>
+          <w:rFonts w:ascii="Helvetica" w:hAnsi="Helvetica"/>
+        </w:rPr>
+        <w:t xml:space="preserve"> very prone to fine-tuning so I decided it would be best to make that something that is easily updated as opposed to a parameter that is hardcoded.</w:t>
       </w:r>
     </w:p>
     <w:p>
@@ -3029,7 +3098,21 @@
         <w:rPr>
           <w:rFonts w:ascii="Helvetica" w:hAnsi="Helvetica"/>
         </w:rPr>
-        <w:t>-C).  This model produced, as seen in the notebook, produced some very poor results.  From the results it is clear that using just the raw RSI number is fairly useless for predicting prices.  This shouldn’t really come as a surprise, although I was expecting the results to be so bad.  This outcome makes sense since the RSI is only supposed to be predictive in the extremes.</w:t>
+        <w:t>-C).  This model produced, as seen in the notebook, produced some very poor results.  From the results it is clear that using just the raw RSI number is fairly useless for predicting prices.  This shouldn’t really come as a surprise, although I was</w:t>
+      </w:r>
+      <w:r>
+        <w:rPr>
+          <w:rFonts w:ascii="Helvetica" w:hAnsi="Helvetica"/>
+        </w:rPr>
+        <w:t xml:space="preserve"> not</w:t>
+      </w:r>
+      <w:bookmarkStart w:id="0" w:name="_GoBack"/>
+      <w:bookmarkEnd w:id="0"/>
+      <w:r>
+        <w:rPr>
+          <w:rFonts w:ascii="Helvetica" w:hAnsi="Helvetica"/>
+        </w:rPr>
+        <w:t xml:space="preserve"> expecting the results to be so bad.  This outcome makes sense since the RSI is only supposed to be predictive in the extremes.</w:t>
       </w:r>
     </w:p>
     <w:p>
@@ -6492,6 +6575,13 @@
           <w:rFonts w:ascii="Helvetica" w:hAnsi="Helvetica"/>
         </w:rPr>
       </w:pPr>
+    </w:p>
+    <w:p>
+      <w:pPr>
+        <w:rPr>
+          <w:rFonts w:ascii="Helvetica" w:hAnsi="Helvetica"/>
+        </w:rPr>
+      </w:pPr>
       <w:r>
         <w:rPr>
           <w:rFonts w:ascii="Helvetica" w:hAnsi="Helvetica"/>
@@ -6502,8 +6592,110 @@
         <w:rPr>
           <w:rFonts w:ascii="Helvetica" w:hAnsi="Helvetica"/>
         </w:rPr>
-        <w:t xml:space="preserve"> want to include some charts of X that shows the predictions versus actual prices.  I will discuss X in more detail below.  These charts show how far off the mark the predictions were in certain type of environment.</w:t>
-      </w:r>
+        <w:t xml:space="preserve"> want to include some charts of X that shows the predictions versus actual prices.  I will discuss X in more detail below.  These charts show how far off the mark the predictions were in </w:t>
+      </w:r>
+      <w:r>
+        <w:rPr>
+          <w:rFonts w:ascii="Helvetica" w:hAnsi="Helvetica"/>
+        </w:rPr>
+        <w:t xml:space="preserve">a </w:t>
+      </w:r>
+      <w:r>
+        <w:rPr>
+          <w:rFonts w:ascii="Helvetica" w:hAnsi="Helvetica"/>
+        </w:rPr>
+        <w:t>certain type of environment.</w:t>
+      </w:r>
+      <w:r>
+        <w:rPr>
+          <w:rFonts w:ascii="Helvetica" w:hAnsi="Helvetica"/>
+        </w:rPr>
+        <w:t xml:space="preserve">  The red ‘x’s are the predicted prices and the black dots are the actual prices.</w:t>
+      </w:r>
+    </w:p>
+    <w:p>
+      <w:pPr>
+        <w:rPr>
+          <w:rFonts w:ascii="Helvetica" w:hAnsi="Helvetica"/>
+        </w:rPr>
+      </w:pPr>
+    </w:p>
+    <w:p>
+      <w:pPr>
+        <w:rPr>
+          <w:rFonts w:ascii="Helvetica" w:hAnsi="Helvetica"/>
+        </w:rPr>
+      </w:pPr>
+    </w:p>
+    <w:p>
+      <w:pPr>
+        <w:rPr>
+          <w:rFonts w:ascii="Helvetica" w:hAnsi="Helvetica"/>
+        </w:rPr>
+      </w:pPr>
+    </w:p>
+    <w:p>
+      <w:pPr>
+        <w:rPr>
+          <w:rFonts w:ascii="Helvetica" w:hAnsi="Helvetica"/>
+        </w:rPr>
+      </w:pPr>
+    </w:p>
+    <w:p>
+      <w:pPr>
+        <w:rPr>
+          <w:rFonts w:ascii="Helvetica" w:hAnsi="Helvetica"/>
+        </w:rPr>
+      </w:pPr>
+    </w:p>
+    <w:p>
+      <w:pPr>
+        <w:rPr>
+          <w:rFonts w:ascii="Helvetica" w:hAnsi="Helvetica"/>
+        </w:rPr>
+      </w:pPr>
+    </w:p>
+    <w:p>
+      <w:pPr>
+        <w:rPr>
+          <w:rFonts w:ascii="Helvetica" w:hAnsi="Helvetica"/>
+        </w:rPr>
+      </w:pPr>
+    </w:p>
+    <w:p>
+      <w:pPr>
+        <w:rPr>
+          <w:rFonts w:ascii="Helvetica" w:hAnsi="Helvetica"/>
+        </w:rPr>
+      </w:pPr>
+    </w:p>
+    <w:p>
+      <w:pPr>
+        <w:rPr>
+          <w:rFonts w:ascii="Helvetica" w:hAnsi="Helvetica"/>
+        </w:rPr>
+      </w:pPr>
+    </w:p>
+    <w:p>
+      <w:pPr>
+        <w:rPr>
+          <w:rFonts w:ascii="Helvetica" w:hAnsi="Helvetica"/>
+        </w:rPr>
+      </w:pPr>
+    </w:p>
+    <w:p>
+      <w:pPr>
+        <w:rPr>
+          <w:rFonts w:ascii="Helvetica" w:hAnsi="Helvetica"/>
+        </w:rPr>
+      </w:pPr>
+    </w:p>
+    <w:p>
+      <w:pPr>
+        <w:rPr>
+          <w:rFonts w:ascii="Helvetica" w:hAnsi="Helvetica"/>
+        </w:rPr>
+      </w:pPr>
     </w:p>
     <w:p>
       <w:pPr>
@@ -6538,16 +6730,60 @@
           <w:rFonts w:ascii="Helvetica" w:hAnsi="Helvetica"/>
         </w:rPr>
       </w:pPr>
-      <w:r>
-        <w:rPr>
-          <w:rFonts w:ascii="Helvetica" w:hAnsi="Helvetica"/>
-          <w:noProof/>
-        </w:rPr>
+    </w:p>
+    <w:p>
+      <w:pPr>
+        <w:rPr>
+          <w:rFonts w:ascii="Helvetica" w:hAnsi="Helvetica"/>
+        </w:rPr>
+      </w:pPr>
+      <w:r>
         <w:drawing>
-          <wp:inline distT="0" distB="0" distL="0" distR="0" wp14:anchorId="6504E38D" wp14:editId="079A8552">
-            <wp:extent cx="4914099" cy="2400300"/>
-            <wp:effectExtent l="0" t="0" r="0" b="0"/>
-            <wp:docPr id="7" name="Picture 3"/>
+          <wp:anchor distT="0" distB="0" distL="114300" distR="114300" simplePos="0" relativeHeight="251659264" behindDoc="0" locked="0" layoutInCell="1" allowOverlap="1" wp14:anchorId="34D522D3" wp14:editId="231D7FD5">
+            <wp:simplePos x="0" y="0"/>
+            <wp:positionH relativeFrom="column">
+              <wp:posOffset>0</wp:posOffset>
+            </wp:positionH>
+            <wp:positionV relativeFrom="paragraph">
+              <wp:posOffset>0</wp:posOffset>
+            </wp:positionV>
+            <wp:extent cx="5483860" cy="4441190"/>
+            <wp:effectExtent l="0" t="0" r="2540" b="3810"/>
+            <wp:wrapThrough wrapText="bothSides">
+              <wp:wrapPolygon edited="0">
+                <wp:start x="600" y="0"/>
+                <wp:lineTo x="600" y="371"/>
+                <wp:lineTo x="1401" y="2224"/>
+                <wp:lineTo x="700" y="3582"/>
+                <wp:lineTo x="700" y="4077"/>
+                <wp:lineTo x="1401" y="4200"/>
+                <wp:lineTo x="1401" y="6177"/>
+                <wp:lineTo x="900" y="6794"/>
+                <wp:lineTo x="900" y="7165"/>
+                <wp:lineTo x="1401" y="8153"/>
+                <wp:lineTo x="100" y="10006"/>
+                <wp:lineTo x="100" y="10871"/>
+                <wp:lineTo x="900" y="12106"/>
+                <wp:lineTo x="1401" y="12106"/>
+                <wp:lineTo x="900" y="13465"/>
+                <wp:lineTo x="900" y="13836"/>
+                <wp:lineTo x="1401" y="14083"/>
+                <wp:lineTo x="1401" y="16059"/>
+                <wp:lineTo x="900" y="16677"/>
+                <wp:lineTo x="900" y="17048"/>
+                <wp:lineTo x="1401" y="18036"/>
+                <wp:lineTo x="1401" y="20013"/>
+                <wp:lineTo x="1000" y="20136"/>
+                <wp:lineTo x="1201" y="20630"/>
+                <wp:lineTo x="10905" y="21495"/>
+                <wp:lineTo x="12006" y="21495"/>
+                <wp:lineTo x="21510" y="20260"/>
+                <wp:lineTo x="21510" y="371"/>
+                <wp:lineTo x="1501" y="0"/>
+                <wp:lineTo x="600" y="0"/>
+              </wp:wrapPolygon>
+            </wp:wrapThrough>
+            <wp:docPr id="4" name="Picture 2"/>
             <wp:cNvGraphicFramePr>
               <a:graphicFrameLocks xmlns:a="http://schemas.openxmlformats.org/drawingml/2006/main" noChangeAspect="1"/>
             </wp:cNvGraphicFramePr>
@@ -6555,7 +6791,7 @@
               <a:graphicData uri="http://schemas.openxmlformats.org/drawingml/2006/picture">
                 <pic:pic xmlns:pic="http://schemas.openxmlformats.org/drawingml/2006/picture">
                   <pic:nvPicPr>
-                    <pic:cNvPr id="0" name="Picture 3"/>
+                    <pic:cNvPr id="0" name="Picture 2"/>
                     <pic:cNvPicPr>
                       <a:picLocks noChangeAspect="1" noChangeArrowheads="1"/>
                     </pic:cNvPicPr>
@@ -6576,7 +6812,7 @@
                   <pic:spPr bwMode="auto">
                     <a:xfrm>
                       <a:off x="0" y="0"/>
-                      <a:ext cx="4915638" cy="2401052"/>
+                      <a:ext cx="5483860" cy="4441190"/>
                     </a:xfrm>
                     <a:prstGeom prst="rect">
                       <a:avLst/>
@@ -6589,7 +6825,13 @@
                 </pic:pic>
               </a:graphicData>
             </a:graphic>
-          </wp:inline>
+            <wp14:sizeRelH relativeFrom="page">
+              <wp14:pctWidth>0</wp14:pctWidth>
+            </wp14:sizeRelH>
+            <wp14:sizeRelV relativeFrom="page">
+              <wp14:pctHeight>0</wp14:pctHeight>
+            </wp14:sizeRelV>
+          </wp:anchor>
         </w:drawing>
       </w:r>
     </w:p>
@@ -6606,19 +6848,116 @@
           <w:rFonts w:ascii="Helvetica" w:hAnsi="Helvetica"/>
         </w:rPr>
       </w:pPr>
-      <w:r>
-        <w:rPr>
-          <w:rFonts w:ascii="Helvetica" w:hAnsi="Helvetica"/>
-        </w:rPr>
-        <w:t>Next, I zoomed in on the area where the bad predictions mostly concentrated.  This chart shows the data leading up to, including, and shortly after the financial crisis of 2009:</w:t>
-      </w:r>
-    </w:p>
-    <w:p>
-      <w:pPr>
-        <w:rPr>
-          <w:rFonts w:ascii="Helvetica" w:hAnsi="Helvetica"/>
-        </w:rPr>
-      </w:pPr>
+    </w:p>
+    <w:p>
+      <w:pPr>
+        <w:rPr>
+          <w:rFonts w:ascii="Helvetica" w:hAnsi="Helvetica"/>
+        </w:rPr>
+      </w:pPr>
+    </w:p>
+    <w:p>
+      <w:pPr>
+        <w:rPr>
+          <w:rFonts w:ascii="Helvetica" w:hAnsi="Helvetica"/>
+        </w:rPr>
+      </w:pPr>
+    </w:p>
+    <w:p>
+      <w:pPr>
+        <w:ind w:firstLine="720"/>
+        <w:rPr>
+          <w:rFonts w:ascii="Helvetica" w:hAnsi="Helvetica"/>
+        </w:rPr>
+      </w:pPr>
+    </w:p>
+    <w:p>
+      <w:pPr>
+        <w:ind w:firstLine="720"/>
+        <w:rPr>
+          <w:rFonts w:ascii="Helvetica" w:hAnsi="Helvetica"/>
+        </w:rPr>
+      </w:pPr>
+    </w:p>
+    <w:p>
+      <w:pPr>
+        <w:ind w:firstLine="720"/>
+        <w:rPr>
+          <w:rFonts w:ascii="Helvetica" w:hAnsi="Helvetica"/>
+        </w:rPr>
+      </w:pPr>
+    </w:p>
+    <w:p>
+      <w:pPr>
+        <w:ind w:firstLine="720"/>
+        <w:rPr>
+          <w:rFonts w:ascii="Helvetica" w:hAnsi="Helvetica"/>
+        </w:rPr>
+      </w:pPr>
+    </w:p>
+    <w:p>
+      <w:pPr>
+        <w:ind w:firstLine="720"/>
+        <w:rPr>
+          <w:rFonts w:ascii="Helvetica" w:hAnsi="Helvetica"/>
+        </w:rPr>
+      </w:pPr>
+    </w:p>
+    <w:p>
+      <w:pPr>
+        <w:rPr>
+          <w:rFonts w:ascii="Helvetica" w:hAnsi="Helvetica"/>
+        </w:rPr>
+      </w:pPr>
+    </w:p>
+    <w:p>
+      <w:pPr>
+        <w:rPr>
+          <w:rFonts w:ascii="Helvetica" w:hAnsi="Helvetica"/>
+        </w:rPr>
+      </w:pPr>
+      <w:r>
+        <w:rPr>
+          <w:rFonts w:ascii="Helvetica" w:hAnsi="Helvetica"/>
+        </w:rPr>
+        <w:t xml:space="preserve">Next, I zoomed in on the </w:t>
+      </w:r>
+      <w:r>
+        <w:rPr>
+          <w:rFonts w:ascii="Helvetica" w:hAnsi="Helvetica"/>
+        </w:rPr>
+        <w:t xml:space="preserve">area where </w:t>
+      </w:r>
+      <w:r>
+        <w:rPr>
+          <w:rFonts w:ascii="Helvetica" w:hAnsi="Helvetica"/>
+        </w:rPr>
+        <w:t>there is a concentration of bad predictions.  The</w:t>
+      </w:r>
+      <w:r>
+        <w:rPr>
+          <w:rFonts w:ascii="Helvetica" w:hAnsi="Helvetica"/>
+        </w:rPr>
+        <w:t xml:space="preserve"> chart</w:t>
+      </w:r>
+      <w:r>
+        <w:rPr>
+          <w:rFonts w:ascii="Helvetica" w:hAnsi="Helvetica"/>
+        </w:rPr>
+        <w:t xml:space="preserve"> below</w:t>
+      </w:r>
+      <w:r>
+        <w:rPr>
+          <w:rFonts w:ascii="Helvetica" w:hAnsi="Helvetica"/>
+        </w:rPr>
+        <w:t xml:space="preserve"> shows the data leading up to, including, and shortly aft</w:t>
+      </w:r>
+      <w:r>
+        <w:rPr>
+          <w:rFonts w:ascii="Helvetica" w:hAnsi="Helvetica"/>
+        </w:rPr>
+        <w:t>er the financial crisis of 2009.</w:t>
+      </w:r>
     </w:p>
     <w:p>
       <w:pPr>
@@ -6632,10 +6971,10 @@
           <w:noProof/>
         </w:rPr>
         <w:drawing>
-          <wp:inline distT="0" distB="0" distL="0" distR="0" wp14:anchorId="0205873B" wp14:editId="0AAD55AE">
-            <wp:extent cx="5080000" cy="2696633"/>
-            <wp:effectExtent l="0" t="0" r="0" b="0"/>
-            <wp:docPr id="8" name="Picture 4"/>
+          <wp:inline distT="0" distB="0" distL="0" distR="0" wp14:anchorId="57B58C45" wp14:editId="4D901C75">
+            <wp:extent cx="5486400" cy="4443085"/>
+            <wp:effectExtent l="0" t="0" r="0" b="2540"/>
+            <wp:docPr id="2" name="Picture 1"/>
             <wp:cNvGraphicFramePr>
               <a:graphicFrameLocks xmlns:a="http://schemas.openxmlformats.org/drawingml/2006/main" noChangeAspect="1"/>
             </wp:cNvGraphicFramePr>
@@ -6643,7 +6982,7 @@
               <a:graphicData uri="http://schemas.openxmlformats.org/drawingml/2006/picture">
                 <pic:pic xmlns:pic="http://schemas.openxmlformats.org/drawingml/2006/picture">
                   <pic:nvPicPr>
-                    <pic:cNvPr id="0" name="Picture 4"/>
+                    <pic:cNvPr id="0" name="Picture 1"/>
                     <pic:cNvPicPr>
                       <a:picLocks noChangeAspect="1" noChangeArrowheads="1"/>
                     </pic:cNvPicPr>
@@ -6664,7 +7003,7 @@
                   <pic:spPr bwMode="auto">
                     <a:xfrm>
                       <a:off x="0" y="0"/>
-                      <a:ext cx="5080000" cy="2696633"/>
+                      <a:ext cx="5486400" cy="4443085"/>
                     </a:xfrm>
                     <a:prstGeom prst="rect">
                       <a:avLst/>
@@ -6696,11 +7035,19 @@
           <w:b/>
         </w:rPr>
       </w:pPr>
-      <w:r>
+    </w:p>
+    <w:p>
+      <w:pPr>
         <w:rPr>
           <w:rFonts w:ascii="Helvetica" w:hAnsi="Helvetica"/>
           <w:b/>
         </w:rPr>
+      </w:pPr>
+      <w:r>
+        <w:rPr>
+          <w:rFonts w:ascii="Helvetica" w:hAnsi="Helvetica"/>
+          <w:b/>
+        </w:rPr>
         <w:t>Reflection</w:t>
       </w:r>
     </w:p>
@@ -6913,21 +7260,7 @@
         <w:rPr>
           <w:rFonts w:ascii="Helvetica" w:hAnsi="Helvetica"/>
         </w:rPr>
-        <w:t xml:space="preserve">Beyond linear regression, it would also be beneficial to see whether or not trades can be classified as buys or sells using the price data and the RSI data.  It might be much more beneficial to classify buys or sells as opposed to attempting to predict prices outright.  The ability to determine whether or not a buy or sell signal is actually a good signal would be tremendously beneficial, especially given how poorly the linear regression model performed on the </w:t>
-      </w:r>
-      <w:proofErr w:type="spellStart"/>
-      <w:r>
-        <w:rPr>
-          <w:rFonts w:ascii="Helvetica" w:hAnsi="Helvetica"/>
-        </w:rPr>
-        <w:t>backtests</w:t>
-      </w:r>
-      <w:proofErr w:type="spellEnd"/>
-      <w:r>
-        <w:rPr>
-          <w:rFonts w:ascii="Helvetica" w:hAnsi="Helvetica"/>
-        </w:rPr>
-        <w:t>.</w:t>
+        <w:t>Beyond linear regression, it would also be beneficial to see whether or not trades can be classified as buys or sells using the price data and the RSI data.  It might be much more beneficial to classify buys or sells as opposed to attempting to predict prices outright.  The ability to determine whether or not a buy or sell signal is actually a good signal would be tremendously beneficial, especially given how poorly the linear regression model performed on the backtests.</w:t>
       </w:r>
     </w:p>
     <w:sectPr>
@@ -7975,6 +8308,7 @@
   <w:style w:type="character" w:default="1" w:styleId="DefaultParagraphFont">
     <w:name w:val="Default Paragraph Font"/>
     <w:uiPriority w:val="1"/>
+    <w:semiHidden/>
     <w:unhideWhenUsed/>
   </w:style>
   <w:style w:type="table" w:default="1" w:styleId="TableNormal">
@@ -8612,6 +8946,7 @@
   <w:style w:type="character" w:default="1" w:styleId="DefaultParagraphFont">
     <w:name w:val="Default Paragraph Font"/>
     <w:uiPriority w:val="1"/>
+    <w:semiHidden/>
     <w:unhideWhenUsed/>
   </w:style>
   <w:style w:type="table" w:default="1" w:styleId="TableNormal">
@@ -9212,7 +9547,7 @@
 </file>
 
 <file path=customXml/itemProps1.xml><?xml version="1.0" encoding="utf-8"?>
-<ds:datastoreItem xmlns:ds="http://schemas.openxmlformats.org/officeDocument/2006/customXml" ds:itemID="{5CDC78FB-47C7-DC41-888B-22F4665614B5}">
+<ds:datastoreItem xmlns:ds="http://schemas.openxmlformats.org/officeDocument/2006/customXml" ds:itemID="{AB8A150D-AB09-6244-B03B-F068FDE0E305}">
   <ds:schemaRefs>
     <ds:schemaRef ds:uri="http://schemas.openxmlformats.org/officeDocument/2006/bibliography"/>
   </ds:schemaRefs>

</xml_diff>

<commit_message>
Fix: Move results plots to free form visualization section.
</commit_message>
<xml_diff>
--- a/rsi/RSI Capstone.docx
+++ b/rsi/RSI Capstone.docx
@@ -3106,8 +3106,6 @@
         </w:rPr>
         <w:t xml:space="preserve"> not</w:t>
       </w:r>
-      <w:bookmarkStart w:id="0" w:name="_GoBack"/>
-      <w:bookmarkEnd w:id="0"/>
       <w:r>
         <w:rPr>
           <w:rFonts w:ascii="Helvetica" w:hAnsi="Helvetica"/>
@@ -6320,13 +6318,57 @@
           <w:szCs w:val="34"/>
         </w:rPr>
       </w:pPr>
-      <w:r>
+    </w:p>
+    <w:p>
+      <w:pPr>
+        <w:ind w:left="2880" w:firstLine="720"/>
         <w:rPr>
           <w:rFonts w:ascii="Helvetica" w:hAnsi="Helvetica"/>
           <w:b/>
           <w:sz w:val="34"/>
           <w:szCs w:val="34"/>
         </w:rPr>
+      </w:pPr>
+    </w:p>
+    <w:p>
+      <w:pPr>
+        <w:ind w:left="2880" w:firstLine="720"/>
+        <w:rPr>
+          <w:rFonts w:ascii="Helvetica" w:hAnsi="Helvetica"/>
+          <w:b/>
+          <w:sz w:val="34"/>
+          <w:szCs w:val="34"/>
+        </w:rPr>
+      </w:pPr>
+    </w:p>
+    <w:p>
+      <w:pPr>
+        <w:ind w:left="2880" w:firstLine="720"/>
+        <w:rPr>
+          <w:rFonts w:ascii="Helvetica" w:hAnsi="Helvetica"/>
+          <w:b/>
+          <w:sz w:val="34"/>
+          <w:szCs w:val="34"/>
+        </w:rPr>
+      </w:pPr>
+    </w:p>
+    <w:p>
+      <w:pPr>
+        <w:ind w:left="2880" w:firstLine="720"/>
+        <w:rPr>
+          <w:rFonts w:ascii="Helvetica" w:hAnsi="Helvetica"/>
+          <w:b/>
+          <w:sz w:val="34"/>
+          <w:szCs w:val="34"/>
+        </w:rPr>
+      </w:pPr>
+      <w:r>
+        <w:rPr>
+          <w:rFonts w:ascii="Helvetica" w:hAnsi="Helvetica"/>
+          <w:b/>
+          <w:sz w:val="34"/>
+          <w:szCs w:val="34"/>
+        </w:rPr>
         <w:t>Conclusion</w:t>
       </w:r>
     </w:p>
@@ -6344,11 +6386,19 @@
           <w:b/>
         </w:rPr>
       </w:pPr>
-      <w:r>
+    </w:p>
+    <w:p>
+      <w:pPr>
         <w:rPr>
           <w:rFonts w:ascii="Helvetica" w:hAnsi="Helvetica"/>
           <w:b/>
         </w:rPr>
+      </w:pPr>
+      <w:r>
+        <w:rPr>
+          <w:rFonts w:ascii="Helvetica" w:hAnsi="Helvetica"/>
+          <w:b/>
+        </w:rPr>
         <w:t>Free-Form Visualization</w:t>
       </w:r>
     </w:p>
@@ -6370,13 +6420,482 @@
         <w:rPr>
           <w:rFonts w:ascii="Helvetica" w:hAnsi="Helvetica"/>
         </w:rPr>
-        <w:t xml:space="preserve">Here I </w:t>
-      </w:r>
-      <w:r>
-        <w:rPr>
-          <w:rFonts w:ascii="Helvetica" w:hAnsi="Helvetica"/>
-        </w:rPr>
-        <w:t xml:space="preserve">will include some charts generated on the </w:t>
+        <w:t xml:space="preserve">The first </w:t>
+      </w:r>
+      <w:r>
+        <w:rPr>
+          <w:rFonts w:ascii="Helvetica" w:hAnsi="Helvetica"/>
+        </w:rPr>
+        <w:t>set of visualizations comes</w:t>
+      </w:r>
+      <w:r>
+        <w:rPr>
+          <w:rFonts w:ascii="Helvetica" w:hAnsi="Helvetica"/>
+        </w:rPr>
+        <w:t xml:space="preserve"> from the initial regression models, which are discussed in depth in the Implementation section.  The</w:t>
+      </w:r>
+      <w:r>
+        <w:rPr>
+          <w:rFonts w:ascii="Helvetica" w:hAnsi="Helvetica"/>
+        </w:rPr>
+        <w:t xml:space="preserve"> first</w:t>
+      </w:r>
+      <w:r>
+        <w:rPr>
+          <w:rFonts w:ascii="Helvetica" w:hAnsi="Helvetica"/>
+        </w:rPr>
+        <w:t xml:space="preserve"> chart comes from the first regression model (</w:t>
+      </w:r>
+      <w:r>
+        <w:rPr>
+          <w:rFonts w:ascii="Helvetica" w:hAnsi="Helvetica"/>
+        </w:rPr>
+        <w:t xml:space="preserve">raw </w:t>
+      </w:r>
+      <w:r>
+        <w:rPr>
+          <w:rFonts w:ascii="Helvetica" w:hAnsi="Helvetica"/>
+        </w:rPr>
+        <w:t>RSI</w:t>
+      </w:r>
+      <w:r>
+        <w:rPr>
+          <w:rFonts w:ascii="Helvetica" w:hAnsi="Helvetica"/>
+        </w:rPr>
+        <w:t xml:space="preserve"> values</w:t>
+      </w:r>
+      <w:r>
+        <w:rPr>
+          <w:rFonts w:ascii="Helvetica" w:hAnsi="Helvetica"/>
+        </w:rPr>
+        <w:t xml:space="preserve"> against adjusted closing prices.)</w:t>
+      </w:r>
+      <w:r>
+        <w:rPr>
+          <w:rFonts w:ascii="Helvetica" w:hAnsi="Helvetica"/>
+        </w:rPr>
+        <w:t xml:space="preserve">  The blu</w:t>
+      </w:r>
+      <w:r>
+        <w:rPr>
+          <w:rFonts w:ascii="Helvetica" w:hAnsi="Helvetica"/>
+        </w:rPr>
+        <w:t>e line represents the predicted prices.  As can be seen this first regression model, which relied on raw RSI data, had no predictive value.</w:t>
+      </w:r>
+    </w:p>
+    <w:p>
+      <w:pPr>
+        <w:rPr>
+          <w:rFonts w:ascii="Helvetica" w:hAnsi="Helvetica"/>
+        </w:rPr>
+      </w:pPr>
+    </w:p>
+    <w:p>
+      <w:pPr>
+        <w:rPr>
+          <w:rFonts w:ascii="Helvetica" w:hAnsi="Helvetica"/>
+        </w:rPr>
+      </w:pPr>
+      <w:r>
+        <w:rPr>
+          <w:rFonts w:ascii="Helvetica" w:hAnsi="Helvetica"/>
+          <w:noProof/>
+        </w:rPr>
+        <w:drawing>
+          <wp:inline distT="0" distB="0" distL="0" distR="0" wp14:anchorId="1ACB9691" wp14:editId="3983656A">
+            <wp:extent cx="5486400" cy="4315460"/>
+            <wp:effectExtent l="0" t="0" r="0" b="2540"/>
+            <wp:docPr id="11" name="Picture 2"/>
+            <wp:cNvGraphicFramePr>
+              <a:graphicFrameLocks xmlns:a="http://schemas.openxmlformats.org/drawingml/2006/main" noChangeAspect="1"/>
+            </wp:cNvGraphicFramePr>
+            <a:graphic xmlns:a="http://schemas.openxmlformats.org/drawingml/2006/main">
+              <a:graphicData uri="http://schemas.openxmlformats.org/drawingml/2006/picture">
+                <pic:pic xmlns:pic="http://schemas.openxmlformats.org/drawingml/2006/picture">
+                  <pic:nvPicPr>
+                    <pic:cNvPr id="0" name="Picture 2"/>
+                    <pic:cNvPicPr>
+                      <a:picLocks noChangeAspect="1" noChangeArrowheads="1"/>
+                    </pic:cNvPicPr>
+                  </pic:nvPicPr>
+                  <pic:blipFill>
+                    <a:blip r:embed="rId13">
+                      <a:extLst>
+                        <a:ext uri="{28A0092B-C50C-407E-A947-70E740481C1C}">
+                          <a14:useLocalDpi xmlns:a14="http://schemas.microsoft.com/office/drawing/2010/main" val="0"/>
+                        </a:ext>
+                      </a:extLst>
+                    </a:blip>
+                    <a:srcRect/>
+                    <a:stretch>
+                      <a:fillRect/>
+                    </a:stretch>
+                  </pic:blipFill>
+                  <pic:spPr bwMode="auto">
+                    <a:xfrm>
+                      <a:off x="0" y="0"/>
+                      <a:ext cx="5486400" cy="4315460"/>
+                    </a:xfrm>
+                    <a:prstGeom prst="rect">
+                      <a:avLst/>
+                    </a:prstGeom>
+                    <a:noFill/>
+                    <a:ln>
+                      <a:noFill/>
+                    </a:ln>
+                  </pic:spPr>
+                </pic:pic>
+              </a:graphicData>
+            </a:graphic>
+          </wp:inline>
+        </w:drawing>
+      </w:r>
+    </w:p>
+    <w:p>
+      <w:pPr>
+        <w:rPr>
+          <w:rFonts w:ascii="Helvetica" w:hAnsi="Helvetica"/>
+        </w:rPr>
+      </w:pPr>
+    </w:p>
+    <w:p>
+      <w:pPr>
+        <w:rPr>
+          <w:rFonts w:ascii="Helvetica" w:hAnsi="Helvetica"/>
+        </w:rPr>
+      </w:pPr>
+    </w:p>
+    <w:p>
+      <w:pPr>
+        <w:rPr>
+          <w:rFonts w:ascii="Helvetica" w:hAnsi="Helvetica"/>
+        </w:rPr>
+      </w:pPr>
+    </w:p>
+    <w:p>
+      <w:pPr>
+        <w:rPr>
+          <w:rFonts w:ascii="Helvetica" w:hAnsi="Helvetica"/>
+        </w:rPr>
+      </w:pPr>
+    </w:p>
+    <w:p>
+      <w:pPr>
+        <w:rPr>
+          <w:rFonts w:ascii="Helvetica" w:hAnsi="Helvetica"/>
+        </w:rPr>
+      </w:pPr>
+    </w:p>
+    <w:p>
+      <w:pPr>
+        <w:rPr>
+          <w:rFonts w:ascii="Helvetica" w:hAnsi="Helvetica"/>
+        </w:rPr>
+      </w:pPr>
+    </w:p>
+    <w:p>
+      <w:pPr>
+        <w:rPr>
+          <w:rFonts w:ascii="Helvetica" w:hAnsi="Helvetica"/>
+        </w:rPr>
+      </w:pPr>
+    </w:p>
+    <w:p>
+      <w:pPr>
+        <w:rPr>
+          <w:rFonts w:ascii="Helvetica" w:hAnsi="Helvetica"/>
+        </w:rPr>
+      </w:pPr>
+    </w:p>
+    <w:p>
+      <w:pPr>
+        <w:rPr>
+          <w:rFonts w:ascii="Helvetica" w:hAnsi="Helvetica"/>
+        </w:rPr>
+      </w:pPr>
+      <w:bookmarkStart w:id="0" w:name="_GoBack"/>
+      <w:bookmarkEnd w:id="0"/>
+      <w:r>
+        <w:rPr>
+          <w:rFonts w:ascii="Helvetica" w:hAnsi="Helvetica"/>
+        </w:rPr>
+        <w:t>The second chart, below, comes from the second regression model (adjusted high, low, and open prices, volume data, &amp; raw RSI values against adjusted</w:t>
+      </w:r>
+      <w:r>
+        <w:rPr>
+          <w:rFonts w:ascii="Helvetica" w:hAnsi="Helvetica"/>
+        </w:rPr>
+        <w:t>,</w:t>
+      </w:r>
+      <w:r>
+        <w:rPr>
+          <w:rFonts w:ascii="Helvetica" w:hAnsi="Helvetica"/>
+        </w:rPr>
+        <w:t xml:space="preserve"> closing prices.)  The blue line represents the predicted prices.  In this second chart, below, the line overlaps the actual price data almost perfectly.  This regression model clearly overfits the data.  The overfitting here is due to using the open, high, &amp; low prices as part of the training set.  Since open, high, low, and closing price data are tightly linked I in effect told my model what the closing price will be.</w:t>
+      </w:r>
+    </w:p>
+    <w:p>
+      <w:pPr>
+        <w:rPr>
+          <w:rFonts w:ascii="Helvetica" w:hAnsi="Helvetica"/>
+        </w:rPr>
+      </w:pPr>
+    </w:p>
+    <w:p>
+      <w:pPr>
+        <w:rPr>
+          <w:rFonts w:ascii="Helvetica" w:hAnsi="Helvetica"/>
+        </w:rPr>
+      </w:pPr>
+      <w:r>
+        <w:rPr>
+          <w:rFonts w:ascii="Helvetica" w:hAnsi="Helvetica"/>
+          <w:noProof/>
+        </w:rPr>
+        <w:drawing>
+          <wp:inline distT="0" distB="0" distL="0" distR="0" wp14:anchorId="675FEEFE" wp14:editId="67E20B7B">
+            <wp:extent cx="5486400" cy="4329523"/>
+            <wp:effectExtent l="0" t="0" r="0" b="0"/>
+            <wp:docPr id="12" name="Picture 3"/>
+            <wp:cNvGraphicFramePr>
+              <a:graphicFrameLocks xmlns:a="http://schemas.openxmlformats.org/drawingml/2006/main" noChangeAspect="1"/>
+            </wp:cNvGraphicFramePr>
+            <a:graphic xmlns:a="http://schemas.openxmlformats.org/drawingml/2006/main">
+              <a:graphicData uri="http://schemas.openxmlformats.org/drawingml/2006/picture">
+                <pic:pic xmlns:pic="http://schemas.openxmlformats.org/drawingml/2006/picture">
+                  <pic:nvPicPr>
+                    <pic:cNvPr id="0" name="Picture 3"/>
+                    <pic:cNvPicPr>
+                      <a:picLocks noChangeAspect="1" noChangeArrowheads="1"/>
+                    </pic:cNvPicPr>
+                  </pic:nvPicPr>
+                  <pic:blipFill>
+                    <a:blip r:embed="rId14">
+                      <a:extLst>
+                        <a:ext uri="{28A0092B-C50C-407E-A947-70E740481C1C}">
+                          <a14:useLocalDpi xmlns:a14="http://schemas.microsoft.com/office/drawing/2010/main" val="0"/>
+                        </a:ext>
+                      </a:extLst>
+                    </a:blip>
+                    <a:srcRect/>
+                    <a:stretch>
+                      <a:fillRect/>
+                    </a:stretch>
+                  </pic:blipFill>
+                  <pic:spPr bwMode="auto">
+                    <a:xfrm>
+                      <a:off x="0" y="0"/>
+                      <a:ext cx="5486400" cy="4329523"/>
+                    </a:xfrm>
+                    <a:prstGeom prst="rect">
+                      <a:avLst/>
+                    </a:prstGeom>
+                    <a:noFill/>
+                    <a:ln>
+                      <a:noFill/>
+                    </a:ln>
+                  </pic:spPr>
+                </pic:pic>
+              </a:graphicData>
+            </a:graphic>
+          </wp:inline>
+        </w:drawing>
+      </w:r>
+    </w:p>
+    <w:p>
+      <w:pPr>
+        <w:rPr>
+          <w:rFonts w:ascii="Helvetica" w:hAnsi="Helvetica"/>
+        </w:rPr>
+      </w:pPr>
+    </w:p>
+    <w:p>
+      <w:pPr>
+        <w:rPr>
+          <w:rFonts w:ascii="Helvetica" w:hAnsi="Helvetica"/>
+        </w:rPr>
+      </w:pPr>
+    </w:p>
+    <w:p>
+      <w:pPr>
+        <w:rPr>
+          <w:rFonts w:ascii="Helvetica" w:hAnsi="Helvetica"/>
+        </w:rPr>
+      </w:pPr>
+    </w:p>
+    <w:p>
+      <w:pPr>
+        <w:rPr>
+          <w:rFonts w:ascii="Helvetica" w:hAnsi="Helvetica"/>
+        </w:rPr>
+      </w:pPr>
+    </w:p>
+    <w:p>
+      <w:pPr>
+        <w:rPr>
+          <w:rFonts w:ascii="Helvetica" w:hAnsi="Helvetica"/>
+        </w:rPr>
+      </w:pPr>
+    </w:p>
+    <w:p>
+      <w:pPr>
+        <w:rPr>
+          <w:rFonts w:ascii="Helvetica" w:hAnsi="Helvetica"/>
+        </w:rPr>
+      </w:pPr>
+    </w:p>
+    <w:p>
+      <w:pPr>
+        <w:rPr>
+          <w:rFonts w:ascii="Helvetica" w:hAnsi="Helvetica"/>
+        </w:rPr>
+      </w:pPr>
+    </w:p>
+    <w:p>
+      <w:pPr>
+        <w:rPr>
+          <w:rFonts w:ascii="Helvetica" w:hAnsi="Helvetica"/>
+        </w:rPr>
+      </w:pPr>
+    </w:p>
+    <w:p>
+      <w:pPr>
+        <w:rPr>
+          <w:rFonts w:ascii="Helvetica" w:hAnsi="Helvetica"/>
+        </w:rPr>
+      </w:pPr>
+    </w:p>
+    <w:p>
+      <w:pPr>
+        <w:rPr>
+          <w:rFonts w:ascii="Helvetica" w:hAnsi="Helvetica"/>
+        </w:rPr>
+      </w:pPr>
+    </w:p>
+    <w:p>
+      <w:pPr>
+        <w:rPr>
+          <w:rFonts w:ascii="Helvetica" w:hAnsi="Helvetica"/>
+        </w:rPr>
+      </w:pPr>
+    </w:p>
+    <w:p>
+      <w:pPr>
+        <w:rPr>
+          <w:rFonts w:ascii="Helvetica" w:hAnsi="Helvetica"/>
+        </w:rPr>
+      </w:pPr>
+      <w:r>
+        <w:rPr>
+          <w:rFonts w:ascii="Helvetica" w:hAnsi="Helvetica"/>
+        </w:rPr>
+        <w:t>This next chart is of the most effective regression model, rsi_309_model.  In this chart the red ‘x’s are the predicted prices and the black dots are the actual prices.</w:t>
+      </w:r>
+    </w:p>
+    <w:p>
+      <w:pPr>
+        <w:rPr>
+          <w:rFonts w:ascii="Helvetica" w:hAnsi="Helvetica"/>
+        </w:rPr>
+      </w:pPr>
+    </w:p>
+    <w:p>
+      <w:pPr>
+        <w:rPr>
+          <w:rFonts w:ascii="Helvetica" w:hAnsi="Helvetica"/>
+        </w:rPr>
+      </w:pPr>
+      <w:r>
+        <w:rPr>
+          <w:rFonts w:ascii="Helvetica" w:hAnsi="Helvetica"/>
+        </w:rPr>
+        <w:drawing>
+          <wp:inline distT="0" distB="0" distL="0" distR="0" wp14:anchorId="149E214C" wp14:editId="11701390">
+            <wp:extent cx="5486282" cy="4100830"/>
+            <wp:effectExtent l="0" t="0" r="635" b="0"/>
+            <wp:docPr id="13" name="Picture 4"/>
+            <wp:cNvGraphicFramePr>
+              <a:graphicFrameLocks xmlns:a="http://schemas.openxmlformats.org/drawingml/2006/main" noChangeAspect="1"/>
+            </wp:cNvGraphicFramePr>
+            <a:graphic xmlns:a="http://schemas.openxmlformats.org/drawingml/2006/main">
+              <a:graphicData uri="http://schemas.openxmlformats.org/drawingml/2006/picture">
+                <pic:pic xmlns:pic="http://schemas.openxmlformats.org/drawingml/2006/picture">
+                  <pic:nvPicPr>
+                    <pic:cNvPr id="0" name="Picture 4"/>
+                    <pic:cNvPicPr>
+                      <a:picLocks noChangeAspect="1" noChangeArrowheads="1"/>
+                    </pic:cNvPicPr>
+                  </pic:nvPicPr>
+                  <pic:blipFill>
+                    <a:blip r:embed="rId15">
+                      <a:extLst>
+                        <a:ext uri="{28A0092B-C50C-407E-A947-70E740481C1C}">
+                          <a14:useLocalDpi xmlns:a14="http://schemas.microsoft.com/office/drawing/2010/main" val="0"/>
+                        </a:ext>
+                      </a:extLst>
+                    </a:blip>
+                    <a:srcRect/>
+                    <a:stretch>
+                      <a:fillRect/>
+                    </a:stretch>
+                  </pic:blipFill>
+                  <pic:spPr bwMode="auto">
+                    <a:xfrm>
+                      <a:off x="0" y="0"/>
+                      <a:ext cx="5486400" cy="4100918"/>
+                    </a:xfrm>
+                    <a:prstGeom prst="rect">
+                      <a:avLst/>
+                    </a:prstGeom>
+                    <a:noFill/>
+                    <a:ln>
+                      <a:noFill/>
+                    </a:ln>
+                  </pic:spPr>
+                </pic:pic>
+              </a:graphicData>
+            </a:graphic>
+          </wp:inline>
+        </w:drawing>
+      </w:r>
+    </w:p>
+    <w:p>
+      <w:pPr>
+        <w:rPr>
+          <w:rFonts w:ascii="Helvetica" w:hAnsi="Helvetica"/>
+        </w:rPr>
+      </w:pPr>
+    </w:p>
+    <w:p>
+      <w:pPr>
+        <w:rPr>
+          <w:rFonts w:ascii="Helvetica" w:hAnsi="Helvetica"/>
+        </w:rPr>
+      </w:pPr>
+    </w:p>
+    <w:p>
+      <w:pPr>
+        <w:rPr>
+          <w:rFonts w:ascii="Helvetica" w:hAnsi="Helvetica"/>
+        </w:rPr>
+      </w:pPr>
+      <w:r>
+        <w:rPr>
+          <w:rFonts w:ascii="Helvetica" w:hAnsi="Helvetica"/>
+        </w:rPr>
+        <w:t>Below</w:t>
+      </w:r>
+      <w:r>
+        <w:rPr>
+          <w:rFonts w:ascii="Helvetica" w:hAnsi="Helvetica"/>
+        </w:rPr>
+        <w:t xml:space="preserve"> I </w:t>
+      </w:r>
+      <w:r>
+        <w:rPr>
+          <w:rFonts w:ascii="Helvetica" w:hAnsi="Helvetica"/>
+        </w:rPr>
+        <w:t xml:space="preserve">include some charts generated on the </w:t>
       </w:r>
       <w:proofErr w:type="spellStart"/>
       <w:r>
@@ -6404,11 +6923,13 @@
       <w:pPr>
         <w:rPr>
           <w:rFonts w:ascii="Helvetica" w:hAnsi="Helvetica"/>
-        </w:rPr>
-      </w:pPr>
-      <w:r>
-        <w:rPr>
-          <w:rFonts w:ascii="Helvetica" w:hAnsi="Helvetica"/>
+          <w:b/>
+        </w:rPr>
+      </w:pPr>
+      <w:r>
+        <w:rPr>
+          <w:rFonts w:ascii="Helvetica" w:hAnsi="Helvetica"/>
+          <w:b/>
         </w:rPr>
         <w:t>Apple RSI 9 Vs. Apple Buy &amp; Hold</w:t>
       </w:r>
@@ -6442,7 +6963,7 @@
                     </pic:cNvPicPr>
                   </pic:nvPicPr>
                   <pic:blipFill>
-                    <a:blip r:embed="rId13">
+                    <a:blip r:embed="rId16">
                       <a:extLst>
                         <a:ext uri="{28A0092B-C50C-407E-A947-70E740481C1C}">
                           <a14:useLocalDpi xmlns:a14="http://schemas.microsoft.com/office/drawing/2010/main" val="0"/>
@@ -6494,12 +7015,35 @@
           <w:rFonts w:ascii="Helvetica" w:hAnsi="Helvetica"/>
         </w:rPr>
       </w:pPr>
-      <w:r>
-        <w:rPr>
-          <w:rFonts w:ascii="Helvetica" w:hAnsi="Helvetica"/>
+    </w:p>
+    <w:p>
+      <w:pPr>
+        <w:rPr>
+          <w:rFonts w:ascii="Helvetica" w:hAnsi="Helvetica"/>
+        </w:rPr>
+      </w:pPr>
+    </w:p>
+    <w:p>
+      <w:pPr>
+        <w:rPr>
+          <w:rFonts w:ascii="Helvetica" w:hAnsi="Helvetica"/>
+          <w:b/>
+        </w:rPr>
+      </w:pPr>
+      <w:r>
+        <w:rPr>
+          <w:rFonts w:ascii="Helvetica" w:hAnsi="Helvetica"/>
+          <w:b/>
         </w:rPr>
         <w:t>Apple RSI 9 Vs. S&amp;P 500 Buy &amp; Hold</w:t>
       </w:r>
+    </w:p>
+    <w:p>
+      <w:pPr>
+        <w:rPr>
+          <w:rFonts w:ascii="Helvetica" w:hAnsi="Helvetica"/>
+        </w:rPr>
+      </w:pPr>
     </w:p>
     <w:p>
       <w:pPr>
@@ -6530,7 +7074,7 @@
                     </pic:cNvPicPr>
                   </pic:nvPicPr>
                   <pic:blipFill>
-                    <a:blip r:embed="rId14">
+                    <a:blip r:embed="rId17">
                       <a:extLst>
                         <a:ext uri="{28A0092B-C50C-407E-A947-70E740481C1C}">
                           <a14:useLocalDpi xmlns:a14="http://schemas.microsoft.com/office/drawing/2010/main" val="0"/>
@@ -6573,6 +7117,23 @@
       <w:pPr>
         <w:rPr>
           <w:rFonts w:ascii="Helvetica" w:hAnsi="Helvetica"/>
+          <w:sz w:val="20"/>
+          <w:szCs w:val="20"/>
+        </w:rPr>
+      </w:pPr>
+      <w:r>
+        <w:rPr>
+          <w:rFonts w:ascii="Helvetica" w:hAnsi="Helvetica"/>
+          <w:sz w:val="20"/>
+          <w:szCs w:val="20"/>
+        </w:rPr>
+        <w:t>All the above charts in this section are of Apple, Inc.</w:t>
+      </w:r>
+    </w:p>
+    <w:p>
+      <w:pPr>
+        <w:rPr>
+          <w:rFonts w:ascii="Helvetica" w:hAnsi="Helvetica"/>
         </w:rPr>
       </w:pPr>
     </w:p>
@@ -6592,7 +7153,19 @@
         <w:rPr>
           <w:rFonts w:ascii="Helvetica" w:hAnsi="Helvetica"/>
         </w:rPr>
-        <w:t xml:space="preserve"> want to include some charts of X that shows the predictions versus actual prices.  I will discuss X in more detail below.  These charts show how far off the mark the predictions were in </w:t>
+        <w:t xml:space="preserve"> want to include some charts of </w:t>
+      </w:r>
+      <w:r>
+        <w:rPr>
+          <w:rFonts w:ascii="Helvetica" w:hAnsi="Helvetica"/>
+        </w:rPr>
+        <w:t>U.S. Steel, X,</w:t>
+      </w:r>
+      <w:r>
+        <w:rPr>
+          <w:rFonts w:ascii="Helvetica" w:hAnsi="Helvetica"/>
+        </w:rPr>
+        <w:t xml:space="preserve"> that shows the predictions versus actual prices.  I will discuss X in more detail below.  These charts show how far off the mark the predictions were in </w:t>
       </w:r>
       <w:r>
         <w:rPr>
@@ -6624,112 +7197,24 @@
       <w:pPr>
         <w:rPr>
           <w:rFonts w:ascii="Helvetica" w:hAnsi="Helvetica"/>
-        </w:rPr>
-      </w:pPr>
-    </w:p>
-    <w:p>
-      <w:pPr>
-        <w:rPr>
-          <w:rFonts w:ascii="Helvetica" w:hAnsi="Helvetica"/>
-        </w:rPr>
-      </w:pPr>
-    </w:p>
-    <w:p>
-      <w:pPr>
-        <w:rPr>
-          <w:rFonts w:ascii="Helvetica" w:hAnsi="Helvetica"/>
-        </w:rPr>
-      </w:pPr>
-    </w:p>
-    <w:p>
-      <w:pPr>
-        <w:rPr>
-          <w:rFonts w:ascii="Helvetica" w:hAnsi="Helvetica"/>
-        </w:rPr>
-      </w:pPr>
-    </w:p>
-    <w:p>
-      <w:pPr>
-        <w:rPr>
-          <w:rFonts w:ascii="Helvetica" w:hAnsi="Helvetica"/>
-        </w:rPr>
-      </w:pPr>
-    </w:p>
-    <w:p>
-      <w:pPr>
-        <w:rPr>
-          <w:rFonts w:ascii="Helvetica" w:hAnsi="Helvetica"/>
-        </w:rPr>
-      </w:pPr>
-    </w:p>
-    <w:p>
-      <w:pPr>
-        <w:rPr>
-          <w:rFonts w:ascii="Helvetica" w:hAnsi="Helvetica"/>
-        </w:rPr>
-      </w:pPr>
-    </w:p>
-    <w:p>
-      <w:pPr>
-        <w:rPr>
-          <w:rFonts w:ascii="Helvetica" w:hAnsi="Helvetica"/>
-        </w:rPr>
-      </w:pPr>
-    </w:p>
-    <w:p>
-      <w:pPr>
-        <w:rPr>
-          <w:rFonts w:ascii="Helvetica" w:hAnsi="Helvetica"/>
-        </w:rPr>
-      </w:pPr>
-    </w:p>
-    <w:p>
-      <w:pPr>
-        <w:rPr>
-          <w:rFonts w:ascii="Helvetica" w:hAnsi="Helvetica"/>
-        </w:rPr>
-      </w:pPr>
-    </w:p>
-    <w:p>
-      <w:pPr>
-        <w:rPr>
-          <w:rFonts w:ascii="Helvetica" w:hAnsi="Helvetica"/>
-        </w:rPr>
-      </w:pPr>
-    </w:p>
-    <w:p>
-      <w:pPr>
-        <w:rPr>
-          <w:rFonts w:ascii="Helvetica" w:hAnsi="Helvetica"/>
-        </w:rPr>
-      </w:pPr>
-    </w:p>
-    <w:p>
-      <w:pPr>
-        <w:rPr>
-          <w:rFonts w:ascii="Helvetica" w:hAnsi="Helvetica"/>
-        </w:rPr>
-      </w:pPr>
-      <w:r>
-        <w:rPr>
-          <w:rFonts w:ascii="Helvetica" w:hAnsi="Helvetica"/>
+          <w:b/>
+        </w:rPr>
+      </w:pPr>
+      <w:r>
+        <w:rPr>
+          <w:rFonts w:ascii="Helvetica" w:hAnsi="Helvetica"/>
+          <w:b/>
         </w:rPr>
         <w:t>All X data:</w:t>
       </w:r>
       <w:r>
         <w:rPr>
           <w:rFonts w:ascii="Helvetica" w:hAnsi="Helvetica"/>
+          <w:b/>
           <w:noProof/>
         </w:rPr>
         <w:t xml:space="preserve"> </w:t>
       </w:r>
-    </w:p>
-    <w:p>
-      <w:pPr>
-        <w:rPr>
-          <w:rFonts w:ascii="Helvetica" w:hAnsi="Helvetica"/>
-        </w:rPr>
-      </w:pPr>
     </w:p>
     <w:p>
       <w:pPr>
@@ -6797,7 +7282,7 @@
                     </pic:cNvPicPr>
                   </pic:nvPicPr>
                   <pic:blipFill>
-                    <a:blip r:embed="rId15">
+                    <a:blip r:embed="rId18">
                       <a:extLst>
                         <a:ext uri="{28A0092B-C50C-407E-A947-70E740481C1C}">
                           <a14:useLocalDpi xmlns:a14="http://schemas.microsoft.com/office/drawing/2010/main" val="0"/>
@@ -6988,7 +7473,7 @@
                     </pic:cNvPicPr>
                   </pic:nvPicPr>
                   <pic:blipFill>
-                    <a:blip r:embed="rId16">
+                    <a:blip r:embed="rId19">
                       <a:extLst>
                         <a:ext uri="{28A0092B-C50C-407E-A947-70E740481C1C}">
                           <a14:useLocalDpi xmlns:a14="http://schemas.microsoft.com/office/drawing/2010/main" val="0"/>
@@ -9547,7 +10032,7 @@
 </file>
 
 <file path=customXml/itemProps1.xml><?xml version="1.0" encoding="utf-8"?>
-<ds:datastoreItem xmlns:ds="http://schemas.openxmlformats.org/officeDocument/2006/customXml" ds:itemID="{AB8A150D-AB09-6244-B03B-F068FDE0E305}">
+<ds:datastoreItem xmlns:ds="http://schemas.openxmlformats.org/officeDocument/2006/customXml" ds:itemID="{94410CA4-4549-A647-A928-E94F59775EB6}">
   <ds:schemaRefs>
     <ds:schemaRef ds:uri="http://schemas.openxmlformats.org/officeDocument/2006/bibliography"/>
   </ds:schemaRefs>

</xml_diff>

<commit_message>
Fix: Add exploratory visualizations and explanatory commentary.
</commit_message>
<xml_diff>
--- a/rsi/RSI Capstone.docx
+++ b/rsi/RSI Capstone.docx
@@ -1771,7 +1771,261 @@
       <w:pPr>
         <w:rPr>
           <w:rFonts w:ascii="Helvetica" w:hAnsi="Helvetica"/>
+        </w:rPr>
+      </w:pPr>
+      <w:r>
+        <w:rPr>
+          <w:rFonts w:ascii="Helvetica" w:hAnsi="Helvetica"/>
+        </w:rPr>
+        <w:t>Below</w:t>
+      </w:r>
+      <w:r>
+        <w:rPr>
+          <w:rFonts w:ascii="Helvetica" w:hAnsi="Helvetica"/>
+        </w:rPr>
+        <w:t xml:space="preserve"> is our first chart.  This chart shows the historical adjusted closing price for Apple, Inc. from </w:t>
+      </w:r>
+      <w:r>
+        <w:rPr>
+          <w:rFonts w:ascii="Helvetica" w:hAnsi="Helvetica"/>
+        </w:rPr>
+        <w:t>shortly after its IPO date up until June 8</w:t>
+      </w:r>
+      <w:r>
+        <w:rPr>
+          <w:rFonts w:ascii="Helvetica" w:hAnsi="Helvetica"/>
+          <w:vertAlign w:val="superscript"/>
+        </w:rPr>
+        <w:t>th</w:t>
+      </w:r>
+      <w:r>
+        <w:rPr>
+          <w:rFonts w:ascii="Helvetica" w:hAnsi="Helvetica"/>
+        </w:rPr>
+        <w:t>, 2016.  These are the dates that all the analysis for Apple is done on.  A quick note, all of the stock data ends on June 8</w:t>
+      </w:r>
+      <w:r>
+        <w:rPr>
+          <w:rFonts w:ascii="Helvetica" w:hAnsi="Helvetica"/>
+          <w:vertAlign w:val="superscript"/>
+        </w:rPr>
+        <w:t>th</w:t>
+      </w:r>
+      <w:r>
+        <w:rPr>
+          <w:rFonts w:ascii="Helvetica" w:hAnsi="Helvetica"/>
+        </w:rPr>
+        <w:t>, 2016.</w:t>
+      </w:r>
+    </w:p>
+    <w:p>
+      <w:pPr>
+        <w:rPr>
+          <w:rFonts w:ascii="Helvetica" w:hAnsi="Helvetica"/>
+        </w:rPr>
+      </w:pPr>
+    </w:p>
+    <w:p>
+      <w:pPr>
+        <w:rPr>
+          <w:rFonts w:ascii="Helvetica" w:hAnsi="Helvetica"/>
           <w:b/>
+        </w:rPr>
+      </w:pPr>
+      <w:r>
+        <w:rPr>
+          <w:rFonts w:ascii="Helvetica" w:hAnsi="Helvetica"/>
+          <w:b/>
+          <w:noProof/>
+        </w:rPr>
+        <w:drawing>
+          <wp:inline distT="0" distB="0" distL="0" distR="0" wp14:anchorId="489E2720" wp14:editId="6DDCC91A">
+            <wp:extent cx="5486400" cy="3049886"/>
+            <wp:effectExtent l="0" t="0" r="0" b="0"/>
+            <wp:docPr id="14" name="Picture 5"/>
+            <wp:cNvGraphicFramePr>
+              <a:graphicFrameLocks xmlns:a="http://schemas.openxmlformats.org/drawingml/2006/main" noChangeAspect="1"/>
+            </wp:cNvGraphicFramePr>
+            <a:graphic xmlns:a="http://schemas.openxmlformats.org/drawingml/2006/main">
+              <a:graphicData uri="http://schemas.openxmlformats.org/drawingml/2006/picture">
+                <pic:pic xmlns:pic="http://schemas.openxmlformats.org/drawingml/2006/picture">
+                  <pic:nvPicPr>
+                    <pic:cNvPr id="0" name="Picture 5"/>
+                    <pic:cNvPicPr>
+                      <a:picLocks noChangeAspect="1" noChangeArrowheads="1"/>
+                    </pic:cNvPicPr>
+                  </pic:nvPicPr>
+                  <pic:blipFill>
+                    <a:blip r:embed="rId13">
+                      <a:extLst>
+                        <a:ext uri="{28A0092B-C50C-407E-A947-70E740481C1C}">
+                          <a14:useLocalDpi xmlns:a14="http://schemas.microsoft.com/office/drawing/2010/main" val="0"/>
+                        </a:ext>
+                      </a:extLst>
+                    </a:blip>
+                    <a:srcRect/>
+                    <a:stretch>
+                      <a:fillRect/>
+                    </a:stretch>
+                  </pic:blipFill>
+                  <pic:spPr bwMode="auto">
+                    <a:xfrm>
+                      <a:off x="0" y="0"/>
+                      <a:ext cx="5486400" cy="3049886"/>
+                    </a:xfrm>
+                    <a:prstGeom prst="rect">
+                      <a:avLst/>
+                    </a:prstGeom>
+                    <a:noFill/>
+                    <a:ln>
+                      <a:noFill/>
+                    </a:ln>
+                  </pic:spPr>
+                </pic:pic>
+              </a:graphicData>
+            </a:graphic>
+          </wp:inline>
+        </w:drawing>
+      </w:r>
+    </w:p>
+    <w:p>
+      <w:pPr>
+        <w:rPr>
+          <w:rFonts w:ascii="Helvetica" w:hAnsi="Helvetica"/>
+        </w:rPr>
+      </w:pPr>
+      <w:r>
+        <w:rPr>
+          <w:rFonts w:ascii="Helvetica" w:hAnsi="Helvetica"/>
+        </w:rPr>
+        <w:t>This chart gives a general view of how most stock data looks like, although with Apple the more recent data is more extreme than a lot of stock price date.  Generally, most companies that are still publicly traded have an “up and to the right” effect that will generally overshadow older price data.</w:t>
+      </w:r>
+    </w:p>
+    <w:p>
+      <w:pPr>
+        <w:rPr>
+          <w:rFonts w:ascii="Helvetica" w:hAnsi="Helvetica"/>
+        </w:rPr>
+      </w:pPr>
+    </w:p>
+    <w:p>
+      <w:pPr>
+        <w:rPr>
+          <w:rFonts w:ascii="Helvetica" w:hAnsi="Helvetica"/>
+        </w:rPr>
+      </w:pPr>
+      <w:r>
+        <w:rPr>
+          <w:rFonts w:ascii="Helvetica" w:hAnsi="Helvetica"/>
+        </w:rPr>
+        <w:t>The next chart will show what the RSI data looks like over a period of time</w:t>
+      </w:r>
+      <w:r>
+        <w:rPr>
+          <w:rFonts w:ascii="Helvetica" w:hAnsi="Helvetica"/>
+        </w:rPr>
+        <w:t>.  Once again I am using Apple data.  Here we have the same time frame as the stock chart above.  The two red lines signify the overbought and oversold thresholds.  The top line is a RSI &gt; 70 that represents the overbought threshold.  The bottom line is a RSI &lt; 30 that represents the oversold threshold.  This chart uses the traditional RSI 14 day average.</w:t>
+      </w:r>
+    </w:p>
+    <w:p>
+      <w:pPr>
+        <w:rPr>
+          <w:rFonts w:ascii="Helvetica" w:hAnsi="Helvetica"/>
+        </w:rPr>
+      </w:pPr>
+    </w:p>
+    <w:p>
+      <w:pPr>
+        <w:rPr>
+          <w:rFonts w:ascii="Helvetica" w:hAnsi="Helvetica"/>
+        </w:rPr>
+      </w:pPr>
+      <w:r>
+        <w:rPr>
+          <w:rFonts w:ascii="Helvetica" w:hAnsi="Helvetica"/>
+          <w:noProof/>
+        </w:rPr>
+        <w:drawing>
+          <wp:inline distT="0" distB="0" distL="0" distR="0" wp14:anchorId="08063569" wp14:editId="550ADAAC">
+            <wp:extent cx="5486400" cy="1670955"/>
+            <wp:effectExtent l="0" t="0" r="0" b="5715"/>
+            <wp:docPr id="15" name="Picture 6"/>
+            <wp:cNvGraphicFramePr>
+              <a:graphicFrameLocks xmlns:a="http://schemas.openxmlformats.org/drawingml/2006/main" noChangeAspect="1"/>
+            </wp:cNvGraphicFramePr>
+            <a:graphic xmlns:a="http://schemas.openxmlformats.org/drawingml/2006/main">
+              <a:graphicData uri="http://schemas.openxmlformats.org/drawingml/2006/picture">
+                <pic:pic xmlns:pic="http://schemas.openxmlformats.org/drawingml/2006/picture">
+                  <pic:nvPicPr>
+                    <pic:cNvPr id="0" name="Picture 6"/>
+                    <pic:cNvPicPr>
+                      <a:picLocks noChangeAspect="1" noChangeArrowheads="1"/>
+                    </pic:cNvPicPr>
+                  </pic:nvPicPr>
+                  <pic:blipFill>
+                    <a:blip r:embed="rId14">
+                      <a:extLst>
+                        <a:ext uri="{28A0092B-C50C-407E-A947-70E740481C1C}">
+                          <a14:useLocalDpi xmlns:a14="http://schemas.microsoft.com/office/drawing/2010/main" val="0"/>
+                        </a:ext>
+                      </a:extLst>
+                    </a:blip>
+                    <a:srcRect/>
+                    <a:stretch>
+                      <a:fillRect/>
+                    </a:stretch>
+                  </pic:blipFill>
+                  <pic:spPr bwMode="auto">
+                    <a:xfrm>
+                      <a:off x="0" y="0"/>
+                      <a:ext cx="5486400" cy="1670955"/>
+                    </a:xfrm>
+                    <a:prstGeom prst="rect">
+                      <a:avLst/>
+                    </a:prstGeom>
+                    <a:noFill/>
+                    <a:ln>
+                      <a:noFill/>
+                    </a:ln>
+                  </pic:spPr>
+                </pic:pic>
+              </a:graphicData>
+            </a:graphic>
+          </wp:inline>
+        </w:drawing>
+      </w:r>
+    </w:p>
+    <w:p>
+      <w:pPr>
+        <w:rPr>
+          <w:rFonts w:ascii="Helvetica" w:hAnsi="Helvetica"/>
+        </w:rPr>
+      </w:pPr>
+      <w:r>
+        <w:rPr>
+          <w:rFonts w:ascii="Helvetica" w:hAnsi="Helvetica"/>
+        </w:rPr>
+        <w:t xml:space="preserve">These two charts visualize the nature of the data we are dealing with.  The stock data itself is a time series dataset.  The RSI data, which is derived from the price data, is </w:t>
+      </w:r>
+      <w:proofErr w:type="gramStart"/>
+      <w:r>
+        <w:rPr>
+          <w:rFonts w:ascii="Helvetica" w:hAnsi="Helvetica"/>
+        </w:rPr>
+        <w:t>a</w:t>
+      </w:r>
+      <w:proofErr w:type="gramEnd"/>
+      <w:r>
+        <w:rPr>
+          <w:rFonts w:ascii="Helvetica" w:hAnsi="Helvetica"/>
+        </w:rPr>
+        <w:t xml:space="preserve"> oscillating dataset which moves back and forth between the overbought and oversold states.</w:t>
+      </w:r>
+    </w:p>
+    <w:p>
+      <w:pPr>
+        <w:rPr>
+          <w:rFonts w:ascii="Helvetica" w:hAnsi="Helvetica"/>
         </w:rPr>
       </w:pPr>
     </w:p>
@@ -6310,7 +6564,6 @@
     </w:p>
     <w:p>
       <w:pPr>
-        <w:ind w:left="2880" w:firstLine="720"/>
         <w:rPr>
           <w:rFonts w:ascii="Helvetica" w:hAnsi="Helvetica"/>
           <w:b/>
@@ -6321,7 +6574,6 @@
     </w:p>
     <w:p>
       <w:pPr>
-        <w:ind w:left="2880" w:firstLine="720"/>
         <w:rPr>
           <w:rFonts w:ascii="Helvetica" w:hAnsi="Helvetica"/>
           <w:b/>
@@ -6329,28 +6581,8 @@
           <w:szCs w:val="34"/>
         </w:rPr>
       </w:pPr>
-    </w:p>
-    <w:p>
-      <w:pPr>
-        <w:ind w:left="2880" w:firstLine="720"/>
-        <w:rPr>
-          <w:rFonts w:ascii="Helvetica" w:hAnsi="Helvetica"/>
-          <w:b/>
-          <w:sz w:val="34"/>
-          <w:szCs w:val="34"/>
-        </w:rPr>
-      </w:pPr>
-    </w:p>
-    <w:p>
-      <w:pPr>
-        <w:ind w:left="2880" w:firstLine="720"/>
-        <w:rPr>
-          <w:rFonts w:ascii="Helvetica" w:hAnsi="Helvetica"/>
-          <w:b/>
-          <w:sz w:val="34"/>
-          <w:szCs w:val="34"/>
-        </w:rPr>
-      </w:pPr>
+      <w:bookmarkStart w:id="0" w:name="_GoBack"/>
+      <w:bookmarkEnd w:id="0"/>
     </w:p>
     <w:p>
       <w:pPr>
@@ -6519,7 +6751,7 @@
                     </pic:cNvPicPr>
                   </pic:nvPicPr>
                   <pic:blipFill>
-                    <a:blip r:embed="rId13">
+                    <a:blip r:embed="rId15">
                       <a:extLst>
                         <a:ext uri="{28A0092B-C50C-407E-A947-70E740481C1C}">
                           <a14:useLocalDpi xmlns:a14="http://schemas.microsoft.com/office/drawing/2010/main" val="0"/>
@@ -6613,8 +6845,6 @@
           <w:rFonts w:ascii="Helvetica" w:hAnsi="Helvetica"/>
         </w:rPr>
       </w:pPr>
-      <w:bookmarkStart w:id="0" w:name="_GoBack"/>
-      <w:bookmarkEnd w:id="0"/>
       <w:r>
         <w:rPr>
           <w:rFonts w:ascii="Helvetica" w:hAnsi="Helvetica"/>
@@ -6670,7 +6900,7 @@
                     </pic:cNvPicPr>
                   </pic:nvPicPr>
                   <pic:blipFill>
-                    <a:blip r:embed="rId14">
+                    <a:blip r:embed="rId16">
                       <a:extLst>
                         <a:ext uri="{28A0092B-C50C-407E-A947-70E740481C1C}">
                           <a14:useLocalDpi xmlns:a14="http://schemas.microsoft.com/office/drawing/2010/main" val="0"/>
@@ -6827,7 +7057,7 @@
                     </pic:cNvPicPr>
                   </pic:nvPicPr>
                   <pic:blipFill>
-                    <a:blip r:embed="rId15">
+                    <a:blip r:embed="rId17">
                       <a:extLst>
                         <a:ext uri="{28A0092B-C50C-407E-A947-70E740481C1C}">
                           <a14:useLocalDpi xmlns:a14="http://schemas.microsoft.com/office/drawing/2010/main" val="0"/>
@@ -6963,7 +7193,7 @@
                     </pic:cNvPicPr>
                   </pic:nvPicPr>
                   <pic:blipFill>
-                    <a:blip r:embed="rId16">
+                    <a:blip r:embed="rId18">
                       <a:extLst>
                         <a:ext uri="{28A0092B-C50C-407E-A947-70E740481C1C}">
                           <a14:useLocalDpi xmlns:a14="http://schemas.microsoft.com/office/drawing/2010/main" val="0"/>
@@ -7074,7 +7304,7 @@
                     </pic:cNvPicPr>
                   </pic:nvPicPr>
                   <pic:blipFill>
-                    <a:blip r:embed="rId17">
+                    <a:blip r:embed="rId19">
                       <a:extLst>
                         <a:ext uri="{28A0092B-C50C-407E-A947-70E740481C1C}">
                           <a14:useLocalDpi xmlns:a14="http://schemas.microsoft.com/office/drawing/2010/main" val="0"/>
@@ -7282,7 +7512,7 @@
                     </pic:cNvPicPr>
                   </pic:nvPicPr>
                   <pic:blipFill>
-                    <a:blip r:embed="rId18">
+                    <a:blip r:embed="rId20">
                       <a:extLst>
                         <a:ext uri="{28A0092B-C50C-407E-A947-70E740481C1C}">
                           <a14:useLocalDpi xmlns:a14="http://schemas.microsoft.com/office/drawing/2010/main" val="0"/>
@@ -7473,7 +7703,7 @@
                     </pic:cNvPicPr>
                   </pic:nvPicPr>
                   <pic:blipFill>
-                    <a:blip r:embed="rId19">
+                    <a:blip r:embed="rId21">
                       <a:extLst>
                         <a:ext uri="{28A0092B-C50C-407E-A947-70E740481C1C}">
                           <a14:useLocalDpi xmlns:a14="http://schemas.microsoft.com/office/drawing/2010/main" val="0"/>
@@ -10032,7 +10262,7 @@
 </file>
 
 <file path=customXml/itemProps1.xml><?xml version="1.0" encoding="utf-8"?>
-<ds:datastoreItem xmlns:ds="http://schemas.openxmlformats.org/officeDocument/2006/customXml" ds:itemID="{94410CA4-4549-A647-A928-E94F59775EB6}">
+<ds:datastoreItem xmlns:ds="http://schemas.openxmlformats.org/officeDocument/2006/customXml" ds:itemID="{00D254C7-834B-D14C-A480-97F6F8EB6D94}">
   <ds:schemaRefs>
     <ds:schemaRef ds:uri="http://schemas.openxmlformats.org/officeDocument/2006/bibliography"/>
   </ds:schemaRefs>

</xml_diff>

<commit_message>
Fix: Clarify metrics/benchmarks discussion.  More fully explain why the models used were chosen.
</commit_message>
<xml_diff>
--- a/rsi/RSI Capstone.docx
+++ b/rsi/RSI Capstone.docx
@@ -2062,27 +2062,105 @@
         <w:rPr>
           <w:rFonts w:ascii="Helvetica" w:hAnsi="Helvetica"/>
         </w:rPr>
-        <w:t>In this project I will be using two different types of regression models.  My intent here is to determine whither or not I can predict prices accurately with the RSI and whether or not that is effective to determine a trading strategy.</w:t>
-      </w:r>
-    </w:p>
-    <w:p>
-      <w:pPr>
-        <w:rPr>
-          <w:rFonts w:ascii="Helvetica" w:hAnsi="Helvetica"/>
-        </w:rPr>
-      </w:pPr>
-    </w:p>
-    <w:p>
-      <w:pPr>
-        <w:rPr>
-          <w:rFonts w:ascii="Helvetica" w:hAnsi="Helvetica"/>
-        </w:rPr>
-      </w:pPr>
-      <w:r>
-        <w:rPr>
-          <w:rFonts w:ascii="Helvetica" w:hAnsi="Helvetica"/>
-        </w:rPr>
-        <w:t>I will be using linear regression &amp; decision tree regression.  For decision tree regression I will be using three different max depths (2, 5, &amp; 20</w:t>
+        <w:t>In this project I will be using two different types of regression models.  My</w:t>
+      </w:r>
+      <w:r>
+        <w:rPr>
+          <w:rFonts w:ascii="Helvetica" w:hAnsi="Helvetica"/>
+        </w:rPr>
+        <w:t xml:space="preserve"> intent here is to determine whe</w:t>
+      </w:r>
+      <w:r>
+        <w:rPr>
+          <w:rFonts w:ascii="Helvetica" w:hAnsi="Helvetica"/>
+        </w:rPr>
+        <w:t>ther or not I can predict prices accurately with the RSI</w:t>
+      </w:r>
+      <w:r>
+        <w:rPr>
+          <w:rFonts w:ascii="Helvetica" w:hAnsi="Helvetica"/>
+        </w:rPr>
+        <w:t xml:space="preserve">. </w:t>
+      </w:r>
+      <w:r>
+        <w:rPr>
+          <w:rFonts w:ascii="Helvetica" w:hAnsi="Helvetica"/>
+        </w:rPr>
+        <w:t xml:space="preserve"> </w:t>
+      </w:r>
+      <w:r>
+        <w:rPr>
+          <w:rFonts w:ascii="Helvetica" w:hAnsi="Helvetica"/>
+        </w:rPr>
+        <w:t xml:space="preserve">However, </w:t>
+      </w:r>
+      <w:r>
+        <w:rPr>
+          <w:rFonts w:ascii="Helvetica" w:hAnsi="Helvetica"/>
+        </w:rPr>
+        <w:t>I also want to know if the RSI strategy is</w:t>
+      </w:r>
+      <w:r>
+        <w:rPr>
+          <w:rFonts w:ascii="Helvetica" w:hAnsi="Helvetica"/>
+        </w:rPr>
+        <w:t xml:space="preserve"> effective.</w:t>
+      </w:r>
+    </w:p>
+    <w:p>
+      <w:pPr>
+        <w:rPr>
+          <w:rFonts w:ascii="Helvetica" w:hAnsi="Helvetica"/>
+        </w:rPr>
+      </w:pPr>
+    </w:p>
+    <w:p>
+      <w:pPr>
+        <w:rPr>
+          <w:rFonts w:ascii="Helvetica" w:hAnsi="Helvetica"/>
+        </w:rPr>
+      </w:pPr>
+      <w:r>
+        <w:rPr>
+          <w:rFonts w:ascii="Helvetica" w:hAnsi="Helvetica"/>
+        </w:rPr>
+        <w:t xml:space="preserve">Since I am analyzing time series data to make predictions I want to </w:t>
+      </w:r>
+      <w:r>
+        <w:rPr>
+          <w:rFonts w:ascii="Helvetica" w:hAnsi="Helvetica"/>
+        </w:rPr>
+        <w:t xml:space="preserve">use regression models to do so.  </w:t>
+      </w:r>
+      <w:r>
+        <w:rPr>
+          <w:rFonts w:ascii="Helvetica" w:hAnsi="Helvetica"/>
+        </w:rPr>
+        <w:t xml:space="preserve">I will be using linear regression &amp; decision tree regression.  For </w:t>
+      </w:r>
+      <w:r>
+        <w:rPr>
+          <w:rFonts w:ascii="Helvetica" w:hAnsi="Helvetica"/>
+        </w:rPr>
+        <w:t xml:space="preserve">the </w:t>
+      </w:r>
+      <w:r>
+        <w:rPr>
+          <w:rFonts w:ascii="Helvetica" w:hAnsi="Helvetica"/>
+        </w:rPr>
+        <w:t xml:space="preserve">decision tree </w:t>
+      </w:r>
+      <w:r>
+        <w:rPr>
+          <w:rFonts w:ascii="Helvetica" w:hAnsi="Helvetica"/>
+        </w:rPr>
+        <w:t>models</w:t>
+      </w:r>
+      <w:r>
+        <w:rPr>
+          <w:rFonts w:ascii="Helvetica" w:hAnsi="Helvetica"/>
+        </w:rPr>
+        <w:t xml:space="preserve"> I will be using three different max depths (2, 5, &amp; 20</w:t>
       </w:r>
       <w:r>
         <w:rPr>
@@ -2114,6 +2192,113 @@
         <w:rPr>
           <w:rFonts w:ascii="Helvetica" w:hAnsi="Helvetica"/>
         </w:rPr>
+        <w:t xml:space="preserve">I chose linear regression because of the relatively direct relationship between the RSI data and the stock price data.  </w:t>
+      </w:r>
+      <w:r>
+        <w:rPr>
+          <w:rFonts w:ascii="Helvetica" w:hAnsi="Helvetica"/>
+        </w:rPr>
+        <w:t>Since linear regressions’ purpose is to model the relationship between one dependent variable and one or more “explanatory variables”</w:t>
+      </w:r>
+      <w:r>
+        <w:rPr>
+          <w:rStyle w:val="FootnoteReference"/>
+          <w:rFonts w:ascii="Helvetica" w:hAnsi="Helvetica"/>
+        </w:rPr>
+        <w:footnoteReference w:id="9"/>
+      </w:r>
+      <w:r>
+        <w:rPr>
+          <w:rFonts w:ascii="Helvetica" w:hAnsi="Helvetica"/>
+        </w:rPr>
+        <w:t xml:space="preserve">, it was a perfect fit for my analysis.  </w:t>
+      </w:r>
+      <w:r>
+        <w:rPr>
+          <w:rFonts w:ascii="Helvetica" w:hAnsi="Helvetica"/>
+        </w:rPr>
+        <w:t>I</w:t>
+      </w:r>
+      <w:r>
+        <w:rPr>
+          <w:rFonts w:ascii="Helvetica" w:hAnsi="Helvetica"/>
+        </w:rPr>
+        <w:t xml:space="preserve"> also</w:t>
+      </w:r>
+      <w:r>
+        <w:rPr>
+          <w:rFonts w:ascii="Helvetica" w:hAnsi="Helvetica"/>
+        </w:rPr>
+        <w:t xml:space="preserve"> tend to prefer simple</w:t>
+      </w:r>
+      <w:r>
+        <w:rPr>
+          <w:rFonts w:ascii="Helvetica" w:hAnsi="Helvetica"/>
+        </w:rPr>
+        <w:t>r</w:t>
+      </w:r>
+      <w:r>
+        <w:rPr>
+          <w:rFonts w:ascii="Helvetica" w:hAnsi="Helvetica"/>
+        </w:rPr>
+        <w:t xml:space="preserve"> models</w:t>
+      </w:r>
+      <w:r>
+        <w:rPr>
+          <w:rFonts w:ascii="Helvetica" w:hAnsi="Helvetica"/>
+        </w:rPr>
+        <w:t xml:space="preserve"> in order to prevent unnecessary complexity from undermining my analysis and linear regressions’ relative simple nature was perfect for this endeavor.</w:t>
+      </w:r>
+    </w:p>
+    <w:p>
+      <w:pPr>
+        <w:rPr>
+          <w:rFonts w:ascii="Helvetica" w:hAnsi="Helvetica"/>
+        </w:rPr>
+      </w:pPr>
+    </w:p>
+    <w:p>
+      <w:pPr>
+        <w:rPr>
+          <w:rFonts w:ascii="Helvetica" w:hAnsi="Helvetica"/>
+        </w:rPr>
+      </w:pPr>
+      <w:r>
+        <w:rPr>
+          <w:rFonts w:ascii="Helvetica" w:hAnsi="Helvetica"/>
+        </w:rPr>
+        <w:t>Since I wanted to focus on regression to see whether or not the RSI data was predictive I wanted a different approach to regression analysis to make a comparison.  Since decision tree models breakdown the data to incrementally build a tree I believe that this was sufficiently different approach to the relatively direct relationships that linear regression</w:t>
+      </w:r>
+      <w:r>
+        <w:rPr>
+          <w:rFonts w:ascii="Helvetica" w:hAnsi="Helvetica"/>
+        </w:rPr>
+        <w:t xml:space="preserve"> models</w:t>
+      </w:r>
+      <w:r>
+        <w:rPr>
+          <w:rFonts w:ascii="Helvetica" w:hAnsi="Helvetica"/>
+        </w:rPr>
+        <w:t xml:space="preserve"> builds off of.</w:t>
+      </w:r>
+    </w:p>
+    <w:p>
+      <w:pPr>
+        <w:rPr>
+          <w:rFonts w:ascii="Helvetica" w:hAnsi="Helvetica"/>
+        </w:rPr>
+      </w:pPr>
+    </w:p>
+    <w:p>
+      <w:pPr>
+        <w:rPr>
+          <w:rFonts w:ascii="Helvetica" w:hAnsi="Helvetica"/>
+        </w:rPr>
+      </w:pPr>
+      <w:r>
+        <w:rPr>
+          <w:rFonts w:ascii="Helvetica" w:hAnsi="Helvetica"/>
+        </w:rPr>
         <w:t>For the data I will be splitting the data manually in order to maintain the chronology of the data.</w:t>
       </w:r>
     </w:p>
@@ -2157,6 +2342,32 @@
         <w:rPr>
           <w:rFonts w:ascii="Helvetica" w:hAnsi="Helvetica"/>
         </w:rPr>
+        <w:t>I want to make a distinction between the metrics discussed above and the benchmarks metrics that I discuss here.  The accuracy score and RSS are used to determine the accuracy of the predictions.  This is the paramount issues of the project; is RSI data predictive?  However, I also want to know if using the RSI trading strategy, as described above, is an effective strategy.  To that end I am going to backtest the RSI strategy and compare to simple “buy &amp; hold” approaches.  To that end, the rest of this discussion will revolve around the effectiveness benchmarks.  The predictive benchmarks, accuracy &amp; RSS, are relatively straightforward</w:t>
+      </w:r>
+      <w:r>
+        <w:rPr>
+          <w:rFonts w:ascii="Helvetica" w:hAnsi="Helvetica"/>
+        </w:rPr>
+        <w:t>; the higher the accuracy score and the lower the RSS, the more accurate the model.</w:t>
+      </w:r>
+    </w:p>
+    <w:p>
+      <w:pPr>
+        <w:rPr>
+          <w:rFonts w:ascii="Helvetica" w:hAnsi="Helvetica"/>
+        </w:rPr>
+      </w:pPr>
+    </w:p>
+    <w:p>
+      <w:pPr>
+        <w:rPr>
+          <w:rFonts w:ascii="Helvetica" w:hAnsi="Helvetica"/>
+        </w:rPr>
+      </w:pPr>
+      <w:r>
+        <w:rPr>
+          <w:rFonts w:ascii="Helvetica" w:hAnsi="Helvetica"/>
+        </w:rPr>
         <w:t>As with</w:t>
       </w:r>
       <w:r>
@@ -2190,7 +2401,7 @@
           <w:rStyle w:val="FootnoteReference"/>
           <w:rFonts w:ascii="Helvetica" w:hAnsi="Helvetica"/>
         </w:rPr>
-        <w:footnoteReference w:id="9"/>
+        <w:footnoteReference w:id="10"/>
       </w:r>
       <w:r>
         <w:rPr>
@@ -2203,7 +2414,7 @@
           <w:rStyle w:val="FootnoteReference"/>
           <w:rFonts w:ascii="Helvetica" w:hAnsi="Helvetica"/>
         </w:rPr>
-        <w:footnoteReference w:id="10"/>
+        <w:footnoteReference w:id="11"/>
       </w:r>
       <w:r>
         <w:rPr>
@@ -3082,7 +3293,7 @@
           <w:rStyle w:val="FootnoteReference"/>
           <w:rFonts w:ascii="Helvetica" w:hAnsi="Helvetica"/>
         </w:rPr>
-        <w:footnoteReference w:id="11"/>
+        <w:footnoteReference w:id="12"/>
       </w:r>
       <w:r>
         <w:rPr>
@@ -3415,7 +3626,7 @@
           <w:rStyle w:val="FootnoteReference"/>
           <w:rFonts w:ascii="Helvetica" w:hAnsi="Helvetica"/>
         </w:rPr>
-        <w:footnoteReference w:id="12"/>
+        <w:footnoteReference w:id="13"/>
       </w:r>
       <w:r>
         <w:rPr>
@@ -3620,7 +3831,7 @@
           <w:rStyle w:val="FootnoteReference"/>
           <w:rFonts w:ascii="Helvetica" w:hAnsi="Helvetica"/>
         </w:rPr>
-        <w:footnoteReference w:id="13"/>
+        <w:footnoteReference w:id="14"/>
       </w:r>
       <w:r>
         <w:rPr>
@@ -3653,7 +3864,7 @@
           <w:rStyle w:val="FootnoteReference"/>
           <w:rFonts w:ascii="Helvetica" w:hAnsi="Helvetica"/>
         </w:rPr>
-        <w:footnoteReference w:id="14"/>
+        <w:footnoteReference w:id="15"/>
       </w:r>
       <w:r>
         <w:rPr>
@@ -3666,7 +3877,7 @@
           <w:rStyle w:val="FootnoteReference"/>
           <w:rFonts w:ascii="Helvetica" w:hAnsi="Helvetica"/>
         </w:rPr>
-        <w:footnoteReference w:id="15"/>
+        <w:footnoteReference w:id="16"/>
       </w:r>
       <w:r>
         <w:rPr>
@@ -5278,7 +5489,7 @@
           <w:rStyle w:val="FootnoteReference"/>
           <w:rFonts w:ascii="Helvetica" w:hAnsi="Helvetica"/>
         </w:rPr>
-        <w:footnoteReference w:id="16"/>
+        <w:footnoteReference w:id="17"/>
       </w:r>
       <w:r>
         <w:rPr>
@@ -6581,8 +6792,6 @@
           <w:szCs w:val="34"/>
         </w:rPr>
       </w:pPr>
-      <w:bookmarkStart w:id="0" w:name="_GoBack"/>
-      <w:bookmarkEnd w:id="0"/>
     </w:p>
     <w:p>
       <w:pPr>
@@ -7038,6 +7247,7 @@
       <w:r>
         <w:rPr>
           <w:rFonts w:ascii="Helvetica" w:hAnsi="Helvetica"/>
+          <w:noProof/>
         </w:rPr>
         <w:drawing>
           <wp:inline distT="0" distB="0" distL="0" distR="0" wp14:anchorId="149E214C" wp14:editId="11701390">
@@ -7453,6 +7663,9 @@
         </w:rPr>
       </w:pPr>
       <w:r>
+        <w:rPr>
+          <w:noProof/>
+        </w:rPr>
         <w:drawing>
           <wp:anchor distT="0" distB="0" distL="114300" distR="114300" simplePos="0" relativeHeight="251659264" behindDoc="0" locked="0" layoutInCell="1" allowOverlap="1" wp14:anchorId="34D522D3" wp14:editId="231D7FD5">
             <wp:simplePos x="0" y="0"/>
@@ -8328,6 +8541,34 @@
       <w:r>
         <w:t xml:space="preserve"> </w:t>
       </w:r>
+      <w:hyperlink r:id="rId8" w:history="1">
+        <w:r>
+          <w:rPr>
+            <w:rStyle w:val="Hyperlink"/>
+            <w:sz w:val="18"/>
+            <w:szCs w:val="18"/>
+          </w:rPr>
+          <w:t>https://en.wikipedia.org/wiki/Linear_regression</w:t>
+        </w:r>
+      </w:hyperlink>
+      <w:bookmarkStart w:id="0" w:name="_GoBack"/>
+      <w:bookmarkEnd w:id="0"/>
+    </w:p>
+  </w:footnote>
+  <w:footnote w:id="10">
+    <w:p>
+      <w:pPr>
+        <w:pStyle w:val="FootnoteText"/>
+      </w:pPr>
+      <w:r>
+        <w:rPr>
+          <w:rStyle w:val="FootnoteReference"/>
+        </w:rPr>
+        <w:footnoteRef/>
+      </w:r>
+      <w:r>
+        <w:t xml:space="preserve"> </w:t>
+      </w:r>
       <w:r>
         <w:rPr>
           <w:sz w:val="18"/>
@@ -8337,7 +8578,7 @@
       </w:r>
     </w:p>
   </w:footnote>
-  <w:footnote w:id="10">
+  <w:footnote w:id="11">
     <w:p>
       <w:pPr>
         <w:pStyle w:val="FootnoteText"/>
@@ -8351,7 +8592,7 @@
       <w:r>
         <w:t xml:space="preserve"> </w:t>
       </w:r>
-      <w:hyperlink r:id="rId8" w:history="1">
+      <w:hyperlink r:id="rId9" w:history="1">
         <w:r>
           <w:rPr>
             <w:rStyle w:val="Hyperlink"/>
@@ -8363,7 +8604,7 @@
       </w:hyperlink>
     </w:p>
   </w:footnote>
-  <w:footnote w:id="11">
+  <w:footnote w:id="12">
     <w:p>
       <w:pPr>
         <w:pStyle w:val="FootnoteText"/>
@@ -8377,7 +8618,7 @@
       <w:r>
         <w:t xml:space="preserve"> </w:t>
       </w:r>
-      <w:hyperlink r:id="rId9" w:history="1">
+      <w:hyperlink r:id="rId10" w:history="1">
         <w:r>
           <w:rPr>
             <w:rStyle w:val="Hyperlink"/>
@@ -8389,7 +8630,7 @@
       </w:hyperlink>
     </w:p>
   </w:footnote>
-  <w:footnote w:id="12">
+  <w:footnote w:id="13">
     <w:p>
       <w:pPr>
         <w:pStyle w:val="FootnoteText"/>
@@ -8411,7 +8652,7 @@
         </w:rPr>
         <w:t xml:space="preserve"> </w:t>
       </w:r>
-      <w:hyperlink r:id="rId10" w:anchor="sklearn.linear_model.LinearRegression.score" w:history="1">
+      <w:hyperlink r:id="rId11" w:anchor="sklearn.linear_model.LinearRegression.score" w:history="1">
         <w:r>
           <w:rPr>
             <w:rStyle w:val="Hyperlink"/>
@@ -8433,7 +8674,7 @@
       </w:hyperlink>
     </w:p>
   </w:footnote>
-  <w:footnote w:id="13">
+  <w:footnote w:id="14">
     <w:p>
       <w:pPr>
         <w:pStyle w:val="FootnoteText"/>
@@ -8447,7 +8688,7 @@
       <w:r>
         <w:t xml:space="preserve"> </w:t>
       </w:r>
-      <w:hyperlink r:id="rId11" w:history="1">
+      <w:hyperlink r:id="rId12" w:history="1">
         <w:r>
           <w:rPr>
             <w:rStyle w:val="Hyperlink"/>
@@ -8459,7 +8700,7 @@
       </w:hyperlink>
     </w:p>
   </w:footnote>
-  <w:footnote w:id="14">
+  <w:footnote w:id="15">
     <w:p>
       <w:pPr>
         <w:pStyle w:val="FootnoteText"/>
@@ -8473,7 +8714,7 @@
       <w:r>
         <w:t xml:space="preserve"> </w:t>
       </w:r>
-      <w:hyperlink r:id="rId12" w:history="1">
+      <w:hyperlink r:id="rId13" w:history="1">
         <w:r>
           <w:rPr>
             <w:rStyle w:val="Hyperlink"/>
@@ -8485,7 +8726,7 @@
       </w:hyperlink>
     </w:p>
   </w:footnote>
-  <w:footnote w:id="15">
+  <w:footnote w:id="16">
     <w:p>
       <w:pPr>
         <w:pStyle w:val="FootnoteText"/>
@@ -8499,7 +8740,7 @@
       <w:r>
         <w:t xml:space="preserve"> </w:t>
       </w:r>
-      <w:hyperlink r:id="rId13" w:history="1">
+      <w:hyperlink r:id="rId14" w:history="1">
         <w:r>
           <w:rPr>
             <w:rStyle w:val="Hyperlink"/>
@@ -8511,7 +8752,7 @@
       </w:hyperlink>
     </w:p>
   </w:footnote>
-  <w:footnote w:id="16">
+  <w:footnote w:id="17">
     <w:p>
       <w:pPr>
         <w:pStyle w:val="FootnoteText"/>
@@ -8525,7 +8766,7 @@
       <w:r>
         <w:t xml:space="preserve"> </w:t>
       </w:r>
-      <w:hyperlink r:id="rId14" w:history="1">
+      <w:hyperlink r:id="rId15" w:history="1">
         <w:r>
           <w:rPr>
             <w:rStyle w:val="Hyperlink"/>
@@ -10262,7 +10503,7 @@
 </file>
 
 <file path=customXml/itemProps1.xml><?xml version="1.0" encoding="utf-8"?>
-<ds:datastoreItem xmlns:ds="http://schemas.openxmlformats.org/officeDocument/2006/customXml" ds:itemID="{00D254C7-834B-D14C-A480-97F6F8EB6D94}">
+<ds:datastoreItem xmlns:ds="http://schemas.openxmlformats.org/officeDocument/2006/customXml" ds:itemID="{E84B9602-19A4-3349-99C2-11BF1E53E9EC}">
   <ds:schemaRefs>
     <ds:schemaRef ds:uri="http://schemas.openxmlformats.org/officeDocument/2006/bibliography"/>
   </ds:schemaRefs>

</xml_diff>

<commit_message>
Fix: Clean up pages with charts.
</commit_message>
<xml_diff>
--- a/rsi/RSI Capstone.docx
+++ b/rsi/RSI Capstone.docx
@@ -6803,6 +6803,129 @@
           <w:szCs w:val="34"/>
         </w:rPr>
       </w:pPr>
+    </w:p>
+    <w:p>
+      <w:pPr>
+        <w:ind w:left="2880" w:firstLine="720"/>
+        <w:rPr>
+          <w:rFonts w:ascii="Helvetica" w:hAnsi="Helvetica"/>
+          <w:b/>
+          <w:sz w:val="34"/>
+          <w:szCs w:val="34"/>
+        </w:rPr>
+      </w:pPr>
+    </w:p>
+    <w:p>
+      <w:pPr>
+        <w:ind w:left="2880" w:firstLine="720"/>
+        <w:rPr>
+          <w:rFonts w:ascii="Helvetica" w:hAnsi="Helvetica"/>
+          <w:b/>
+          <w:sz w:val="34"/>
+          <w:szCs w:val="34"/>
+        </w:rPr>
+      </w:pPr>
+    </w:p>
+    <w:p>
+      <w:pPr>
+        <w:ind w:left="2880" w:firstLine="720"/>
+        <w:rPr>
+          <w:rFonts w:ascii="Helvetica" w:hAnsi="Helvetica"/>
+          <w:b/>
+          <w:sz w:val="34"/>
+          <w:szCs w:val="34"/>
+        </w:rPr>
+      </w:pPr>
+    </w:p>
+    <w:p>
+      <w:pPr>
+        <w:ind w:left="2880" w:firstLine="720"/>
+        <w:rPr>
+          <w:rFonts w:ascii="Helvetica" w:hAnsi="Helvetica"/>
+          <w:b/>
+          <w:sz w:val="34"/>
+          <w:szCs w:val="34"/>
+        </w:rPr>
+      </w:pPr>
+    </w:p>
+    <w:p>
+      <w:pPr>
+        <w:ind w:left="2880" w:firstLine="720"/>
+        <w:rPr>
+          <w:rFonts w:ascii="Helvetica" w:hAnsi="Helvetica"/>
+          <w:b/>
+          <w:sz w:val="34"/>
+          <w:szCs w:val="34"/>
+        </w:rPr>
+      </w:pPr>
+    </w:p>
+    <w:p>
+      <w:pPr>
+        <w:ind w:left="2880" w:firstLine="720"/>
+        <w:rPr>
+          <w:rFonts w:ascii="Helvetica" w:hAnsi="Helvetica"/>
+          <w:b/>
+          <w:sz w:val="34"/>
+          <w:szCs w:val="34"/>
+        </w:rPr>
+      </w:pPr>
+    </w:p>
+    <w:p>
+      <w:pPr>
+        <w:ind w:left="2880" w:firstLine="720"/>
+        <w:rPr>
+          <w:rFonts w:ascii="Helvetica" w:hAnsi="Helvetica"/>
+          <w:b/>
+          <w:sz w:val="34"/>
+          <w:szCs w:val="34"/>
+        </w:rPr>
+      </w:pPr>
+    </w:p>
+    <w:p>
+      <w:pPr>
+        <w:ind w:left="2880" w:firstLine="720"/>
+        <w:rPr>
+          <w:rFonts w:ascii="Helvetica" w:hAnsi="Helvetica"/>
+          <w:b/>
+          <w:sz w:val="34"/>
+          <w:szCs w:val="34"/>
+        </w:rPr>
+      </w:pPr>
+    </w:p>
+    <w:p>
+      <w:pPr>
+        <w:ind w:left="2880" w:firstLine="720"/>
+        <w:rPr>
+          <w:rFonts w:ascii="Helvetica" w:hAnsi="Helvetica"/>
+          <w:b/>
+          <w:sz w:val="34"/>
+          <w:szCs w:val="34"/>
+        </w:rPr>
+      </w:pPr>
+    </w:p>
+    <w:p>
+      <w:pPr>
+        <w:ind w:left="2880" w:firstLine="720"/>
+        <w:rPr>
+          <w:rFonts w:ascii="Helvetica" w:hAnsi="Helvetica"/>
+          <w:b/>
+          <w:sz w:val="34"/>
+          <w:szCs w:val="34"/>
+        </w:rPr>
+      </w:pPr>
+    </w:p>
+    <w:p>
+      <w:pPr>
+        <w:ind w:left="2880" w:firstLine="720"/>
+        <w:rPr>
+          <w:rFonts w:ascii="Helvetica" w:hAnsi="Helvetica"/>
+          <w:b/>
+          <w:sz w:val="34"/>
+          <w:szCs w:val="34"/>
+        </w:rPr>
+      </w:pPr>
+      <w:bookmarkStart w:id="0" w:name="_GoBack"/>
+      <w:bookmarkEnd w:id="0"/>
       <w:r>
         <w:rPr>
           <w:rFonts w:ascii="Helvetica" w:hAnsi="Helvetica"/>
@@ -8551,8 +8674,6 @@
           <w:t>https://en.wikipedia.org/wiki/Linear_regression</w:t>
         </w:r>
       </w:hyperlink>
-      <w:bookmarkStart w:id="0" w:name="_GoBack"/>
-      <w:bookmarkEnd w:id="0"/>
     </w:p>
   </w:footnote>
   <w:footnote w:id="10">
@@ -10503,7 +10624,7 @@
 </file>
 
 <file path=customXml/itemProps1.xml><?xml version="1.0" encoding="utf-8"?>
-<ds:datastoreItem xmlns:ds="http://schemas.openxmlformats.org/officeDocument/2006/customXml" ds:itemID="{E84B9602-19A4-3349-99C2-11BF1E53E9EC}">
+<ds:datastoreItem xmlns:ds="http://schemas.openxmlformats.org/officeDocument/2006/customXml" ds:itemID="{C0EE0F56-1F75-534B-9F2E-378B2BC52897}">
   <ds:schemaRefs>
     <ds:schemaRef ds:uri="http://schemas.openxmlformats.org/officeDocument/2006/bibliography"/>
   </ds:schemaRefs>

</xml_diff>